<commit_message>
Added Class to Project Report Cover Page
I think this is the last necessary change to the cover
</commit_message>
<xml_diff>
--- a/documentation/ProjectReport.docx
+++ b/documentation/ProjectReport.docx
@@ -42,11 +42,6 @@
         </w:rPr>
         <w:t>Desktop Application for Reading Instrument Data</w:t>
       </w:r>
-    </w:p>
-    <w:p>
-      <w:pPr>
-        <w:jc w:val="center"/>
-      </w:pPr>
     </w:p>
     <w:p>
       <w:pPr>
@@ -203,6 +198,30 @@
       </w:r>
     </w:p>
     <w:p>
+      <w:pPr>
+        <w:jc w:val="center"/>
+      </w:pPr>
+    </w:p>
+    <w:p>
+      <w:pPr>
+        <w:jc w:val="center"/>
+      </w:pPr>
+      <w:proofErr w:type="spellStart"/>
+      <w:r>
+        <w:t>CptS</w:t>
+      </w:r>
+      <w:proofErr w:type="spellEnd"/>
+      <w:r>
+        <w:t xml:space="preserve"> 423 Software Design Project II</w:t>
+      </w:r>
+    </w:p>
+    <w:p>
+      <w:pPr>
+        <w:jc w:val="center"/>
+      </w:pPr>
+      <w:r>
+        <w:t>Spring 2025</w:t>
+      </w:r>
       <w:r>
         <w:br w:type="page"/>
       </w:r>
@@ -15232,7 +15251,7 @@
           <w:noProof/>
         </w:rPr>
         <w:drawing>
-          <wp:inline distT="0" distB="0" distL="0" distR="0" wp14:anchorId="0FD19BFA" wp14:editId="556992AB">
+          <wp:inline distT="0" distB="0" distL="0" distR="0" wp14:anchorId="0FD19BFA" wp14:editId="33C743D8">
             <wp:extent cx="6562726" cy="1514475"/>
             <wp:effectExtent l="0" t="0" r="0" b="0"/>
             <wp:docPr id="74189487" name="Picture 74189487" descr="A screen shot of a graph&#10;&#10;Description automatically generated"/>

</xml_diff>

<commit_message>
Renamed and Lightly Restructured Description of Final Prototype Section
Formerly the Alpha Prototype Description section; In Project Report
</commit_message>
<xml_diff>
--- a/documentation/ProjectReport.docx
+++ b/documentation/ProjectReport.docx
@@ -252,7 +252,6 @@
           <w:docPartUnique/>
         </w:docPartObj>
       </w:sdtPr>
-      <w:sdtEndPr/>
       <w:sdtContent>
         <w:p>
           <w:pPr>
@@ -278,7 +277,7 @@
           <w:r>
             <w:fldChar w:fldCharType="separate"/>
           </w:r>
-          <w:hyperlink w:anchor="_Toc192938701" w:history="1">
+          <w:hyperlink w:anchor="_Toc193113385" w:history="1">
             <w:r>
               <w:rPr>
                 <w:rStyle w:val="Hyperlink"/>
@@ -305,7 +304,7 @@
                 <w:noProof/>
                 <w:webHidden/>
               </w:rPr>
-              <w:instrText xml:space="preserve"> PAGEREF _Toc192938701 \h </w:instrText>
+              <w:instrText xml:space="preserve"> PAGEREF _Toc193113385 \h </w:instrText>
             </w:r>
             <w:r>
               <w:rPr>
@@ -351,7 +350,7 @@
               <w14:ligatures w14:val="standardContextual"/>
             </w:rPr>
           </w:pPr>
-          <w:hyperlink w:anchor="_Toc192938702" w:history="1">
+          <w:hyperlink w:anchor="_Toc193113386" w:history="1">
             <w:r>
               <w:rPr>
                 <w:rStyle w:val="Hyperlink"/>
@@ -378,7 +377,7 @@
                 <w:noProof/>
                 <w:webHidden/>
               </w:rPr>
-              <w:instrText xml:space="preserve"> PAGEREF _Toc192938702 \h </w:instrText>
+              <w:instrText xml:space="preserve"> PAGEREF _Toc193113386 \h </w:instrText>
             </w:r>
             <w:r>
               <w:rPr>
@@ -424,7 +423,7 @@
               <w14:ligatures w14:val="standardContextual"/>
             </w:rPr>
           </w:pPr>
-          <w:hyperlink w:anchor="_Toc192938703" w:history="1">
+          <w:hyperlink w:anchor="_Toc193113387" w:history="1">
             <w:r>
               <w:rPr>
                 <w:rStyle w:val="Hyperlink"/>
@@ -451,7 +450,7 @@
                 <w:noProof/>
                 <w:webHidden/>
               </w:rPr>
-              <w:instrText xml:space="preserve"> PAGEREF _Toc192938703 \h </w:instrText>
+              <w:instrText xml:space="preserve"> PAGEREF _Toc193113387 \h </w:instrText>
             </w:r>
             <w:r>
               <w:rPr>
@@ -497,7 +496,7 @@
               <w14:ligatures w14:val="standardContextual"/>
             </w:rPr>
           </w:pPr>
-          <w:hyperlink w:anchor="_Toc192938704" w:history="1">
+          <w:hyperlink w:anchor="_Toc193113388" w:history="1">
             <w:r>
               <w:rPr>
                 <w:rStyle w:val="Hyperlink"/>
@@ -524,7 +523,7 @@
                 <w:noProof/>
                 <w:webHidden/>
               </w:rPr>
-              <w:instrText xml:space="preserve"> PAGEREF _Toc192938704 \h </w:instrText>
+              <w:instrText xml:space="preserve"> PAGEREF _Toc193113388 \h </w:instrText>
             </w:r>
             <w:r>
               <w:rPr>
@@ -570,7 +569,7 @@
               <w14:ligatures w14:val="standardContextual"/>
             </w:rPr>
           </w:pPr>
-          <w:hyperlink w:anchor="_Toc192938705" w:history="1">
+          <w:hyperlink w:anchor="_Toc193113389" w:history="1">
             <w:r>
               <w:rPr>
                 <w:rStyle w:val="Hyperlink"/>
@@ -597,7 +596,7 @@
                 <w:noProof/>
                 <w:webHidden/>
               </w:rPr>
-              <w:instrText xml:space="preserve"> PAGEREF _Toc192938705 \h </w:instrText>
+              <w:instrText xml:space="preserve"> PAGEREF _Toc193113389 \h </w:instrText>
             </w:r>
             <w:r>
               <w:rPr>
@@ -643,7 +642,7 @@
               <w14:ligatures w14:val="standardContextual"/>
             </w:rPr>
           </w:pPr>
-          <w:hyperlink w:anchor="_Toc192938706" w:history="1">
+          <w:hyperlink w:anchor="_Toc193113390" w:history="1">
             <w:r>
               <w:rPr>
                 <w:rStyle w:val="Hyperlink"/>
@@ -670,7 +669,7 @@
                 <w:noProof/>
                 <w:webHidden/>
               </w:rPr>
-              <w:instrText xml:space="preserve"> PAGEREF _Toc192938706 \h </w:instrText>
+              <w:instrText xml:space="preserve"> PAGEREF _Toc193113390 \h </w:instrText>
             </w:r>
             <w:r>
               <w:rPr>
@@ -716,7 +715,7 @@
               <w14:ligatures w14:val="standardContextual"/>
             </w:rPr>
           </w:pPr>
-          <w:hyperlink w:anchor="_Toc192938707" w:history="1">
+          <w:hyperlink w:anchor="_Toc193113391" w:history="1">
             <w:r>
               <w:rPr>
                 <w:rStyle w:val="Hyperlink"/>
@@ -743,7 +742,7 @@
                 <w:noProof/>
                 <w:webHidden/>
               </w:rPr>
-              <w:instrText xml:space="preserve"> PAGEREF _Toc192938707 \h </w:instrText>
+              <w:instrText xml:space="preserve"> PAGEREF _Toc193113391 \h </w:instrText>
             </w:r>
             <w:r>
               <w:rPr>
@@ -789,7 +788,7 @@
               <w14:ligatures w14:val="standardContextual"/>
             </w:rPr>
           </w:pPr>
-          <w:hyperlink w:anchor="_Toc192938708" w:history="1">
+          <w:hyperlink w:anchor="_Toc193113392" w:history="1">
             <w:r>
               <w:rPr>
                 <w:rStyle w:val="Hyperlink"/>
@@ -816,7 +815,7 @@
                 <w:noProof/>
                 <w:webHidden/>
               </w:rPr>
-              <w:instrText xml:space="preserve"> PAGEREF _Toc192938708 \h </w:instrText>
+              <w:instrText xml:space="preserve"> PAGEREF _Toc193113392 \h </w:instrText>
             </w:r>
             <w:r>
               <w:rPr>
@@ -862,7 +861,7 @@
               <w14:ligatures w14:val="standardContextual"/>
             </w:rPr>
           </w:pPr>
-          <w:hyperlink w:anchor="_Toc192938709" w:history="1">
+          <w:hyperlink w:anchor="_Toc193113393" w:history="1">
             <w:r>
               <w:rPr>
                 <w:rStyle w:val="Hyperlink"/>
@@ -889,7 +888,7 @@
                 <w:noProof/>
                 <w:webHidden/>
               </w:rPr>
-              <w:instrText xml:space="preserve"> PAGEREF _Toc192938709 \h </w:instrText>
+              <w:instrText xml:space="preserve"> PAGEREF _Toc193113393 \h </w:instrText>
             </w:r>
             <w:r>
               <w:rPr>
@@ -935,7 +934,7 @@
               <w14:ligatures w14:val="standardContextual"/>
             </w:rPr>
           </w:pPr>
-          <w:hyperlink w:anchor="_Toc192938710" w:history="1">
+          <w:hyperlink w:anchor="_Toc193113394" w:history="1">
             <w:r>
               <w:rPr>
                 <w:rStyle w:val="Hyperlink"/>
@@ -962,7 +961,7 @@
                 <w:noProof/>
                 <w:webHidden/>
               </w:rPr>
-              <w:instrText xml:space="preserve"> PAGEREF _Toc192938710 \h </w:instrText>
+              <w:instrText xml:space="preserve"> PAGEREF _Toc193113394 \h </w:instrText>
             </w:r>
             <w:r>
               <w:rPr>
@@ -1008,7 +1007,7 @@
               <w14:ligatures w14:val="standardContextual"/>
             </w:rPr>
           </w:pPr>
-          <w:hyperlink w:anchor="_Toc192938711" w:history="1">
+          <w:hyperlink w:anchor="_Toc193113395" w:history="1">
             <w:r>
               <w:rPr>
                 <w:rStyle w:val="Hyperlink"/>
@@ -1035,7 +1034,7 @@
                 <w:noProof/>
                 <w:webHidden/>
               </w:rPr>
-              <w:instrText xml:space="preserve"> PAGEREF _Toc192938711 \h </w:instrText>
+              <w:instrText xml:space="preserve"> PAGEREF _Toc193113395 \h </w:instrText>
             </w:r>
             <w:r>
               <w:rPr>
@@ -1081,7 +1080,7 @@
               <w14:ligatures w14:val="standardContextual"/>
             </w:rPr>
           </w:pPr>
-          <w:hyperlink w:anchor="_Toc192938712" w:history="1">
+          <w:hyperlink w:anchor="_Toc193113396" w:history="1">
             <w:r>
               <w:rPr>
                 <w:rStyle w:val="Hyperlink"/>
@@ -1108,7 +1107,7 @@
                 <w:noProof/>
                 <w:webHidden/>
               </w:rPr>
-              <w:instrText xml:space="preserve"> PAGEREF _Toc192938712 \h </w:instrText>
+              <w:instrText xml:space="preserve"> PAGEREF _Toc193113396 \h </w:instrText>
             </w:r>
             <w:r>
               <w:rPr>
@@ -1154,7 +1153,7 @@
               <w14:ligatures w14:val="standardContextual"/>
             </w:rPr>
           </w:pPr>
-          <w:hyperlink w:anchor="_Toc192938713" w:history="1">
+          <w:hyperlink w:anchor="_Toc193113397" w:history="1">
             <w:r>
               <w:rPr>
                 <w:rStyle w:val="Hyperlink"/>
@@ -1181,7 +1180,7 @@
                 <w:noProof/>
                 <w:webHidden/>
               </w:rPr>
-              <w:instrText xml:space="preserve"> PAGEREF _Toc192938713 \h </w:instrText>
+              <w:instrText xml:space="preserve"> PAGEREF _Toc193113397 \h </w:instrText>
             </w:r>
             <w:r>
               <w:rPr>
@@ -1227,7 +1226,7 @@
               <w14:ligatures w14:val="standardContextual"/>
             </w:rPr>
           </w:pPr>
-          <w:hyperlink w:anchor="_Toc192938714" w:history="1">
+          <w:hyperlink w:anchor="_Toc193113398" w:history="1">
             <w:r>
               <w:rPr>
                 <w:rStyle w:val="Hyperlink"/>
@@ -1254,7 +1253,7 @@
                 <w:noProof/>
                 <w:webHidden/>
               </w:rPr>
-              <w:instrText xml:space="preserve"> PAGEREF _Toc192938714 \h </w:instrText>
+              <w:instrText xml:space="preserve"> PAGEREF _Toc193113398 \h </w:instrText>
             </w:r>
             <w:r>
               <w:rPr>
@@ -1300,7 +1299,7 @@
               <w14:ligatures w14:val="standardContextual"/>
             </w:rPr>
           </w:pPr>
-          <w:hyperlink w:anchor="_Toc192938715" w:history="1">
+          <w:hyperlink w:anchor="_Toc193113399" w:history="1">
             <w:r>
               <w:rPr>
                 <w:rStyle w:val="Hyperlink"/>
@@ -1327,7 +1326,7 @@
                 <w:noProof/>
                 <w:webHidden/>
               </w:rPr>
-              <w:instrText xml:space="preserve"> PAGEREF _Toc192938715 \h </w:instrText>
+              <w:instrText xml:space="preserve"> PAGEREF _Toc193113399 \h </w:instrText>
             </w:r>
             <w:r>
               <w:rPr>
@@ -1373,7 +1372,7 @@
               <w14:ligatures w14:val="standardContextual"/>
             </w:rPr>
           </w:pPr>
-          <w:hyperlink w:anchor="_Toc192938716" w:history="1">
+          <w:hyperlink w:anchor="_Toc193113400" w:history="1">
             <w:r>
               <w:rPr>
                 <w:rStyle w:val="Hyperlink"/>
@@ -1400,7 +1399,7 @@
                 <w:noProof/>
                 <w:webHidden/>
               </w:rPr>
-              <w:instrText xml:space="preserve"> PAGEREF _Toc192938716 \h </w:instrText>
+              <w:instrText xml:space="preserve"> PAGEREF _Toc193113400 \h </w:instrText>
             </w:r>
             <w:r>
               <w:rPr>
@@ -1446,7 +1445,7 @@
               <w14:ligatures w14:val="standardContextual"/>
             </w:rPr>
           </w:pPr>
-          <w:hyperlink w:anchor="_Toc192938717" w:history="1">
+          <w:hyperlink w:anchor="_Toc193113401" w:history="1">
             <w:r>
               <w:rPr>
                 <w:rStyle w:val="Hyperlink"/>
@@ -1473,7 +1472,7 @@
                 <w:noProof/>
                 <w:webHidden/>
               </w:rPr>
-              <w:instrText xml:space="preserve"> PAGEREF _Toc192938717 \h </w:instrText>
+              <w:instrText xml:space="preserve"> PAGEREF _Toc193113401 \h </w:instrText>
             </w:r>
             <w:r>
               <w:rPr>
@@ -1519,7 +1518,7 @@
               <w14:ligatures w14:val="standardContextual"/>
             </w:rPr>
           </w:pPr>
-          <w:hyperlink w:anchor="_Toc192938718" w:history="1">
+          <w:hyperlink w:anchor="_Toc193113402" w:history="1">
             <w:r>
               <w:rPr>
                 <w:rStyle w:val="Hyperlink"/>
@@ -1546,7 +1545,7 @@
                 <w:noProof/>
                 <w:webHidden/>
               </w:rPr>
-              <w:instrText xml:space="preserve"> PAGEREF _Toc192938718 \h </w:instrText>
+              <w:instrText xml:space="preserve"> PAGEREF _Toc193113402 \h </w:instrText>
             </w:r>
             <w:r>
               <w:rPr>
@@ -1592,7 +1591,7 @@
               <w14:ligatures w14:val="standardContextual"/>
             </w:rPr>
           </w:pPr>
-          <w:hyperlink w:anchor="_Toc192938719" w:history="1">
+          <w:hyperlink w:anchor="_Toc193113403" w:history="1">
             <w:r>
               <w:rPr>
                 <w:rStyle w:val="Hyperlink"/>
@@ -1619,7 +1618,7 @@
                 <w:noProof/>
                 <w:webHidden/>
               </w:rPr>
-              <w:instrText xml:space="preserve"> PAGEREF _Toc192938719 \h </w:instrText>
+              <w:instrText xml:space="preserve"> PAGEREF _Toc193113403 \h </w:instrText>
             </w:r>
             <w:r>
               <w:rPr>
@@ -1665,13 +1664,13 @@
               <w14:ligatures w14:val="standardContextual"/>
             </w:rPr>
           </w:pPr>
-          <w:hyperlink w:anchor="_Toc192938720" w:history="1">
+          <w:hyperlink w:anchor="_Toc193113404" w:history="1">
             <w:r>
               <w:rPr>
                 <w:rStyle w:val="Hyperlink"/>
                 <w:noProof/>
               </w:rPr>
-              <w:t>VII. Alpha Prototype Description</w:t>
+              <w:t>VII. Description of Final Prototype</w:t>
             </w:r>
             <w:r>
               <w:rPr>
@@ -1692,7 +1691,7 @@
                 <w:noProof/>
                 <w:webHidden/>
               </w:rPr>
-              <w:instrText xml:space="preserve"> PAGEREF _Toc192938720 \h </w:instrText>
+              <w:instrText xml:space="preserve"> PAGEREF _Toc193113404 \h </w:instrText>
             </w:r>
             <w:r>
               <w:rPr>
@@ -1713,6 +1712,152 @@
                 <w:webHidden/>
               </w:rPr>
               <w:t>28</w:t>
+            </w:r>
+            <w:r>
+              <w:rPr>
+                <w:noProof/>
+                <w:webHidden/>
+              </w:rPr>
+              <w:fldChar w:fldCharType="end"/>
+            </w:r>
+          </w:hyperlink>
+        </w:p>
+        <w:p>
+          <w:pPr>
+            <w:pStyle w:val="TOC1"/>
+            <w:tabs>
+              <w:tab w:val="right" w:leader="dot" w:pos="9350"/>
+            </w:tabs>
+            <w:rPr>
+              <w:rFonts w:asciiTheme="minorHAnsi" w:eastAsiaTheme="minorEastAsia" w:hAnsiTheme="minorHAnsi" w:cstheme="minorBidi"/>
+              <w:noProof/>
+              <w:kern w:val="2"/>
+              <w:sz w:val="24"/>
+              <w:szCs w:val="24"/>
+              <w14:ligatures w14:val="standardContextual"/>
+            </w:rPr>
+          </w:pPr>
+          <w:hyperlink w:anchor="_Toc193113405" w:history="1">
+            <w:r>
+              <w:rPr>
+                <w:rStyle w:val="Hyperlink"/>
+                <w:noProof/>
+              </w:rPr>
+              <w:t>VIII. Alpha Prototype Demonstration</w:t>
+            </w:r>
+            <w:r>
+              <w:rPr>
+                <w:noProof/>
+                <w:webHidden/>
+              </w:rPr>
+              <w:tab/>
+            </w:r>
+            <w:r>
+              <w:rPr>
+                <w:noProof/>
+                <w:webHidden/>
+              </w:rPr>
+              <w:fldChar w:fldCharType="begin"/>
+            </w:r>
+            <w:r>
+              <w:rPr>
+                <w:noProof/>
+                <w:webHidden/>
+              </w:rPr>
+              <w:instrText xml:space="preserve"> PAGEREF _Toc193113405 \h </w:instrText>
+            </w:r>
+            <w:r>
+              <w:rPr>
+                <w:noProof/>
+                <w:webHidden/>
+              </w:rPr>
+            </w:r>
+            <w:r>
+              <w:rPr>
+                <w:noProof/>
+                <w:webHidden/>
+              </w:rPr>
+              <w:fldChar w:fldCharType="separate"/>
+            </w:r>
+            <w:r>
+              <w:rPr>
+                <w:noProof/>
+                <w:webHidden/>
+              </w:rPr>
+              <w:t>31</w:t>
+            </w:r>
+            <w:r>
+              <w:rPr>
+                <w:noProof/>
+                <w:webHidden/>
+              </w:rPr>
+              <w:fldChar w:fldCharType="end"/>
+            </w:r>
+          </w:hyperlink>
+        </w:p>
+        <w:p>
+          <w:pPr>
+            <w:pStyle w:val="TOC1"/>
+            <w:tabs>
+              <w:tab w:val="right" w:leader="dot" w:pos="9350"/>
+            </w:tabs>
+            <w:rPr>
+              <w:rFonts w:asciiTheme="minorHAnsi" w:eastAsiaTheme="minorEastAsia" w:hAnsiTheme="minorHAnsi" w:cstheme="minorBidi"/>
+              <w:noProof/>
+              <w:kern w:val="2"/>
+              <w:sz w:val="24"/>
+              <w:szCs w:val="24"/>
+              <w14:ligatures w14:val="standardContextual"/>
+            </w:rPr>
+          </w:pPr>
+          <w:hyperlink w:anchor="_Toc193113406" w:history="1">
+            <w:r>
+              <w:rPr>
+                <w:rStyle w:val="Hyperlink"/>
+                <w:noProof/>
+              </w:rPr>
+              <w:t>IX. Future Work</w:t>
+            </w:r>
+            <w:r>
+              <w:rPr>
+                <w:noProof/>
+                <w:webHidden/>
+              </w:rPr>
+              <w:tab/>
+            </w:r>
+            <w:r>
+              <w:rPr>
+                <w:noProof/>
+                <w:webHidden/>
+              </w:rPr>
+              <w:fldChar w:fldCharType="begin"/>
+            </w:r>
+            <w:r>
+              <w:rPr>
+                <w:noProof/>
+                <w:webHidden/>
+              </w:rPr>
+              <w:instrText xml:space="preserve"> PAGEREF _Toc193113406 \h </w:instrText>
+            </w:r>
+            <w:r>
+              <w:rPr>
+                <w:noProof/>
+                <w:webHidden/>
+              </w:rPr>
+            </w:r>
+            <w:r>
+              <w:rPr>
+                <w:noProof/>
+                <w:webHidden/>
+              </w:rPr>
+              <w:fldChar w:fldCharType="separate"/>
+            </w:r>
+            <w:r>
+              <w:rPr>
+                <w:noProof/>
+                <w:webHidden/>
+              </w:rPr>
+              <w:t>32</w:t>
             </w:r>
             <w:r>
               <w:rPr>
@@ -1738,13 +1883,13 @@
               <w14:ligatures w14:val="standardContextual"/>
             </w:rPr>
           </w:pPr>
-          <w:hyperlink w:anchor="_Toc192938721" w:history="1">
+          <w:hyperlink w:anchor="_Toc193113407" w:history="1">
             <w:r>
               <w:rPr>
                 <w:rStyle w:val="Hyperlink"/>
                 <w:noProof/>
               </w:rPr>
-              <w:t>VII.1. Module 3</w:t>
+              <w:t>IX.1. Limitations and Recommendations</w:t>
             </w:r>
             <w:r>
               <w:rPr>
@@ -1765,7 +1910,7 @@
                 <w:noProof/>
                 <w:webHidden/>
               </w:rPr>
-              <w:instrText xml:space="preserve"> PAGEREF _Toc192938721 \h </w:instrText>
+              <w:instrText xml:space="preserve"> PAGEREF _Toc193113407 \h </w:instrText>
             </w:r>
             <w:r>
               <w:rPr>
@@ -1785,7 +1930,7 @@
                 <w:noProof/>
                 <w:webHidden/>
               </w:rPr>
-              <w:t>30</w:t>
+              <w:t>32</w:t>
             </w:r>
             <w:r>
               <w:rPr>
@@ -1811,13 +1956,13 @@
               <w14:ligatures w14:val="standardContextual"/>
             </w:rPr>
           </w:pPr>
-          <w:hyperlink w:anchor="_Toc192938722" w:history="1">
+          <w:hyperlink w:anchor="_Toc193113408" w:history="1">
             <w:r>
               <w:rPr>
                 <w:rStyle w:val="Hyperlink"/>
                 <w:noProof/>
               </w:rPr>
-              <w:t>VII.2. Module 4</w:t>
+              <w:t>IX.2. Future Work</w:t>
             </w:r>
             <w:r>
               <w:rPr>
@@ -1838,299 +1983,7 @@
                 <w:noProof/>
                 <w:webHidden/>
               </w:rPr>
-              <w:instrText xml:space="preserve"> PAGEREF _Toc192938722 \h </w:instrText>
-            </w:r>
-            <w:r>
-              <w:rPr>
-                <w:noProof/>
-                <w:webHidden/>
-              </w:rPr>
-            </w:r>
-            <w:r>
-              <w:rPr>
-                <w:noProof/>
-                <w:webHidden/>
-              </w:rPr>
-              <w:fldChar w:fldCharType="separate"/>
-            </w:r>
-            <w:r>
-              <w:rPr>
-                <w:noProof/>
-                <w:webHidden/>
-              </w:rPr>
-              <w:t>31</w:t>
-            </w:r>
-            <w:r>
-              <w:rPr>
-                <w:noProof/>
-                <w:webHidden/>
-              </w:rPr>
-              <w:fldChar w:fldCharType="end"/>
-            </w:r>
-          </w:hyperlink>
-        </w:p>
-        <w:p>
-          <w:pPr>
-            <w:pStyle w:val="TOC1"/>
-            <w:tabs>
-              <w:tab w:val="right" w:leader="dot" w:pos="9350"/>
-            </w:tabs>
-            <w:rPr>
-              <w:rFonts w:asciiTheme="minorHAnsi" w:eastAsiaTheme="minorEastAsia" w:hAnsiTheme="minorHAnsi" w:cstheme="minorBidi"/>
-              <w:noProof/>
-              <w:kern w:val="2"/>
-              <w:sz w:val="24"/>
-              <w:szCs w:val="24"/>
-              <w14:ligatures w14:val="standardContextual"/>
-            </w:rPr>
-          </w:pPr>
-          <w:hyperlink w:anchor="_Toc192938723" w:history="1">
-            <w:r>
-              <w:rPr>
-                <w:rStyle w:val="Hyperlink"/>
-                <w:noProof/>
-              </w:rPr>
-              <w:t>VIII. Alpha Prototype Demonstration</w:t>
-            </w:r>
-            <w:r>
-              <w:rPr>
-                <w:noProof/>
-                <w:webHidden/>
-              </w:rPr>
-              <w:tab/>
-            </w:r>
-            <w:r>
-              <w:rPr>
-                <w:noProof/>
-                <w:webHidden/>
-              </w:rPr>
-              <w:fldChar w:fldCharType="begin"/>
-            </w:r>
-            <w:r>
-              <w:rPr>
-                <w:noProof/>
-                <w:webHidden/>
-              </w:rPr>
-              <w:instrText xml:space="preserve"> PAGEREF _Toc192938723 \h </w:instrText>
-            </w:r>
-            <w:r>
-              <w:rPr>
-                <w:noProof/>
-                <w:webHidden/>
-              </w:rPr>
-            </w:r>
-            <w:r>
-              <w:rPr>
-                <w:noProof/>
-                <w:webHidden/>
-              </w:rPr>
-              <w:fldChar w:fldCharType="separate"/>
-            </w:r>
-            <w:r>
-              <w:rPr>
-                <w:noProof/>
-                <w:webHidden/>
-              </w:rPr>
-              <w:t>32</w:t>
-            </w:r>
-            <w:r>
-              <w:rPr>
-                <w:noProof/>
-                <w:webHidden/>
-              </w:rPr>
-              <w:fldChar w:fldCharType="end"/>
-            </w:r>
-          </w:hyperlink>
-        </w:p>
-        <w:p>
-          <w:pPr>
-            <w:pStyle w:val="TOC1"/>
-            <w:tabs>
-              <w:tab w:val="right" w:leader="dot" w:pos="9350"/>
-            </w:tabs>
-            <w:rPr>
-              <w:rFonts w:asciiTheme="minorHAnsi" w:eastAsiaTheme="minorEastAsia" w:hAnsiTheme="minorHAnsi" w:cstheme="minorBidi"/>
-              <w:noProof/>
-              <w:kern w:val="2"/>
-              <w:sz w:val="24"/>
-              <w:szCs w:val="24"/>
-              <w14:ligatures w14:val="standardContextual"/>
-            </w:rPr>
-          </w:pPr>
-          <w:hyperlink w:anchor="_Toc192938724" w:history="1">
-            <w:r>
-              <w:rPr>
-                <w:rStyle w:val="Hyperlink"/>
-                <w:noProof/>
-              </w:rPr>
-              <w:t>IX. Future Work</w:t>
-            </w:r>
-            <w:r>
-              <w:rPr>
-                <w:noProof/>
-                <w:webHidden/>
-              </w:rPr>
-              <w:tab/>
-            </w:r>
-            <w:r>
-              <w:rPr>
-                <w:noProof/>
-                <w:webHidden/>
-              </w:rPr>
-              <w:fldChar w:fldCharType="begin"/>
-            </w:r>
-            <w:r>
-              <w:rPr>
-                <w:noProof/>
-                <w:webHidden/>
-              </w:rPr>
-              <w:instrText xml:space="preserve"> PAGEREF _Toc192938724 \h </w:instrText>
-            </w:r>
-            <w:r>
-              <w:rPr>
-                <w:noProof/>
-                <w:webHidden/>
-              </w:rPr>
-            </w:r>
-            <w:r>
-              <w:rPr>
-                <w:noProof/>
-                <w:webHidden/>
-              </w:rPr>
-              <w:fldChar w:fldCharType="separate"/>
-            </w:r>
-            <w:r>
-              <w:rPr>
-                <w:noProof/>
-                <w:webHidden/>
-              </w:rPr>
-              <w:t>32</w:t>
-            </w:r>
-            <w:r>
-              <w:rPr>
-                <w:noProof/>
-                <w:webHidden/>
-              </w:rPr>
-              <w:fldChar w:fldCharType="end"/>
-            </w:r>
-          </w:hyperlink>
-        </w:p>
-        <w:p>
-          <w:pPr>
-            <w:pStyle w:val="TOC2"/>
-            <w:tabs>
-              <w:tab w:val="right" w:leader="dot" w:pos="9350"/>
-            </w:tabs>
-            <w:rPr>
-              <w:rFonts w:asciiTheme="minorHAnsi" w:eastAsiaTheme="minorEastAsia" w:hAnsiTheme="minorHAnsi" w:cstheme="minorBidi"/>
-              <w:noProof/>
-              <w:kern w:val="2"/>
-              <w:sz w:val="24"/>
-              <w:szCs w:val="24"/>
-              <w14:ligatures w14:val="standardContextual"/>
-            </w:rPr>
-          </w:pPr>
-          <w:hyperlink w:anchor="_Toc192938725" w:history="1">
-            <w:r>
-              <w:rPr>
-                <w:rStyle w:val="Hyperlink"/>
-                <w:noProof/>
-              </w:rPr>
-              <w:t>IX.1. Limitations and Recommendations</w:t>
-            </w:r>
-            <w:r>
-              <w:rPr>
-                <w:noProof/>
-                <w:webHidden/>
-              </w:rPr>
-              <w:tab/>
-            </w:r>
-            <w:r>
-              <w:rPr>
-                <w:noProof/>
-                <w:webHidden/>
-              </w:rPr>
-              <w:fldChar w:fldCharType="begin"/>
-            </w:r>
-            <w:r>
-              <w:rPr>
-                <w:noProof/>
-                <w:webHidden/>
-              </w:rPr>
-              <w:instrText xml:space="preserve"> PAGEREF _Toc192938725 \h </w:instrText>
-            </w:r>
-            <w:r>
-              <w:rPr>
-                <w:noProof/>
-                <w:webHidden/>
-              </w:rPr>
-            </w:r>
-            <w:r>
-              <w:rPr>
-                <w:noProof/>
-                <w:webHidden/>
-              </w:rPr>
-              <w:fldChar w:fldCharType="separate"/>
-            </w:r>
-            <w:r>
-              <w:rPr>
-                <w:noProof/>
-                <w:webHidden/>
-              </w:rPr>
-              <w:t>32</w:t>
-            </w:r>
-            <w:r>
-              <w:rPr>
-                <w:noProof/>
-                <w:webHidden/>
-              </w:rPr>
-              <w:fldChar w:fldCharType="end"/>
-            </w:r>
-          </w:hyperlink>
-        </w:p>
-        <w:p>
-          <w:pPr>
-            <w:pStyle w:val="TOC2"/>
-            <w:tabs>
-              <w:tab w:val="right" w:leader="dot" w:pos="9350"/>
-            </w:tabs>
-            <w:rPr>
-              <w:rFonts w:asciiTheme="minorHAnsi" w:eastAsiaTheme="minorEastAsia" w:hAnsiTheme="minorHAnsi" w:cstheme="minorBidi"/>
-              <w:noProof/>
-              <w:kern w:val="2"/>
-              <w:sz w:val="24"/>
-              <w:szCs w:val="24"/>
-              <w14:ligatures w14:val="standardContextual"/>
-            </w:rPr>
-          </w:pPr>
-          <w:hyperlink w:anchor="_Toc192938726" w:history="1">
-            <w:r>
-              <w:rPr>
-                <w:rStyle w:val="Hyperlink"/>
-                <w:noProof/>
-              </w:rPr>
-              <w:t>IX.2. Future Work</w:t>
-            </w:r>
-            <w:r>
-              <w:rPr>
-                <w:noProof/>
-                <w:webHidden/>
-              </w:rPr>
-              <w:tab/>
-            </w:r>
-            <w:r>
-              <w:rPr>
-                <w:noProof/>
-                <w:webHidden/>
-              </w:rPr>
-              <w:fldChar w:fldCharType="begin"/>
-            </w:r>
-            <w:r>
-              <w:rPr>
-                <w:noProof/>
-                <w:webHidden/>
-              </w:rPr>
-              <w:instrText xml:space="preserve"> PAGEREF _Toc192938726 \h </w:instrText>
+              <w:instrText xml:space="preserve"> PAGEREF _Toc193113408 \h </w:instrText>
             </w:r>
             <w:r>
               <w:rPr>
@@ -2209,15 +2062,15 @@
         <w:pStyle w:val="Heading1"/>
       </w:pPr>
       <w:bookmarkStart w:id="1" w:name="_fkgxv1fhrsl"/>
-      <w:bookmarkStart w:id="2" w:name="_Toc192938701"/>
+      <w:bookmarkStart w:id="2" w:name="_Toc193113385"/>
       <w:bookmarkEnd w:id="1"/>
       <w:r>
         <w:lastRenderedPageBreak/>
         <w:t>Introduction</w:t>
       </w:r>
       <w:bookmarkStart w:id="3" w:name="_wztmj38ovixg"/>
+      <w:bookmarkEnd w:id="2"/>
       <w:bookmarkEnd w:id="3"/>
-      <w:bookmarkEnd w:id="2"/>
     </w:p>
     <w:p>
       <w:r>
@@ -2258,7 +2111,7 @@
       <w:pPr>
         <w:pStyle w:val="Heading2"/>
       </w:pPr>
-      <w:bookmarkStart w:id="4" w:name="_Toc192938702"/>
+      <w:bookmarkStart w:id="4" w:name="_Toc193113386"/>
       <w:r>
         <w:t>Project Overview</w:t>
       </w:r>
@@ -2335,7 +2188,7 @@
           <w:szCs w:val="22"/>
         </w:rPr>
       </w:pPr>
-      <w:bookmarkStart w:id="5" w:name="_Toc192938703"/>
+      <w:bookmarkStart w:id="5" w:name="_Toc193113387"/>
       <w:r>
         <w:t>Development and Stakeholder Context</w:t>
       </w:r>
@@ -2345,7 +2198,7 @@
       <w:pPr>
         <w:pStyle w:val="Heading2"/>
       </w:pPr>
-      <w:bookmarkStart w:id="6" w:name="_Toc192938704"/>
+      <w:bookmarkStart w:id="6" w:name="_Toc193113388"/>
       <w:r>
         <w:t>Document Scope</w:t>
       </w:r>
@@ -2371,7 +2224,7 @@
       <w:pPr>
         <w:pStyle w:val="Heading1"/>
       </w:pPr>
-      <w:bookmarkStart w:id="7" w:name="_Toc192938705"/>
+      <w:bookmarkStart w:id="7" w:name="_Toc193113389"/>
       <w:r>
         <w:lastRenderedPageBreak/>
         <w:t xml:space="preserve">Team Members </w:t>
@@ -2491,7 +2344,7 @@
         <w:pStyle w:val="Heading1"/>
       </w:pPr>
       <w:bookmarkStart w:id="8" w:name="_b66lqfs9p8ml"/>
-      <w:bookmarkStart w:id="9" w:name="_Toc192938706"/>
+      <w:bookmarkStart w:id="9" w:name="_Toc193113390"/>
       <w:bookmarkEnd w:id="8"/>
       <w:r>
         <w:t>Project Requirements</w:t>
@@ -2641,7 +2494,7 @@
       <w:pPr>
         <w:pStyle w:val="Heading2"/>
       </w:pPr>
-      <w:bookmarkStart w:id="10" w:name="_Toc192938707"/>
+      <w:bookmarkStart w:id="10" w:name="_Toc193113391"/>
       <w:r>
         <w:t>Project Stakeholders</w:t>
       </w:r>
@@ -2726,7 +2579,7 @@
       <w:pPr>
         <w:pStyle w:val="Heading2"/>
       </w:pPr>
-      <w:bookmarkStart w:id="11" w:name="_Toc192938708"/>
+      <w:bookmarkStart w:id="11" w:name="_Toc193113392"/>
       <w:r>
         <w:t>Use Cases</w:t>
       </w:r>
@@ -7564,7 +7417,7 @@
           <w:szCs w:val="22"/>
         </w:rPr>
       </w:pPr>
-      <w:bookmarkStart w:id="12" w:name="_Toc192938709"/>
+      <w:bookmarkStart w:id="12" w:name="_Toc193113393"/>
       <w:r>
         <w:t>Functional Requirements</w:t>
       </w:r>
@@ -10509,7 +10362,7 @@
       <w:pPr>
         <w:pStyle w:val="Heading2"/>
       </w:pPr>
-      <w:bookmarkStart w:id="13" w:name="_Toc192938710"/>
+      <w:bookmarkStart w:id="13" w:name="_Toc193113394"/>
       <w:r>
         <w:t>Non-Functional Requirements</w:t>
       </w:r>
@@ -12735,7 +12588,7 @@
         <w:pStyle w:val="Heading1"/>
       </w:pPr>
       <w:bookmarkStart w:id="14" w:name="_16kbj35etpc4"/>
-      <w:bookmarkStart w:id="15" w:name="_Toc192938711"/>
+      <w:bookmarkStart w:id="15" w:name="_Toc193113395"/>
       <w:bookmarkEnd w:id="14"/>
       <w:r>
         <w:t>Solution Approach</w:t>
@@ -12783,7 +12636,7 @@
         <w:pStyle w:val="Heading2"/>
       </w:pPr>
       <w:bookmarkStart w:id="17" w:name="_Toc180347059"/>
-      <w:bookmarkStart w:id="18" w:name="_Toc192938712"/>
+      <w:bookmarkStart w:id="18" w:name="_Toc193113396"/>
       <w:r>
         <w:t>Architecture Design</w:t>
       </w:r>
@@ -14789,7 +14642,7 @@
         <w:pStyle w:val="Heading2"/>
       </w:pPr>
       <w:bookmarkStart w:id="26" w:name="_Toc180347067"/>
-      <w:bookmarkStart w:id="27" w:name="_Toc192938713"/>
+      <w:bookmarkStart w:id="27" w:name="_Toc193113397"/>
       <w:r>
         <w:t>Data design</w:t>
       </w:r>
@@ -15074,7 +14927,7 @@
         <w:pStyle w:val="Heading2"/>
       </w:pPr>
       <w:bookmarkStart w:id="35" w:name="_Toc180347075"/>
-      <w:bookmarkStart w:id="36" w:name="_Toc192938714"/>
+      <w:bookmarkStart w:id="36" w:name="_Toc193113398"/>
       <w:r>
         <w:t>User Interface Design</w:t>
       </w:r>
@@ -15251,7 +15104,7 @@
           <w:noProof/>
         </w:rPr>
         <w:drawing>
-          <wp:inline distT="0" distB="0" distL="0" distR="0" wp14:anchorId="0FD19BFA" wp14:editId="33C743D8">
+          <wp:inline distT="0" distB="0" distL="0" distR="0" wp14:anchorId="0FD19BFA" wp14:editId="4DD2857A">
             <wp:extent cx="6562726" cy="1514475"/>
             <wp:effectExtent l="0" t="0" r="0" b="0"/>
             <wp:docPr id="74189487" name="Picture 74189487" descr="A screen shot of a graph&#10;&#10;Description automatically generated"/>
@@ -15521,7 +15374,7 @@
       <w:pPr>
         <w:pStyle w:val="Heading1"/>
       </w:pPr>
-      <w:bookmarkStart w:id="37" w:name="_Toc192938715"/>
+      <w:bookmarkStart w:id="37" w:name="_Toc193113399"/>
       <w:r>
         <w:t>Test Plan</w:t>
       </w:r>
@@ -15549,13 +15402,13 @@
       <w:pPr>
         <w:pStyle w:val="Heading2"/>
       </w:pPr>
-      <w:bookmarkStart w:id="39" w:name="_Toc192938716"/>
+      <w:bookmarkStart w:id="39" w:name="_Toc193113400"/>
       <w:r>
         <w:t>Testing Strategy</w:t>
       </w:r>
       <w:bookmarkStart w:id="40" w:name="_tyjcwt"/>
+      <w:bookmarkEnd w:id="39"/>
       <w:bookmarkEnd w:id="40"/>
-      <w:bookmarkEnd w:id="39"/>
     </w:p>
     <w:p>
       <w:r>
@@ -15725,7 +15578,7 @@
       <w:pPr>
         <w:pStyle w:val="Heading2"/>
       </w:pPr>
-      <w:bookmarkStart w:id="41" w:name="_Toc192938717"/>
+      <w:bookmarkStart w:id="41" w:name="_Toc193113401"/>
       <w:r>
         <w:t>Test Plans</w:t>
       </w:r>
@@ -15967,7 +15820,7 @@
         <w:pStyle w:val="Heading2"/>
       </w:pPr>
       <w:bookmarkStart w:id="47" w:name="_lnxbz9"/>
-      <w:bookmarkStart w:id="48" w:name="_Toc192938718"/>
+      <w:bookmarkStart w:id="48" w:name="_Toc193113402"/>
       <w:bookmarkEnd w:id="47"/>
       <w:r>
         <w:t>Environment Requirements</w:t>
@@ -16198,7 +16051,7 @@
       <w:pPr>
         <w:pStyle w:val="Heading1"/>
       </w:pPr>
-      <w:bookmarkStart w:id="49" w:name="_Toc192938719"/>
+      <w:bookmarkStart w:id="49" w:name="_Toc193113403"/>
       <w:r>
         <w:t>Projects and Tools Used</w:t>
       </w:r>
@@ -16538,9 +16391,12 @@
         <w:pStyle w:val="Heading1"/>
         <w:spacing w:after="0"/>
       </w:pPr>
-      <w:bookmarkStart w:id="50" w:name="_Toc192938720"/>
-      <w:r>
-        <w:t>Alpha Prototype Description</w:t>
+      <w:bookmarkStart w:id="50" w:name="_Toc193113404"/>
+      <w:r>
+        <w:t>Description</w:t>
+      </w:r>
+      <w:r>
+        <w:t xml:space="preserve"> of Final Prototype</w:t>
       </w:r>
       <w:bookmarkEnd w:id="50"/>
     </w:p>
@@ -16937,21 +16793,8 @@
     </w:p>
     <w:p>
       <w:pPr>
-        <w:pStyle w:val="Heading2"/>
-      </w:pPr>
-      <w:bookmarkStart w:id="51" w:name="_Toc192938721"/>
-      <w:r>
-        <w:t>Module 3</w:t>
-      </w:r>
-      <w:bookmarkEnd w:id="51"/>
-    </w:p>
-    <w:p>
-      <w:pPr>
-        <w:pStyle w:val="Heading3"/>
-      </w:pPr>
-      <w:r>
-        <w:t>Functions and interfaces implemented</w:t>
-      </w:r>
+        <w:spacing w:after="0" w:line="240" w:lineRule="auto"/>
+      </w:pPr>
     </w:p>
     <w:p>
       <w:r>
@@ -17068,14 +16911,7 @@
         <w:t>VI.1.1.1</w:t>
       </w:r>
     </w:p>
-    <w:p>
-      <w:pPr>
-        <w:pStyle w:val="Heading3"/>
-      </w:pPr>
-      <w:r>
-        <w:t>Preliminary Tests</w:t>
-      </w:r>
-    </w:p>
+    <w:p/>
     <w:p>
       <w:r>
         <w:t xml:space="preserve">Since new versions of the prototype were delivered to the client with each </w:t>
@@ -17150,258 +16986,233 @@
       </w:r>
     </w:p>
     <w:p>
+      <w:r>
+        <w:t>As for Module 4, the</w:t>
+      </w:r>
+      <w:r>
+        <w:t xml:space="preserve"> script for converting data has been written and appears functional. </w:t>
+      </w:r>
+      <w:r>
+        <w:t>Similarly,</w:t>
+      </w:r>
+      <w:r>
+        <w:t xml:space="preserve"> the module creates directories for the output streams properly. File creation </w:t>
+      </w:r>
+      <w:r>
+        <w:t xml:space="preserve">so far </w:t>
+      </w:r>
+      <w:r>
+        <w:t>is consistent with what we’d expect</w:t>
+      </w:r>
+      <w:r>
+        <w:t>.</w:t>
+      </w:r>
+      <w:r>
+        <w:t xml:space="preserve"> </w:t>
+      </w:r>
+      <w:r>
+        <w:t xml:space="preserve">The program successfully connects to some </w:t>
+      </w:r>
+      <w:r>
+        <w:t>ports but</w:t>
+      </w:r>
+      <w:r>
+        <w:t xml:space="preserve"> has so far not been able to get useful data from them.</w:t>
+      </w:r>
+    </w:p>
+    <w:p>
+      <w:r>
+        <w:t xml:space="preserve">The data format conversion code has been tested on </w:t>
+      </w:r>
+      <w:r>
+        <w:t>example data and works as expected.</w:t>
+      </w:r>
+      <w:r>
+        <w:t xml:space="preserve"> </w:t>
+      </w:r>
+      <w:r>
+        <w:t xml:space="preserve">When running the program on live data, </w:t>
+      </w:r>
+      <w:r>
+        <w:t>some ports are inaccessible</w:t>
+      </w:r>
+      <w:r>
+        <w:t xml:space="preserve"> and </w:t>
+      </w:r>
+      <w:r>
+        <w:t xml:space="preserve">one port that may be the correct one only returns “5000” over and over. </w:t>
+      </w:r>
+      <w:r>
+        <w:t>This port may be the EZ-Tap’s write port instead of the desired read port.</w:t>
+      </w:r>
+    </w:p>
+    <w:p>
+      <w:pPr>
+        <w:spacing w:after="0" w:line="240" w:lineRule="auto"/>
+      </w:pPr>
+    </w:p>
+    <w:p>
+      <w:pPr>
+        <w:spacing w:after="0" w:line="240" w:lineRule="auto"/>
+      </w:pPr>
+      <w:r>
+        <w:t xml:space="preserve">Our next steps are to establish connection through the port, and to develop a method of port selection. Port selection will either be done </w:t>
+      </w:r>
+      <w:r>
+        <w:t>by the program, if possible, or by the user through a basic UI interface, if necessary.</w:t>
+      </w:r>
+    </w:p>
+    <w:p>
+      <w:pPr>
+        <w:pStyle w:val="Heading1"/>
+      </w:pPr>
+      <w:bookmarkStart w:id="51" w:name="_Toc193113405"/>
+      <w:r>
+        <w:t>Alpha Prototype Demonstration</w:t>
+      </w:r>
+      <w:bookmarkEnd w:id="51"/>
+      <w:r>
+        <w:t xml:space="preserve"> </w:t>
+      </w:r>
+    </w:p>
+    <w:p>
+      <w:pPr>
+        <w:spacing w:after="0" w:line="240" w:lineRule="auto"/>
+      </w:pPr>
+      <w:r>
+        <w:t>Thus far, the prototype has only briefly been observed by team</w:t>
+      </w:r>
+      <w:r>
+        <w:t xml:space="preserve"> Linnaea Borealis’</w:t>
+      </w:r>
+      <w:r>
+        <w:t xml:space="preserve"> mentor. </w:t>
+      </w:r>
+      <w:r>
+        <w:t xml:space="preserve">The graphing functionality </w:t>
+      </w:r>
+      <w:r>
+        <w:t xml:space="preserve">and mean table </w:t>
+      </w:r>
+      <w:r>
+        <w:t>feature</w:t>
+      </w:r>
+      <w:r>
+        <w:t xml:space="preserve"> in</w:t>
+      </w:r>
+      <w:r>
+        <w:t xml:space="preserve"> Module 3 w</w:t>
+      </w:r>
+      <w:r>
+        <w:t>ere</w:t>
+      </w:r>
+      <w:r>
+        <w:t xml:space="preserve"> shown in </w:t>
+      </w:r>
+      <w:r>
+        <w:t>the team’s sprint 2 demo video.</w:t>
+      </w:r>
+      <w:r>
+        <w:t xml:space="preserve"> The team’s mentor, Parteek Kumar, advised that the prototype be put into production </w:t>
+      </w:r>
+      <w:proofErr w:type="gramStart"/>
+      <w:r>
+        <w:t>in order to</w:t>
+      </w:r>
+      <w:proofErr w:type="gramEnd"/>
+      <w:r>
+        <w:t xml:space="preserve"> ensure that </w:t>
+      </w:r>
+      <w:r>
+        <w:t xml:space="preserve">the prototype works as expected and lab researchers are </w:t>
+      </w:r>
+      <w:r>
+        <w:lastRenderedPageBreak/>
+        <w:t>familiar with how to use it.</w:t>
+      </w:r>
+      <w:r>
+        <w:t xml:space="preserve"> Additionally, he advised that user manuals and documentation be created to aid user experience. </w:t>
+      </w:r>
+      <w:r>
+        <w:t>In response, team Linnaea Borealis plans to focus on creating user-oriented documentation.</w:t>
+      </w:r>
+    </w:p>
+    <w:p>
+      <w:pPr>
+        <w:pStyle w:val="Heading1"/>
+      </w:pPr>
+      <w:bookmarkStart w:id="52" w:name="_3dy6vkm"/>
+      <w:bookmarkStart w:id="53" w:name="_Toc193113406"/>
+      <w:bookmarkEnd w:id="52"/>
+      <w:r>
+        <w:t>Future Work</w:t>
+      </w:r>
+      <w:bookmarkEnd w:id="53"/>
+      <w:r>
+        <w:t xml:space="preserve"> </w:t>
+      </w:r>
+    </w:p>
+    <w:p>
       <w:pPr>
         <w:pStyle w:val="Heading2"/>
       </w:pPr>
-      <w:bookmarkStart w:id="52" w:name="_Toc192938722"/>
-      <w:r>
-        <w:t>Module 4</w:t>
-      </w:r>
-      <w:bookmarkEnd w:id="52"/>
-      <w:r>
-        <w:t xml:space="preserve">  </w:t>
-      </w:r>
-    </w:p>
-    <w:p>
-      <w:pPr>
-        <w:pStyle w:val="Heading3"/>
-      </w:pPr>
-      <w:r>
-        <w:t>Functions and Interfaces Implemented</w:t>
-      </w:r>
-    </w:p>
-    <w:p>
-      <w:r>
-        <w:t xml:space="preserve">The script for converting data has been written and appears functional. </w:t>
-      </w:r>
-      <w:r>
-        <w:t>Similarly,</w:t>
-      </w:r>
-      <w:r>
-        <w:t xml:space="preserve"> the module creates directories for the output streams properly. File creation </w:t>
-      </w:r>
-      <w:r>
-        <w:t xml:space="preserve">so far </w:t>
-      </w:r>
-      <w:r>
-        <w:t>is consistent with what we’d expect</w:t>
-      </w:r>
-      <w:r>
-        <w:t>.</w:t>
-      </w:r>
-      <w:r>
-        <w:t xml:space="preserve"> </w:t>
-      </w:r>
-      <w:r>
-        <w:t xml:space="preserve">The program successfully connects to some </w:t>
-      </w:r>
-      <w:r>
-        <w:t>ports but</w:t>
-      </w:r>
-      <w:r>
-        <w:t xml:space="preserve"> has so far not been able to get useful data from them.</w:t>
-      </w:r>
-    </w:p>
-    <w:p>
-      <w:pPr>
-        <w:pStyle w:val="Heading3"/>
-      </w:pPr>
-      <w:r>
-        <w:t>Preliminary Tests</w:t>
-      </w:r>
-    </w:p>
-    <w:p>
-      <w:r>
-        <w:t xml:space="preserve">The data format conversion code has been tested on </w:t>
-      </w:r>
-      <w:r>
-        <w:t>example data and works as expected.</w:t>
-      </w:r>
-    </w:p>
-    <w:p>
-      <w:pPr>
-        <w:spacing w:after="0" w:line="240" w:lineRule="auto"/>
-      </w:pPr>
-      <w:r>
-        <w:t xml:space="preserve">When running the program on live data, </w:t>
-      </w:r>
-      <w:r>
-        <w:t>some ports are inaccessible</w:t>
-      </w:r>
-      <w:r>
-        <w:t xml:space="preserve"> and </w:t>
-      </w:r>
-      <w:r>
-        <w:t xml:space="preserve">one port that may be the correct one only returns “5000” over and over. </w:t>
-      </w:r>
-      <w:r>
-        <w:t>This port may be the EZ-Tap’s write port instead of the desired read port.</w:t>
-      </w:r>
-    </w:p>
-    <w:p>
-      <w:pPr>
-        <w:spacing w:after="0" w:line="240" w:lineRule="auto"/>
-      </w:pPr>
-    </w:p>
-    <w:p>
-      <w:pPr>
-        <w:spacing w:after="0" w:line="240" w:lineRule="auto"/>
-      </w:pPr>
-      <w:r>
-        <w:t xml:space="preserve">Our next steps are to establish connection through the port, and to develop a method of port selection. Port selection will either be done </w:t>
-      </w:r>
-      <w:r>
-        <w:t>by the program, if possible, or by the user through a basic UI interface, if necessary.</w:t>
-      </w:r>
-    </w:p>
-    <w:p>
-      <w:pPr>
-        <w:pStyle w:val="Heading1"/>
-      </w:pPr>
-      <w:bookmarkStart w:id="53" w:name="_Toc192938723"/>
-      <w:r>
-        <w:lastRenderedPageBreak/>
-        <w:t>Alpha Prototype Demonstration</w:t>
-      </w:r>
-      <w:bookmarkEnd w:id="53"/>
-      <w:r>
-        <w:t xml:space="preserve"> </w:t>
-      </w:r>
-    </w:p>
-    <w:p>
-      <w:pPr>
-        <w:spacing w:after="0" w:line="240" w:lineRule="auto"/>
-      </w:pPr>
-      <w:r>
-        <w:t>Thus far, the prototype has only briefly been observed by team</w:t>
-      </w:r>
-      <w:r>
-        <w:t xml:space="preserve"> Linnaea Borealis’</w:t>
-      </w:r>
-      <w:r>
-        <w:t xml:space="preserve"> mentor. </w:t>
-      </w:r>
-      <w:r>
-        <w:t xml:space="preserve">The graphing functionality </w:t>
-      </w:r>
-      <w:r>
-        <w:t xml:space="preserve">and mean table </w:t>
-      </w:r>
-      <w:r>
-        <w:t>feature</w:t>
-      </w:r>
-      <w:r>
-        <w:t xml:space="preserve"> in</w:t>
-      </w:r>
-      <w:r>
-        <w:t xml:space="preserve"> Module 3 w</w:t>
-      </w:r>
-      <w:r>
-        <w:t>ere</w:t>
-      </w:r>
-      <w:r>
-        <w:t xml:space="preserve"> shown in </w:t>
-      </w:r>
-      <w:r>
-        <w:t>the team’s sprint 2 demo video.</w:t>
-      </w:r>
-      <w:r>
-        <w:t xml:space="preserve"> The team’s mentor, Parteek Kumar, advised that the prototype be put into production </w:t>
+      <w:bookmarkStart w:id="54" w:name="_Toc193113407"/>
+      <w:r>
+        <w:t>Limitations</w:t>
+      </w:r>
+      <w:r>
+        <w:t xml:space="preserve"> and Recommendations</w:t>
+      </w:r>
+      <w:bookmarkEnd w:id="54"/>
+    </w:p>
+    <w:p>
+      <w:r>
+        <w:t xml:space="preserve">The </w:t>
+      </w:r>
+      <w:r>
+        <w:t xml:space="preserve">primary limitations of this project are in the domain of performance. </w:t>
+      </w:r>
+      <w:r>
+        <w:t xml:space="preserve">The most significant place where this stands out is when Modules 1 and 2 are used to </w:t>
+      </w:r>
+      <w:r>
+        <w:t xml:space="preserve">take in data from Mass Spectrometer 2. When this is done, it makes use of an integrated version of Module 4. </w:t>
+      </w:r>
+      <w:r>
+        <w:t>The combined performance delays of Modules 1/2 and Module 4 make for significant delays in information display at times.</w:t>
+      </w:r>
+    </w:p>
+    <w:p>
+      <w:r>
+        <w:t>Another limitation is the data intake speed when using Mass Spectrometer 2. In this regard, we are limited by the USB connection</w:t>
+      </w:r>
+      <w:r>
+        <w:t>’s relatively low bitrate</w:t>
+      </w:r>
+      <w:r>
+        <w:t xml:space="preserve">. We recommend further development </w:t>
       </w:r>
       <w:proofErr w:type="gramStart"/>
       <w:r>
-        <w:t>in order to</w:t>
+        <w:t>look</w:t>
       </w:r>
       <w:proofErr w:type="gramEnd"/>
       <w:r>
-        <w:t xml:space="preserve"> ensure that </w:t>
-      </w:r>
-      <w:r>
-        <w:t>the prototype works as expected and lab researchers are familiar with how to use it.</w:t>
-      </w:r>
-      <w:r>
-        <w:t xml:space="preserve"> Additionally, he advised that user manuals and documentation be created to aid user experience. </w:t>
-      </w:r>
-      <w:r>
-        <w:t>In response, team Linnaea Borealis plans to focus on creating user-oriented documentation.</w:t>
-      </w:r>
-    </w:p>
-    <w:p>
-      <w:pPr>
-        <w:pStyle w:val="Heading1"/>
-      </w:pPr>
-      <w:bookmarkStart w:id="54" w:name="_3dy6vkm"/>
-      <w:bookmarkStart w:id="55" w:name="_Toc192938724"/>
-      <w:bookmarkEnd w:id="54"/>
+        <w:t xml:space="preserve"> into the </w:t>
+      </w:r>
+      <w:r>
+        <w:t>possibility of a direct serial connection.</w:t>
+      </w:r>
+    </w:p>
+    <w:p>
+      <w:pPr>
+        <w:pStyle w:val="Heading2"/>
+      </w:pPr>
+      <w:bookmarkStart w:id="55" w:name="_Toc193113408"/>
       <w:r>
         <w:t>Future Work</w:t>
       </w:r>
       <w:bookmarkEnd w:id="55"/>
-      <w:r>
-        <w:t xml:space="preserve"> </w:t>
-      </w:r>
-    </w:p>
-    <w:p>
-      <w:pPr>
-        <w:pStyle w:val="Heading2"/>
-      </w:pPr>
-      <w:bookmarkStart w:id="56" w:name="_Toc192938725"/>
-      <w:r>
-        <w:t>Limitations</w:t>
-      </w:r>
-      <w:r>
-        <w:t xml:space="preserve"> and Recommendations</w:t>
-      </w:r>
-      <w:bookmarkEnd w:id="56"/>
-    </w:p>
-    <w:p>
-      <w:r>
-        <w:t xml:space="preserve">The </w:t>
-      </w:r>
-      <w:r>
-        <w:t xml:space="preserve">primary limitations of this project are in the domain of performance. </w:t>
-      </w:r>
-      <w:r>
-        <w:t xml:space="preserve">The most significant place where this stands out is when Modules 1 and 2 are used to </w:t>
-      </w:r>
-      <w:r>
-        <w:t xml:space="preserve">take in data from Mass Spectrometer 2. When this is done, it makes use of an integrated version of Module 4. </w:t>
-      </w:r>
-      <w:r>
-        <w:t>The combined performance delays of Modules 1/2 and Module 4 make for significant delays in information display at times.</w:t>
-      </w:r>
-    </w:p>
-    <w:p>
-      <w:r>
-        <w:t>Another limitation is the data intake speed when using Mass Spectrometer 2. In this regard, we are limited by the USB connection</w:t>
-      </w:r>
-      <w:r>
-        <w:t>’s relatively low bitrate</w:t>
-      </w:r>
-      <w:r>
-        <w:t xml:space="preserve">. We recommend further development </w:t>
-      </w:r>
-      <w:proofErr w:type="gramStart"/>
-      <w:r>
-        <w:t>look</w:t>
-      </w:r>
-      <w:proofErr w:type="gramEnd"/>
-      <w:r>
-        <w:t xml:space="preserve"> into the </w:t>
-      </w:r>
-      <w:r>
-        <w:t>possibility of a direct serial connection.</w:t>
-      </w:r>
-    </w:p>
-    <w:p>
-      <w:pPr>
-        <w:pStyle w:val="Heading2"/>
-      </w:pPr>
-      <w:bookmarkStart w:id="57" w:name="_Toc192938726"/>
-      <w:r>
-        <w:t>Future Work</w:t>
-      </w:r>
-      <w:bookmarkEnd w:id="57"/>
     </w:p>
     <w:p>
       <w:r>

</xml_diff>

<commit_message>
Removed Alpha Prototype Demonstration Section from Project Report
</commit_message>
<xml_diff>
--- a/documentation/ProjectReport.docx
+++ b/documentation/ProjectReport.docx
@@ -252,6 +252,7 @@
           <w:docPartUnique/>
         </w:docPartObj>
       </w:sdtPr>
+      <w:sdtEndPr/>
       <w:sdtContent>
         <w:p>
           <w:pPr>
@@ -277,7 +278,7 @@
           <w:r>
             <w:fldChar w:fldCharType="separate"/>
           </w:r>
-          <w:hyperlink w:anchor="_Toc193113385" w:history="1">
+          <w:hyperlink w:anchor="_Toc193113587" w:history="1">
             <w:r>
               <w:rPr>
                 <w:rStyle w:val="Hyperlink"/>
@@ -304,7 +305,7 @@
                 <w:noProof/>
                 <w:webHidden/>
               </w:rPr>
-              <w:instrText xml:space="preserve"> PAGEREF _Toc193113385 \h </w:instrText>
+              <w:instrText xml:space="preserve"> PAGEREF _Toc193113587 \h </w:instrText>
             </w:r>
             <w:r>
               <w:rPr>
@@ -350,7 +351,7 @@
               <w14:ligatures w14:val="standardContextual"/>
             </w:rPr>
           </w:pPr>
-          <w:hyperlink w:anchor="_Toc193113386" w:history="1">
+          <w:hyperlink w:anchor="_Toc193113588" w:history="1">
             <w:r>
               <w:rPr>
                 <w:rStyle w:val="Hyperlink"/>
@@ -377,7 +378,7 @@
                 <w:noProof/>
                 <w:webHidden/>
               </w:rPr>
-              <w:instrText xml:space="preserve"> PAGEREF _Toc193113386 \h </w:instrText>
+              <w:instrText xml:space="preserve"> PAGEREF _Toc193113588 \h </w:instrText>
             </w:r>
             <w:r>
               <w:rPr>
@@ -423,7 +424,7 @@
               <w14:ligatures w14:val="standardContextual"/>
             </w:rPr>
           </w:pPr>
-          <w:hyperlink w:anchor="_Toc193113387" w:history="1">
+          <w:hyperlink w:anchor="_Toc193113589" w:history="1">
             <w:r>
               <w:rPr>
                 <w:rStyle w:val="Hyperlink"/>
@@ -450,7 +451,7 @@
                 <w:noProof/>
                 <w:webHidden/>
               </w:rPr>
-              <w:instrText xml:space="preserve"> PAGEREF _Toc193113387 \h </w:instrText>
+              <w:instrText xml:space="preserve"> PAGEREF _Toc193113589 \h </w:instrText>
             </w:r>
             <w:r>
               <w:rPr>
@@ -496,7 +497,7 @@
               <w14:ligatures w14:val="standardContextual"/>
             </w:rPr>
           </w:pPr>
-          <w:hyperlink w:anchor="_Toc193113388" w:history="1">
+          <w:hyperlink w:anchor="_Toc193113590" w:history="1">
             <w:r>
               <w:rPr>
                 <w:rStyle w:val="Hyperlink"/>
@@ -523,7 +524,7 @@
                 <w:noProof/>
                 <w:webHidden/>
               </w:rPr>
-              <w:instrText xml:space="preserve"> PAGEREF _Toc193113388 \h </w:instrText>
+              <w:instrText xml:space="preserve"> PAGEREF _Toc193113590 \h </w:instrText>
             </w:r>
             <w:r>
               <w:rPr>
@@ -569,7 +570,7 @@
               <w14:ligatures w14:val="standardContextual"/>
             </w:rPr>
           </w:pPr>
-          <w:hyperlink w:anchor="_Toc193113389" w:history="1">
+          <w:hyperlink w:anchor="_Toc193113591" w:history="1">
             <w:r>
               <w:rPr>
                 <w:rStyle w:val="Hyperlink"/>
@@ -596,7 +597,7 @@
                 <w:noProof/>
                 <w:webHidden/>
               </w:rPr>
-              <w:instrText xml:space="preserve"> PAGEREF _Toc193113389 \h </w:instrText>
+              <w:instrText xml:space="preserve"> PAGEREF _Toc193113591 \h </w:instrText>
             </w:r>
             <w:r>
               <w:rPr>
@@ -642,7 +643,7 @@
               <w14:ligatures w14:val="standardContextual"/>
             </w:rPr>
           </w:pPr>
-          <w:hyperlink w:anchor="_Toc193113390" w:history="1">
+          <w:hyperlink w:anchor="_Toc193113592" w:history="1">
             <w:r>
               <w:rPr>
                 <w:rStyle w:val="Hyperlink"/>
@@ -669,7 +670,7 @@
                 <w:noProof/>
                 <w:webHidden/>
               </w:rPr>
-              <w:instrText xml:space="preserve"> PAGEREF _Toc193113390 \h </w:instrText>
+              <w:instrText xml:space="preserve"> PAGEREF _Toc193113592 \h </w:instrText>
             </w:r>
             <w:r>
               <w:rPr>
@@ -715,7 +716,7 @@
               <w14:ligatures w14:val="standardContextual"/>
             </w:rPr>
           </w:pPr>
-          <w:hyperlink w:anchor="_Toc193113391" w:history="1">
+          <w:hyperlink w:anchor="_Toc193113593" w:history="1">
             <w:r>
               <w:rPr>
                 <w:rStyle w:val="Hyperlink"/>
@@ -742,7 +743,7 @@
                 <w:noProof/>
                 <w:webHidden/>
               </w:rPr>
-              <w:instrText xml:space="preserve"> PAGEREF _Toc193113391 \h </w:instrText>
+              <w:instrText xml:space="preserve"> PAGEREF _Toc193113593 \h </w:instrText>
             </w:r>
             <w:r>
               <w:rPr>
@@ -788,7 +789,7 @@
               <w14:ligatures w14:val="standardContextual"/>
             </w:rPr>
           </w:pPr>
-          <w:hyperlink w:anchor="_Toc193113392" w:history="1">
+          <w:hyperlink w:anchor="_Toc193113594" w:history="1">
             <w:r>
               <w:rPr>
                 <w:rStyle w:val="Hyperlink"/>
@@ -815,7 +816,7 @@
                 <w:noProof/>
                 <w:webHidden/>
               </w:rPr>
-              <w:instrText xml:space="preserve"> PAGEREF _Toc193113392 \h </w:instrText>
+              <w:instrText xml:space="preserve"> PAGEREF _Toc193113594 \h </w:instrText>
             </w:r>
             <w:r>
               <w:rPr>
@@ -861,7 +862,7 @@
               <w14:ligatures w14:val="standardContextual"/>
             </w:rPr>
           </w:pPr>
-          <w:hyperlink w:anchor="_Toc193113393" w:history="1">
+          <w:hyperlink w:anchor="_Toc193113595" w:history="1">
             <w:r>
               <w:rPr>
                 <w:rStyle w:val="Hyperlink"/>
@@ -888,7 +889,7 @@
                 <w:noProof/>
                 <w:webHidden/>
               </w:rPr>
-              <w:instrText xml:space="preserve"> PAGEREF _Toc193113393 \h </w:instrText>
+              <w:instrText xml:space="preserve"> PAGEREF _Toc193113595 \h </w:instrText>
             </w:r>
             <w:r>
               <w:rPr>
@@ -934,7 +935,7 @@
               <w14:ligatures w14:val="standardContextual"/>
             </w:rPr>
           </w:pPr>
-          <w:hyperlink w:anchor="_Toc193113394" w:history="1">
+          <w:hyperlink w:anchor="_Toc193113596" w:history="1">
             <w:r>
               <w:rPr>
                 <w:rStyle w:val="Hyperlink"/>
@@ -961,7 +962,7 @@
                 <w:noProof/>
                 <w:webHidden/>
               </w:rPr>
-              <w:instrText xml:space="preserve"> PAGEREF _Toc193113394 \h </w:instrText>
+              <w:instrText xml:space="preserve"> PAGEREF _Toc193113596 \h </w:instrText>
             </w:r>
             <w:r>
               <w:rPr>
@@ -1007,7 +1008,7 @@
               <w14:ligatures w14:val="standardContextual"/>
             </w:rPr>
           </w:pPr>
-          <w:hyperlink w:anchor="_Toc193113395" w:history="1">
+          <w:hyperlink w:anchor="_Toc193113597" w:history="1">
             <w:r>
               <w:rPr>
                 <w:rStyle w:val="Hyperlink"/>
@@ -1034,7 +1035,7 @@
                 <w:noProof/>
                 <w:webHidden/>
               </w:rPr>
-              <w:instrText xml:space="preserve"> PAGEREF _Toc193113395 \h </w:instrText>
+              <w:instrText xml:space="preserve"> PAGEREF _Toc193113597 \h </w:instrText>
             </w:r>
             <w:r>
               <w:rPr>
@@ -1080,7 +1081,7 @@
               <w14:ligatures w14:val="standardContextual"/>
             </w:rPr>
           </w:pPr>
-          <w:hyperlink w:anchor="_Toc193113396" w:history="1">
+          <w:hyperlink w:anchor="_Toc193113598" w:history="1">
             <w:r>
               <w:rPr>
                 <w:rStyle w:val="Hyperlink"/>
@@ -1107,7 +1108,7 @@
                 <w:noProof/>
                 <w:webHidden/>
               </w:rPr>
-              <w:instrText xml:space="preserve"> PAGEREF _Toc193113396 \h </w:instrText>
+              <w:instrText xml:space="preserve"> PAGEREF _Toc193113598 \h </w:instrText>
             </w:r>
             <w:r>
               <w:rPr>
@@ -1153,7 +1154,7 @@
               <w14:ligatures w14:val="standardContextual"/>
             </w:rPr>
           </w:pPr>
-          <w:hyperlink w:anchor="_Toc193113397" w:history="1">
+          <w:hyperlink w:anchor="_Toc193113599" w:history="1">
             <w:r>
               <w:rPr>
                 <w:rStyle w:val="Hyperlink"/>
@@ -1180,7 +1181,7 @@
                 <w:noProof/>
                 <w:webHidden/>
               </w:rPr>
-              <w:instrText xml:space="preserve"> PAGEREF _Toc193113397 \h </w:instrText>
+              <w:instrText xml:space="preserve"> PAGEREF _Toc193113599 \h </w:instrText>
             </w:r>
             <w:r>
               <w:rPr>
@@ -1226,7 +1227,7 @@
               <w14:ligatures w14:val="standardContextual"/>
             </w:rPr>
           </w:pPr>
-          <w:hyperlink w:anchor="_Toc193113398" w:history="1">
+          <w:hyperlink w:anchor="_Toc193113600" w:history="1">
             <w:r>
               <w:rPr>
                 <w:rStyle w:val="Hyperlink"/>
@@ -1253,7 +1254,7 @@
                 <w:noProof/>
                 <w:webHidden/>
               </w:rPr>
-              <w:instrText xml:space="preserve"> PAGEREF _Toc193113398 \h </w:instrText>
+              <w:instrText xml:space="preserve"> PAGEREF _Toc193113600 \h </w:instrText>
             </w:r>
             <w:r>
               <w:rPr>
@@ -1299,7 +1300,7 @@
               <w14:ligatures w14:val="standardContextual"/>
             </w:rPr>
           </w:pPr>
-          <w:hyperlink w:anchor="_Toc193113399" w:history="1">
+          <w:hyperlink w:anchor="_Toc193113601" w:history="1">
             <w:r>
               <w:rPr>
                 <w:rStyle w:val="Hyperlink"/>
@@ -1326,7 +1327,7 @@
                 <w:noProof/>
                 <w:webHidden/>
               </w:rPr>
-              <w:instrText xml:space="preserve"> PAGEREF _Toc193113399 \h </w:instrText>
+              <w:instrText xml:space="preserve"> PAGEREF _Toc193113601 \h </w:instrText>
             </w:r>
             <w:r>
               <w:rPr>
@@ -1372,7 +1373,7 @@
               <w14:ligatures w14:val="standardContextual"/>
             </w:rPr>
           </w:pPr>
-          <w:hyperlink w:anchor="_Toc193113400" w:history="1">
+          <w:hyperlink w:anchor="_Toc193113602" w:history="1">
             <w:r>
               <w:rPr>
                 <w:rStyle w:val="Hyperlink"/>
@@ -1399,7 +1400,7 @@
                 <w:noProof/>
                 <w:webHidden/>
               </w:rPr>
-              <w:instrText xml:space="preserve"> PAGEREF _Toc193113400 \h </w:instrText>
+              <w:instrText xml:space="preserve"> PAGEREF _Toc193113602 \h </w:instrText>
             </w:r>
             <w:r>
               <w:rPr>
@@ -1445,7 +1446,7 @@
               <w14:ligatures w14:val="standardContextual"/>
             </w:rPr>
           </w:pPr>
-          <w:hyperlink w:anchor="_Toc193113401" w:history="1">
+          <w:hyperlink w:anchor="_Toc193113603" w:history="1">
             <w:r>
               <w:rPr>
                 <w:rStyle w:val="Hyperlink"/>
@@ -1472,7 +1473,7 @@
                 <w:noProof/>
                 <w:webHidden/>
               </w:rPr>
-              <w:instrText xml:space="preserve"> PAGEREF _Toc193113401 \h </w:instrText>
+              <w:instrText xml:space="preserve"> PAGEREF _Toc193113603 \h </w:instrText>
             </w:r>
             <w:r>
               <w:rPr>
@@ -1518,7 +1519,7 @@
               <w14:ligatures w14:val="standardContextual"/>
             </w:rPr>
           </w:pPr>
-          <w:hyperlink w:anchor="_Toc193113402" w:history="1">
+          <w:hyperlink w:anchor="_Toc193113604" w:history="1">
             <w:r>
               <w:rPr>
                 <w:rStyle w:val="Hyperlink"/>
@@ -1545,7 +1546,7 @@
                 <w:noProof/>
                 <w:webHidden/>
               </w:rPr>
-              <w:instrText xml:space="preserve"> PAGEREF _Toc193113402 \h </w:instrText>
+              <w:instrText xml:space="preserve"> PAGEREF _Toc193113604 \h </w:instrText>
             </w:r>
             <w:r>
               <w:rPr>
@@ -1591,7 +1592,7 @@
               <w14:ligatures w14:val="standardContextual"/>
             </w:rPr>
           </w:pPr>
-          <w:hyperlink w:anchor="_Toc193113403" w:history="1">
+          <w:hyperlink w:anchor="_Toc193113605" w:history="1">
             <w:r>
               <w:rPr>
                 <w:rStyle w:val="Hyperlink"/>
@@ -1618,7 +1619,7 @@
                 <w:noProof/>
                 <w:webHidden/>
               </w:rPr>
-              <w:instrText xml:space="preserve"> PAGEREF _Toc193113403 \h </w:instrText>
+              <w:instrText xml:space="preserve"> PAGEREF _Toc193113605 \h </w:instrText>
             </w:r>
             <w:r>
               <w:rPr>
@@ -1664,7 +1665,7 @@
               <w14:ligatures w14:val="standardContextual"/>
             </w:rPr>
           </w:pPr>
-          <w:hyperlink w:anchor="_Toc193113404" w:history="1">
+          <w:hyperlink w:anchor="_Toc193113606" w:history="1">
             <w:r>
               <w:rPr>
                 <w:rStyle w:val="Hyperlink"/>
@@ -1691,7 +1692,7 @@
                 <w:noProof/>
                 <w:webHidden/>
               </w:rPr>
-              <w:instrText xml:space="preserve"> PAGEREF _Toc193113404 \h </w:instrText>
+              <w:instrText xml:space="preserve"> PAGEREF _Toc193113606 \h </w:instrText>
             </w:r>
             <w:r>
               <w:rPr>
@@ -1737,13 +1738,13 @@
               <w14:ligatures w14:val="standardContextual"/>
             </w:rPr>
           </w:pPr>
-          <w:hyperlink w:anchor="_Toc193113405" w:history="1">
+          <w:hyperlink w:anchor="_Toc193113607" w:history="1">
             <w:r>
               <w:rPr>
                 <w:rStyle w:val="Hyperlink"/>
                 <w:noProof/>
               </w:rPr>
-              <w:t>VIII. Alpha Prototype Demonstration</w:t>
+              <w:t>VIII. Future Work</w:t>
             </w:r>
             <w:r>
               <w:rPr>
@@ -1764,7 +1765,7 @@
                 <w:noProof/>
                 <w:webHidden/>
               </w:rPr>
-              <w:instrText xml:space="preserve"> PAGEREF _Toc193113405 \h </w:instrText>
+              <w:instrText xml:space="preserve"> PAGEREF _Toc193113607 \h </w:instrText>
             </w:r>
             <w:r>
               <w:rPr>
@@ -1785,79 +1786,6 @@
                 <w:webHidden/>
               </w:rPr>
               <w:t>31</w:t>
-            </w:r>
-            <w:r>
-              <w:rPr>
-                <w:noProof/>
-                <w:webHidden/>
-              </w:rPr>
-              <w:fldChar w:fldCharType="end"/>
-            </w:r>
-          </w:hyperlink>
-        </w:p>
-        <w:p>
-          <w:pPr>
-            <w:pStyle w:val="TOC1"/>
-            <w:tabs>
-              <w:tab w:val="right" w:leader="dot" w:pos="9350"/>
-            </w:tabs>
-            <w:rPr>
-              <w:rFonts w:asciiTheme="minorHAnsi" w:eastAsiaTheme="minorEastAsia" w:hAnsiTheme="minorHAnsi" w:cstheme="minorBidi"/>
-              <w:noProof/>
-              <w:kern w:val="2"/>
-              <w:sz w:val="24"/>
-              <w:szCs w:val="24"/>
-              <w14:ligatures w14:val="standardContextual"/>
-            </w:rPr>
-          </w:pPr>
-          <w:hyperlink w:anchor="_Toc193113406" w:history="1">
-            <w:r>
-              <w:rPr>
-                <w:rStyle w:val="Hyperlink"/>
-                <w:noProof/>
-              </w:rPr>
-              <w:t>IX. Future Work</w:t>
-            </w:r>
-            <w:r>
-              <w:rPr>
-                <w:noProof/>
-                <w:webHidden/>
-              </w:rPr>
-              <w:tab/>
-            </w:r>
-            <w:r>
-              <w:rPr>
-                <w:noProof/>
-                <w:webHidden/>
-              </w:rPr>
-              <w:fldChar w:fldCharType="begin"/>
-            </w:r>
-            <w:r>
-              <w:rPr>
-                <w:noProof/>
-                <w:webHidden/>
-              </w:rPr>
-              <w:instrText xml:space="preserve"> PAGEREF _Toc193113406 \h </w:instrText>
-            </w:r>
-            <w:r>
-              <w:rPr>
-                <w:noProof/>
-                <w:webHidden/>
-              </w:rPr>
-            </w:r>
-            <w:r>
-              <w:rPr>
-                <w:noProof/>
-                <w:webHidden/>
-              </w:rPr>
-              <w:fldChar w:fldCharType="separate"/>
-            </w:r>
-            <w:r>
-              <w:rPr>
-                <w:noProof/>
-                <w:webHidden/>
-              </w:rPr>
-              <w:t>32</w:t>
             </w:r>
             <w:r>
               <w:rPr>
@@ -1883,13 +1811,13 @@
               <w14:ligatures w14:val="standardContextual"/>
             </w:rPr>
           </w:pPr>
-          <w:hyperlink w:anchor="_Toc193113407" w:history="1">
+          <w:hyperlink w:anchor="_Toc193113608" w:history="1">
             <w:r>
               <w:rPr>
                 <w:rStyle w:val="Hyperlink"/>
                 <w:noProof/>
               </w:rPr>
-              <w:t>IX.1. Limitations and Recommendations</w:t>
+              <w:t>VIII.1. Limitations and Recommendations</w:t>
             </w:r>
             <w:r>
               <w:rPr>
@@ -1910,7 +1838,7 @@
                 <w:noProof/>
                 <w:webHidden/>
               </w:rPr>
-              <w:instrText xml:space="preserve"> PAGEREF _Toc193113407 \h </w:instrText>
+              <w:instrText xml:space="preserve"> PAGEREF _Toc193113608 \h </w:instrText>
             </w:r>
             <w:r>
               <w:rPr>
@@ -1930,7 +1858,7 @@
                 <w:noProof/>
                 <w:webHidden/>
               </w:rPr>
-              <w:t>32</w:t>
+              <w:t>31</w:t>
             </w:r>
             <w:r>
               <w:rPr>
@@ -1956,13 +1884,13 @@
               <w14:ligatures w14:val="standardContextual"/>
             </w:rPr>
           </w:pPr>
-          <w:hyperlink w:anchor="_Toc193113408" w:history="1">
+          <w:hyperlink w:anchor="_Toc193113609" w:history="1">
             <w:r>
               <w:rPr>
                 <w:rStyle w:val="Hyperlink"/>
                 <w:noProof/>
               </w:rPr>
-              <w:t>IX.2. Future Work</w:t>
+              <w:t>VIII.2. Future Work</w:t>
             </w:r>
             <w:r>
               <w:rPr>
@@ -1983,7 +1911,7 @@
                 <w:noProof/>
                 <w:webHidden/>
               </w:rPr>
-              <w:instrText xml:space="preserve"> PAGEREF _Toc193113408 \h </w:instrText>
+              <w:instrText xml:space="preserve"> PAGEREF _Toc193113609 \h </w:instrText>
             </w:r>
             <w:r>
               <w:rPr>
@@ -2062,15 +1990,15 @@
         <w:pStyle w:val="Heading1"/>
       </w:pPr>
       <w:bookmarkStart w:id="1" w:name="_fkgxv1fhrsl"/>
-      <w:bookmarkStart w:id="2" w:name="_Toc193113385"/>
+      <w:bookmarkStart w:id="2" w:name="_Toc193113587"/>
       <w:bookmarkEnd w:id="1"/>
       <w:r>
         <w:lastRenderedPageBreak/>
         <w:t>Introduction</w:t>
       </w:r>
       <w:bookmarkStart w:id="3" w:name="_wztmj38ovixg"/>
+      <w:bookmarkEnd w:id="3"/>
       <w:bookmarkEnd w:id="2"/>
-      <w:bookmarkEnd w:id="3"/>
     </w:p>
     <w:p>
       <w:r>
@@ -2111,7 +2039,7 @@
       <w:pPr>
         <w:pStyle w:val="Heading2"/>
       </w:pPr>
-      <w:bookmarkStart w:id="4" w:name="_Toc193113386"/>
+      <w:bookmarkStart w:id="4" w:name="_Toc193113588"/>
       <w:r>
         <w:t>Project Overview</w:t>
       </w:r>
@@ -2188,7 +2116,7 @@
           <w:szCs w:val="22"/>
         </w:rPr>
       </w:pPr>
-      <w:bookmarkStart w:id="5" w:name="_Toc193113387"/>
+      <w:bookmarkStart w:id="5" w:name="_Toc193113589"/>
       <w:r>
         <w:t>Development and Stakeholder Context</w:t>
       </w:r>
@@ -2198,7 +2126,7 @@
       <w:pPr>
         <w:pStyle w:val="Heading2"/>
       </w:pPr>
-      <w:bookmarkStart w:id="6" w:name="_Toc193113388"/>
+      <w:bookmarkStart w:id="6" w:name="_Toc193113590"/>
       <w:r>
         <w:t>Document Scope</w:t>
       </w:r>
@@ -2224,7 +2152,7 @@
       <w:pPr>
         <w:pStyle w:val="Heading1"/>
       </w:pPr>
-      <w:bookmarkStart w:id="7" w:name="_Toc193113389"/>
+      <w:bookmarkStart w:id="7" w:name="_Toc193113591"/>
       <w:r>
         <w:lastRenderedPageBreak/>
         <w:t xml:space="preserve">Team Members </w:t>
@@ -2344,7 +2272,7 @@
         <w:pStyle w:val="Heading1"/>
       </w:pPr>
       <w:bookmarkStart w:id="8" w:name="_b66lqfs9p8ml"/>
-      <w:bookmarkStart w:id="9" w:name="_Toc193113390"/>
+      <w:bookmarkStart w:id="9" w:name="_Toc193113592"/>
       <w:bookmarkEnd w:id="8"/>
       <w:r>
         <w:t>Project Requirements</w:t>
@@ -2494,7 +2422,7 @@
       <w:pPr>
         <w:pStyle w:val="Heading2"/>
       </w:pPr>
-      <w:bookmarkStart w:id="10" w:name="_Toc193113391"/>
+      <w:bookmarkStart w:id="10" w:name="_Toc193113593"/>
       <w:r>
         <w:t>Project Stakeholders</w:t>
       </w:r>
@@ -2579,7 +2507,7 @@
       <w:pPr>
         <w:pStyle w:val="Heading2"/>
       </w:pPr>
-      <w:bookmarkStart w:id="11" w:name="_Toc193113392"/>
+      <w:bookmarkStart w:id="11" w:name="_Toc193113594"/>
       <w:r>
         <w:t>Use Cases</w:t>
       </w:r>
@@ -7417,7 +7345,7 @@
           <w:szCs w:val="22"/>
         </w:rPr>
       </w:pPr>
-      <w:bookmarkStart w:id="12" w:name="_Toc193113393"/>
+      <w:bookmarkStart w:id="12" w:name="_Toc193113595"/>
       <w:r>
         <w:t>Functional Requirements</w:t>
       </w:r>
@@ -10362,7 +10290,7 @@
       <w:pPr>
         <w:pStyle w:val="Heading2"/>
       </w:pPr>
-      <w:bookmarkStart w:id="13" w:name="_Toc193113394"/>
+      <w:bookmarkStart w:id="13" w:name="_Toc193113596"/>
       <w:r>
         <w:t>Non-Functional Requirements</w:t>
       </w:r>
@@ -12588,7 +12516,7 @@
         <w:pStyle w:val="Heading1"/>
       </w:pPr>
       <w:bookmarkStart w:id="14" w:name="_16kbj35etpc4"/>
-      <w:bookmarkStart w:id="15" w:name="_Toc193113395"/>
+      <w:bookmarkStart w:id="15" w:name="_Toc193113597"/>
       <w:bookmarkEnd w:id="14"/>
       <w:r>
         <w:t>Solution Approach</w:t>
@@ -12636,7 +12564,7 @@
         <w:pStyle w:val="Heading2"/>
       </w:pPr>
       <w:bookmarkStart w:id="17" w:name="_Toc180347059"/>
-      <w:bookmarkStart w:id="18" w:name="_Toc193113396"/>
+      <w:bookmarkStart w:id="18" w:name="_Toc193113598"/>
       <w:r>
         <w:t>Architecture Design</w:t>
       </w:r>
@@ -14642,7 +14570,7 @@
         <w:pStyle w:val="Heading2"/>
       </w:pPr>
       <w:bookmarkStart w:id="26" w:name="_Toc180347067"/>
-      <w:bookmarkStart w:id="27" w:name="_Toc193113397"/>
+      <w:bookmarkStart w:id="27" w:name="_Toc193113599"/>
       <w:r>
         <w:t>Data design</w:t>
       </w:r>
@@ -14927,7 +14855,7 @@
         <w:pStyle w:val="Heading2"/>
       </w:pPr>
       <w:bookmarkStart w:id="35" w:name="_Toc180347075"/>
-      <w:bookmarkStart w:id="36" w:name="_Toc193113398"/>
+      <w:bookmarkStart w:id="36" w:name="_Toc193113600"/>
       <w:r>
         <w:t>User Interface Design</w:t>
       </w:r>
@@ -15104,7 +15032,7 @@
           <w:noProof/>
         </w:rPr>
         <w:drawing>
-          <wp:inline distT="0" distB="0" distL="0" distR="0" wp14:anchorId="0FD19BFA" wp14:editId="4DD2857A">
+          <wp:inline distT="0" distB="0" distL="0" distR="0" wp14:anchorId="0FD19BFA" wp14:editId="7698C5A9">
             <wp:extent cx="6562726" cy="1514475"/>
             <wp:effectExtent l="0" t="0" r="0" b="0"/>
             <wp:docPr id="74189487" name="Picture 74189487" descr="A screen shot of a graph&#10;&#10;Description automatically generated"/>
@@ -15374,7 +15302,7 @@
       <w:pPr>
         <w:pStyle w:val="Heading1"/>
       </w:pPr>
-      <w:bookmarkStart w:id="37" w:name="_Toc193113399"/>
+      <w:bookmarkStart w:id="37" w:name="_Toc193113601"/>
       <w:r>
         <w:t>Test Plan</w:t>
       </w:r>
@@ -15402,13 +15330,13 @@
       <w:pPr>
         <w:pStyle w:val="Heading2"/>
       </w:pPr>
-      <w:bookmarkStart w:id="39" w:name="_Toc193113400"/>
+      <w:bookmarkStart w:id="39" w:name="_Toc193113602"/>
       <w:r>
         <w:t>Testing Strategy</w:t>
       </w:r>
       <w:bookmarkStart w:id="40" w:name="_tyjcwt"/>
+      <w:bookmarkEnd w:id="40"/>
       <w:bookmarkEnd w:id="39"/>
-      <w:bookmarkEnd w:id="40"/>
     </w:p>
     <w:p>
       <w:r>
@@ -15578,7 +15506,7 @@
       <w:pPr>
         <w:pStyle w:val="Heading2"/>
       </w:pPr>
-      <w:bookmarkStart w:id="41" w:name="_Toc193113401"/>
+      <w:bookmarkStart w:id="41" w:name="_Toc193113603"/>
       <w:r>
         <w:t>Test Plans</w:t>
       </w:r>
@@ -15820,7 +15748,7 @@
         <w:pStyle w:val="Heading2"/>
       </w:pPr>
       <w:bookmarkStart w:id="47" w:name="_lnxbz9"/>
-      <w:bookmarkStart w:id="48" w:name="_Toc193113402"/>
+      <w:bookmarkStart w:id="48" w:name="_Toc193113604"/>
       <w:bookmarkEnd w:id="47"/>
       <w:r>
         <w:t>Environment Requirements</w:t>
@@ -16051,7 +15979,7 @@
       <w:pPr>
         <w:pStyle w:val="Heading1"/>
       </w:pPr>
-      <w:bookmarkStart w:id="49" w:name="_Toc193113403"/>
+      <w:bookmarkStart w:id="49" w:name="_Toc193113605"/>
       <w:r>
         <w:t>Projects and Tools Used</w:t>
       </w:r>
@@ -16391,7 +16319,7 @@
         <w:pStyle w:val="Heading1"/>
         <w:spacing w:after="0"/>
       </w:pPr>
-      <w:bookmarkStart w:id="50" w:name="_Toc193113404"/>
+      <w:bookmarkStart w:id="50" w:name="_Toc193113606"/>
       <w:r>
         <w:t>Description</w:t>
       </w:r>
@@ -17066,153 +16994,82 @@
       <w:pPr>
         <w:pStyle w:val="Heading1"/>
       </w:pPr>
-      <w:bookmarkStart w:id="51" w:name="_Toc193113405"/>
-      <w:r>
-        <w:t>Alpha Prototype Demonstration</w:t>
-      </w:r>
+      <w:bookmarkStart w:id="51" w:name="_3dy6vkm"/>
+      <w:bookmarkStart w:id="52" w:name="_Toc193113607"/>
       <w:bookmarkEnd w:id="51"/>
       <w:r>
+        <w:t>Future Work</w:t>
+      </w:r>
+      <w:bookmarkEnd w:id="52"/>
+      <w:r>
         <w:t xml:space="preserve"> </w:t>
       </w:r>
     </w:p>
     <w:p>
       <w:pPr>
-        <w:spacing w:after="0" w:line="240" w:lineRule="auto"/>
-      </w:pPr>
-      <w:r>
-        <w:t>Thus far, the prototype has only briefly been observed by team</w:t>
-      </w:r>
-      <w:r>
-        <w:t xml:space="preserve"> Linnaea Borealis’</w:t>
-      </w:r>
-      <w:r>
-        <w:t xml:space="preserve"> mentor. </w:t>
-      </w:r>
-      <w:r>
-        <w:t xml:space="preserve">The graphing functionality </w:t>
-      </w:r>
-      <w:r>
-        <w:t xml:space="preserve">and mean table </w:t>
-      </w:r>
-      <w:r>
-        <w:t>feature</w:t>
-      </w:r>
-      <w:r>
-        <w:t xml:space="preserve"> in</w:t>
-      </w:r>
-      <w:r>
-        <w:t xml:space="preserve"> Module 3 w</w:t>
-      </w:r>
-      <w:r>
-        <w:t>ere</w:t>
-      </w:r>
-      <w:r>
-        <w:t xml:space="preserve"> shown in </w:t>
-      </w:r>
-      <w:r>
-        <w:t>the team’s sprint 2 demo video.</w:t>
-      </w:r>
-      <w:r>
-        <w:t xml:space="preserve"> The team’s mentor, Parteek Kumar, advised that the prototype be put into production </w:t>
+        <w:pStyle w:val="Heading2"/>
+      </w:pPr>
+      <w:bookmarkStart w:id="53" w:name="_Toc193113608"/>
+      <w:r>
+        <w:t>Limitations</w:t>
+      </w:r>
+      <w:r>
+        <w:t xml:space="preserve"> and Recommendations</w:t>
+      </w:r>
+      <w:bookmarkEnd w:id="53"/>
+    </w:p>
+    <w:p>
+      <w:r>
+        <w:t xml:space="preserve">The </w:t>
+      </w:r>
+      <w:r>
+        <w:t xml:space="preserve">primary limitations of this project are in the domain of performance. </w:t>
+      </w:r>
+      <w:r>
+        <w:t xml:space="preserve">The most significant place where this stands out is when Modules 1 and 2 are used to </w:t>
+      </w:r>
+      <w:r>
+        <w:t xml:space="preserve">take in data from Mass </w:t>
+      </w:r>
+      <w:r>
+        <w:lastRenderedPageBreak/>
+        <w:t xml:space="preserve">Spectrometer 2. When this is done, it makes use of an integrated version of Module 4. </w:t>
+      </w:r>
+      <w:r>
+        <w:t>The combined performance delays of Modules 1/2 and Module 4 make for significant delays in information display at times.</w:t>
+      </w:r>
+    </w:p>
+    <w:p>
+      <w:r>
+        <w:t>Another limitation is the data intake speed when using Mass Spectrometer 2. In this regard, we are limited by the USB connection</w:t>
+      </w:r>
+      <w:r>
+        <w:t>’s relatively low bitrate</w:t>
+      </w:r>
+      <w:r>
+        <w:t xml:space="preserve">. We recommend further development </w:t>
       </w:r>
       <w:proofErr w:type="gramStart"/>
       <w:r>
-        <w:t>in order to</w:t>
+        <w:t>look</w:t>
       </w:r>
       <w:proofErr w:type="gramEnd"/>
       <w:r>
-        <w:t xml:space="preserve"> ensure that </w:t>
-      </w:r>
-      <w:r>
-        <w:t xml:space="preserve">the prototype works as expected and lab researchers are </w:t>
-      </w:r>
-      <w:r>
-        <w:lastRenderedPageBreak/>
-        <w:t>familiar with how to use it.</w:t>
-      </w:r>
-      <w:r>
-        <w:t xml:space="preserve"> Additionally, he advised that user manuals and documentation be created to aid user experience. </w:t>
-      </w:r>
-      <w:r>
-        <w:t>In response, team Linnaea Borealis plans to focus on creating user-oriented documentation.</w:t>
-      </w:r>
-    </w:p>
-    <w:p>
-      <w:pPr>
-        <w:pStyle w:val="Heading1"/>
-      </w:pPr>
-      <w:bookmarkStart w:id="52" w:name="_3dy6vkm"/>
-      <w:bookmarkStart w:id="53" w:name="_Toc193113406"/>
-      <w:bookmarkEnd w:id="52"/>
+        <w:t xml:space="preserve"> into the </w:t>
+      </w:r>
+      <w:r>
+        <w:t>possibility of a direct serial connection.</w:t>
+      </w:r>
+    </w:p>
+    <w:p>
+      <w:pPr>
+        <w:pStyle w:val="Heading2"/>
+      </w:pPr>
+      <w:bookmarkStart w:id="54" w:name="_Toc193113609"/>
       <w:r>
         <w:t>Future Work</w:t>
       </w:r>
-      <w:bookmarkEnd w:id="53"/>
-      <w:r>
-        <w:t xml:space="preserve"> </w:t>
-      </w:r>
-    </w:p>
-    <w:p>
-      <w:pPr>
-        <w:pStyle w:val="Heading2"/>
-      </w:pPr>
-      <w:bookmarkStart w:id="54" w:name="_Toc193113407"/>
-      <w:r>
-        <w:t>Limitations</w:t>
-      </w:r>
-      <w:r>
-        <w:t xml:space="preserve"> and Recommendations</w:t>
-      </w:r>
       <w:bookmarkEnd w:id="54"/>
-    </w:p>
-    <w:p>
-      <w:r>
-        <w:t xml:space="preserve">The </w:t>
-      </w:r>
-      <w:r>
-        <w:t xml:space="preserve">primary limitations of this project are in the domain of performance. </w:t>
-      </w:r>
-      <w:r>
-        <w:t xml:space="preserve">The most significant place where this stands out is when Modules 1 and 2 are used to </w:t>
-      </w:r>
-      <w:r>
-        <w:t xml:space="preserve">take in data from Mass Spectrometer 2. When this is done, it makes use of an integrated version of Module 4. </w:t>
-      </w:r>
-      <w:r>
-        <w:t>The combined performance delays of Modules 1/2 and Module 4 make for significant delays in information display at times.</w:t>
-      </w:r>
-    </w:p>
-    <w:p>
-      <w:r>
-        <w:t>Another limitation is the data intake speed when using Mass Spectrometer 2. In this regard, we are limited by the USB connection</w:t>
-      </w:r>
-      <w:r>
-        <w:t>’s relatively low bitrate</w:t>
-      </w:r>
-      <w:r>
-        <w:t xml:space="preserve">. We recommend further development </w:t>
-      </w:r>
-      <w:proofErr w:type="gramStart"/>
-      <w:r>
-        <w:t>look</w:t>
-      </w:r>
-      <w:proofErr w:type="gramEnd"/>
-      <w:r>
-        <w:t xml:space="preserve"> into the </w:t>
-      </w:r>
-      <w:r>
-        <w:t>possibility of a direct serial connection.</w:t>
-      </w:r>
-    </w:p>
-    <w:p>
-      <w:pPr>
-        <w:pStyle w:val="Heading2"/>
-      </w:pPr>
-      <w:bookmarkStart w:id="55" w:name="_Toc193113408"/>
-      <w:r>
-        <w:t>Future Work</w:t>
-      </w:r>
-      <w:bookmarkEnd w:id="55"/>
     </w:p>
     <w:p>
       <w:r>

</xml_diff>

<commit_message>
Renamed Future Work section to Conclusions and Future Work
in Project Report
</commit_message>
<xml_diff>
--- a/documentation/ProjectReport.docx
+++ b/documentation/ProjectReport.docx
@@ -2097,15 +2097,7 @@
     </w:p>
     <w:p>
       <w:r>
-        <w:t xml:space="preserve">Module 4 addresses a critical need for compatibility with additional instruments. By converting raw data from a second mass spectrometer into a format that Modules 1–3 can process, this module ensures that data streams from multiple devices can seamlessly integrate into the lab's workflow. This enhancement not only improves interoperability but also </w:t>
-      </w:r>
-      <w:proofErr w:type="gramStart"/>
-      <w:r>
-        <w:t>future-proofs</w:t>
-      </w:r>
-      <w:proofErr w:type="gramEnd"/>
-      <w:r>
-        <w:t xml:space="preserve"> the software for the addition of new instruments.</w:t>
+        <w:t>Module 4 addresses a critical need for compatibility with additional instruments. By converting raw data from a second mass spectrometer into a format that Modules 1–3 can process, this module ensures that data streams from multiple devices can seamlessly integrate into the lab's workflow. This enhancement not only improves interoperability but also future-proofs the software for the addition of new instruments.</w:t>
       </w:r>
     </w:p>
     <w:p>
@@ -2180,15 +2172,7 @@
         <w:t xml:space="preserve">Erik Holtrop is a dedicated computer science and mathematics student at Washington State </w:t>
       </w:r>
       <w:r>
-        <w:t xml:space="preserve">University, where he is set to graduate in 2025. His academic </w:t>
-      </w:r>
-      <w:proofErr w:type="gramStart"/>
-      <w:r>
-        <w:t>journey</w:t>
-      </w:r>
-      <w:proofErr w:type="gramEnd"/>
-      <w:r>
-        <w:t xml:space="preserve"> has honed his skills in software engineering, algorithms, and mathematical computing. Erik’s technical expertise includes Python, C/C++, C#, SQL, and Haskell, along with experience in </w:t>
+        <w:t xml:space="preserve">University, where he is set to graduate in 2025. His academic journey has honed his skills in software engineering, algorithms, and mathematical computing. Erik’s technical expertise includes Python, C/C++, C#, SQL, and Haskell, along with experience in </w:t>
       </w:r>
       <w:r>
         <w:t xml:space="preserve">Python </w:t>
@@ -2327,19 +2311,11 @@
         </w:rPr>
         <w:t xml:space="preserve">volumes of </w:t>
       </w:r>
-      <w:proofErr w:type="gramStart"/>
-      <w:r>
-        <w:rPr>
-          <w:color w:val="000000" w:themeColor="text1"/>
-        </w:rPr>
-        <w:t>gasses</w:t>
-      </w:r>
-      <w:proofErr w:type="gramEnd"/>
-      <w:r>
-        <w:rPr>
-          <w:color w:val="000000" w:themeColor="text1"/>
-        </w:rPr>
-        <w:t>, enabling us to see the flow of carbon dioxide and oxygen, and even different isotopes</w:t>
+      <w:r>
+        <w:rPr>
+          <w:color w:val="000000" w:themeColor="text1"/>
+        </w:rPr>
+        <w:t>gasses, enabling us to see the flow of carbon dioxide and oxygen, and even different isotopes</w:t>
       </w:r>
       <w:r>
         <w:rPr>
@@ -2359,63 +2335,7 @@
         <w:rPr>
           <w:color w:val="000000" w:themeColor="text1"/>
         </w:rPr>
-        <w:t xml:space="preserve">The Cousins Photosynthesis Lab in the School of Biological Sciences at Washington State University uses one of these mass spectrometers. These instruments are complicated devices, requiring complex calculations for calibration. The lab uses proprietary software from the mass spectrometer’s manufacturer, but that software outputs massive amounts of data over the course of a multi-hour lab, most of which isn’t needed. This problem has been partially solved with the creation of a Python desktop application, but this application is not perfect. Our task is to improve this application. This application currently faces small </w:t>
-      </w:r>
-      <w:proofErr w:type="gramStart"/>
-      <w:r>
-        <w:rPr>
-          <w:color w:val="000000" w:themeColor="text1"/>
-        </w:rPr>
-        <w:t>bugs, and</w:t>
-      </w:r>
-      <w:proofErr w:type="gramEnd"/>
-      <w:r>
-        <w:rPr>
-          <w:color w:val="000000" w:themeColor="text1"/>
-        </w:rPr>
-        <w:t xml:space="preserve"> only works for one instrument. The application is also in </w:t>
-      </w:r>
-      <w:proofErr w:type="gramStart"/>
-      <w:r>
-        <w:rPr>
-          <w:color w:val="000000" w:themeColor="text1"/>
-        </w:rPr>
-        <w:t>process</w:t>
-      </w:r>
-      <w:proofErr w:type="gramEnd"/>
-      <w:r>
-        <w:rPr>
-          <w:color w:val="000000" w:themeColor="text1"/>
-        </w:rPr>
-        <w:t xml:space="preserve"> of a UI upgrade. </w:t>
-      </w:r>
-      <w:proofErr w:type="gramStart"/>
-      <w:r>
-        <w:rPr>
-          <w:color w:val="000000" w:themeColor="text1"/>
-        </w:rPr>
-        <w:t>There’s</w:t>
-      </w:r>
-      <w:proofErr w:type="gramEnd"/>
-      <w:r>
-        <w:rPr>
-          <w:color w:val="000000" w:themeColor="text1"/>
-        </w:rPr>
-        <w:t xml:space="preserve"> also a few non-spectrometer instruments in the lab </w:t>
-      </w:r>
-      <w:proofErr w:type="gramStart"/>
-      <w:r>
-        <w:rPr>
-          <w:color w:val="000000" w:themeColor="text1"/>
-        </w:rPr>
-        <w:t>that are</w:t>
-      </w:r>
-      <w:proofErr w:type="gramEnd"/>
-      <w:r>
-        <w:rPr>
-          <w:color w:val="000000" w:themeColor="text1"/>
-        </w:rPr>
-        <w:t xml:space="preserve"> provide similar data, that would be easier to use if their data-streams were combined.</w:t>
+        <w:t>The Cousins Photosynthesis Lab in the School of Biological Sciences at Washington State University uses one of these mass spectrometers. These instruments are complicated devices, requiring complex calculations for calibration. The lab uses proprietary software from the mass spectrometer’s manufacturer, but that software outputs massive amounts of data over the course of a multi-hour lab, most of which isn’t needed. This problem has been partially solved with the creation of a Python desktop application, but this application is not perfect. Our task is to improve this application. This application currently faces small bugs, and only works for one instrument. The application is also in process of a UI upgrade. There’s also a few non-spectrometer instruments in the lab that are provide similar data, that would be easier to use if their data-streams were combined.</w:t>
       </w:r>
     </w:p>
     <w:p>
@@ -2479,28 +2399,12 @@
         <w:t xml:space="preserve">library </w:t>
       </w:r>
       <w:r>
-        <w:t xml:space="preserve">for a robust graphical user interface. The </w:t>
-      </w:r>
-      <w:proofErr w:type="gramStart"/>
-      <w:r>
-        <w:t>ultimate goal</w:t>
-      </w:r>
-      <w:proofErr w:type="gramEnd"/>
-      <w:r>
-        <w:t xml:space="preserve"> is to create a tool that not only supports current research needs but also lays the foundation for future projects in plant biology and environmental science. </w:t>
-      </w:r>
-    </w:p>
-    <w:p>
-      <w:r>
-        <w:t xml:space="preserve">This project </w:t>
-      </w:r>
-      <w:proofErr w:type="gramStart"/>
-      <w:r>
-        <w:t>builds on</w:t>
-      </w:r>
-      <w:proofErr w:type="gramEnd"/>
-      <w:r>
-        <w:t xml:space="preserve"> prior capstone efforts, enhancing unfinished modules and introducing new functionalities such as multi-instrument data integration. By combining cutting-edge data analysis with practical usability, the Mass Spectrometer Interface will empower researchers to make meaningful contributions to the fields of photosynthesis and respiration research.</w:t>
+        <w:t xml:space="preserve">for a robust graphical user interface. The ultimate goal is to create a tool that not only supports current research needs but also lays the foundation for future projects in plant biology and environmental science. </w:t>
+      </w:r>
+    </w:p>
+    <w:p>
+      <w:r>
+        <w:t>This project builds on prior capstone efforts, enhancing unfinished modules and introducing new functionalities such as multi-instrument data integration. By combining cutting-edge data analysis with practical usability, the Mass Spectrometer Interface will empower researchers to make meaningful contributions to the fields of photosynthesis and respiration research.</w:t>
       </w:r>
     </w:p>
     <w:p>
@@ -2948,13 +2852,8 @@
               </w:numPr>
               <w:spacing w:line="276" w:lineRule="auto"/>
             </w:pPr>
-            <w:proofErr w:type="gramStart"/>
-            <w:r>
-              <w:t>Selects</w:t>
-            </w:r>
-            <w:proofErr w:type="gramEnd"/>
-            <w:r>
-              <w:t xml:space="preserve"> calculate Bicarbonate/CO2 button.</w:t>
+            <w:r>
+              <w:t>Selects calculate Bicarbonate/CO2 button.</w:t>
             </w:r>
           </w:p>
           <w:p>
@@ -3262,13 +3161,8 @@
             <w:pPr>
               <w:spacing w:after="200" w:line="276" w:lineRule="auto"/>
             </w:pPr>
-            <w:proofErr w:type="gramStart"/>
-            <w:r>
-              <w:t>File</w:t>
-            </w:r>
-            <w:proofErr w:type="gramEnd"/>
-            <w:r>
-              <w:t xml:space="preserve"> path to data folder has been selected.</w:t>
+            <w:r>
+              <w:t>File path to data folder has been selected.</w:t>
             </w:r>
           </w:p>
         </w:tc>
@@ -3469,13 +3363,8 @@
               </w:numPr>
               <w:spacing w:line="276" w:lineRule="auto"/>
             </w:pPr>
-            <w:proofErr w:type="gramStart"/>
-            <w:r>
-              <w:t>User is</w:t>
-            </w:r>
-            <w:proofErr w:type="gramEnd"/>
-            <w:r>
-              <w:t xml:space="preserve"> prompted to select new file path.</w:t>
+            <w:r>
+              <w:t>User is prompted to select new file path.</w:t>
             </w:r>
           </w:p>
         </w:tc>
@@ -3714,13 +3603,8 @@
             <w:pPr>
               <w:spacing w:after="200" w:line="276" w:lineRule="auto"/>
             </w:pPr>
-            <w:proofErr w:type="gramStart"/>
-            <w:r>
-              <w:t>File</w:t>
-            </w:r>
-            <w:proofErr w:type="gramEnd"/>
-            <w:r>
-              <w:t xml:space="preserve"> path to data folder has been selected. File path to output folder has also been selected.</w:t>
+            <w:r>
+              <w:t>File path to data folder has been selected. File path to output folder has also been selected.</w:t>
             </w:r>
           </w:p>
         </w:tc>
@@ -3950,15 +3834,7 @@
               <w:spacing w:line="276" w:lineRule="auto"/>
             </w:pPr>
             <w:r>
-              <w:t xml:space="preserve">Error </w:t>
-            </w:r>
-            <w:proofErr w:type="gramStart"/>
-            <w:r>
-              <w:t>message is</w:t>
-            </w:r>
-            <w:proofErr w:type="gramEnd"/>
-            <w:r>
-              <w:t xml:space="preserve"> displayed.</w:t>
+              <w:t>Error message is displayed.</w:t>
             </w:r>
           </w:p>
           <w:p>
@@ -3970,13 +3846,8 @@
               </w:numPr>
               <w:spacing w:line="276" w:lineRule="auto"/>
             </w:pPr>
-            <w:proofErr w:type="gramStart"/>
-            <w:r>
-              <w:t>User</w:t>
-            </w:r>
-            <w:proofErr w:type="gramEnd"/>
-            <w:r>
-              <w:t xml:space="preserve"> may select a new input file.</w:t>
+            <w:r>
+              <w:t>User may select a new input file.</w:t>
             </w:r>
           </w:p>
         </w:tc>
@@ -4255,19 +4126,11 @@
                 <w:color w:val="000000" w:themeColor="text1"/>
               </w:rPr>
             </w:pPr>
-            <w:proofErr w:type="gramStart"/>
-            <w:r>
-              <w:rPr>
-                <w:color w:val="000000" w:themeColor="text1"/>
-              </w:rPr>
-              <w:t>File</w:t>
-            </w:r>
-            <w:proofErr w:type="gramEnd"/>
-            <w:r>
-              <w:rPr>
-                <w:color w:val="000000" w:themeColor="text1"/>
-              </w:rPr>
-              <w:t xml:space="preserve"> path has been set. Confirmation message is displayed.</w:t>
+            <w:r>
+              <w:rPr>
+                <w:color w:val="000000" w:themeColor="text1"/>
+              </w:rPr>
+              <w:t>File path has been set. Confirmation message is displayed.</w:t>
             </w:r>
           </w:p>
         </w:tc>
@@ -4391,13 +4254,8 @@
               </w:numPr>
               <w:spacing w:line="276" w:lineRule="auto"/>
             </w:pPr>
-            <w:proofErr w:type="gramStart"/>
-            <w:r>
-              <w:t>Invalid</w:t>
-            </w:r>
-            <w:proofErr w:type="gramEnd"/>
-            <w:r>
-              <w:t xml:space="preserve"> input file is encountered.</w:t>
+            <w:r>
+              <w:t>Invalid input file is encountered.</w:t>
             </w:r>
           </w:p>
           <w:p>
@@ -4410,15 +4268,7 @@
               <w:spacing w:line="276" w:lineRule="auto"/>
             </w:pPr>
             <w:r>
-              <w:t xml:space="preserve">Error </w:t>
-            </w:r>
-            <w:proofErr w:type="gramStart"/>
-            <w:r>
-              <w:t>message is</w:t>
-            </w:r>
-            <w:proofErr w:type="gramEnd"/>
-            <w:r>
-              <w:t xml:space="preserve"> displayed.</w:t>
+              <w:t>Error message is displayed.</w:t>
             </w:r>
           </w:p>
           <w:p>
@@ -4430,13 +4280,8 @@
               </w:numPr>
               <w:spacing w:line="276" w:lineRule="auto"/>
             </w:pPr>
-            <w:proofErr w:type="gramStart"/>
-            <w:r>
-              <w:t>User</w:t>
-            </w:r>
-            <w:proofErr w:type="gramEnd"/>
-            <w:r>
-              <w:t xml:space="preserve"> may select a new input file.</w:t>
+            <w:r>
+              <w:t>User may select a new input file.</w:t>
             </w:r>
           </w:p>
         </w:tc>
@@ -4667,13 +4512,8 @@
             <w:pPr>
               <w:spacing w:after="200" w:line="276" w:lineRule="auto"/>
             </w:pPr>
-            <w:proofErr w:type="gramStart"/>
-            <w:r>
-              <w:t>Input</w:t>
-            </w:r>
-            <w:proofErr w:type="gramEnd"/>
-            <w:r>
-              <w:t xml:space="preserve"> file has been selected. Plotting has been started.</w:t>
+            <w:r>
+              <w:t>Input file has been selected. Plotting has been started.</w:t>
             </w:r>
           </w:p>
         </w:tc>
@@ -4724,35 +4564,7 @@
               <w:rPr>
                 <w:color w:val="000000" w:themeColor="text1"/>
               </w:rPr>
-              <w:t xml:space="preserve">Graphs are filled </w:t>
-            </w:r>
-            <w:proofErr w:type="gramStart"/>
-            <w:r>
-              <w:rPr>
-                <w:color w:val="000000" w:themeColor="text1"/>
-              </w:rPr>
-              <w:t>by</w:t>
-            </w:r>
-            <w:proofErr w:type="gramEnd"/>
-            <w:r>
-              <w:rPr>
-                <w:color w:val="000000" w:themeColor="text1"/>
-              </w:rPr>
-              <w:t xml:space="preserve"> plotted data. User is notified that </w:t>
-            </w:r>
-            <w:proofErr w:type="gramStart"/>
-            <w:r>
-              <w:rPr>
-                <w:color w:val="000000" w:themeColor="text1"/>
-              </w:rPr>
-              <w:t>end</w:t>
-            </w:r>
-            <w:proofErr w:type="gramEnd"/>
-            <w:r>
-              <w:rPr>
-                <w:color w:val="000000" w:themeColor="text1"/>
-              </w:rPr>
-              <w:t xml:space="preserve"> of data source has been reached.</w:t>
+              <w:t>Graphs are filled by plotted data. User is notified that end of data source has been reached.</w:t>
             </w:r>
           </w:p>
         </w:tc>
@@ -4865,21 +4677,7 @@
               <w:rPr>
                 <w:color w:val="000000" w:themeColor="text1"/>
               </w:rPr>
-              <w:t xml:space="preserve">User is notified that </w:t>
-            </w:r>
-            <w:proofErr w:type="gramStart"/>
-            <w:r>
-              <w:rPr>
-                <w:color w:val="000000" w:themeColor="text1"/>
-              </w:rPr>
-              <w:t>end</w:t>
-            </w:r>
-            <w:proofErr w:type="gramEnd"/>
-            <w:r>
-              <w:rPr>
-                <w:color w:val="000000" w:themeColor="text1"/>
-              </w:rPr>
-              <w:t xml:space="preserve"> of data source has been reached.</w:t>
+              <w:t>User is notified that end of data source has been reached.</w:t>
             </w:r>
           </w:p>
         </w:tc>
@@ -4928,13 +4726,8 @@
               </w:numPr>
               <w:spacing w:line="276" w:lineRule="auto"/>
             </w:pPr>
-            <w:proofErr w:type="gramStart"/>
-            <w:r>
-              <w:t>Invalid</w:t>
-            </w:r>
-            <w:proofErr w:type="gramEnd"/>
-            <w:r>
-              <w:t xml:space="preserve"> input file is encountered.</w:t>
+            <w:r>
+              <w:t>Invalid input file is encountered.</w:t>
             </w:r>
           </w:p>
           <w:p>
@@ -4947,15 +4740,7 @@
               <w:spacing w:line="276" w:lineRule="auto"/>
             </w:pPr>
             <w:r>
-              <w:t xml:space="preserve">Error </w:t>
-            </w:r>
-            <w:proofErr w:type="gramStart"/>
-            <w:r>
-              <w:t>message is</w:t>
-            </w:r>
-            <w:proofErr w:type="gramEnd"/>
-            <w:r>
-              <w:t xml:space="preserve"> displayed.</w:t>
+              <w:t>Error message is displayed.</w:t>
             </w:r>
           </w:p>
           <w:p>
@@ -4967,13 +4752,8 @@
               </w:numPr>
               <w:spacing w:line="276" w:lineRule="auto"/>
             </w:pPr>
-            <w:proofErr w:type="gramStart"/>
-            <w:r>
-              <w:t>User</w:t>
-            </w:r>
-            <w:proofErr w:type="gramEnd"/>
-            <w:r>
-              <w:t xml:space="preserve"> may try plotting again.</w:t>
+            <w:r>
+              <w:t>User may try plotting again.</w:t>
             </w:r>
           </w:p>
         </w:tc>
@@ -5414,15 +5194,7 @@
               <w:spacing w:line="276" w:lineRule="auto"/>
             </w:pPr>
             <w:r>
-              <w:t xml:space="preserve">Zooming is limited </w:t>
-            </w:r>
-            <w:proofErr w:type="gramStart"/>
-            <w:r>
-              <w:t>by</w:t>
-            </w:r>
-            <w:proofErr w:type="gramEnd"/>
-            <w:r>
-              <w:t xml:space="preserve"> maximum size.</w:t>
+              <w:t>Zooming is limited by maximum size.</w:t>
             </w:r>
           </w:p>
         </w:tc>
@@ -5654,23 +5426,7 @@
               <w:spacing w:after="200" w:line="276" w:lineRule="auto"/>
             </w:pPr>
             <w:r>
-              <w:t xml:space="preserve">Input </w:t>
-            </w:r>
-            <w:proofErr w:type="gramStart"/>
-            <w:r>
-              <w:t>file has</w:t>
-            </w:r>
-            <w:proofErr w:type="gramEnd"/>
-            <w:r>
-              <w:t xml:space="preserve"> been </w:t>
-            </w:r>
-            <w:proofErr w:type="gramStart"/>
-            <w:r>
-              <w:t>selected</w:t>
-            </w:r>
-            <w:proofErr w:type="gramEnd"/>
-            <w:r>
-              <w:t xml:space="preserve"> and data stream has not run out</w:t>
+              <w:t>Input file has been selected and data stream has not run out</w:t>
             </w:r>
           </w:p>
         </w:tc>
@@ -5717,19 +5473,11 @@
                 <w:color w:val="000000" w:themeColor="text1"/>
               </w:rPr>
             </w:pPr>
-            <w:proofErr w:type="gramStart"/>
-            <w:r>
-              <w:rPr>
-                <w:color w:val="000000" w:themeColor="text1"/>
-              </w:rPr>
-              <w:t>Speed</w:t>
-            </w:r>
-            <w:proofErr w:type="gramEnd"/>
-            <w:r>
-              <w:rPr>
-                <w:color w:val="000000" w:themeColor="text1"/>
-              </w:rPr>
-              <w:t xml:space="preserve"> at which data is plotted is changed.</w:t>
+            <w:r>
+              <w:rPr>
+                <w:color w:val="000000" w:themeColor="text1"/>
+              </w:rPr>
+              <w:t>Speed at which data is plotted is changed.</w:t>
             </w:r>
           </w:p>
         </w:tc>
@@ -5838,19 +5586,11 @@
                 <w:color w:val="000000" w:themeColor="text1"/>
               </w:rPr>
             </w:pPr>
-            <w:proofErr w:type="gramStart"/>
-            <w:r>
-              <w:rPr>
-                <w:color w:val="000000" w:themeColor="text1"/>
-              </w:rPr>
-              <w:t>Speed</w:t>
-            </w:r>
-            <w:proofErr w:type="gramEnd"/>
-            <w:r>
-              <w:rPr>
-                <w:color w:val="000000" w:themeColor="text1"/>
-              </w:rPr>
-              <w:t xml:space="preserve"> at which data is plotted to graph changes appropriately.</w:t>
+            <w:r>
+              <w:rPr>
+                <w:color w:val="000000" w:themeColor="text1"/>
+              </w:rPr>
+              <w:t>Speed at which data is plotted to graph changes appropriately.</w:t>
             </w:r>
           </w:p>
         </w:tc>
@@ -5912,13 +5652,8 @@
               </w:numPr>
               <w:spacing w:line="276" w:lineRule="auto"/>
             </w:pPr>
-            <w:proofErr w:type="gramStart"/>
-            <w:r>
-              <w:t>User is</w:t>
-            </w:r>
-            <w:proofErr w:type="gramEnd"/>
-            <w:r>
-              <w:t xml:space="preserve"> notified and must start over plotting.</w:t>
+            <w:r>
+              <w:t>User is notified and must start over plotting.</w:t>
             </w:r>
           </w:p>
         </w:tc>
@@ -6150,23 +5885,7 @@
               <w:spacing w:after="200" w:line="276" w:lineRule="auto"/>
             </w:pPr>
             <w:r>
-              <w:t xml:space="preserve">Input </w:t>
-            </w:r>
-            <w:proofErr w:type="gramStart"/>
-            <w:r>
-              <w:t>file has</w:t>
-            </w:r>
-            <w:proofErr w:type="gramEnd"/>
-            <w:r>
-              <w:t xml:space="preserve"> been </w:t>
-            </w:r>
-            <w:proofErr w:type="gramStart"/>
-            <w:r>
-              <w:t>selected</w:t>
-            </w:r>
-            <w:proofErr w:type="gramEnd"/>
-            <w:r>
-              <w:t xml:space="preserve"> and data has been plotted to graph.</w:t>
+              <w:t>Input file has been selected and data has been plotted to graph.</w:t>
             </w:r>
           </w:p>
         </w:tc>
@@ -6613,15 +6332,7 @@
               <w:spacing w:after="200" w:line="276" w:lineRule="auto"/>
             </w:pPr>
             <w:r>
-              <w:t xml:space="preserve">Input file has been </w:t>
-            </w:r>
-            <w:proofErr w:type="gramStart"/>
-            <w:r>
-              <w:t>selected</w:t>
-            </w:r>
-            <w:proofErr w:type="gramEnd"/>
-            <w:r>
-              <w:t xml:space="preserve"> and data has been plotted to graph. Mean bars have been selected and adjusted to the desired location.</w:t>
+              <w:t>Input file has been selected and data has been plotted to graph. Mean bars have been selected and adjusted to the desired location.</w:t>
             </w:r>
           </w:p>
         </w:tc>
@@ -6762,19 +6473,11 @@
                 <w:color w:val="000000" w:themeColor="text1"/>
               </w:rPr>
             </w:pPr>
-            <w:proofErr w:type="gramStart"/>
-            <w:r>
-              <w:rPr>
-                <w:color w:val="000000" w:themeColor="text1"/>
-              </w:rPr>
-              <w:t>Selects</w:t>
-            </w:r>
-            <w:proofErr w:type="gramEnd"/>
-            <w:r>
-              <w:rPr>
-                <w:color w:val="000000" w:themeColor="text1"/>
-              </w:rPr>
-              <w:t xml:space="preserve"> Mean Bar option.</w:t>
+            <w:r>
+              <w:rPr>
+                <w:color w:val="000000" w:themeColor="text1"/>
+              </w:rPr>
+              <w:t>Selects Mean Bar option.</w:t>
             </w:r>
           </w:p>
           <w:p>
@@ -6881,15 +6584,7 @@
               <w:spacing w:line="276" w:lineRule="auto"/>
             </w:pPr>
             <w:r>
-              <w:t xml:space="preserve">If </w:t>
-            </w:r>
-            <w:proofErr w:type="gramStart"/>
-            <w:r>
-              <w:t>empty</w:t>
-            </w:r>
-            <w:proofErr w:type="gramEnd"/>
-            <w:r>
-              <w:t xml:space="preserve"> data segment is selected, user is prompted to select a new segment.</w:t>
+              <w:t>If empty data segment is selected, user is prompted to select a new segment.</w:t>
             </w:r>
           </w:p>
         </w:tc>
@@ -7203,21 +6898,7 @@
               <w:rPr>
                 <w:color w:val="000000" w:themeColor="text1"/>
               </w:rPr>
-              <w:t xml:space="preserve">A folder is created containing </w:t>
-            </w:r>
-            <w:proofErr w:type="gramStart"/>
-            <w:r>
-              <w:rPr>
-                <w:color w:val="000000" w:themeColor="text1"/>
-              </w:rPr>
-              <w:t>the data</w:t>
-            </w:r>
-            <w:proofErr w:type="gramEnd"/>
-            <w:r>
-              <w:rPr>
-                <w:color w:val="000000" w:themeColor="text1"/>
-              </w:rPr>
-              <w:t xml:space="preserve"> from the spool file in the format of modules 1-3</w:t>
+              <w:t>A folder is created containing the data from the spool file in the format of modules 1-3</w:t>
             </w:r>
           </w:p>
         </w:tc>
@@ -7711,35 +7392,7 @@
               <w:rPr>
                 <w:color w:val="000000" w:themeColor="text1"/>
               </w:rPr>
-              <w:t xml:space="preserve">The system must visually present </w:t>
-            </w:r>
-            <w:proofErr w:type="gramStart"/>
-            <w:r>
-              <w:rPr>
-                <w:color w:val="000000" w:themeColor="text1"/>
-              </w:rPr>
-              <w:t>mean</w:t>
-            </w:r>
-            <w:proofErr w:type="gramEnd"/>
-            <w:r>
-              <w:rPr>
-                <w:color w:val="000000" w:themeColor="text1"/>
-              </w:rPr>
-              <w:t xml:space="preserve"> bars in the center of the graph window. These vertical bars must be movable by the user so that a segment of data can be selected to calculate the </w:t>
-            </w:r>
-            <w:proofErr w:type="gramStart"/>
-            <w:r>
-              <w:rPr>
-                <w:color w:val="000000" w:themeColor="text1"/>
-              </w:rPr>
-              <w:t>mean</w:t>
-            </w:r>
-            <w:proofErr w:type="gramEnd"/>
-            <w:r>
-              <w:rPr>
-                <w:color w:val="000000" w:themeColor="text1"/>
-              </w:rPr>
-              <w:t xml:space="preserve"> for.</w:t>
+              <w:t>The system must visually present mean bars in the center of the graph window. These vertical bars must be movable by the user so that a segment of data can be selected to calculate the mean for.</w:t>
             </w:r>
           </w:p>
         </w:tc>
@@ -9098,21 +8751,7 @@
               <w:rPr>
                 <w:color w:val="000000" w:themeColor="text1"/>
               </w:rPr>
-              <w:t xml:space="preserve"> graph of the application. The user should be able to move the bars to encapsulate a desired segment of data from which the </w:t>
-            </w:r>
-            <w:proofErr w:type="gramStart"/>
-            <w:r>
-              <w:rPr>
-                <w:color w:val="000000" w:themeColor="text1"/>
-              </w:rPr>
-              <w:t>mean</w:t>
-            </w:r>
-            <w:proofErr w:type="gramEnd"/>
-            <w:r>
-              <w:rPr>
-                <w:color w:val="000000" w:themeColor="text1"/>
-              </w:rPr>
-              <w:t xml:space="preserve"> can be calculated.</w:t>
+              <w:t xml:space="preserve"> graph of the application. The user should be able to move the bars to encapsulate a desired segment of data from which the mean can be calculated.</w:t>
             </w:r>
             <w:r>
               <w:rPr>
@@ -10307,21 +9946,7 @@
         <w:rPr>
           <w:color w:val="000000" w:themeColor="text1"/>
         </w:rPr>
-        <w:t xml:space="preserve">Our project exists in the context of academic plant biology </w:t>
-      </w:r>
-      <w:proofErr w:type="gramStart"/>
-      <w:r>
-        <w:rPr>
-          <w:color w:val="000000" w:themeColor="text1"/>
-        </w:rPr>
-        <w:t>research, and</w:t>
-      </w:r>
-      <w:proofErr w:type="gramEnd"/>
-      <w:r>
-        <w:rPr>
-          <w:color w:val="000000" w:themeColor="text1"/>
-        </w:rPr>
-        <w:t xml:space="preserve"> thus has several ideals and values it strives to represent and uphold. These ideals don’t necessarily describe what the program </w:t>
+        <w:t xml:space="preserve">Our project exists in the context of academic plant biology research, and thus has several ideals and values it strives to represent and uphold. These ideals don’t necessarily describe what the program </w:t>
       </w:r>
       <w:r>
         <w:rPr>
@@ -10386,35 +10011,7 @@
         <w:rPr>
           <w:color w:val="000000" w:themeColor="text1"/>
         </w:rPr>
-        <w:t xml:space="preserve">The system shall look like a modern </w:t>
-      </w:r>
-      <w:proofErr w:type="gramStart"/>
-      <w:r>
-        <w:rPr>
-          <w:color w:val="000000" w:themeColor="text1"/>
-        </w:rPr>
-        <w:t>2020’s</w:t>
-      </w:r>
-      <w:proofErr w:type="gramEnd"/>
-      <w:r>
-        <w:rPr>
-          <w:color w:val="000000" w:themeColor="text1"/>
-        </w:rPr>
-        <w:t xml:space="preserve"> program. PyQt5’s baseline UI elements </w:t>
-      </w:r>
-      <w:proofErr w:type="gramStart"/>
-      <w:r>
-        <w:rPr>
-          <w:color w:val="000000" w:themeColor="text1"/>
-        </w:rPr>
-        <w:t>meets</w:t>
-      </w:r>
-      <w:proofErr w:type="gramEnd"/>
-      <w:r>
-        <w:rPr>
-          <w:color w:val="000000" w:themeColor="text1"/>
-        </w:rPr>
-        <w:t xml:space="preserve"> this standard</w:t>
+        <w:t>The system shall look like a modern 2020’s program. PyQt5’s baseline UI elements meets this standard</w:t>
       </w:r>
     </w:p>
     <w:p>
@@ -10760,21 +10357,7 @@
         <w:rPr>
           <w:color w:val="000000" w:themeColor="text1"/>
         </w:rPr>
-        <w:t xml:space="preserve">As a Lab Researcher, I need to calculate the ratio of bicarbonate to carbon dioxide so that I can </w:t>
-      </w:r>
-      <w:proofErr w:type="gramStart"/>
-      <w:r>
-        <w:rPr>
-          <w:color w:val="000000" w:themeColor="text1"/>
-        </w:rPr>
-        <w:t>log</w:t>
-      </w:r>
-      <w:proofErr w:type="gramEnd"/>
-      <w:r>
-        <w:rPr>
-          <w:color w:val="000000" w:themeColor="text1"/>
-        </w:rPr>
-        <w:t xml:space="preserve"> the given output.</w:t>
+        <w:t>As a Lab Researcher, I need to calculate the ratio of bicarbonate to carbon dioxide so that I can log the given output.</w:t>
       </w:r>
     </w:p>
     <w:p>
@@ -11060,21 +10643,7 @@
         <w:rPr>
           <w:color w:val="000000" w:themeColor="text1"/>
         </w:rPr>
-        <w:t xml:space="preserve">Given Instrument B (the second mass spectrometer) is outputting </w:t>
-      </w:r>
-      <w:proofErr w:type="gramStart"/>
-      <w:r>
-        <w:rPr>
-          <w:color w:val="000000" w:themeColor="text1"/>
-        </w:rPr>
-        <w:t>data, or</w:t>
-      </w:r>
-      <w:proofErr w:type="gramEnd"/>
-      <w:r>
-        <w:rPr>
-          <w:color w:val="000000" w:themeColor="text1"/>
-        </w:rPr>
-        <w:t xml:space="preserve"> has outputted data</w:t>
+        <w:t>Given Instrument B (the second mass spectrometer) is outputting data, or has outputted data</w:t>
       </w:r>
       <w:r>
         <w:br/>
@@ -11478,21 +11047,7 @@
         <w:rPr>
           <w:color w:val="000000" w:themeColor="text1"/>
         </w:rPr>
-        <w:t xml:space="preserve">Given Instrument B (the second mass spectrometer) is outputting data, or has </w:t>
-      </w:r>
-      <w:proofErr w:type="gramStart"/>
-      <w:r>
-        <w:rPr>
-          <w:color w:val="000000" w:themeColor="text1"/>
-        </w:rPr>
-        <w:t>outputted</w:t>
-      </w:r>
-      <w:proofErr w:type="gramEnd"/>
-      <w:r>
-        <w:rPr>
-          <w:color w:val="000000" w:themeColor="text1"/>
-        </w:rPr>
-        <w:t xml:space="preserve"> data</w:t>
+        <w:t>Given Instrument B (the second mass spectrometer) is outputting data, or has outputted data</w:t>
       </w:r>
       <w:r>
         <w:rPr>
@@ -12626,21 +12181,7 @@
         <w:rPr>
           <w:color w:val="000000" w:themeColor="text1"/>
         </w:rPr>
-        <w:t xml:space="preserve">The team has adopted </w:t>
-      </w:r>
-      <w:proofErr w:type="gramStart"/>
-      <w:r>
-        <w:rPr>
-          <w:color w:val="000000" w:themeColor="text1"/>
-        </w:rPr>
-        <w:t>a Pipe</w:t>
-      </w:r>
-      <w:proofErr w:type="gramEnd"/>
-      <w:r>
-        <w:rPr>
-          <w:color w:val="000000" w:themeColor="text1"/>
-        </w:rPr>
-        <w:t xml:space="preserve"> and Filter architecture for this design, which is well-suited for this system's data processing requirements. The system requires data to be read from a file, normalized, plotted, and then transformed. This process fits Pipe and Filter architecture well. This approach allows for clear separation of concerns, where data flows through a series of independent filters (or stages), each performing specific tasks such as reading, processing, and visualizing data. This modular design enhances flexibility, scalability, and maintainability, making it easier to integrate new features or modify existing ones without affecting the entire system. By leveraging this architecture, Team Linnaeus ensures a clean and efficient flow of data from input to output, supporting both current and future needs. </w:t>
+        <w:t xml:space="preserve">The team has adopted a Pipe and Filter architecture for this design, which is well-suited for this system's data processing requirements. The system requires data to be read from a file, normalized, plotted, and then transformed. This process fits Pipe and Filter architecture well. This approach allows for clear separation of concerns, where data flows through a series of independent filters (or stages), each performing specific tasks such as reading, processing, and visualizing data. This modular design enhances flexibility, scalability, and maintainability, making it easier to integrate new features or modify existing ones without affecting the entire system. By leveraging this architecture, Team Linnaeus ensures a clean and efficient flow of data from input to output, supporting both current and future needs. </w:t>
       </w:r>
     </w:p>
     <w:p>
@@ -12669,21 +12210,7 @@
           <w:color w:val="000000" w:themeColor="text1"/>
         </w:rPr>
         <w:lastRenderedPageBreak/>
-        <w:t xml:space="preserve">Data Processor then normalizes the raw data by applying a natural logarithmic transformation, preparing it for further steps. Once processed, the data is sent to the Graphing Engine, which updates the current graph by integrating the new data. The updated graph is then displayed in the UI for the user and sent to the Calculation Engine. The Calculation Engine performs further computations on the processed data, producing analytical results that are also displayed in the UI such as the </w:t>
-      </w:r>
-      <w:proofErr w:type="gramStart"/>
-      <w:r>
-        <w:rPr>
-          <w:color w:val="000000" w:themeColor="text1"/>
-        </w:rPr>
-        <w:t>mean</w:t>
-      </w:r>
-      <w:proofErr w:type="gramEnd"/>
-      <w:r>
-        <w:rPr>
-          <w:color w:val="000000" w:themeColor="text1"/>
-        </w:rPr>
-        <w:t xml:space="preserve"> of a selection of data. This flow of data, facilitated by the modular design, ensures efficiency, flexibility, and ease of maintenance.</w:t>
+        <w:t>Data Processor then normalizes the raw data by applying a natural logarithmic transformation, preparing it for further steps. Once processed, the data is sent to the Graphing Engine, which updates the current graph by integrating the new data. The updated graph is then displayed in the UI for the user and sent to the Calculation Engine. The Calculation Engine performs further computations on the processed data, producing analytical results that are also displayed in the UI such as the mean of a selection of data. This flow of data, facilitated by the modular design, ensures efficiency, flexibility, and ease of maintenance.</w:t>
       </w:r>
     </w:p>
     <w:p>
@@ -13238,15 +12765,7 @@
         <w:spacing w:before="240" w:after="240"/>
       </w:pPr>
       <w:r>
-        <w:t xml:space="preserve">The File Reader subsystem was designed with the need to efficiently handle multiple file inputs. The concept of parallel file reading was considered to improve performance when handling large datasets, but ultimately, a sequential approach was selected due to the relatively manageable file sizes. The File Reader ensures that each file is opened, its contents are read, and the data is collected into a format that can be easily passed to the Data Processor. Special considerations were made to handle potential file reading errors, such as missing or corrupted files. In such cases, </w:t>
-      </w:r>
-      <w:proofErr w:type="gramStart"/>
-      <w:r>
-        <w:t>error</w:t>
-      </w:r>
-      <w:proofErr w:type="gramEnd"/>
-      <w:r>
-        <w:t xml:space="preserve"> handling mechanisms trigger notifications to the user. The trade-off involved in this design was balancing robustness with simplicity, ensuring that file reading remains a lightweight process while effectively managing edge cases.</w:t>
+        <w:t>The File Reader subsystem was designed with the need to efficiently handle multiple file inputs. The concept of parallel file reading was considered to improve performance when handling large datasets, but ultimately, a sequential approach was selected due to the relatively manageable file sizes. The File Reader ensures that each file is opened, its contents are read, and the data is collected into a format that can be easily passed to the Data Processor. Special considerations were made to handle potential file reading errors, such as missing or corrupted files. In such cases, error handling mechanisms trigger notifications to the user. The trade-off involved in this design was balancing robustness with simplicity, ensuring that file reading remains a lightweight process while effectively managing edge cases.</w:t>
       </w:r>
     </w:p>
     <w:p>
@@ -13545,15 +13064,7 @@
     </w:p>
     <w:p>
       <w:r>
-        <w:t xml:space="preserve">The Data Processor subsystem is responsible for transforming raw data received from the File Reader into a format that is more suitable for further analysis. Its primary task is to normalize the data using </w:t>
-      </w:r>
-      <w:proofErr w:type="gramStart"/>
-      <w:r>
-        <w:t>the natural</w:t>
-      </w:r>
-      <w:proofErr w:type="gramEnd"/>
-      <w:r>
-        <w:t xml:space="preserve"> logarithmic transformation, making the data easier to process and visualize. Once the data is formatted and normalized, the Data Processor sends the processed data segment to the Graphing Engine, where the new data is added to the current graph. This subsystem ensures the integrity and usability of the data as it flows through the system.</w:t>
+        <w:t>The Data Processor subsystem is responsible for transforming raw data received from the File Reader into a format that is more suitable for further analysis. Its primary task is to normalize the data using the natural logarithmic transformation, making the data easier to process and visualize. Once the data is formatted and normalized, the Data Processor sends the processed data segment to the Graphing Engine, where the new data is added to the current graph. This subsystem ensures the integrity and usability of the data as it flows through the system.</w:t>
       </w:r>
     </w:p>
     <w:p>
@@ -13569,15 +13080,7 @@
         <w:spacing w:before="240" w:after="240"/>
       </w:pPr>
       <w:r>
-        <w:t xml:space="preserve">The main algorithm used by the Data Processor is the natural logarithmic transformation, which helps normalize the data. This technique was selected because it reduces variance in the data and handles large discrepancies in value magnitudes, making it more suitable for visual representation and computation. Alternative normalization methods, such as z-score normalization, were considered but ultimately not chosen, as the natural log method better aligned with the requirements of the data's structure and scale. Special considerations included handling cases where </w:t>
-      </w:r>
-      <w:proofErr w:type="gramStart"/>
-      <w:r>
-        <w:t>the raw</w:t>
-      </w:r>
-      <w:proofErr w:type="gramEnd"/>
-      <w:r>
-        <w:t xml:space="preserve"> data contains zero or negative values, as these would cause issues during the logarithmic transformation. Error handling mechanisms and data validation were incorporated to account for such anomalies, ensuring robust processing. The trade-off in this approach involved balancing data transformation speed and the complexity of handling edge cases.</w:t>
+        <w:t>The main algorithm used by the Data Processor is the natural logarithmic transformation, which helps normalize the data. This technique was selected because it reduces variance in the data and handles large discrepancies in value magnitudes, making it more suitable for visual representation and computation. Alternative normalization methods, such as z-score normalization, were considered but ultimately not chosen, as the natural log method better aligned with the requirements of the data's structure and scale. Special considerations included handling cases where the raw data contains zero or negative values, as these would cause issues during the logarithmic transformation. Error handling mechanisms and data validation were incorporated to account for such anomalies, ensuring robust processing. The trade-off in this approach involved balancing data transformation speed and the complexity of handling edge cases.</w:t>
       </w:r>
     </w:p>
     <w:p>
@@ -13727,15 +13230,7 @@
           </w:tcPr>
           <w:p>
             <w:r>
-              <w:t xml:space="preserve">This service receives the raw data from </w:t>
-            </w:r>
-            <w:proofErr w:type="gramStart"/>
-            <w:r>
-              <w:t>the File</w:t>
-            </w:r>
-            <w:proofErr w:type="gramEnd"/>
-            <w:r>
-              <w:t xml:space="preserve"> Reader, processes it by formatting and applying a natural logarithmic normalization, and then sends the processed data to the Graphing Engine for visualization. The input consists of the raw data from three different files, and the output is the normalized and formatted data ready for graphing.</w:t>
+              <w:t>This service receives the raw data from the File Reader, processes it by formatting and applying a natural logarithmic normalization, and then sends the processed data to the Graphing Engine for visualization. The input consists of the raw data from three different files, and the output is the normalized and formatted data ready for graphing.</w:t>
             </w:r>
           </w:p>
         </w:tc>
@@ -14049,15 +13544,7 @@
           </w:tcPr>
           <w:p>
             <w:r>
-              <w:t xml:space="preserve">This service receives </w:t>
-            </w:r>
-            <w:proofErr w:type="gramStart"/>
-            <w:r>
-              <w:t>the processed</w:t>
-            </w:r>
-            <w:proofErr w:type="gramEnd"/>
-            <w:r>
-              <w:t xml:space="preserve"> data from the Data Processor and updates the current graph displayed in the User Interface. The input is the normalized data, and the output is an updated visual graph reflecting the latest data. The service ensures that the graph is refreshed in real-time as new data is processed.</w:t>
+              <w:t>This service receives the processed data from the Data Processor and updates the current graph displayed in the User Interface. The input is the normalized data, and the output is an updated visual graph reflecting the latest data. The service ensures that the graph is refreshed in real-time as new data is processed.</w:t>
             </w:r>
           </w:p>
         </w:tc>
@@ -14206,15 +13693,7 @@
     </w:p>
     <w:p>
       <w:r>
-        <w:t xml:space="preserve">The Calculation Engine subsystem is responsible for performing various calculations on the data, including allowing the user to select a segment of data and calculating the </w:t>
-      </w:r>
-      <w:proofErr w:type="gramStart"/>
-      <w:r>
-        <w:t>mean</w:t>
-      </w:r>
-      <w:proofErr w:type="gramEnd"/>
-      <w:r>
-        <w:t xml:space="preserve"> of that segment. This subsystem plays a crucial role in providing numerical insights into the processed data, complementing the visual representation provided by the Graphing Engine.</w:t>
+        <w:t>The Calculation Engine subsystem is responsible for performing various calculations on the data, including allowing the user to select a segment of data and calculating the mean of that segment. This subsystem plays a crucial role in providing numerical insights into the processed data, complementing the visual representation provided by the Graphing Engine.</w:t>
       </w:r>
     </w:p>
     <w:p>
@@ -14230,15 +13709,7 @@
         <w:spacing w:before="240" w:after="240"/>
       </w:pPr>
       <w:r>
-        <w:t xml:space="preserve">The primary algorithm used by the Calculation Engine is the calculation of statistical measures such as the mean. The </w:t>
-      </w:r>
-      <w:proofErr w:type="gramStart"/>
-      <w:r>
-        <w:t>mean</w:t>
-      </w:r>
-      <w:proofErr w:type="gramEnd"/>
-      <w:r>
-        <w:t xml:space="preserve"> is calculated by summing the selected data points and dividing by the number of points. Several approaches were considered, including pre-calculating statistics for all data and storing them for quick access. However, the selected solution was to compute the required statistics on-demand based on the user’s selection. This minimizes resource consumption and ensures that calculations are based on the latest data segment selected by the user. </w:t>
+        <w:t xml:space="preserve">The primary algorithm used by the Calculation Engine is the calculation of statistical measures such as the mean. The mean is calculated by summing the selected data points and dividing by the number of points. Several approaches were considered, including pre-calculating statistics for all data and storing them for quick access. However, the selected solution was to compute the required statistics on-demand based on the user’s selection. This minimizes resource consumption and ensures that calculations are based on the latest data segment selected by the user. </w:t>
       </w:r>
     </w:p>
     <w:p>
@@ -14388,23 +13859,7 @@
           </w:tcPr>
           <w:p>
             <w:r>
-              <w:t xml:space="preserve">This service calculates the </w:t>
-            </w:r>
-            <w:proofErr w:type="gramStart"/>
-            <w:r>
-              <w:t>mean</w:t>
-            </w:r>
-            <w:proofErr w:type="gramEnd"/>
-            <w:r>
-              <w:t xml:space="preserve"> of the selected data segment. The input is the processed data for the user-selected segment, and the output is the mean value. The </w:t>
-            </w:r>
-            <w:proofErr w:type="gramStart"/>
-            <w:r>
-              <w:t>mean</w:t>
-            </w:r>
-            <w:proofErr w:type="gramEnd"/>
-            <w:r>
-              <w:t xml:space="preserve"> is displayed in the User Interface as part of the calculation results.</w:t>
+              <w:t>This service calculates the mean of the selected data segment. The input is the processed data for the user-selected segment, and the output is the mean value. The mean is displayed in the User Interface as part of the calculation results.</w:t>
             </w:r>
           </w:p>
         </w:tc>
@@ -14588,15 +14043,7 @@
         <w:t xml:space="preserve">and manages </w:t>
       </w:r>
       <w:r>
-        <w:t xml:space="preserve">data, both while it’s running, and when the data is stored for later. This overview will be a </w:t>
-      </w:r>
-      <w:proofErr w:type="gramStart"/>
-      <w:r>
-        <w:t>fairly technical</w:t>
-      </w:r>
-      <w:proofErr w:type="gramEnd"/>
-      <w:r>
-        <w:t xml:space="preserve"> overview, meant mostly for developers. Each subsection covers a different data structure used in the project.</w:t>
+        <w:t>data, both while it’s running, and when the data is stored for later. This overview will be a fairly technical overview, meant mostly for developers. Each subsection covers a different data structure used in the project.</w:t>
       </w:r>
       <w:r>
         <w:t xml:space="preserve"> The </w:t>
@@ -14725,23 +14172,7 @@
     </w:p>
     <w:p>
       <w:r>
-        <w:t xml:space="preserve">In modules 1-3, there are certain data points that can be pulled out from the </w:t>
-      </w:r>
-      <w:proofErr w:type="gramStart"/>
-      <w:r>
-        <w:t>graph, or</w:t>
-      </w:r>
-      <w:proofErr w:type="gramEnd"/>
-      <w:r>
-        <w:t xml:space="preserve"> otherwise calculated from the data. These can be saved </w:t>
-      </w:r>
-      <w:proofErr w:type="gramStart"/>
-      <w:r>
-        <w:t>into</w:t>
-      </w:r>
-      <w:proofErr w:type="gramEnd"/>
-      <w:r>
-        <w:t xml:space="preserve"> a table built into the UI. These logs are then stored directly in the </w:t>
+        <w:t xml:space="preserve">In modules 1-3, there are certain data points that can be pulled out from the graph, or otherwise calculated from the data. These can be saved into a table built into the UI. These logs are then stored directly in the </w:t>
       </w:r>
       <w:proofErr w:type="spellStart"/>
       <w:r>
@@ -14800,15 +14231,7 @@
       </w:r>
       <w:proofErr w:type="spellEnd"/>
       <w:r>
-        <w:t xml:space="preserve"> from the Pandas Python library to store data from Mass Spectrometer 2. This is very similar to a dictionary approach (subsection IV.3</w:t>
-      </w:r>
-      <w:proofErr w:type="gramStart"/>
-      <w:r>
-        <w:t>), but</w:t>
-      </w:r>
-      <w:proofErr w:type="gramEnd"/>
-      <w:r>
-        <w:t xml:space="preserve"> effectively replaces the need for unique keys with ordering and more importantly allows for the use of Pandas methods like </w:t>
+        <w:t xml:space="preserve"> from the Pandas Python library to store data from Mass Spectrometer 2. This is very similar to a dictionary approach (subsection IV.3), but effectively replaces the need for unique keys with ordering and more importantly allows for the use of Pandas methods like </w:t>
       </w:r>
       <w:proofErr w:type="spellStart"/>
       <w:r>
@@ -14839,15 +14262,7 @@
       </w:r>
       <w:proofErr w:type="spellEnd"/>
       <w:r>
-        <w:t xml:space="preserve"> (subsection IV.6) as CSV’s with ~8 rows each, for use in modules 1-3. Each row contains a time signature and isotope masses. These </w:t>
-      </w:r>
-      <w:proofErr w:type="gramStart"/>
-      <w:r>
-        <w:t>CSV’s</w:t>
-      </w:r>
-      <w:proofErr w:type="gramEnd"/>
-      <w:r>
-        <w:t xml:space="preserve"> are named with numbers in order of their time signatures.</w:t>
+        <w:t xml:space="preserve"> (subsection IV.6) as CSV’s with ~8 rows each, for use in modules 1-3. Each row contains a time signature and isotope masses. These CSV’s are named with numbers in order of their time signatures.</w:t>
       </w:r>
     </w:p>
     <w:p>
@@ -14911,15 +14326,7 @@
         <w:t xml:space="preserve"> instrument</w:t>
       </w:r>
       <w:r>
-        <w:t xml:space="preserve">. This portion of the interface corresponds with </w:t>
-      </w:r>
-      <w:proofErr w:type="gramStart"/>
-      <w:r>
-        <w:t>use</w:t>
-      </w:r>
-      <w:proofErr w:type="gramEnd"/>
-      <w:r>
-        <w:t xml:space="preserve"> case UC-4: Select Input Files.</w:t>
+        <w:t>. This portion of the interface corresponds with use case UC-4: Select Input Files.</w:t>
       </w:r>
     </w:p>
     <w:p>
@@ -14999,31 +14406,7 @@
         <w:t>,</w:t>
       </w:r>
       <w:r>
-        <w:t xml:space="preserve"> a slider is shown. This slider allows the user to adjust the speed at which data is plotted from 0.5x to 32x. This corresponds to </w:t>
-      </w:r>
-      <w:proofErr w:type="gramStart"/>
-      <w:r>
-        <w:t>use</w:t>
-      </w:r>
-      <w:proofErr w:type="gramEnd"/>
-      <w:r>
-        <w:t xml:space="preserve"> case UC-7: Change Plotting Speed. On the </w:t>
-      </w:r>
-      <w:proofErr w:type="gramStart"/>
-      <w:r>
-        <w:t>left</w:t>
-      </w:r>
-      <w:proofErr w:type="gramEnd"/>
-      <w:r>
-        <w:t xml:space="preserve"> of the slider is also a pause/resume button as well as a start button that allows the user to toggle the plotting of data. In addition to the primary graph, modules 1-3 have additional graphs for calculations derived from </w:t>
-      </w:r>
-      <w:proofErr w:type="gramStart"/>
-      <w:r>
-        <w:t>the primary</w:t>
-      </w:r>
-      <w:proofErr w:type="gramEnd"/>
-      <w:r>
-        <w:t xml:space="preserve"> data.</w:t>
+        <w:t xml:space="preserve"> a slider is shown. This slider allows the user to adjust the speed at which data is plotted from 0.5x to 32x. This corresponds to use case UC-7: Change Plotting Speed. On the left of the slider is also a pause/resume button as well as a start button that allows the user to toggle the plotting of data. In addition to the primary graph, modules 1-3 have additional graphs for calculations derived from the primary data.</w:t>
       </w:r>
     </w:p>
     <w:p>
@@ -15032,7 +14415,7 @@
           <w:noProof/>
         </w:rPr>
         <w:drawing>
-          <wp:inline distT="0" distB="0" distL="0" distR="0" wp14:anchorId="0FD19BFA" wp14:editId="7698C5A9">
+          <wp:inline distT="0" distB="0" distL="0" distR="0" wp14:anchorId="0FD19BFA" wp14:editId="07DFA7A3">
             <wp:extent cx="6562726" cy="1514475"/>
             <wp:effectExtent l="0" t="0" r="0" b="0"/>
             <wp:docPr id="74189487" name="Picture 74189487" descr="A screen shot of a graph&#10;&#10;Description automatically generated"/>
@@ -15079,15 +14462,7 @@
     </w:p>
     <w:p>
       <w:r>
-        <w:t xml:space="preserve">Using the leftmost button in Figure 3 that features two vertical lines, the user can toggle the visibility of “mean bars”. These vertical bars pictured in Figure 4 can be </w:t>
-      </w:r>
-      <w:proofErr w:type="gramStart"/>
-      <w:r>
-        <w:t>shifted</w:t>
-      </w:r>
-      <w:proofErr w:type="gramEnd"/>
-      <w:r>
-        <w:t xml:space="preserve"> left to right using the cursor to select a specific portion of data. This corresponds to the use case UC-8: Select Data Points.</w:t>
+        <w:t>Using the leftmost button in Figure 3 that features two vertical lines, the user can toggle the visibility of “mean bars”. These vertical bars pictured in Figure 4 can be shifted left to right using the cursor to select a specific portion of data. This corresponds to the use case UC-8: Select Data Points.</w:t>
       </w:r>
     </w:p>
     <w:p>
@@ -15156,15 +14531,7 @@
         <w:t>,</w:t>
       </w:r>
       <w:r>
-        <w:t xml:space="preserve"> the user will be able to use the “Get Mean” button to calculate the mean inside of the selected region. This corresponds to </w:t>
-      </w:r>
-      <w:proofErr w:type="gramStart"/>
-      <w:r>
-        <w:t>use</w:t>
-      </w:r>
-      <w:proofErr w:type="gramEnd"/>
-      <w:r>
-        <w:t xml:space="preserve"> case UC-9: Calculate Mean.</w:t>
+        <w:t xml:space="preserve"> the user will be able to use the “Get Mean” button to calculate the mean inside of the selected region. This corresponds to use case UC-9: Calculate Mean.</w:t>
       </w:r>
     </w:p>
     <w:p>
@@ -15224,16 +14591,11 @@
       <w:r>
         <w:t xml:space="preserve">In addition to allowing users to scale the graph using their scroll wheel, users </w:t>
       </w:r>
-      <w:proofErr w:type="gramStart"/>
       <w:r>
         <w:t>are</w:t>
       </w:r>
       <w:r>
-        <w:t xml:space="preserve"> able to</w:t>
-      </w:r>
-      <w:proofErr w:type="gramEnd"/>
-      <w:r>
-        <w:t xml:space="preserve"> achieve more precise scaling by left clicking the graph to open further adjustment options. As illustrated in Figure 6, users will be able to input the exact bounds of each axis, and the graph will adjust according to their selection.</w:t>
+        <w:t xml:space="preserve"> able to achieve more precise scaling by left clicking the graph to open further adjustment options. As illustrated in Figure 6, users will be able to input the exact bounds of each axis, and the graph will adjust according to their selection.</w:t>
       </w:r>
     </w:p>
     <w:p>
@@ -15313,15 +14675,7 @@
         <w:spacing w:line="240" w:lineRule="auto"/>
       </w:pPr>
       <w:r>
-        <w:t xml:space="preserve">This section provides an overview of the steps we take to test different elements of our project. This overview includes the overall flow, the unit tests for individual parts, and integration/system testing for combinations of different parts. The processes outlined are very particular to the context of our project; we’re very aware of our stakeholders and the integration plan that they prefer. Ultimately this section is intended to outline what we consider the ideal methods of testing, </w:t>
-      </w:r>
-      <w:proofErr w:type="gramStart"/>
-      <w:r>
-        <w:t>in order to</w:t>
-      </w:r>
-      <w:proofErr w:type="gramEnd"/>
-      <w:r>
-        <w:t xml:space="preserve"> keep development in line with those practices. </w:t>
+        <w:t xml:space="preserve">This section provides an overview of the steps we take to test different elements of our project. This overview includes the overall flow, the unit tests for individual parts, and integration/system testing for combinations of different parts. The processes outlined are very particular to the context of our project; we’re very aware of our stakeholders and the integration plan that they prefer. Ultimately this section is intended to outline what we consider the ideal methods of testing, in order to keep development in line with those practices. </w:t>
       </w:r>
       <w:bookmarkStart w:id="38" w:name="_2et92p0" w:colFirst="0" w:colLast="0"/>
       <w:bookmarkEnd w:id="38"/>
@@ -15388,23 +14742,7 @@
         </w:numPr>
       </w:pPr>
       <w:r>
-        <w:t xml:space="preserve">Build a representation of what acceptable results look like. This must consider our assumptions made in the previous step. For example, an Excel graph of </w:t>
-      </w:r>
-      <w:proofErr w:type="gramStart"/>
-      <w:r>
-        <w:t>a data</w:t>
-      </w:r>
-      <w:proofErr w:type="gramEnd"/>
-      <w:r>
-        <w:t xml:space="preserve"> acquisition: the </w:t>
-      </w:r>
-      <w:proofErr w:type="gramStart"/>
-      <w:r>
-        <w:t>particular data</w:t>
-      </w:r>
-      <w:proofErr w:type="gramEnd"/>
-      <w:r>
-        <w:t xml:space="preserve"> acquisition should be clarified in the previous step, with the Excel graph built off it in this step. This mockup(s) should either be included in the Testing Plan Document, or in the relevant module’s “Testing” folder with reference to it in the document.</w:t>
+        <w:t>Build a representation of what acceptable results look like. This must consider our assumptions made in the previous step. For example, an Excel graph of a data acquisition: the particular data acquisition should be clarified in the previous step, with the Excel graph built off it in this step. This mockup(s) should either be included in the Testing Plan Document, or in the relevant module’s “Testing” folder with reference to it in the document.</w:t>
       </w:r>
     </w:p>
     <w:p>
@@ -15648,21 +14986,7 @@
         <w:rPr>
           <w:color w:val="000000" w:themeColor="text1"/>
         </w:rPr>
-        <w:t xml:space="preserve">System testing will be conducted to ensure that the mass spectrometer interface system operates as a cohesive unit, meeting all specified requirements. This phase will involve executing a series of planned tests to validate both functional and non-functional aspects of the </w:t>
-      </w:r>
-      <w:proofErr w:type="gramStart"/>
-      <w:r>
-        <w:rPr>
-          <w:color w:val="000000" w:themeColor="text1"/>
-        </w:rPr>
-        <w:t>system as a whole</w:t>
-      </w:r>
-      <w:proofErr w:type="gramEnd"/>
-      <w:r>
-        <w:rPr>
-          <w:color w:val="000000" w:themeColor="text1"/>
-        </w:rPr>
-        <w:t>.</w:t>
+        <w:t>System testing will be conducted to ensure that the mass spectrometer interface system operates as a cohesive unit, meeting all specified requirements. This phase will involve executing a series of planned tests to validate both functional and non-functional aspects of the system as a whole.</w:t>
       </w:r>
     </w:p>
     <w:p>
@@ -15830,7 +15154,6 @@
         <w:t xml:space="preserve"> framework for semi-automated unit and integration testing. Mocking tools, like </w:t>
       </w:r>
       <w:proofErr w:type="spellStart"/>
-      <w:proofErr w:type="gramStart"/>
       <w:r>
         <w:rPr>
           <w:color w:val="000000" w:themeColor="text1"/>
@@ -15838,7 +15161,6 @@
         <w:t>unittest.mock</w:t>
       </w:r>
       <w:proofErr w:type="spellEnd"/>
-      <w:proofErr w:type="gramEnd"/>
       <w:r>
         <w:rPr>
           <w:color w:val="000000" w:themeColor="text1"/>
@@ -15890,21 +15212,7 @@
         <w:rPr>
           <w:color w:val="000000" w:themeColor="text1"/>
         </w:rPr>
-        <w:t xml:space="preserve"> listener device. Both the Mass Spectrometer and the EZ-Tap are assumed for the testing and usage of module 4. </w:t>
-      </w:r>
-      <w:proofErr w:type="gramStart"/>
-      <w:r>
-        <w:rPr>
-          <w:color w:val="000000" w:themeColor="text1"/>
-        </w:rPr>
-        <w:t>In order to</w:t>
-      </w:r>
-      <w:proofErr w:type="gramEnd"/>
-      <w:r>
-        <w:rPr>
-          <w:color w:val="000000" w:themeColor="text1"/>
-        </w:rPr>
-        <w:t xml:space="preserve"> ensure these conditions, we use remote-access to test on the computer that has the EZ-Tap plugged into it.</w:t>
+        <w:t xml:space="preserve"> listener device. Both the Mass Spectrometer and the EZ-Tap are assumed for the testing and usage of module 4. In order to ensure these conditions, we use remote-access to test on the computer that has the EZ-Tap plugged into it.</w:t>
       </w:r>
       <w:r>
         <w:rPr>
@@ -16248,15 +15556,7 @@
               <w:jc w:val="center"/>
             </w:pPr>
             <w:r>
-              <w:t xml:space="preserve">Languages Used </w:t>
-            </w:r>
-            <w:proofErr w:type="gramStart"/>
-            <w:r>
-              <w:t>In</w:t>
-            </w:r>
-            <w:proofErr w:type="gramEnd"/>
-            <w:r>
-              <w:t xml:space="preserve"> Project</w:t>
+              <w:t>Languages Used In Project</w:t>
             </w:r>
           </w:p>
         </w:tc>
@@ -16472,15 +15772,7 @@
         <w:t>.</w:t>
       </w:r>
       <w:r>
-        <w:t xml:space="preserve"> </w:t>
-      </w:r>
-      <w:proofErr w:type="gramStart"/>
-      <w:r>
-        <w:t>Both of these</w:t>
-      </w:r>
-      <w:proofErr w:type="gramEnd"/>
-      <w:r>
-        <w:t xml:space="preserve"> implementations are featured in Figure VI.2.</w:t>
+        <w:t xml:space="preserve"> Both of these implementations are featured in Figure VI.2.</w:t>
       </w:r>
     </w:p>
     <w:p>
@@ -16892,13 +16184,8 @@
       <w:r>
         <w:t xml:space="preserve">tested </w:t>
       </w:r>
-      <w:proofErr w:type="gramStart"/>
-      <w:r>
-        <w:t>with the exception of</w:t>
-      </w:r>
-      <w:proofErr w:type="gramEnd"/>
-      <w:r>
-        <w:t xml:space="preserve"> modifications to the mean table</w:t>
+      <w:r>
+        <w:t>with the exception of modifications to the mean table</w:t>
       </w:r>
       <w:r>
         <w:t xml:space="preserve"> and consecutive dataset plotting</w:t>
@@ -16998,6 +16285,9 @@
       <w:bookmarkStart w:id="52" w:name="_Toc193113607"/>
       <w:bookmarkEnd w:id="51"/>
       <w:r>
+        <w:t xml:space="preserve">Conclusions and </w:t>
+      </w:r>
+      <w:r>
         <w:t>Future Work</w:t>
       </w:r>
       <w:bookmarkEnd w:id="52"/>
@@ -17047,15 +16337,7 @@
         <w:t>’s relatively low bitrate</w:t>
       </w:r>
       <w:r>
-        <w:t xml:space="preserve">. We recommend further development </w:t>
-      </w:r>
-      <w:proofErr w:type="gramStart"/>
-      <w:r>
-        <w:t>look</w:t>
-      </w:r>
-      <w:proofErr w:type="gramEnd"/>
-      <w:r>
-        <w:t xml:space="preserve"> into the </w:t>
+        <w:t xml:space="preserve">. We recommend further development look into the </w:t>
       </w:r>
       <w:r>
         <w:t>possibility of a direct serial connection.</w:t>

</xml_diff>

<commit_message>
Wrote and Added Product Delivery Status Section in Project Report
</commit_message>
<xml_diff>
--- a/documentation/ProjectReport.docx
+++ b/documentation/ProjectReport.docx
@@ -2097,7 +2097,15 @@
     </w:p>
     <w:p>
       <w:r>
-        <w:t>Module 4 addresses a critical need for compatibility with additional instruments. By converting raw data from a second mass spectrometer into a format that Modules 1–3 can process, this module ensures that data streams from multiple devices can seamlessly integrate into the lab's workflow. This enhancement not only improves interoperability but also future-proofs the software for the addition of new instruments.</w:t>
+        <w:t xml:space="preserve">Module 4 addresses a critical need for compatibility with additional instruments. By converting raw data from a second mass spectrometer into a format that Modules 1–3 can process, this module ensures that data streams from multiple devices can seamlessly integrate into the lab's workflow. This enhancement not only improves interoperability but also </w:t>
+      </w:r>
+      <w:proofErr w:type="gramStart"/>
+      <w:r>
+        <w:t>future-proofs</w:t>
+      </w:r>
+      <w:proofErr w:type="gramEnd"/>
+      <w:r>
+        <w:t xml:space="preserve"> the software for the addition of new instruments.</w:t>
       </w:r>
     </w:p>
     <w:p>
@@ -2172,7 +2180,15 @@
         <w:t xml:space="preserve">Erik Holtrop is a dedicated computer science and mathematics student at Washington State </w:t>
       </w:r>
       <w:r>
-        <w:t xml:space="preserve">University, where he is set to graduate in 2025. His academic journey has honed his skills in software engineering, algorithms, and mathematical computing. Erik’s technical expertise includes Python, C/C++, C#, SQL, and Haskell, along with experience in </w:t>
+        <w:t xml:space="preserve">University, where he is set to graduate in 2025. His academic </w:t>
+      </w:r>
+      <w:proofErr w:type="gramStart"/>
+      <w:r>
+        <w:t>journey</w:t>
+      </w:r>
+      <w:proofErr w:type="gramEnd"/>
+      <w:r>
+        <w:t xml:space="preserve"> has honed his skills in software engineering, algorithms, and mathematical computing. Erik’s technical expertise includes Python, C/C++, C#, SQL, and Haskell, along with experience in </w:t>
       </w:r>
       <w:r>
         <w:t xml:space="preserve">Python </w:t>
@@ -2311,11 +2327,19 @@
         </w:rPr>
         <w:t xml:space="preserve">volumes of </w:t>
       </w:r>
-      <w:r>
-        <w:rPr>
-          <w:color w:val="000000" w:themeColor="text1"/>
-        </w:rPr>
-        <w:t>gasses, enabling us to see the flow of carbon dioxide and oxygen, and even different isotopes</w:t>
+      <w:proofErr w:type="gramStart"/>
+      <w:r>
+        <w:rPr>
+          <w:color w:val="000000" w:themeColor="text1"/>
+        </w:rPr>
+        <w:t>gasses</w:t>
+      </w:r>
+      <w:proofErr w:type="gramEnd"/>
+      <w:r>
+        <w:rPr>
+          <w:color w:val="000000" w:themeColor="text1"/>
+        </w:rPr>
+        <w:t>, enabling us to see the flow of carbon dioxide and oxygen, and even different isotopes</w:t>
       </w:r>
       <w:r>
         <w:rPr>
@@ -2335,7 +2359,63 @@
         <w:rPr>
           <w:color w:val="000000" w:themeColor="text1"/>
         </w:rPr>
-        <w:t>The Cousins Photosynthesis Lab in the School of Biological Sciences at Washington State University uses one of these mass spectrometers. These instruments are complicated devices, requiring complex calculations for calibration. The lab uses proprietary software from the mass spectrometer’s manufacturer, but that software outputs massive amounts of data over the course of a multi-hour lab, most of which isn’t needed. This problem has been partially solved with the creation of a Python desktop application, but this application is not perfect. Our task is to improve this application. This application currently faces small bugs, and only works for one instrument. The application is also in process of a UI upgrade. There’s also a few non-spectrometer instruments in the lab that are provide similar data, that would be easier to use if their data-streams were combined.</w:t>
+        <w:t xml:space="preserve">The Cousins Photosynthesis Lab in the School of Biological Sciences at Washington State University uses one of these mass spectrometers. These instruments are complicated devices, requiring complex calculations for calibration. The lab uses proprietary software from the mass spectrometer’s manufacturer, but that software outputs massive amounts of data over the course of a multi-hour lab, most of which isn’t needed. This problem has been partially solved with the creation of a Python desktop application, but this application is not perfect. Our task is to improve this application. This application currently faces small </w:t>
+      </w:r>
+      <w:proofErr w:type="gramStart"/>
+      <w:r>
+        <w:rPr>
+          <w:color w:val="000000" w:themeColor="text1"/>
+        </w:rPr>
+        <w:t>bugs, and</w:t>
+      </w:r>
+      <w:proofErr w:type="gramEnd"/>
+      <w:r>
+        <w:rPr>
+          <w:color w:val="000000" w:themeColor="text1"/>
+        </w:rPr>
+        <w:t xml:space="preserve"> only works for one instrument. The application is also in </w:t>
+      </w:r>
+      <w:proofErr w:type="gramStart"/>
+      <w:r>
+        <w:rPr>
+          <w:color w:val="000000" w:themeColor="text1"/>
+        </w:rPr>
+        <w:t>process</w:t>
+      </w:r>
+      <w:proofErr w:type="gramEnd"/>
+      <w:r>
+        <w:rPr>
+          <w:color w:val="000000" w:themeColor="text1"/>
+        </w:rPr>
+        <w:t xml:space="preserve"> of a UI upgrade. </w:t>
+      </w:r>
+      <w:proofErr w:type="gramStart"/>
+      <w:r>
+        <w:rPr>
+          <w:color w:val="000000" w:themeColor="text1"/>
+        </w:rPr>
+        <w:t>There’s</w:t>
+      </w:r>
+      <w:proofErr w:type="gramEnd"/>
+      <w:r>
+        <w:rPr>
+          <w:color w:val="000000" w:themeColor="text1"/>
+        </w:rPr>
+        <w:t xml:space="preserve"> also a few non-spectrometer instruments in the lab </w:t>
+      </w:r>
+      <w:proofErr w:type="gramStart"/>
+      <w:r>
+        <w:rPr>
+          <w:color w:val="000000" w:themeColor="text1"/>
+        </w:rPr>
+        <w:t>that are</w:t>
+      </w:r>
+      <w:proofErr w:type="gramEnd"/>
+      <w:r>
+        <w:rPr>
+          <w:color w:val="000000" w:themeColor="text1"/>
+        </w:rPr>
+        <w:t xml:space="preserve"> provide similar data, that would be easier to use if their data-streams were combined.</w:t>
       </w:r>
     </w:p>
     <w:p>
@@ -2399,12 +2479,28 @@
         <w:t xml:space="preserve">library </w:t>
       </w:r>
       <w:r>
-        <w:t xml:space="preserve">for a robust graphical user interface. The ultimate goal is to create a tool that not only supports current research needs but also lays the foundation for future projects in plant biology and environmental science. </w:t>
-      </w:r>
-    </w:p>
-    <w:p>
-      <w:r>
-        <w:t>This project builds on prior capstone efforts, enhancing unfinished modules and introducing new functionalities such as multi-instrument data integration. By combining cutting-edge data analysis with practical usability, the Mass Spectrometer Interface will empower researchers to make meaningful contributions to the fields of photosynthesis and respiration research.</w:t>
+        <w:t xml:space="preserve">for a robust graphical user interface. The </w:t>
+      </w:r>
+      <w:proofErr w:type="gramStart"/>
+      <w:r>
+        <w:t>ultimate goal</w:t>
+      </w:r>
+      <w:proofErr w:type="gramEnd"/>
+      <w:r>
+        <w:t xml:space="preserve"> is to create a tool that not only supports current research needs but also lays the foundation for future projects in plant biology and environmental science. </w:t>
+      </w:r>
+    </w:p>
+    <w:p>
+      <w:r>
+        <w:t xml:space="preserve">This project </w:t>
+      </w:r>
+      <w:proofErr w:type="gramStart"/>
+      <w:r>
+        <w:t>builds on</w:t>
+      </w:r>
+      <w:proofErr w:type="gramEnd"/>
+      <w:r>
+        <w:t xml:space="preserve"> prior capstone efforts, enhancing unfinished modules and introducing new functionalities such as multi-instrument data integration. By combining cutting-edge data analysis with practical usability, the Mass Spectrometer Interface will empower researchers to make meaningful contributions to the fields of photosynthesis and respiration research.</w:t>
       </w:r>
     </w:p>
     <w:p>
@@ -2852,8 +2948,13 @@
               </w:numPr>
               <w:spacing w:line="276" w:lineRule="auto"/>
             </w:pPr>
-            <w:r>
-              <w:t>Selects calculate Bicarbonate/CO2 button.</w:t>
+            <w:proofErr w:type="gramStart"/>
+            <w:r>
+              <w:t>Selects</w:t>
+            </w:r>
+            <w:proofErr w:type="gramEnd"/>
+            <w:r>
+              <w:t xml:space="preserve"> calculate Bicarbonate/CO2 button.</w:t>
             </w:r>
           </w:p>
           <w:p>
@@ -3161,8 +3262,13 @@
             <w:pPr>
               <w:spacing w:after="200" w:line="276" w:lineRule="auto"/>
             </w:pPr>
-            <w:r>
-              <w:t>File path to data folder has been selected.</w:t>
+            <w:proofErr w:type="gramStart"/>
+            <w:r>
+              <w:t>File</w:t>
+            </w:r>
+            <w:proofErr w:type="gramEnd"/>
+            <w:r>
+              <w:t xml:space="preserve"> path to data folder has been selected.</w:t>
             </w:r>
           </w:p>
         </w:tc>
@@ -3363,8 +3469,13 @@
               </w:numPr>
               <w:spacing w:line="276" w:lineRule="auto"/>
             </w:pPr>
-            <w:r>
-              <w:t>User is prompted to select new file path.</w:t>
+            <w:proofErr w:type="gramStart"/>
+            <w:r>
+              <w:t>User is</w:t>
+            </w:r>
+            <w:proofErr w:type="gramEnd"/>
+            <w:r>
+              <w:t xml:space="preserve"> prompted to select new file path.</w:t>
             </w:r>
           </w:p>
         </w:tc>
@@ -3603,8 +3714,13 @@
             <w:pPr>
               <w:spacing w:after="200" w:line="276" w:lineRule="auto"/>
             </w:pPr>
-            <w:r>
-              <w:t>File path to data folder has been selected. File path to output folder has also been selected.</w:t>
+            <w:proofErr w:type="gramStart"/>
+            <w:r>
+              <w:t>File</w:t>
+            </w:r>
+            <w:proofErr w:type="gramEnd"/>
+            <w:r>
+              <w:t xml:space="preserve"> path to data folder has been selected. File path to output folder has also been selected.</w:t>
             </w:r>
           </w:p>
         </w:tc>
@@ -3834,7 +3950,15 @@
               <w:spacing w:line="276" w:lineRule="auto"/>
             </w:pPr>
             <w:r>
-              <w:t>Error message is displayed.</w:t>
+              <w:t xml:space="preserve">Error </w:t>
+            </w:r>
+            <w:proofErr w:type="gramStart"/>
+            <w:r>
+              <w:t>message is</w:t>
+            </w:r>
+            <w:proofErr w:type="gramEnd"/>
+            <w:r>
+              <w:t xml:space="preserve"> displayed.</w:t>
             </w:r>
           </w:p>
           <w:p>
@@ -3846,8 +3970,13 @@
               </w:numPr>
               <w:spacing w:line="276" w:lineRule="auto"/>
             </w:pPr>
-            <w:r>
-              <w:t>User may select a new input file.</w:t>
+            <w:proofErr w:type="gramStart"/>
+            <w:r>
+              <w:t>User</w:t>
+            </w:r>
+            <w:proofErr w:type="gramEnd"/>
+            <w:r>
+              <w:t xml:space="preserve"> may select a new input file.</w:t>
             </w:r>
           </w:p>
         </w:tc>
@@ -4126,11 +4255,19 @@
                 <w:color w:val="000000" w:themeColor="text1"/>
               </w:rPr>
             </w:pPr>
-            <w:r>
-              <w:rPr>
-                <w:color w:val="000000" w:themeColor="text1"/>
-              </w:rPr>
-              <w:t>File path has been set. Confirmation message is displayed.</w:t>
+            <w:proofErr w:type="gramStart"/>
+            <w:r>
+              <w:rPr>
+                <w:color w:val="000000" w:themeColor="text1"/>
+              </w:rPr>
+              <w:t>File</w:t>
+            </w:r>
+            <w:proofErr w:type="gramEnd"/>
+            <w:r>
+              <w:rPr>
+                <w:color w:val="000000" w:themeColor="text1"/>
+              </w:rPr>
+              <w:t xml:space="preserve"> path has been set. Confirmation message is displayed.</w:t>
             </w:r>
           </w:p>
         </w:tc>
@@ -4254,8 +4391,13 @@
               </w:numPr>
               <w:spacing w:line="276" w:lineRule="auto"/>
             </w:pPr>
-            <w:r>
-              <w:t>Invalid input file is encountered.</w:t>
+            <w:proofErr w:type="gramStart"/>
+            <w:r>
+              <w:t>Invalid</w:t>
+            </w:r>
+            <w:proofErr w:type="gramEnd"/>
+            <w:r>
+              <w:t xml:space="preserve"> input file is encountered.</w:t>
             </w:r>
           </w:p>
           <w:p>
@@ -4268,7 +4410,15 @@
               <w:spacing w:line="276" w:lineRule="auto"/>
             </w:pPr>
             <w:r>
-              <w:t>Error message is displayed.</w:t>
+              <w:t xml:space="preserve">Error </w:t>
+            </w:r>
+            <w:proofErr w:type="gramStart"/>
+            <w:r>
+              <w:t>message is</w:t>
+            </w:r>
+            <w:proofErr w:type="gramEnd"/>
+            <w:r>
+              <w:t xml:space="preserve"> displayed.</w:t>
             </w:r>
           </w:p>
           <w:p>
@@ -4280,8 +4430,13 @@
               </w:numPr>
               <w:spacing w:line="276" w:lineRule="auto"/>
             </w:pPr>
-            <w:r>
-              <w:t>User may select a new input file.</w:t>
+            <w:proofErr w:type="gramStart"/>
+            <w:r>
+              <w:t>User</w:t>
+            </w:r>
+            <w:proofErr w:type="gramEnd"/>
+            <w:r>
+              <w:t xml:space="preserve"> may select a new input file.</w:t>
             </w:r>
           </w:p>
         </w:tc>
@@ -4512,8 +4667,13 @@
             <w:pPr>
               <w:spacing w:after="200" w:line="276" w:lineRule="auto"/>
             </w:pPr>
-            <w:r>
-              <w:t>Input file has been selected. Plotting has been started.</w:t>
+            <w:proofErr w:type="gramStart"/>
+            <w:r>
+              <w:t>Input</w:t>
+            </w:r>
+            <w:proofErr w:type="gramEnd"/>
+            <w:r>
+              <w:t xml:space="preserve"> file has been selected. Plotting has been started.</w:t>
             </w:r>
           </w:p>
         </w:tc>
@@ -4564,7 +4724,35 @@
               <w:rPr>
                 <w:color w:val="000000" w:themeColor="text1"/>
               </w:rPr>
-              <w:t>Graphs are filled by plotted data. User is notified that end of data source has been reached.</w:t>
+              <w:t xml:space="preserve">Graphs are filled </w:t>
+            </w:r>
+            <w:proofErr w:type="gramStart"/>
+            <w:r>
+              <w:rPr>
+                <w:color w:val="000000" w:themeColor="text1"/>
+              </w:rPr>
+              <w:t>by</w:t>
+            </w:r>
+            <w:proofErr w:type="gramEnd"/>
+            <w:r>
+              <w:rPr>
+                <w:color w:val="000000" w:themeColor="text1"/>
+              </w:rPr>
+              <w:t xml:space="preserve"> plotted data. User is notified that </w:t>
+            </w:r>
+            <w:proofErr w:type="gramStart"/>
+            <w:r>
+              <w:rPr>
+                <w:color w:val="000000" w:themeColor="text1"/>
+              </w:rPr>
+              <w:t>end</w:t>
+            </w:r>
+            <w:proofErr w:type="gramEnd"/>
+            <w:r>
+              <w:rPr>
+                <w:color w:val="000000" w:themeColor="text1"/>
+              </w:rPr>
+              <w:t xml:space="preserve"> of data source has been reached.</w:t>
             </w:r>
           </w:p>
         </w:tc>
@@ -4677,7 +4865,21 @@
               <w:rPr>
                 <w:color w:val="000000" w:themeColor="text1"/>
               </w:rPr>
-              <w:t>User is notified that end of data source has been reached.</w:t>
+              <w:t xml:space="preserve">User is notified that </w:t>
+            </w:r>
+            <w:proofErr w:type="gramStart"/>
+            <w:r>
+              <w:rPr>
+                <w:color w:val="000000" w:themeColor="text1"/>
+              </w:rPr>
+              <w:t>end</w:t>
+            </w:r>
+            <w:proofErr w:type="gramEnd"/>
+            <w:r>
+              <w:rPr>
+                <w:color w:val="000000" w:themeColor="text1"/>
+              </w:rPr>
+              <w:t xml:space="preserve"> of data source has been reached.</w:t>
             </w:r>
           </w:p>
         </w:tc>
@@ -4726,8 +4928,13 @@
               </w:numPr>
               <w:spacing w:line="276" w:lineRule="auto"/>
             </w:pPr>
-            <w:r>
-              <w:t>Invalid input file is encountered.</w:t>
+            <w:proofErr w:type="gramStart"/>
+            <w:r>
+              <w:t>Invalid</w:t>
+            </w:r>
+            <w:proofErr w:type="gramEnd"/>
+            <w:r>
+              <w:t xml:space="preserve"> input file is encountered.</w:t>
             </w:r>
           </w:p>
           <w:p>
@@ -4740,7 +4947,15 @@
               <w:spacing w:line="276" w:lineRule="auto"/>
             </w:pPr>
             <w:r>
-              <w:t>Error message is displayed.</w:t>
+              <w:t xml:space="preserve">Error </w:t>
+            </w:r>
+            <w:proofErr w:type="gramStart"/>
+            <w:r>
+              <w:t>message is</w:t>
+            </w:r>
+            <w:proofErr w:type="gramEnd"/>
+            <w:r>
+              <w:t xml:space="preserve"> displayed.</w:t>
             </w:r>
           </w:p>
           <w:p>
@@ -4752,8 +4967,13 @@
               </w:numPr>
               <w:spacing w:line="276" w:lineRule="auto"/>
             </w:pPr>
-            <w:r>
-              <w:t>User may try plotting again.</w:t>
+            <w:proofErr w:type="gramStart"/>
+            <w:r>
+              <w:t>User</w:t>
+            </w:r>
+            <w:proofErr w:type="gramEnd"/>
+            <w:r>
+              <w:t xml:space="preserve"> may try plotting again.</w:t>
             </w:r>
           </w:p>
         </w:tc>
@@ -5194,7 +5414,15 @@
               <w:spacing w:line="276" w:lineRule="auto"/>
             </w:pPr>
             <w:r>
-              <w:t>Zooming is limited by maximum size.</w:t>
+              <w:t xml:space="preserve">Zooming is limited </w:t>
+            </w:r>
+            <w:proofErr w:type="gramStart"/>
+            <w:r>
+              <w:t>by</w:t>
+            </w:r>
+            <w:proofErr w:type="gramEnd"/>
+            <w:r>
+              <w:t xml:space="preserve"> maximum size.</w:t>
             </w:r>
           </w:p>
         </w:tc>
@@ -5426,7 +5654,23 @@
               <w:spacing w:after="200" w:line="276" w:lineRule="auto"/>
             </w:pPr>
             <w:r>
-              <w:t>Input file has been selected and data stream has not run out</w:t>
+              <w:t xml:space="preserve">Input </w:t>
+            </w:r>
+            <w:proofErr w:type="gramStart"/>
+            <w:r>
+              <w:t>file has</w:t>
+            </w:r>
+            <w:proofErr w:type="gramEnd"/>
+            <w:r>
+              <w:t xml:space="preserve"> been </w:t>
+            </w:r>
+            <w:proofErr w:type="gramStart"/>
+            <w:r>
+              <w:t>selected</w:t>
+            </w:r>
+            <w:proofErr w:type="gramEnd"/>
+            <w:r>
+              <w:t xml:space="preserve"> and data stream has not run out</w:t>
             </w:r>
           </w:p>
         </w:tc>
@@ -5473,11 +5717,19 @@
                 <w:color w:val="000000" w:themeColor="text1"/>
               </w:rPr>
             </w:pPr>
-            <w:r>
-              <w:rPr>
-                <w:color w:val="000000" w:themeColor="text1"/>
-              </w:rPr>
-              <w:t>Speed at which data is plotted is changed.</w:t>
+            <w:proofErr w:type="gramStart"/>
+            <w:r>
+              <w:rPr>
+                <w:color w:val="000000" w:themeColor="text1"/>
+              </w:rPr>
+              <w:t>Speed</w:t>
+            </w:r>
+            <w:proofErr w:type="gramEnd"/>
+            <w:r>
+              <w:rPr>
+                <w:color w:val="000000" w:themeColor="text1"/>
+              </w:rPr>
+              <w:t xml:space="preserve"> at which data is plotted is changed.</w:t>
             </w:r>
           </w:p>
         </w:tc>
@@ -5586,11 +5838,19 @@
                 <w:color w:val="000000" w:themeColor="text1"/>
               </w:rPr>
             </w:pPr>
-            <w:r>
-              <w:rPr>
-                <w:color w:val="000000" w:themeColor="text1"/>
-              </w:rPr>
-              <w:t>Speed at which data is plotted to graph changes appropriately.</w:t>
+            <w:proofErr w:type="gramStart"/>
+            <w:r>
+              <w:rPr>
+                <w:color w:val="000000" w:themeColor="text1"/>
+              </w:rPr>
+              <w:t>Speed</w:t>
+            </w:r>
+            <w:proofErr w:type="gramEnd"/>
+            <w:r>
+              <w:rPr>
+                <w:color w:val="000000" w:themeColor="text1"/>
+              </w:rPr>
+              <w:t xml:space="preserve"> at which data is plotted to graph changes appropriately.</w:t>
             </w:r>
           </w:p>
         </w:tc>
@@ -5652,8 +5912,13 @@
               </w:numPr>
               <w:spacing w:line="276" w:lineRule="auto"/>
             </w:pPr>
-            <w:r>
-              <w:t>User is notified and must start over plotting.</w:t>
+            <w:proofErr w:type="gramStart"/>
+            <w:r>
+              <w:t>User is</w:t>
+            </w:r>
+            <w:proofErr w:type="gramEnd"/>
+            <w:r>
+              <w:t xml:space="preserve"> notified and must start over plotting.</w:t>
             </w:r>
           </w:p>
         </w:tc>
@@ -5885,7 +6150,23 @@
               <w:spacing w:after="200" w:line="276" w:lineRule="auto"/>
             </w:pPr>
             <w:r>
-              <w:t>Input file has been selected and data has been plotted to graph.</w:t>
+              <w:t xml:space="preserve">Input </w:t>
+            </w:r>
+            <w:proofErr w:type="gramStart"/>
+            <w:r>
+              <w:t>file has</w:t>
+            </w:r>
+            <w:proofErr w:type="gramEnd"/>
+            <w:r>
+              <w:t xml:space="preserve"> been </w:t>
+            </w:r>
+            <w:proofErr w:type="gramStart"/>
+            <w:r>
+              <w:t>selected</w:t>
+            </w:r>
+            <w:proofErr w:type="gramEnd"/>
+            <w:r>
+              <w:t xml:space="preserve"> and data has been plotted to graph.</w:t>
             </w:r>
           </w:p>
         </w:tc>
@@ -6332,7 +6613,15 @@
               <w:spacing w:after="200" w:line="276" w:lineRule="auto"/>
             </w:pPr>
             <w:r>
-              <w:t>Input file has been selected and data has been plotted to graph. Mean bars have been selected and adjusted to the desired location.</w:t>
+              <w:t xml:space="preserve">Input file has been </w:t>
+            </w:r>
+            <w:proofErr w:type="gramStart"/>
+            <w:r>
+              <w:t>selected</w:t>
+            </w:r>
+            <w:proofErr w:type="gramEnd"/>
+            <w:r>
+              <w:t xml:space="preserve"> and data has been plotted to graph. Mean bars have been selected and adjusted to the desired location.</w:t>
             </w:r>
           </w:p>
         </w:tc>
@@ -6473,11 +6762,19 @@
                 <w:color w:val="000000" w:themeColor="text1"/>
               </w:rPr>
             </w:pPr>
-            <w:r>
-              <w:rPr>
-                <w:color w:val="000000" w:themeColor="text1"/>
-              </w:rPr>
-              <w:t>Selects Mean Bar option.</w:t>
+            <w:proofErr w:type="gramStart"/>
+            <w:r>
+              <w:rPr>
+                <w:color w:val="000000" w:themeColor="text1"/>
+              </w:rPr>
+              <w:t>Selects</w:t>
+            </w:r>
+            <w:proofErr w:type="gramEnd"/>
+            <w:r>
+              <w:rPr>
+                <w:color w:val="000000" w:themeColor="text1"/>
+              </w:rPr>
+              <w:t xml:space="preserve"> Mean Bar option.</w:t>
             </w:r>
           </w:p>
           <w:p>
@@ -6584,7 +6881,15 @@
               <w:spacing w:line="276" w:lineRule="auto"/>
             </w:pPr>
             <w:r>
-              <w:t>If empty data segment is selected, user is prompted to select a new segment.</w:t>
+              <w:t xml:space="preserve">If </w:t>
+            </w:r>
+            <w:proofErr w:type="gramStart"/>
+            <w:r>
+              <w:t>empty</w:t>
+            </w:r>
+            <w:proofErr w:type="gramEnd"/>
+            <w:r>
+              <w:t xml:space="preserve"> data segment is selected, user is prompted to select a new segment.</w:t>
             </w:r>
           </w:p>
         </w:tc>
@@ -6898,7 +7203,21 @@
               <w:rPr>
                 <w:color w:val="000000" w:themeColor="text1"/>
               </w:rPr>
-              <w:t>A folder is created containing the data from the spool file in the format of modules 1-3</w:t>
+              <w:t xml:space="preserve">A folder is created containing </w:t>
+            </w:r>
+            <w:proofErr w:type="gramStart"/>
+            <w:r>
+              <w:rPr>
+                <w:color w:val="000000" w:themeColor="text1"/>
+              </w:rPr>
+              <w:t>the data</w:t>
+            </w:r>
+            <w:proofErr w:type="gramEnd"/>
+            <w:r>
+              <w:rPr>
+                <w:color w:val="000000" w:themeColor="text1"/>
+              </w:rPr>
+              <w:t xml:space="preserve"> from the spool file in the format of modules 1-3</w:t>
             </w:r>
           </w:p>
         </w:tc>
@@ -7392,7 +7711,35 @@
               <w:rPr>
                 <w:color w:val="000000" w:themeColor="text1"/>
               </w:rPr>
-              <w:t>The system must visually present mean bars in the center of the graph window. These vertical bars must be movable by the user so that a segment of data can be selected to calculate the mean for.</w:t>
+              <w:t xml:space="preserve">The system must visually present </w:t>
+            </w:r>
+            <w:proofErr w:type="gramStart"/>
+            <w:r>
+              <w:rPr>
+                <w:color w:val="000000" w:themeColor="text1"/>
+              </w:rPr>
+              <w:t>mean</w:t>
+            </w:r>
+            <w:proofErr w:type="gramEnd"/>
+            <w:r>
+              <w:rPr>
+                <w:color w:val="000000" w:themeColor="text1"/>
+              </w:rPr>
+              <w:t xml:space="preserve"> bars in the center of the graph window. These vertical bars must be movable by the user so that a segment of data can be selected to calculate the </w:t>
+            </w:r>
+            <w:proofErr w:type="gramStart"/>
+            <w:r>
+              <w:rPr>
+                <w:color w:val="000000" w:themeColor="text1"/>
+              </w:rPr>
+              <w:t>mean</w:t>
+            </w:r>
+            <w:proofErr w:type="gramEnd"/>
+            <w:r>
+              <w:rPr>
+                <w:color w:val="000000" w:themeColor="text1"/>
+              </w:rPr>
+              <w:t xml:space="preserve"> for.</w:t>
             </w:r>
           </w:p>
         </w:tc>
@@ -8751,7 +9098,21 @@
               <w:rPr>
                 <w:color w:val="000000" w:themeColor="text1"/>
               </w:rPr>
-              <w:t xml:space="preserve"> graph of the application. The user should be able to move the bars to encapsulate a desired segment of data from which the mean can be calculated.</w:t>
+              <w:t xml:space="preserve"> graph of the application. The user should be able to move the bars to encapsulate a desired segment of data from which the </w:t>
+            </w:r>
+            <w:proofErr w:type="gramStart"/>
+            <w:r>
+              <w:rPr>
+                <w:color w:val="000000" w:themeColor="text1"/>
+              </w:rPr>
+              <w:t>mean</w:t>
+            </w:r>
+            <w:proofErr w:type="gramEnd"/>
+            <w:r>
+              <w:rPr>
+                <w:color w:val="000000" w:themeColor="text1"/>
+              </w:rPr>
+              <w:t xml:space="preserve"> can be calculated.</w:t>
             </w:r>
             <w:r>
               <w:rPr>
@@ -9946,7 +10307,21 @@
         <w:rPr>
           <w:color w:val="000000" w:themeColor="text1"/>
         </w:rPr>
-        <w:t xml:space="preserve">Our project exists in the context of academic plant biology research, and thus has several ideals and values it strives to represent and uphold. These ideals don’t necessarily describe what the program </w:t>
+        <w:t xml:space="preserve">Our project exists in the context of academic plant biology </w:t>
+      </w:r>
+      <w:proofErr w:type="gramStart"/>
+      <w:r>
+        <w:rPr>
+          <w:color w:val="000000" w:themeColor="text1"/>
+        </w:rPr>
+        <w:t>research, and</w:t>
+      </w:r>
+      <w:proofErr w:type="gramEnd"/>
+      <w:r>
+        <w:rPr>
+          <w:color w:val="000000" w:themeColor="text1"/>
+        </w:rPr>
+        <w:t xml:space="preserve"> thus has several ideals and values it strives to represent and uphold. These ideals don’t necessarily describe what the program </w:t>
       </w:r>
       <w:r>
         <w:rPr>
@@ -10011,7 +10386,35 @@
         <w:rPr>
           <w:color w:val="000000" w:themeColor="text1"/>
         </w:rPr>
-        <w:t>The system shall look like a modern 2020’s program. PyQt5’s baseline UI elements meets this standard</w:t>
+        <w:t xml:space="preserve">The system shall look like a modern </w:t>
+      </w:r>
+      <w:proofErr w:type="gramStart"/>
+      <w:r>
+        <w:rPr>
+          <w:color w:val="000000" w:themeColor="text1"/>
+        </w:rPr>
+        <w:t>2020’s</w:t>
+      </w:r>
+      <w:proofErr w:type="gramEnd"/>
+      <w:r>
+        <w:rPr>
+          <w:color w:val="000000" w:themeColor="text1"/>
+        </w:rPr>
+        <w:t xml:space="preserve"> program. PyQt5’s baseline UI elements </w:t>
+      </w:r>
+      <w:proofErr w:type="gramStart"/>
+      <w:r>
+        <w:rPr>
+          <w:color w:val="000000" w:themeColor="text1"/>
+        </w:rPr>
+        <w:t>meets</w:t>
+      </w:r>
+      <w:proofErr w:type="gramEnd"/>
+      <w:r>
+        <w:rPr>
+          <w:color w:val="000000" w:themeColor="text1"/>
+        </w:rPr>
+        <w:t xml:space="preserve"> this standard</w:t>
       </w:r>
     </w:p>
     <w:p>
@@ -10357,7 +10760,21 @@
         <w:rPr>
           <w:color w:val="000000" w:themeColor="text1"/>
         </w:rPr>
-        <w:t>As a Lab Researcher, I need to calculate the ratio of bicarbonate to carbon dioxide so that I can log the given output.</w:t>
+        <w:t xml:space="preserve">As a Lab Researcher, I need to calculate the ratio of bicarbonate to carbon dioxide so that I can </w:t>
+      </w:r>
+      <w:proofErr w:type="gramStart"/>
+      <w:r>
+        <w:rPr>
+          <w:color w:val="000000" w:themeColor="text1"/>
+        </w:rPr>
+        <w:t>log</w:t>
+      </w:r>
+      <w:proofErr w:type="gramEnd"/>
+      <w:r>
+        <w:rPr>
+          <w:color w:val="000000" w:themeColor="text1"/>
+        </w:rPr>
+        <w:t xml:space="preserve"> the given output.</w:t>
       </w:r>
     </w:p>
     <w:p>
@@ -10643,7 +11060,21 @@
         <w:rPr>
           <w:color w:val="000000" w:themeColor="text1"/>
         </w:rPr>
-        <w:t>Given Instrument B (the second mass spectrometer) is outputting data, or has outputted data</w:t>
+        <w:t xml:space="preserve">Given Instrument B (the second mass spectrometer) is outputting </w:t>
+      </w:r>
+      <w:proofErr w:type="gramStart"/>
+      <w:r>
+        <w:rPr>
+          <w:color w:val="000000" w:themeColor="text1"/>
+        </w:rPr>
+        <w:t>data, or</w:t>
+      </w:r>
+      <w:proofErr w:type="gramEnd"/>
+      <w:r>
+        <w:rPr>
+          <w:color w:val="000000" w:themeColor="text1"/>
+        </w:rPr>
+        <w:t xml:space="preserve"> has outputted data</w:t>
       </w:r>
       <w:r>
         <w:br/>
@@ -11047,7 +11478,21 @@
         <w:rPr>
           <w:color w:val="000000" w:themeColor="text1"/>
         </w:rPr>
-        <w:t>Given Instrument B (the second mass spectrometer) is outputting data, or has outputted data</w:t>
+        <w:t xml:space="preserve">Given Instrument B (the second mass spectrometer) is outputting data, or has </w:t>
+      </w:r>
+      <w:proofErr w:type="gramStart"/>
+      <w:r>
+        <w:rPr>
+          <w:color w:val="000000" w:themeColor="text1"/>
+        </w:rPr>
+        <w:t>outputted</w:t>
+      </w:r>
+      <w:proofErr w:type="gramEnd"/>
+      <w:r>
+        <w:rPr>
+          <w:color w:val="000000" w:themeColor="text1"/>
+        </w:rPr>
+        <w:t xml:space="preserve"> data</w:t>
       </w:r>
       <w:r>
         <w:rPr>
@@ -12181,7 +12626,21 @@
         <w:rPr>
           <w:color w:val="000000" w:themeColor="text1"/>
         </w:rPr>
-        <w:t xml:space="preserve">The team has adopted a Pipe and Filter architecture for this design, which is well-suited for this system's data processing requirements. The system requires data to be read from a file, normalized, plotted, and then transformed. This process fits Pipe and Filter architecture well. This approach allows for clear separation of concerns, where data flows through a series of independent filters (or stages), each performing specific tasks such as reading, processing, and visualizing data. This modular design enhances flexibility, scalability, and maintainability, making it easier to integrate new features or modify existing ones without affecting the entire system. By leveraging this architecture, Team Linnaeus ensures a clean and efficient flow of data from input to output, supporting both current and future needs. </w:t>
+        <w:t xml:space="preserve">The team has adopted </w:t>
+      </w:r>
+      <w:proofErr w:type="gramStart"/>
+      <w:r>
+        <w:rPr>
+          <w:color w:val="000000" w:themeColor="text1"/>
+        </w:rPr>
+        <w:t>a Pipe</w:t>
+      </w:r>
+      <w:proofErr w:type="gramEnd"/>
+      <w:r>
+        <w:rPr>
+          <w:color w:val="000000" w:themeColor="text1"/>
+        </w:rPr>
+        <w:t xml:space="preserve"> and Filter architecture for this design, which is well-suited for this system's data processing requirements. The system requires data to be read from a file, normalized, plotted, and then transformed. This process fits Pipe and Filter architecture well. This approach allows for clear separation of concerns, where data flows through a series of independent filters (or stages), each performing specific tasks such as reading, processing, and visualizing data. This modular design enhances flexibility, scalability, and maintainability, making it easier to integrate new features or modify existing ones without affecting the entire system. By leveraging this architecture, Team Linnaeus ensures a clean and efficient flow of data from input to output, supporting both current and future needs. </w:t>
       </w:r>
     </w:p>
     <w:p>
@@ -12210,7 +12669,21 @@
           <w:color w:val="000000" w:themeColor="text1"/>
         </w:rPr>
         <w:lastRenderedPageBreak/>
-        <w:t>Data Processor then normalizes the raw data by applying a natural logarithmic transformation, preparing it for further steps. Once processed, the data is sent to the Graphing Engine, which updates the current graph by integrating the new data. The updated graph is then displayed in the UI for the user and sent to the Calculation Engine. The Calculation Engine performs further computations on the processed data, producing analytical results that are also displayed in the UI such as the mean of a selection of data. This flow of data, facilitated by the modular design, ensures efficiency, flexibility, and ease of maintenance.</w:t>
+        <w:t xml:space="preserve">Data Processor then normalizes the raw data by applying a natural logarithmic transformation, preparing it for further steps. Once processed, the data is sent to the Graphing Engine, which updates the current graph by integrating the new data. The updated graph is then displayed in the UI for the user and sent to the Calculation Engine. The Calculation Engine performs further computations on the processed data, producing analytical results that are also displayed in the UI such as the </w:t>
+      </w:r>
+      <w:proofErr w:type="gramStart"/>
+      <w:r>
+        <w:rPr>
+          <w:color w:val="000000" w:themeColor="text1"/>
+        </w:rPr>
+        <w:t>mean</w:t>
+      </w:r>
+      <w:proofErr w:type="gramEnd"/>
+      <w:r>
+        <w:rPr>
+          <w:color w:val="000000" w:themeColor="text1"/>
+        </w:rPr>
+        <w:t xml:space="preserve"> of a selection of data. This flow of data, facilitated by the modular design, ensures efficiency, flexibility, and ease of maintenance.</w:t>
       </w:r>
     </w:p>
     <w:p>
@@ -12765,7 +13238,15 @@
         <w:spacing w:before="240" w:after="240"/>
       </w:pPr>
       <w:r>
-        <w:t>The File Reader subsystem was designed with the need to efficiently handle multiple file inputs. The concept of parallel file reading was considered to improve performance when handling large datasets, but ultimately, a sequential approach was selected due to the relatively manageable file sizes. The File Reader ensures that each file is opened, its contents are read, and the data is collected into a format that can be easily passed to the Data Processor. Special considerations were made to handle potential file reading errors, such as missing or corrupted files. In such cases, error handling mechanisms trigger notifications to the user. The trade-off involved in this design was balancing robustness with simplicity, ensuring that file reading remains a lightweight process while effectively managing edge cases.</w:t>
+        <w:t xml:space="preserve">The File Reader subsystem was designed with the need to efficiently handle multiple file inputs. The concept of parallel file reading was considered to improve performance when handling large datasets, but ultimately, a sequential approach was selected due to the relatively manageable file sizes. The File Reader ensures that each file is opened, its contents are read, and the data is collected into a format that can be easily passed to the Data Processor. Special considerations were made to handle potential file reading errors, such as missing or corrupted files. In such cases, </w:t>
+      </w:r>
+      <w:proofErr w:type="gramStart"/>
+      <w:r>
+        <w:t>error</w:t>
+      </w:r>
+      <w:proofErr w:type="gramEnd"/>
+      <w:r>
+        <w:t xml:space="preserve"> handling mechanisms trigger notifications to the user. The trade-off involved in this design was balancing robustness with simplicity, ensuring that file reading remains a lightweight process while effectively managing edge cases.</w:t>
       </w:r>
     </w:p>
     <w:p>
@@ -13064,7 +13545,15 @@
     </w:p>
     <w:p>
       <w:r>
-        <w:t>The Data Processor subsystem is responsible for transforming raw data received from the File Reader into a format that is more suitable for further analysis. Its primary task is to normalize the data using the natural logarithmic transformation, making the data easier to process and visualize. Once the data is formatted and normalized, the Data Processor sends the processed data segment to the Graphing Engine, where the new data is added to the current graph. This subsystem ensures the integrity and usability of the data as it flows through the system.</w:t>
+        <w:t xml:space="preserve">The Data Processor subsystem is responsible for transforming raw data received from the File Reader into a format that is more suitable for further analysis. Its primary task is to normalize the data using </w:t>
+      </w:r>
+      <w:proofErr w:type="gramStart"/>
+      <w:r>
+        <w:t>the natural</w:t>
+      </w:r>
+      <w:proofErr w:type="gramEnd"/>
+      <w:r>
+        <w:t xml:space="preserve"> logarithmic transformation, making the data easier to process and visualize. Once the data is formatted and normalized, the Data Processor sends the processed data segment to the Graphing Engine, where the new data is added to the current graph. This subsystem ensures the integrity and usability of the data as it flows through the system.</w:t>
       </w:r>
     </w:p>
     <w:p>
@@ -13080,7 +13569,15 @@
         <w:spacing w:before="240" w:after="240"/>
       </w:pPr>
       <w:r>
-        <w:t>The main algorithm used by the Data Processor is the natural logarithmic transformation, which helps normalize the data. This technique was selected because it reduces variance in the data and handles large discrepancies in value magnitudes, making it more suitable for visual representation and computation. Alternative normalization methods, such as z-score normalization, were considered but ultimately not chosen, as the natural log method better aligned with the requirements of the data's structure and scale. Special considerations included handling cases where the raw data contains zero or negative values, as these would cause issues during the logarithmic transformation. Error handling mechanisms and data validation were incorporated to account for such anomalies, ensuring robust processing. The trade-off in this approach involved balancing data transformation speed and the complexity of handling edge cases.</w:t>
+        <w:t xml:space="preserve">The main algorithm used by the Data Processor is the natural logarithmic transformation, which helps normalize the data. This technique was selected because it reduces variance in the data and handles large discrepancies in value magnitudes, making it more suitable for visual representation and computation. Alternative normalization methods, such as z-score normalization, were considered but ultimately not chosen, as the natural log method better aligned with the requirements of the data's structure and scale. Special considerations included handling cases where </w:t>
+      </w:r>
+      <w:proofErr w:type="gramStart"/>
+      <w:r>
+        <w:t>the raw</w:t>
+      </w:r>
+      <w:proofErr w:type="gramEnd"/>
+      <w:r>
+        <w:t xml:space="preserve"> data contains zero or negative values, as these would cause issues during the logarithmic transformation. Error handling mechanisms and data validation were incorporated to account for such anomalies, ensuring robust processing. The trade-off in this approach involved balancing data transformation speed and the complexity of handling edge cases.</w:t>
       </w:r>
     </w:p>
     <w:p>
@@ -13230,7 +13727,15 @@
           </w:tcPr>
           <w:p>
             <w:r>
-              <w:t>This service receives the raw data from the File Reader, processes it by formatting and applying a natural logarithmic normalization, and then sends the processed data to the Graphing Engine for visualization. The input consists of the raw data from three different files, and the output is the normalized and formatted data ready for graphing.</w:t>
+              <w:t xml:space="preserve">This service receives the raw data from </w:t>
+            </w:r>
+            <w:proofErr w:type="gramStart"/>
+            <w:r>
+              <w:t>the File</w:t>
+            </w:r>
+            <w:proofErr w:type="gramEnd"/>
+            <w:r>
+              <w:t xml:space="preserve"> Reader, processes it by formatting and applying a natural logarithmic normalization, and then sends the processed data to the Graphing Engine for visualization. The input consists of the raw data from three different files, and the output is the normalized and formatted data ready for graphing.</w:t>
             </w:r>
           </w:p>
         </w:tc>
@@ -13544,7 +14049,15 @@
           </w:tcPr>
           <w:p>
             <w:r>
-              <w:t>This service receives the processed data from the Data Processor and updates the current graph displayed in the User Interface. The input is the normalized data, and the output is an updated visual graph reflecting the latest data. The service ensures that the graph is refreshed in real-time as new data is processed.</w:t>
+              <w:t xml:space="preserve">This service receives </w:t>
+            </w:r>
+            <w:proofErr w:type="gramStart"/>
+            <w:r>
+              <w:t>the processed</w:t>
+            </w:r>
+            <w:proofErr w:type="gramEnd"/>
+            <w:r>
+              <w:t xml:space="preserve"> data from the Data Processor and updates the current graph displayed in the User Interface. The input is the normalized data, and the output is an updated visual graph reflecting the latest data. The service ensures that the graph is refreshed in real-time as new data is processed.</w:t>
             </w:r>
           </w:p>
         </w:tc>
@@ -13693,7 +14206,15 @@
     </w:p>
     <w:p>
       <w:r>
-        <w:t>The Calculation Engine subsystem is responsible for performing various calculations on the data, including allowing the user to select a segment of data and calculating the mean of that segment. This subsystem plays a crucial role in providing numerical insights into the processed data, complementing the visual representation provided by the Graphing Engine.</w:t>
+        <w:t xml:space="preserve">The Calculation Engine subsystem is responsible for performing various calculations on the data, including allowing the user to select a segment of data and calculating the </w:t>
+      </w:r>
+      <w:proofErr w:type="gramStart"/>
+      <w:r>
+        <w:t>mean</w:t>
+      </w:r>
+      <w:proofErr w:type="gramEnd"/>
+      <w:r>
+        <w:t xml:space="preserve"> of that segment. This subsystem plays a crucial role in providing numerical insights into the processed data, complementing the visual representation provided by the Graphing Engine.</w:t>
       </w:r>
     </w:p>
     <w:p>
@@ -13709,7 +14230,15 @@
         <w:spacing w:before="240" w:after="240"/>
       </w:pPr>
       <w:r>
-        <w:t xml:space="preserve">The primary algorithm used by the Calculation Engine is the calculation of statistical measures such as the mean. The mean is calculated by summing the selected data points and dividing by the number of points. Several approaches were considered, including pre-calculating statistics for all data and storing them for quick access. However, the selected solution was to compute the required statistics on-demand based on the user’s selection. This minimizes resource consumption and ensures that calculations are based on the latest data segment selected by the user. </w:t>
+        <w:t xml:space="preserve">The primary algorithm used by the Calculation Engine is the calculation of statistical measures such as the mean. The </w:t>
+      </w:r>
+      <w:proofErr w:type="gramStart"/>
+      <w:r>
+        <w:t>mean</w:t>
+      </w:r>
+      <w:proofErr w:type="gramEnd"/>
+      <w:r>
+        <w:t xml:space="preserve"> is calculated by summing the selected data points and dividing by the number of points. Several approaches were considered, including pre-calculating statistics for all data and storing them for quick access. However, the selected solution was to compute the required statistics on-demand based on the user’s selection. This minimizes resource consumption and ensures that calculations are based on the latest data segment selected by the user. </w:t>
       </w:r>
     </w:p>
     <w:p>
@@ -13859,7 +14388,23 @@
           </w:tcPr>
           <w:p>
             <w:r>
-              <w:t>This service calculates the mean of the selected data segment. The input is the processed data for the user-selected segment, and the output is the mean value. The mean is displayed in the User Interface as part of the calculation results.</w:t>
+              <w:t xml:space="preserve">This service calculates the </w:t>
+            </w:r>
+            <w:proofErr w:type="gramStart"/>
+            <w:r>
+              <w:t>mean</w:t>
+            </w:r>
+            <w:proofErr w:type="gramEnd"/>
+            <w:r>
+              <w:t xml:space="preserve"> of the selected data segment. The input is the processed data for the user-selected segment, and the output is the mean value. The </w:t>
+            </w:r>
+            <w:proofErr w:type="gramStart"/>
+            <w:r>
+              <w:t>mean</w:t>
+            </w:r>
+            <w:proofErr w:type="gramEnd"/>
+            <w:r>
+              <w:t xml:space="preserve"> is displayed in the User Interface as part of the calculation results.</w:t>
             </w:r>
           </w:p>
         </w:tc>
@@ -14043,7 +14588,15 @@
         <w:t xml:space="preserve">and manages </w:t>
       </w:r>
       <w:r>
-        <w:t>data, both while it’s running, and when the data is stored for later. This overview will be a fairly technical overview, meant mostly for developers. Each subsection covers a different data structure used in the project.</w:t>
+        <w:t xml:space="preserve">data, both while it’s running, and when the data is stored for later. This overview will be a </w:t>
+      </w:r>
+      <w:proofErr w:type="gramStart"/>
+      <w:r>
+        <w:t>fairly technical</w:t>
+      </w:r>
+      <w:proofErr w:type="gramEnd"/>
+      <w:r>
+        <w:t xml:space="preserve"> overview, meant mostly for developers. Each subsection covers a different data structure used in the project.</w:t>
       </w:r>
       <w:r>
         <w:t xml:space="preserve"> The </w:t>
@@ -14172,7 +14725,23 @@
     </w:p>
     <w:p>
       <w:r>
-        <w:t xml:space="preserve">In modules 1-3, there are certain data points that can be pulled out from the graph, or otherwise calculated from the data. These can be saved into a table built into the UI. These logs are then stored directly in the </w:t>
+        <w:t xml:space="preserve">In modules 1-3, there are certain data points that can be pulled out from the </w:t>
+      </w:r>
+      <w:proofErr w:type="gramStart"/>
+      <w:r>
+        <w:t>graph, or</w:t>
+      </w:r>
+      <w:proofErr w:type="gramEnd"/>
+      <w:r>
+        <w:t xml:space="preserve"> otherwise calculated from the data. These can be saved </w:t>
+      </w:r>
+      <w:proofErr w:type="gramStart"/>
+      <w:r>
+        <w:t>into</w:t>
+      </w:r>
+      <w:proofErr w:type="gramEnd"/>
+      <w:r>
+        <w:t xml:space="preserve"> a table built into the UI. These logs are then stored directly in the </w:t>
       </w:r>
       <w:proofErr w:type="spellStart"/>
       <w:r>
@@ -14231,7 +14800,15 @@
       </w:r>
       <w:proofErr w:type="spellEnd"/>
       <w:r>
-        <w:t xml:space="preserve"> from the Pandas Python library to store data from Mass Spectrometer 2. This is very similar to a dictionary approach (subsection IV.3), but effectively replaces the need for unique keys with ordering and more importantly allows for the use of Pandas methods like </w:t>
+        <w:t xml:space="preserve"> from the Pandas Python library to store data from Mass Spectrometer 2. This is very similar to a dictionary approach (subsection IV.3</w:t>
+      </w:r>
+      <w:proofErr w:type="gramStart"/>
+      <w:r>
+        <w:t>), but</w:t>
+      </w:r>
+      <w:proofErr w:type="gramEnd"/>
+      <w:r>
+        <w:t xml:space="preserve"> effectively replaces the need for unique keys with ordering and more importantly allows for the use of Pandas methods like </w:t>
       </w:r>
       <w:proofErr w:type="spellStart"/>
       <w:r>
@@ -14262,7 +14839,15 @@
       </w:r>
       <w:proofErr w:type="spellEnd"/>
       <w:r>
-        <w:t xml:space="preserve"> (subsection IV.6) as CSV’s with ~8 rows each, for use in modules 1-3. Each row contains a time signature and isotope masses. These CSV’s are named with numbers in order of their time signatures.</w:t>
+        <w:t xml:space="preserve"> (subsection IV.6) as CSV’s with ~8 rows each, for use in modules 1-3. Each row contains a time signature and isotope masses. These </w:t>
+      </w:r>
+      <w:proofErr w:type="gramStart"/>
+      <w:r>
+        <w:t>CSV’s</w:t>
+      </w:r>
+      <w:proofErr w:type="gramEnd"/>
+      <w:r>
+        <w:t xml:space="preserve"> are named with numbers in order of their time signatures.</w:t>
       </w:r>
     </w:p>
     <w:p>
@@ -14326,7 +14911,15 @@
         <w:t xml:space="preserve"> instrument</w:t>
       </w:r>
       <w:r>
-        <w:t>. This portion of the interface corresponds with use case UC-4: Select Input Files.</w:t>
+        <w:t xml:space="preserve">. This portion of the interface corresponds with </w:t>
+      </w:r>
+      <w:proofErr w:type="gramStart"/>
+      <w:r>
+        <w:t>use</w:t>
+      </w:r>
+      <w:proofErr w:type="gramEnd"/>
+      <w:r>
+        <w:t xml:space="preserve"> case UC-4: Select Input Files.</w:t>
       </w:r>
     </w:p>
     <w:p>
@@ -14406,7 +14999,31 @@
         <w:t>,</w:t>
       </w:r>
       <w:r>
-        <w:t xml:space="preserve"> a slider is shown. This slider allows the user to adjust the speed at which data is plotted from 0.5x to 32x. This corresponds to use case UC-7: Change Plotting Speed. On the left of the slider is also a pause/resume button as well as a start button that allows the user to toggle the plotting of data. In addition to the primary graph, modules 1-3 have additional graphs for calculations derived from the primary data.</w:t>
+        <w:t xml:space="preserve"> a slider is shown. This slider allows the user to adjust the speed at which data is plotted from 0.5x to 32x. This corresponds to </w:t>
+      </w:r>
+      <w:proofErr w:type="gramStart"/>
+      <w:r>
+        <w:t>use</w:t>
+      </w:r>
+      <w:proofErr w:type="gramEnd"/>
+      <w:r>
+        <w:t xml:space="preserve"> case UC-7: Change Plotting Speed. On the </w:t>
+      </w:r>
+      <w:proofErr w:type="gramStart"/>
+      <w:r>
+        <w:t>left</w:t>
+      </w:r>
+      <w:proofErr w:type="gramEnd"/>
+      <w:r>
+        <w:t xml:space="preserve"> of the slider is also a pause/resume button as well as a start button that allows the user to toggle the plotting of data. In addition to the primary graph, modules 1-3 have additional graphs for calculations derived from </w:t>
+      </w:r>
+      <w:proofErr w:type="gramStart"/>
+      <w:r>
+        <w:t>the primary</w:t>
+      </w:r>
+      <w:proofErr w:type="gramEnd"/>
+      <w:r>
+        <w:t xml:space="preserve"> data.</w:t>
       </w:r>
     </w:p>
     <w:p>
@@ -14415,7 +15032,7 @@
           <w:noProof/>
         </w:rPr>
         <w:drawing>
-          <wp:inline distT="0" distB="0" distL="0" distR="0" wp14:anchorId="0FD19BFA" wp14:editId="07DFA7A3">
+          <wp:inline distT="0" distB="0" distL="0" distR="0" wp14:anchorId="0FD19BFA" wp14:editId="1DFA90E6">
             <wp:extent cx="6562726" cy="1514475"/>
             <wp:effectExtent l="0" t="0" r="0" b="0"/>
             <wp:docPr id="74189487" name="Picture 74189487" descr="A screen shot of a graph&#10;&#10;Description automatically generated"/>
@@ -14462,7 +15079,15 @@
     </w:p>
     <w:p>
       <w:r>
-        <w:t>Using the leftmost button in Figure 3 that features two vertical lines, the user can toggle the visibility of “mean bars”. These vertical bars pictured in Figure 4 can be shifted left to right using the cursor to select a specific portion of data. This corresponds to the use case UC-8: Select Data Points.</w:t>
+        <w:t xml:space="preserve">Using the leftmost button in Figure 3 that features two vertical lines, the user can toggle the visibility of “mean bars”. These vertical bars pictured in Figure 4 can be </w:t>
+      </w:r>
+      <w:proofErr w:type="gramStart"/>
+      <w:r>
+        <w:t>shifted</w:t>
+      </w:r>
+      <w:proofErr w:type="gramEnd"/>
+      <w:r>
+        <w:t xml:space="preserve"> left to right using the cursor to select a specific portion of data. This corresponds to the use case UC-8: Select Data Points.</w:t>
       </w:r>
     </w:p>
     <w:p>
@@ -14531,7 +15156,15 @@
         <w:t>,</w:t>
       </w:r>
       <w:r>
-        <w:t xml:space="preserve"> the user will be able to use the “Get Mean” button to calculate the mean inside of the selected region. This corresponds to use case UC-9: Calculate Mean.</w:t>
+        <w:t xml:space="preserve"> the user will be able to use the “Get Mean” button to calculate the mean inside of the selected region. This corresponds to </w:t>
+      </w:r>
+      <w:proofErr w:type="gramStart"/>
+      <w:r>
+        <w:t>use</w:t>
+      </w:r>
+      <w:proofErr w:type="gramEnd"/>
+      <w:r>
+        <w:t xml:space="preserve"> case UC-9: Calculate Mean.</w:t>
       </w:r>
     </w:p>
     <w:p>
@@ -14591,11 +15224,16 @@
       <w:r>
         <w:t xml:space="preserve">In addition to allowing users to scale the graph using their scroll wheel, users </w:t>
       </w:r>
+      <w:proofErr w:type="gramStart"/>
       <w:r>
         <w:t>are</w:t>
       </w:r>
       <w:r>
-        <w:t xml:space="preserve"> able to achieve more precise scaling by left clicking the graph to open further adjustment options. As illustrated in Figure 6, users will be able to input the exact bounds of each axis, and the graph will adjust according to their selection.</w:t>
+        <w:t xml:space="preserve"> able to</w:t>
+      </w:r>
+      <w:proofErr w:type="gramEnd"/>
+      <w:r>
+        <w:t xml:space="preserve"> achieve more precise scaling by left clicking the graph to open further adjustment options. As illustrated in Figure 6, users will be able to input the exact bounds of each axis, and the graph will adjust according to their selection.</w:t>
       </w:r>
     </w:p>
     <w:p>
@@ -14675,7 +15313,15 @@
         <w:spacing w:line="240" w:lineRule="auto"/>
       </w:pPr>
       <w:r>
-        <w:t xml:space="preserve">This section provides an overview of the steps we take to test different elements of our project. This overview includes the overall flow, the unit tests for individual parts, and integration/system testing for combinations of different parts. The processes outlined are very particular to the context of our project; we’re very aware of our stakeholders and the integration plan that they prefer. Ultimately this section is intended to outline what we consider the ideal methods of testing, in order to keep development in line with those practices. </w:t>
+        <w:t xml:space="preserve">This section provides an overview of the steps we take to test different elements of our project. This overview includes the overall flow, the unit tests for individual parts, and integration/system testing for combinations of different parts. The processes outlined are very particular to the context of our project; we’re very aware of our stakeholders and the integration plan that they prefer. Ultimately this section is intended to outline what we consider the ideal methods of testing, </w:t>
+      </w:r>
+      <w:proofErr w:type="gramStart"/>
+      <w:r>
+        <w:t>in order to</w:t>
+      </w:r>
+      <w:proofErr w:type="gramEnd"/>
+      <w:r>
+        <w:t xml:space="preserve"> keep development in line with those practices. </w:t>
       </w:r>
       <w:bookmarkStart w:id="38" w:name="_2et92p0" w:colFirst="0" w:colLast="0"/>
       <w:bookmarkEnd w:id="38"/>
@@ -14742,7 +15388,23 @@
         </w:numPr>
       </w:pPr>
       <w:r>
-        <w:t>Build a representation of what acceptable results look like. This must consider our assumptions made in the previous step. For example, an Excel graph of a data acquisition: the particular data acquisition should be clarified in the previous step, with the Excel graph built off it in this step. This mockup(s) should either be included in the Testing Plan Document, or in the relevant module’s “Testing” folder with reference to it in the document.</w:t>
+        <w:t xml:space="preserve">Build a representation of what acceptable results look like. This must consider our assumptions made in the previous step. For example, an Excel graph of </w:t>
+      </w:r>
+      <w:proofErr w:type="gramStart"/>
+      <w:r>
+        <w:t>a data</w:t>
+      </w:r>
+      <w:proofErr w:type="gramEnd"/>
+      <w:r>
+        <w:t xml:space="preserve"> acquisition: the </w:t>
+      </w:r>
+      <w:proofErr w:type="gramStart"/>
+      <w:r>
+        <w:t>particular data</w:t>
+      </w:r>
+      <w:proofErr w:type="gramEnd"/>
+      <w:r>
+        <w:t xml:space="preserve"> acquisition should be clarified in the previous step, with the Excel graph built off it in this step. This mockup(s) should either be included in the Testing Plan Document, or in the relevant module’s “Testing” folder with reference to it in the document.</w:t>
       </w:r>
     </w:p>
     <w:p>
@@ -14766,7 +15428,15 @@
         </w:numPr>
       </w:pPr>
       <w:r>
-        <w:t>If the test(s) is unsuccessful, fix it if possible. If the test(s) is not successful by next standup meeting, prepare a short explanation or document explaining the issue.</w:t>
+        <w:t xml:space="preserve">If the test(s) is unsuccessful, fix it if possible. If the test(s) is not successful by </w:t>
+      </w:r>
+      <w:proofErr w:type="gramStart"/>
+      <w:r>
+        <w:t>next</w:t>
+      </w:r>
+      <w:proofErr w:type="gramEnd"/>
+      <w:r>
+        <w:t xml:space="preserve"> standup meeting, prepare a short explanation or document explaining the issue.</w:t>
       </w:r>
     </w:p>
     <w:p>
@@ -14986,7 +15656,21 @@
         <w:rPr>
           <w:color w:val="000000" w:themeColor="text1"/>
         </w:rPr>
-        <w:t>System testing will be conducted to ensure that the mass spectrometer interface system operates as a cohesive unit, meeting all specified requirements. This phase will involve executing a series of planned tests to validate both functional and non-functional aspects of the system as a whole.</w:t>
+        <w:t xml:space="preserve">System testing will be conducted to ensure that the mass spectrometer interface system operates as a cohesive unit, meeting all specified requirements. This phase will involve executing a series of planned tests to validate both functional and non-functional aspects of the </w:t>
+      </w:r>
+      <w:proofErr w:type="gramStart"/>
+      <w:r>
+        <w:rPr>
+          <w:color w:val="000000" w:themeColor="text1"/>
+        </w:rPr>
+        <w:t>system as a whole</w:t>
+      </w:r>
+      <w:proofErr w:type="gramEnd"/>
+      <w:r>
+        <w:rPr>
+          <w:color w:val="000000" w:themeColor="text1"/>
+        </w:rPr>
+        <w:t>.</w:t>
       </w:r>
     </w:p>
     <w:p>
@@ -15074,8 +15758,13 @@
       <w:bookmarkStart w:id="47" w:name="_lnxbz9"/>
       <w:bookmarkStart w:id="48" w:name="_Toc193113604"/>
       <w:bookmarkEnd w:id="47"/>
-      <w:r>
-        <w:t>Environment Requirements</w:t>
+      <w:proofErr w:type="gramStart"/>
+      <w:r>
+        <w:t>Environment</w:t>
+      </w:r>
+      <w:proofErr w:type="gramEnd"/>
+      <w:r>
+        <w:t xml:space="preserve"> Requirements</w:t>
       </w:r>
       <w:bookmarkEnd w:id="48"/>
     </w:p>
@@ -15154,6 +15843,7 @@
         <w:t xml:space="preserve"> framework for semi-automated unit and integration testing. Mocking tools, like </w:t>
       </w:r>
       <w:proofErr w:type="spellStart"/>
+      <w:proofErr w:type="gramStart"/>
       <w:r>
         <w:rPr>
           <w:color w:val="000000" w:themeColor="text1"/>
@@ -15161,6 +15851,7 @@
         <w:t>unittest.mock</w:t>
       </w:r>
       <w:proofErr w:type="spellEnd"/>
+      <w:proofErr w:type="gramEnd"/>
       <w:r>
         <w:rPr>
           <w:color w:val="000000" w:themeColor="text1"/>
@@ -15198,7 +15889,21 @@
         <w:rPr>
           <w:color w:val="000000" w:themeColor="text1"/>
         </w:rPr>
-        <w:t>Module 4 has extra special requirements for its extra specific use case. The module takes in data from a Mass Spectrometer through an EZ-Tap serial-to-</w:t>
+        <w:t xml:space="preserve">Module 4 has extra special requirements for its extra specific use case. The module </w:t>
+      </w:r>
+      <w:proofErr w:type="gramStart"/>
+      <w:r>
+        <w:rPr>
+          <w:color w:val="000000" w:themeColor="text1"/>
+        </w:rPr>
+        <w:t>takes in</w:t>
+      </w:r>
+      <w:proofErr w:type="gramEnd"/>
+      <w:r>
+        <w:rPr>
+          <w:color w:val="000000" w:themeColor="text1"/>
+        </w:rPr>
+        <w:t xml:space="preserve"> data from a Mass Spectrometer through an EZ-Tap serial-to-</w:t>
       </w:r>
       <w:proofErr w:type="spellStart"/>
       <w:r>
@@ -15212,7 +15917,21 @@
         <w:rPr>
           <w:color w:val="000000" w:themeColor="text1"/>
         </w:rPr>
-        <w:t xml:space="preserve"> listener device. Both the Mass Spectrometer and the EZ-Tap are assumed for the testing and usage of module 4. In order to ensure these conditions, we use remote-access to test on the computer that has the EZ-Tap plugged into it.</w:t>
+        <w:t xml:space="preserve"> listener device. Both the Mass Spectrometer and the EZ-Tap are assumed for the testing and usage of module 4. </w:t>
+      </w:r>
+      <w:proofErr w:type="gramStart"/>
+      <w:r>
+        <w:rPr>
+          <w:color w:val="000000" w:themeColor="text1"/>
+        </w:rPr>
+        <w:t>In order to</w:t>
+      </w:r>
+      <w:proofErr w:type="gramEnd"/>
+      <w:r>
+        <w:rPr>
+          <w:color w:val="000000" w:themeColor="text1"/>
+        </w:rPr>
+        <w:t xml:space="preserve"> ensure these conditions, we use remote-access to test on the computer that has the EZ-Tap plugged into it.</w:t>
       </w:r>
       <w:r>
         <w:rPr>
@@ -15556,7 +16275,15 @@
               <w:jc w:val="center"/>
             </w:pPr>
             <w:r>
-              <w:t>Languages Used In Project</w:t>
+              <w:t xml:space="preserve">Languages Used </w:t>
+            </w:r>
+            <w:proofErr w:type="gramStart"/>
+            <w:r>
+              <w:t>In</w:t>
+            </w:r>
+            <w:proofErr w:type="gramEnd"/>
+            <w:r>
+              <w:t xml:space="preserve"> Project</w:t>
             </w:r>
           </w:p>
         </w:tc>
@@ -15772,7 +16499,15 @@
         <w:t>.</w:t>
       </w:r>
       <w:r>
-        <w:t xml:space="preserve"> Both of these implementations are featured in Figure VI.2.</w:t>
+        <w:t xml:space="preserve"> </w:t>
+      </w:r>
+      <w:proofErr w:type="gramStart"/>
+      <w:r>
+        <w:t>Both of these</w:t>
+      </w:r>
+      <w:proofErr w:type="gramEnd"/>
+      <w:r>
+        <w:t xml:space="preserve"> implementations are featured in Figure VI.2.</w:t>
       </w:r>
     </w:p>
     <w:p>
@@ -16184,8 +16919,13 @@
       <w:r>
         <w:t xml:space="preserve">tested </w:t>
       </w:r>
-      <w:r>
-        <w:t>with the exception of modifications to the mean table</w:t>
+      <w:proofErr w:type="gramStart"/>
+      <w:r>
+        <w:t>with the exception of</w:t>
+      </w:r>
+      <w:proofErr w:type="gramEnd"/>
+      <w:r>
+        <w:t xml:space="preserve"> modifications to the mean table</w:t>
       </w:r>
       <w:r>
         <w:t xml:space="preserve"> and consecutive dataset plotting</w:t>
@@ -16275,6 +17015,93 @@
       </w:r>
       <w:r>
         <w:t>by the program, if possible, or by the user through a basic UI interface, if necessary.</w:t>
+      </w:r>
+    </w:p>
+    <w:p>
+      <w:pPr>
+        <w:pStyle w:val="Heading1"/>
+      </w:pPr>
+      <w:r>
+        <w:t>Product Delivery Status</w:t>
+      </w:r>
+    </w:p>
+    <w:p>
+      <w:r>
+        <w:t>All source code is available on the publicly viewable GitHub repository</w:t>
+      </w:r>
+      <w:r>
+        <w:t xml:space="preserve"> </w:t>
+      </w:r>
+      <w:proofErr w:type="spellStart"/>
+      <w:r>
+        <w:t>KylerKupp</w:t>
+      </w:r>
+      <w:proofErr w:type="spellEnd"/>
+      <w:r>
+        <w:t>/python-desktop-app</w:t>
+      </w:r>
+      <w:r>
+        <w:t xml:space="preserve">. Dr. Asaph Cousins </w:t>
+      </w:r>
+      <w:r>
+        <w:t xml:space="preserve">has also been given </w:t>
+      </w:r>
+      <w:r>
+        <w:t xml:space="preserve">control privileges in this repository. </w:t>
+      </w:r>
+    </w:p>
+    <w:p>
+      <w:r>
+        <w:lastRenderedPageBreak/>
+        <w:t xml:space="preserve">Executables have also been created for each module. These executables are available to Dr. Asaph Cousins through </w:t>
+      </w:r>
+      <w:r>
+        <w:t>a shared OneDrive folder. These executables are not necessary to run their respective modules</w:t>
+      </w:r>
+      <w:r>
+        <w:t xml:space="preserve">, they simply enable seamless </w:t>
+      </w:r>
+      <w:r>
+        <w:t>portability and executability. The GitHub repository includes all necessary files</w:t>
+      </w:r>
+      <w:r>
+        <w:t xml:space="preserve"> for making these executables</w:t>
+      </w:r>
+      <w:r>
+        <w:t xml:space="preserve">, including source code </w:t>
+      </w:r>
+      <w:proofErr w:type="gramStart"/>
+      <w:r>
+        <w:t>and .SPEC</w:t>
+      </w:r>
+      <w:proofErr w:type="gramEnd"/>
+      <w:r>
+        <w:t xml:space="preserve"> </w:t>
+      </w:r>
+      <w:r>
+        <w:t>executable-creation-instruction files.</w:t>
+      </w:r>
+    </w:p>
+    <w:p>
+      <w:r>
+        <w:t xml:space="preserve">Although the </w:t>
+      </w:r>
+      <w:r>
+        <w:t>product</w:t>
+      </w:r>
+      <w:r>
+        <w:t xml:space="preserve"> does not directly include any equipment, it</w:t>
+      </w:r>
+      <w:r>
+        <w:t xml:space="preserve"> is built to work with the mass spectrometers in the Cousins Lab. These mass spectrometers are the property of WSU, have stayed in the </w:t>
+      </w:r>
+      <w:proofErr w:type="gramStart"/>
+      <w:r>
+        <w:t>Cousins</w:t>
+      </w:r>
+      <w:proofErr w:type="gramEnd"/>
+      <w:r>
+        <w:t xml:space="preserve"> Lab throughout our work, and will remain in the Cousins Lab until WSU sees fit to move or remove them.</w:t>
       </w:r>
     </w:p>
     <w:p>
@@ -16319,11 +17146,7 @@
         <w:t xml:space="preserve">The most significant place where this stands out is when Modules 1 and 2 are used to </w:t>
       </w:r>
       <w:r>
-        <w:t xml:space="preserve">take in data from Mass </w:t>
-      </w:r>
-      <w:r>
-        <w:lastRenderedPageBreak/>
-        <w:t xml:space="preserve">Spectrometer 2. When this is done, it makes use of an integrated version of Module 4. </w:t>
+        <w:t xml:space="preserve">take in data from Mass Spectrometer 2. When this is done, it makes use of an integrated version of Module 4. </w:t>
       </w:r>
       <w:r>
         <w:t>The combined performance delays of Modules 1/2 and Module 4 make for significant delays in information display at times.</w:t>
@@ -16337,7 +17160,15 @@
         <w:t>’s relatively low bitrate</w:t>
       </w:r>
       <w:r>
-        <w:t xml:space="preserve">. We recommend further development look into the </w:t>
+        <w:t xml:space="preserve">. We recommend further development </w:t>
+      </w:r>
+      <w:proofErr w:type="gramStart"/>
+      <w:r>
+        <w:t>look</w:t>
+      </w:r>
+      <w:proofErr w:type="gramEnd"/>
+      <w:r>
+        <w:t xml:space="preserve"> into the </w:t>
       </w:r>
       <w:r>
         <w:t>possibility of a direct serial connection.</w:t>

</xml_diff>

<commit_message>
Moved User Stories and Traceability Matrix to Respective Appendices
in Project Report
</commit_message>
<xml_diff>
--- a/documentation/ProjectReport.docx
+++ b/documentation/ProjectReport.docx
@@ -252,7 +252,6 @@
           <w:docPartUnique/>
         </w:docPartObj>
       </w:sdtPr>
-      <w:sdtEndPr/>
       <w:sdtContent>
         <w:p>
           <w:pPr>
@@ -278,7 +277,7 @@
           <w:r>
             <w:fldChar w:fldCharType="separate"/>
           </w:r>
-          <w:hyperlink w:anchor="_Toc193113587" w:history="1">
+          <w:hyperlink w:anchor="_Toc193114459" w:history="1">
             <w:r>
               <w:rPr>
                 <w:rStyle w:val="Hyperlink"/>
@@ -305,7 +304,7 @@
                 <w:noProof/>
                 <w:webHidden/>
               </w:rPr>
-              <w:instrText xml:space="preserve"> PAGEREF _Toc193113587 \h </w:instrText>
+              <w:instrText xml:space="preserve"> PAGEREF _Toc193114459 \h </w:instrText>
             </w:r>
             <w:r>
               <w:rPr>
@@ -351,7 +350,7 @@
               <w14:ligatures w14:val="standardContextual"/>
             </w:rPr>
           </w:pPr>
-          <w:hyperlink w:anchor="_Toc193113588" w:history="1">
+          <w:hyperlink w:anchor="_Toc193114460" w:history="1">
             <w:r>
               <w:rPr>
                 <w:rStyle w:val="Hyperlink"/>
@@ -378,7 +377,7 @@
                 <w:noProof/>
                 <w:webHidden/>
               </w:rPr>
-              <w:instrText xml:space="preserve"> PAGEREF _Toc193113588 \h </w:instrText>
+              <w:instrText xml:space="preserve"> PAGEREF _Toc193114460 \h </w:instrText>
             </w:r>
             <w:r>
               <w:rPr>
@@ -424,7 +423,7 @@
               <w14:ligatures w14:val="standardContextual"/>
             </w:rPr>
           </w:pPr>
-          <w:hyperlink w:anchor="_Toc193113589" w:history="1">
+          <w:hyperlink w:anchor="_Toc193114461" w:history="1">
             <w:r>
               <w:rPr>
                 <w:rStyle w:val="Hyperlink"/>
@@ -451,7 +450,7 @@
                 <w:noProof/>
                 <w:webHidden/>
               </w:rPr>
-              <w:instrText xml:space="preserve"> PAGEREF _Toc193113589 \h </w:instrText>
+              <w:instrText xml:space="preserve"> PAGEREF _Toc193114461 \h </w:instrText>
             </w:r>
             <w:r>
               <w:rPr>
@@ -497,7 +496,7 @@
               <w14:ligatures w14:val="standardContextual"/>
             </w:rPr>
           </w:pPr>
-          <w:hyperlink w:anchor="_Toc193113590" w:history="1">
+          <w:hyperlink w:anchor="_Toc193114462" w:history="1">
             <w:r>
               <w:rPr>
                 <w:rStyle w:val="Hyperlink"/>
@@ -524,7 +523,7 @@
                 <w:noProof/>
                 <w:webHidden/>
               </w:rPr>
-              <w:instrText xml:space="preserve"> PAGEREF _Toc193113590 \h </w:instrText>
+              <w:instrText xml:space="preserve"> PAGEREF _Toc193114462 \h </w:instrText>
             </w:r>
             <w:r>
               <w:rPr>
@@ -570,7 +569,7 @@
               <w14:ligatures w14:val="standardContextual"/>
             </w:rPr>
           </w:pPr>
-          <w:hyperlink w:anchor="_Toc193113591" w:history="1">
+          <w:hyperlink w:anchor="_Toc193114463" w:history="1">
             <w:r>
               <w:rPr>
                 <w:rStyle w:val="Hyperlink"/>
@@ -597,7 +596,7 @@
                 <w:noProof/>
                 <w:webHidden/>
               </w:rPr>
-              <w:instrText xml:space="preserve"> PAGEREF _Toc193113591 \h </w:instrText>
+              <w:instrText xml:space="preserve"> PAGEREF _Toc193114463 \h </w:instrText>
             </w:r>
             <w:r>
               <w:rPr>
@@ -643,7 +642,7 @@
               <w14:ligatures w14:val="standardContextual"/>
             </w:rPr>
           </w:pPr>
-          <w:hyperlink w:anchor="_Toc193113592" w:history="1">
+          <w:hyperlink w:anchor="_Toc193114464" w:history="1">
             <w:r>
               <w:rPr>
                 <w:rStyle w:val="Hyperlink"/>
@@ -670,7 +669,7 @@
                 <w:noProof/>
                 <w:webHidden/>
               </w:rPr>
-              <w:instrText xml:space="preserve"> PAGEREF _Toc193113592 \h </w:instrText>
+              <w:instrText xml:space="preserve"> PAGEREF _Toc193114464 \h </w:instrText>
             </w:r>
             <w:r>
               <w:rPr>
@@ -716,7 +715,7 @@
               <w14:ligatures w14:val="standardContextual"/>
             </w:rPr>
           </w:pPr>
-          <w:hyperlink w:anchor="_Toc193113593" w:history="1">
+          <w:hyperlink w:anchor="_Toc193114465" w:history="1">
             <w:r>
               <w:rPr>
                 <w:rStyle w:val="Hyperlink"/>
@@ -743,7 +742,7 @@
                 <w:noProof/>
                 <w:webHidden/>
               </w:rPr>
-              <w:instrText xml:space="preserve"> PAGEREF _Toc193113593 \h </w:instrText>
+              <w:instrText xml:space="preserve"> PAGEREF _Toc193114465 \h </w:instrText>
             </w:r>
             <w:r>
               <w:rPr>
@@ -789,7 +788,7 @@
               <w14:ligatures w14:val="standardContextual"/>
             </w:rPr>
           </w:pPr>
-          <w:hyperlink w:anchor="_Toc193113594" w:history="1">
+          <w:hyperlink w:anchor="_Toc193114466" w:history="1">
             <w:r>
               <w:rPr>
                 <w:rStyle w:val="Hyperlink"/>
@@ -816,7 +815,7 @@
                 <w:noProof/>
                 <w:webHidden/>
               </w:rPr>
-              <w:instrText xml:space="preserve"> PAGEREF _Toc193113594 \h </w:instrText>
+              <w:instrText xml:space="preserve"> PAGEREF _Toc193114466 \h </w:instrText>
             </w:r>
             <w:r>
               <w:rPr>
@@ -862,7 +861,7 @@
               <w14:ligatures w14:val="standardContextual"/>
             </w:rPr>
           </w:pPr>
-          <w:hyperlink w:anchor="_Toc193113595" w:history="1">
+          <w:hyperlink w:anchor="_Toc193114467" w:history="1">
             <w:r>
               <w:rPr>
                 <w:rStyle w:val="Hyperlink"/>
@@ -889,7 +888,7 @@
                 <w:noProof/>
                 <w:webHidden/>
               </w:rPr>
-              <w:instrText xml:space="preserve"> PAGEREF _Toc193113595 \h </w:instrText>
+              <w:instrText xml:space="preserve"> PAGEREF _Toc193114467 \h </w:instrText>
             </w:r>
             <w:r>
               <w:rPr>
@@ -935,7 +934,7 @@
               <w14:ligatures w14:val="standardContextual"/>
             </w:rPr>
           </w:pPr>
-          <w:hyperlink w:anchor="_Toc193113596" w:history="1">
+          <w:hyperlink w:anchor="_Toc193114468" w:history="1">
             <w:r>
               <w:rPr>
                 <w:rStyle w:val="Hyperlink"/>
@@ -962,7 +961,7 @@
                 <w:noProof/>
                 <w:webHidden/>
               </w:rPr>
-              <w:instrText xml:space="preserve"> PAGEREF _Toc193113596 \h </w:instrText>
+              <w:instrText xml:space="preserve"> PAGEREF _Toc193114468 \h </w:instrText>
             </w:r>
             <w:r>
               <w:rPr>
@@ -1008,7 +1007,7 @@
               <w14:ligatures w14:val="standardContextual"/>
             </w:rPr>
           </w:pPr>
-          <w:hyperlink w:anchor="_Toc193113597" w:history="1">
+          <w:hyperlink w:anchor="_Toc193114469" w:history="1">
             <w:r>
               <w:rPr>
                 <w:rStyle w:val="Hyperlink"/>
@@ -1035,7 +1034,7 @@
                 <w:noProof/>
                 <w:webHidden/>
               </w:rPr>
-              <w:instrText xml:space="preserve"> PAGEREF _Toc193113597 \h </w:instrText>
+              <w:instrText xml:space="preserve"> PAGEREF _Toc193114469 \h </w:instrText>
             </w:r>
             <w:r>
               <w:rPr>
@@ -1055,7 +1054,7 @@
                 <w:noProof/>
                 <w:webHidden/>
               </w:rPr>
-              <w:t>15</w:t>
+              <w:t>12</w:t>
             </w:r>
             <w:r>
               <w:rPr>
@@ -1081,7 +1080,7 @@
               <w14:ligatures w14:val="standardContextual"/>
             </w:rPr>
           </w:pPr>
-          <w:hyperlink w:anchor="_Toc193113598" w:history="1">
+          <w:hyperlink w:anchor="_Toc193114470" w:history="1">
             <w:r>
               <w:rPr>
                 <w:rStyle w:val="Hyperlink"/>
@@ -1108,7 +1107,7 @@
                 <w:noProof/>
                 <w:webHidden/>
               </w:rPr>
-              <w:instrText xml:space="preserve"> PAGEREF _Toc193113598 \h </w:instrText>
+              <w:instrText xml:space="preserve"> PAGEREF _Toc193114470 \h </w:instrText>
             </w:r>
             <w:r>
               <w:rPr>
@@ -1128,7 +1127,7 @@
                 <w:noProof/>
                 <w:webHidden/>
               </w:rPr>
-              <w:t>15</w:t>
+              <w:t>12</w:t>
             </w:r>
             <w:r>
               <w:rPr>
@@ -1154,7 +1153,7 @@
               <w14:ligatures w14:val="standardContextual"/>
             </w:rPr>
           </w:pPr>
-          <w:hyperlink w:anchor="_Toc193113599" w:history="1">
+          <w:hyperlink w:anchor="_Toc193114471" w:history="1">
             <w:r>
               <w:rPr>
                 <w:rStyle w:val="Hyperlink"/>
@@ -1181,7 +1180,7 @@
                 <w:noProof/>
                 <w:webHidden/>
               </w:rPr>
-              <w:instrText xml:space="preserve"> PAGEREF _Toc193113599 \h </w:instrText>
+              <w:instrText xml:space="preserve"> PAGEREF _Toc193114471 \h </w:instrText>
             </w:r>
             <w:r>
               <w:rPr>
@@ -1201,7 +1200,7 @@
                 <w:noProof/>
                 <w:webHidden/>
               </w:rPr>
-              <w:t>21</w:t>
+              <w:t>19</w:t>
             </w:r>
             <w:r>
               <w:rPr>
@@ -1227,7 +1226,7 @@
               <w14:ligatures w14:val="standardContextual"/>
             </w:rPr>
           </w:pPr>
-          <w:hyperlink w:anchor="_Toc193113600" w:history="1">
+          <w:hyperlink w:anchor="_Toc193114472" w:history="1">
             <w:r>
               <w:rPr>
                 <w:rStyle w:val="Hyperlink"/>
@@ -1254,7 +1253,7 @@
                 <w:noProof/>
                 <w:webHidden/>
               </w:rPr>
-              <w:instrText xml:space="preserve"> PAGEREF _Toc193113600 \h </w:instrText>
+              <w:instrText xml:space="preserve"> PAGEREF _Toc193114472 \h </w:instrText>
             </w:r>
             <w:r>
               <w:rPr>
@@ -1274,7 +1273,7 @@
                 <w:noProof/>
                 <w:webHidden/>
               </w:rPr>
-              <w:t>22</w:t>
+              <w:t>20</w:t>
             </w:r>
             <w:r>
               <w:rPr>
@@ -1300,7 +1299,7 @@
               <w14:ligatures w14:val="standardContextual"/>
             </w:rPr>
           </w:pPr>
-          <w:hyperlink w:anchor="_Toc193113601" w:history="1">
+          <w:hyperlink w:anchor="_Toc193114473" w:history="1">
             <w:r>
               <w:rPr>
                 <w:rStyle w:val="Hyperlink"/>
@@ -1327,7 +1326,7 @@
                 <w:noProof/>
                 <w:webHidden/>
               </w:rPr>
-              <w:instrText xml:space="preserve"> PAGEREF _Toc193113601 \h </w:instrText>
+              <w:instrText xml:space="preserve"> PAGEREF _Toc193114473 \h </w:instrText>
             </w:r>
             <w:r>
               <w:rPr>
@@ -1347,7 +1346,7 @@
                 <w:noProof/>
                 <w:webHidden/>
               </w:rPr>
-              <w:t>25</w:t>
+              <w:t>23</w:t>
             </w:r>
             <w:r>
               <w:rPr>
@@ -1373,7 +1372,7 @@
               <w14:ligatures w14:val="standardContextual"/>
             </w:rPr>
           </w:pPr>
-          <w:hyperlink w:anchor="_Toc193113602" w:history="1">
+          <w:hyperlink w:anchor="_Toc193114474" w:history="1">
             <w:r>
               <w:rPr>
                 <w:rStyle w:val="Hyperlink"/>
@@ -1400,7 +1399,7 @@
                 <w:noProof/>
                 <w:webHidden/>
               </w:rPr>
-              <w:instrText xml:space="preserve"> PAGEREF _Toc193113602 \h </w:instrText>
+              <w:instrText xml:space="preserve"> PAGEREF _Toc193114474 \h </w:instrText>
             </w:r>
             <w:r>
               <w:rPr>
@@ -1420,7 +1419,7 @@
                 <w:noProof/>
                 <w:webHidden/>
               </w:rPr>
-              <w:t>25</w:t>
+              <w:t>23</w:t>
             </w:r>
             <w:r>
               <w:rPr>
@@ -1446,7 +1445,7 @@
               <w14:ligatures w14:val="standardContextual"/>
             </w:rPr>
           </w:pPr>
-          <w:hyperlink w:anchor="_Toc193113603" w:history="1">
+          <w:hyperlink w:anchor="_Toc193114475" w:history="1">
             <w:r>
               <w:rPr>
                 <w:rStyle w:val="Hyperlink"/>
@@ -1473,7 +1472,7 @@
                 <w:noProof/>
                 <w:webHidden/>
               </w:rPr>
-              <w:instrText xml:space="preserve"> PAGEREF _Toc193113603 \h </w:instrText>
+              <w:instrText xml:space="preserve"> PAGEREF _Toc193114475 \h </w:instrText>
             </w:r>
             <w:r>
               <w:rPr>
@@ -1493,7 +1492,7 @@
                 <w:noProof/>
                 <w:webHidden/>
               </w:rPr>
-              <w:t>26</w:t>
+              <w:t>24</w:t>
             </w:r>
             <w:r>
               <w:rPr>
@@ -1519,7 +1518,7 @@
               <w14:ligatures w14:val="standardContextual"/>
             </w:rPr>
           </w:pPr>
-          <w:hyperlink w:anchor="_Toc193113604" w:history="1">
+          <w:hyperlink w:anchor="_Toc193114476" w:history="1">
             <w:r>
               <w:rPr>
                 <w:rStyle w:val="Hyperlink"/>
@@ -1546,7 +1545,7 @@
                 <w:noProof/>
                 <w:webHidden/>
               </w:rPr>
-              <w:instrText xml:space="preserve"> PAGEREF _Toc193113604 \h </w:instrText>
+              <w:instrText xml:space="preserve"> PAGEREF _Toc193114476 \h </w:instrText>
             </w:r>
             <w:r>
               <w:rPr>
@@ -1566,7 +1565,7 @@
                 <w:noProof/>
                 <w:webHidden/>
               </w:rPr>
-              <w:t>27</w:t>
+              <w:t>25</w:t>
             </w:r>
             <w:r>
               <w:rPr>
@@ -1592,7 +1591,7 @@
               <w14:ligatures w14:val="standardContextual"/>
             </w:rPr>
           </w:pPr>
-          <w:hyperlink w:anchor="_Toc193113605" w:history="1">
+          <w:hyperlink w:anchor="_Toc193114477" w:history="1">
             <w:r>
               <w:rPr>
                 <w:rStyle w:val="Hyperlink"/>
@@ -1619,7 +1618,7 @@
                 <w:noProof/>
                 <w:webHidden/>
               </w:rPr>
-              <w:instrText xml:space="preserve"> PAGEREF _Toc193113605 \h </w:instrText>
+              <w:instrText xml:space="preserve"> PAGEREF _Toc193114477 \h </w:instrText>
             </w:r>
             <w:r>
               <w:rPr>
@@ -1639,7 +1638,7 @@
                 <w:noProof/>
                 <w:webHidden/>
               </w:rPr>
-              <w:t>28</w:t>
+              <w:t>26</w:t>
             </w:r>
             <w:r>
               <w:rPr>
@@ -1665,7 +1664,7 @@
               <w14:ligatures w14:val="standardContextual"/>
             </w:rPr>
           </w:pPr>
-          <w:hyperlink w:anchor="_Toc193113606" w:history="1">
+          <w:hyperlink w:anchor="_Toc193114478" w:history="1">
             <w:r>
               <w:rPr>
                 <w:rStyle w:val="Hyperlink"/>
@@ -1692,7 +1691,7 @@
                 <w:noProof/>
                 <w:webHidden/>
               </w:rPr>
-              <w:instrText xml:space="preserve"> PAGEREF _Toc193113606 \h </w:instrText>
+              <w:instrText xml:space="preserve"> PAGEREF _Toc193114478 \h </w:instrText>
             </w:r>
             <w:r>
               <w:rPr>
@@ -1712,7 +1711,7 @@
                 <w:noProof/>
                 <w:webHidden/>
               </w:rPr>
-              <w:t>28</w:t>
+              <w:t>26</w:t>
             </w:r>
             <w:r>
               <w:rPr>
@@ -1738,13 +1737,13 @@
               <w14:ligatures w14:val="standardContextual"/>
             </w:rPr>
           </w:pPr>
-          <w:hyperlink w:anchor="_Toc193113607" w:history="1">
+          <w:hyperlink w:anchor="_Toc193114479" w:history="1">
             <w:r>
               <w:rPr>
                 <w:rStyle w:val="Hyperlink"/>
                 <w:noProof/>
               </w:rPr>
-              <w:t>VIII. Future Work</w:t>
+              <w:t>VIII. Product Delivery Status</w:t>
             </w:r>
             <w:r>
               <w:rPr>
@@ -1765,7 +1764,7 @@
                 <w:noProof/>
                 <w:webHidden/>
               </w:rPr>
-              <w:instrText xml:space="preserve"> PAGEREF _Toc193113607 \h </w:instrText>
+              <w:instrText xml:space="preserve"> PAGEREF _Toc193114479 \h </w:instrText>
             </w:r>
             <w:r>
               <w:rPr>
@@ -1785,7 +1784,80 @@
                 <w:noProof/>
                 <w:webHidden/>
               </w:rPr>
-              <w:t>31</w:t>
+              <w:t>29</w:t>
+            </w:r>
+            <w:r>
+              <w:rPr>
+                <w:noProof/>
+                <w:webHidden/>
+              </w:rPr>
+              <w:fldChar w:fldCharType="end"/>
+            </w:r>
+          </w:hyperlink>
+        </w:p>
+        <w:p>
+          <w:pPr>
+            <w:pStyle w:val="TOC1"/>
+            <w:tabs>
+              <w:tab w:val="right" w:leader="dot" w:pos="9350"/>
+            </w:tabs>
+            <w:rPr>
+              <w:rFonts w:asciiTheme="minorHAnsi" w:eastAsiaTheme="minorEastAsia" w:hAnsiTheme="minorHAnsi" w:cstheme="minorBidi"/>
+              <w:noProof/>
+              <w:kern w:val="2"/>
+              <w:sz w:val="24"/>
+              <w:szCs w:val="24"/>
+              <w14:ligatures w14:val="standardContextual"/>
+            </w:rPr>
+          </w:pPr>
+          <w:hyperlink w:anchor="_Toc193114480" w:history="1">
+            <w:r>
+              <w:rPr>
+                <w:rStyle w:val="Hyperlink"/>
+                <w:noProof/>
+              </w:rPr>
+              <w:t>IX. Conclusions and Future Work</w:t>
+            </w:r>
+            <w:r>
+              <w:rPr>
+                <w:noProof/>
+                <w:webHidden/>
+              </w:rPr>
+              <w:tab/>
+            </w:r>
+            <w:r>
+              <w:rPr>
+                <w:noProof/>
+                <w:webHidden/>
+              </w:rPr>
+              <w:fldChar w:fldCharType="begin"/>
+            </w:r>
+            <w:r>
+              <w:rPr>
+                <w:noProof/>
+                <w:webHidden/>
+              </w:rPr>
+              <w:instrText xml:space="preserve"> PAGEREF _Toc193114480 \h </w:instrText>
+            </w:r>
+            <w:r>
+              <w:rPr>
+                <w:noProof/>
+                <w:webHidden/>
+              </w:rPr>
+            </w:r>
+            <w:r>
+              <w:rPr>
+                <w:noProof/>
+                <w:webHidden/>
+              </w:rPr>
+              <w:fldChar w:fldCharType="separate"/>
+            </w:r>
+            <w:r>
+              <w:rPr>
+                <w:noProof/>
+                <w:webHidden/>
+              </w:rPr>
+              <w:t>30</w:t>
             </w:r>
             <w:r>
               <w:rPr>
@@ -1811,13 +1883,13 @@
               <w14:ligatures w14:val="standardContextual"/>
             </w:rPr>
           </w:pPr>
-          <w:hyperlink w:anchor="_Toc193113608" w:history="1">
+          <w:hyperlink w:anchor="_Toc193114481" w:history="1">
             <w:r>
               <w:rPr>
                 <w:rStyle w:val="Hyperlink"/>
                 <w:noProof/>
               </w:rPr>
-              <w:t>VIII.1. Limitations and Recommendations</w:t>
+              <w:t>IX.1. Limitations and Recommendations</w:t>
             </w:r>
             <w:r>
               <w:rPr>
@@ -1838,7 +1910,7 @@
                 <w:noProof/>
                 <w:webHidden/>
               </w:rPr>
-              <w:instrText xml:space="preserve"> PAGEREF _Toc193113608 \h </w:instrText>
+              <w:instrText xml:space="preserve"> PAGEREF _Toc193114481 \h </w:instrText>
             </w:r>
             <w:r>
               <w:rPr>
@@ -1858,7 +1930,7 @@
                 <w:noProof/>
                 <w:webHidden/>
               </w:rPr>
-              <w:t>31</w:t>
+              <w:t>30</w:t>
             </w:r>
             <w:r>
               <w:rPr>
@@ -1884,13 +1956,13 @@
               <w14:ligatures w14:val="standardContextual"/>
             </w:rPr>
           </w:pPr>
-          <w:hyperlink w:anchor="_Toc193113609" w:history="1">
+          <w:hyperlink w:anchor="_Toc193114482" w:history="1">
             <w:r>
               <w:rPr>
                 <w:rStyle w:val="Hyperlink"/>
                 <w:noProof/>
               </w:rPr>
-              <w:t>VIII.2. Future Work</w:t>
+              <w:t>IX.2. Future Work</w:t>
             </w:r>
             <w:r>
               <w:rPr>
@@ -1911,7 +1983,153 @@
                 <w:noProof/>
                 <w:webHidden/>
               </w:rPr>
-              <w:instrText xml:space="preserve"> PAGEREF _Toc193113609 \h </w:instrText>
+              <w:instrText xml:space="preserve"> PAGEREF _Toc193114482 \h </w:instrText>
+            </w:r>
+            <w:r>
+              <w:rPr>
+                <w:noProof/>
+                <w:webHidden/>
+              </w:rPr>
+            </w:r>
+            <w:r>
+              <w:rPr>
+                <w:noProof/>
+                <w:webHidden/>
+              </w:rPr>
+              <w:fldChar w:fldCharType="separate"/>
+            </w:r>
+            <w:r>
+              <w:rPr>
+                <w:noProof/>
+                <w:webHidden/>
+              </w:rPr>
+              <w:t>30</w:t>
+            </w:r>
+            <w:r>
+              <w:rPr>
+                <w:noProof/>
+                <w:webHidden/>
+              </w:rPr>
+              <w:fldChar w:fldCharType="end"/>
+            </w:r>
+          </w:hyperlink>
+        </w:p>
+        <w:p>
+          <w:pPr>
+            <w:pStyle w:val="TOC1"/>
+            <w:tabs>
+              <w:tab w:val="right" w:leader="dot" w:pos="9350"/>
+            </w:tabs>
+            <w:rPr>
+              <w:rFonts w:asciiTheme="minorHAnsi" w:eastAsiaTheme="minorEastAsia" w:hAnsiTheme="minorHAnsi" w:cstheme="minorBidi"/>
+              <w:noProof/>
+              <w:kern w:val="2"/>
+              <w:sz w:val="24"/>
+              <w:szCs w:val="24"/>
+              <w14:ligatures w14:val="standardContextual"/>
+            </w:rPr>
+          </w:pPr>
+          <w:hyperlink w:anchor="_Toc193114483" w:history="1">
+            <w:r>
+              <w:rPr>
+                <w:rStyle w:val="Hyperlink"/>
+                <w:noProof/>
+              </w:rPr>
+              <w:t>X. Appendix A - User Stories</w:t>
+            </w:r>
+            <w:r>
+              <w:rPr>
+                <w:noProof/>
+                <w:webHidden/>
+              </w:rPr>
+              <w:tab/>
+            </w:r>
+            <w:r>
+              <w:rPr>
+                <w:noProof/>
+                <w:webHidden/>
+              </w:rPr>
+              <w:fldChar w:fldCharType="begin"/>
+            </w:r>
+            <w:r>
+              <w:rPr>
+                <w:noProof/>
+                <w:webHidden/>
+              </w:rPr>
+              <w:instrText xml:space="preserve"> PAGEREF _Toc193114483 \h </w:instrText>
+            </w:r>
+            <w:r>
+              <w:rPr>
+                <w:noProof/>
+                <w:webHidden/>
+              </w:rPr>
+            </w:r>
+            <w:r>
+              <w:rPr>
+                <w:noProof/>
+                <w:webHidden/>
+              </w:rPr>
+              <w:fldChar w:fldCharType="separate"/>
+            </w:r>
+            <w:r>
+              <w:rPr>
+                <w:noProof/>
+                <w:webHidden/>
+              </w:rPr>
+              <w:t>30</w:t>
+            </w:r>
+            <w:r>
+              <w:rPr>
+                <w:noProof/>
+                <w:webHidden/>
+              </w:rPr>
+              <w:fldChar w:fldCharType="end"/>
+            </w:r>
+          </w:hyperlink>
+        </w:p>
+        <w:p>
+          <w:pPr>
+            <w:pStyle w:val="TOC1"/>
+            <w:tabs>
+              <w:tab w:val="right" w:leader="dot" w:pos="9350"/>
+            </w:tabs>
+            <w:rPr>
+              <w:rFonts w:asciiTheme="minorHAnsi" w:eastAsiaTheme="minorEastAsia" w:hAnsiTheme="minorHAnsi" w:cstheme="minorBidi"/>
+              <w:noProof/>
+              <w:kern w:val="2"/>
+              <w:sz w:val="24"/>
+              <w:szCs w:val="24"/>
+              <w14:ligatures w14:val="standardContextual"/>
+            </w:rPr>
+          </w:pPr>
+          <w:hyperlink w:anchor="_Toc193114484" w:history="1">
+            <w:r>
+              <w:rPr>
+                <w:rStyle w:val="Hyperlink"/>
+                <w:noProof/>
+              </w:rPr>
+              <w:t>XI. Appendix B - Traceability Matrix</w:t>
+            </w:r>
+            <w:r>
+              <w:rPr>
+                <w:noProof/>
+                <w:webHidden/>
+              </w:rPr>
+              <w:tab/>
+            </w:r>
+            <w:r>
+              <w:rPr>
+                <w:noProof/>
+                <w:webHidden/>
+              </w:rPr>
+              <w:fldChar w:fldCharType="begin"/>
+            </w:r>
+            <w:r>
+              <w:rPr>
+                <w:noProof/>
+                <w:webHidden/>
+              </w:rPr>
+              <w:instrText xml:space="preserve"> PAGEREF _Toc193114484 \h </w:instrText>
             </w:r>
             <w:r>
               <w:rPr>
@@ -1990,15 +2208,15 @@
         <w:pStyle w:val="Heading1"/>
       </w:pPr>
       <w:bookmarkStart w:id="1" w:name="_fkgxv1fhrsl"/>
-      <w:bookmarkStart w:id="2" w:name="_Toc193113587"/>
+      <w:bookmarkStart w:id="2" w:name="_Toc193114459"/>
       <w:bookmarkEnd w:id="1"/>
       <w:r>
         <w:lastRenderedPageBreak/>
         <w:t>Introduction</w:t>
       </w:r>
       <w:bookmarkStart w:id="3" w:name="_wztmj38ovixg"/>
+      <w:bookmarkEnd w:id="2"/>
       <w:bookmarkEnd w:id="3"/>
-      <w:bookmarkEnd w:id="2"/>
     </w:p>
     <w:p>
       <w:r>
@@ -2039,7 +2257,7 @@
       <w:pPr>
         <w:pStyle w:val="Heading2"/>
       </w:pPr>
-      <w:bookmarkStart w:id="4" w:name="_Toc193113588"/>
+      <w:bookmarkStart w:id="4" w:name="_Toc193114460"/>
       <w:r>
         <w:t>Project Overview</w:t>
       </w:r>
@@ -2116,7 +2334,7 @@
           <w:szCs w:val="22"/>
         </w:rPr>
       </w:pPr>
-      <w:bookmarkStart w:id="5" w:name="_Toc193113589"/>
+      <w:bookmarkStart w:id="5" w:name="_Toc193114461"/>
       <w:r>
         <w:t>Development and Stakeholder Context</w:t>
       </w:r>
@@ -2126,7 +2344,7 @@
       <w:pPr>
         <w:pStyle w:val="Heading2"/>
       </w:pPr>
-      <w:bookmarkStart w:id="6" w:name="_Toc193113590"/>
+      <w:bookmarkStart w:id="6" w:name="_Toc193114462"/>
       <w:r>
         <w:t>Document Scope</w:t>
       </w:r>
@@ -2152,7 +2370,7 @@
       <w:pPr>
         <w:pStyle w:val="Heading1"/>
       </w:pPr>
-      <w:bookmarkStart w:id="7" w:name="_Toc193113591"/>
+      <w:bookmarkStart w:id="7" w:name="_Toc193114463"/>
       <w:r>
         <w:lastRenderedPageBreak/>
         <w:t xml:space="preserve">Team Members </w:t>
@@ -2272,7 +2490,7 @@
         <w:pStyle w:val="Heading1"/>
       </w:pPr>
       <w:bookmarkStart w:id="8" w:name="_b66lqfs9p8ml"/>
-      <w:bookmarkStart w:id="9" w:name="_Toc193113592"/>
+      <w:bookmarkStart w:id="9" w:name="_Toc193114464"/>
       <w:bookmarkEnd w:id="8"/>
       <w:r>
         <w:t>Project Requirements</w:t>
@@ -2422,7 +2640,7 @@
       <w:pPr>
         <w:pStyle w:val="Heading2"/>
       </w:pPr>
-      <w:bookmarkStart w:id="10" w:name="_Toc193113593"/>
+      <w:bookmarkStart w:id="10" w:name="_Toc193114465"/>
       <w:r>
         <w:t>Project Stakeholders</w:t>
       </w:r>
@@ -2507,7 +2725,7 @@
       <w:pPr>
         <w:pStyle w:val="Heading2"/>
       </w:pPr>
-      <w:bookmarkStart w:id="11" w:name="_Toc193113594"/>
+      <w:bookmarkStart w:id="11" w:name="_Toc193114466"/>
       <w:r>
         <w:t>Use Cases</w:t>
       </w:r>
@@ -7345,7 +7563,7 @@
           <w:szCs w:val="22"/>
         </w:rPr>
       </w:pPr>
-      <w:bookmarkStart w:id="12" w:name="_Toc193113595"/>
+      <w:bookmarkStart w:id="12" w:name="_Toc193114467"/>
       <w:r>
         <w:t>Functional Requirements</w:t>
       </w:r>
@@ -10290,7 +10508,7 @@
       <w:pPr>
         <w:pStyle w:val="Heading2"/>
       </w:pPr>
-      <w:bookmarkStart w:id="13" w:name="_Toc193113596"/>
+      <w:bookmarkStart w:id="13" w:name="_Toc193114468"/>
       <w:r>
         <w:t>Non-Functional Requirements</w:t>
       </w:r>
@@ -10714,1809 +10932,10 @@
     </w:p>
     <w:p>
       <w:pPr>
-        <w:pStyle w:val="Heading3"/>
-      </w:pPr>
-      <w:r>
-        <w:t>User Stories</w:t>
-      </w:r>
-    </w:p>
-    <w:p>
-      <w:pPr>
-        <w:rPr>
-          <w:color w:val="000000" w:themeColor="text1"/>
-        </w:rPr>
-      </w:pPr>
-      <w:r>
-        <w:rPr>
-          <w:color w:val="000000" w:themeColor="text1"/>
-        </w:rPr>
-        <w:t>The following user stories outline key tasks that users can perform within the system, highlighting their goals and the reasons behind them. Each story provides a clear and concise description of what the user aims to achieve, along with the expected system behavior, ensuring that user needs are directly addressed and aligned with the system's functionality.</w:t>
-      </w:r>
-    </w:p>
-    <w:p>
-      <w:pPr>
-        <w:spacing w:after="0" w:line="360" w:lineRule="auto"/>
-        <w:rPr>
-          <w:color w:val="000000" w:themeColor="text1"/>
-        </w:rPr>
-      </w:pPr>
-      <w:r>
-        <w:rPr>
-          <w:b/>
-          <w:bCs/>
-          <w:color w:val="000000" w:themeColor="text1"/>
-        </w:rPr>
-        <w:t>User Story US1: Calculate Bicarbonate/CO2 Ratio</w:t>
-      </w:r>
-    </w:p>
-    <w:p>
-      <w:pPr>
-        <w:spacing w:after="0" w:line="360" w:lineRule="auto"/>
-        <w:rPr>
-          <w:color w:val="000000" w:themeColor="text1"/>
-        </w:rPr>
-      </w:pPr>
-      <w:r>
-        <w:rPr>
-          <w:color w:val="000000" w:themeColor="text1"/>
-        </w:rPr>
-        <w:t xml:space="preserve">As a Lab Researcher, I need to calculate the ratio of bicarbonate to carbon dioxide so that I can </w:t>
-      </w:r>
-      <w:proofErr w:type="gramStart"/>
-      <w:r>
-        <w:rPr>
-          <w:color w:val="000000" w:themeColor="text1"/>
-        </w:rPr>
-        <w:t>log</w:t>
-      </w:r>
-      <w:proofErr w:type="gramEnd"/>
-      <w:r>
-        <w:rPr>
-          <w:color w:val="000000" w:themeColor="text1"/>
-        </w:rPr>
-        <w:t xml:space="preserve"> the given output.</w:t>
-      </w:r>
-    </w:p>
-    <w:p>
-      <w:pPr>
-        <w:spacing w:after="0" w:line="360" w:lineRule="auto"/>
-        <w:rPr>
-          <w:color w:val="000000" w:themeColor="text1"/>
-        </w:rPr>
-      </w:pPr>
-      <w:r>
-        <w:rPr>
-          <w:color w:val="000000" w:themeColor="text1"/>
-        </w:rPr>
-        <w:t>Feature: Calculate Bicarbonate/CO2 Ratio</w:t>
-      </w:r>
-    </w:p>
-    <w:p>
-      <w:pPr>
-        <w:spacing w:after="0" w:line="360" w:lineRule="auto"/>
-        <w:ind w:left="720"/>
-        <w:rPr>
-          <w:color w:val="000000" w:themeColor="text1"/>
-        </w:rPr>
-      </w:pPr>
-      <w:r>
-        <w:rPr>
-          <w:color w:val="000000" w:themeColor="text1"/>
-        </w:rPr>
-        <w:t>Scenario: Lab researcher calculates bicarbonate/CO2 ratio</w:t>
-      </w:r>
-    </w:p>
-    <w:p>
-      <w:pPr>
-        <w:spacing w:after="0" w:line="360" w:lineRule="auto"/>
-        <w:ind w:left="1440"/>
-        <w:rPr>
-          <w:color w:val="000000" w:themeColor="text1"/>
-        </w:rPr>
-      </w:pPr>
-      <w:r>
-        <w:rPr>
-          <w:color w:val="000000" w:themeColor="text1"/>
-        </w:rPr>
-        <w:t>Given the mass spectrometer data file has data for HCO-3 and CO2</w:t>
-      </w:r>
-      <w:r>
-        <w:br/>
-      </w:r>
-      <w:r>
-        <w:rPr>
-          <w:color w:val="000000" w:themeColor="text1"/>
-        </w:rPr>
-        <w:t>AND CO2 and HCO-3 have been calibrated using the plotted data</w:t>
-      </w:r>
-      <w:r>
-        <w:br/>
-      </w:r>
-      <w:r>
-        <w:rPr>
-          <w:color w:val="000000" w:themeColor="text1"/>
-        </w:rPr>
-        <w:t>When I click the button "</w:t>
-      </w:r>
-      <w:proofErr w:type="spellStart"/>
-      <w:r>
-        <w:rPr>
-          <w:color w:val="000000" w:themeColor="text1"/>
-        </w:rPr>
-        <w:t>BiCarb</w:t>
-      </w:r>
-      <w:proofErr w:type="spellEnd"/>
-      <w:r>
-        <w:rPr>
-          <w:color w:val="000000" w:themeColor="text1"/>
-        </w:rPr>
-        <w:t>/CO2"</w:t>
-      </w:r>
-      <w:r>
-        <w:br/>
-      </w:r>
-      <w:r>
-        <w:rPr>
-          <w:color w:val="000000" w:themeColor="text1"/>
-        </w:rPr>
-        <w:t xml:space="preserve">Then the correct ratio of </w:t>
-      </w:r>
-      <w:proofErr w:type="spellStart"/>
-      <w:r>
-        <w:rPr>
-          <w:color w:val="000000" w:themeColor="text1"/>
-        </w:rPr>
-        <w:t>BiCarb</w:t>
-      </w:r>
-      <w:proofErr w:type="spellEnd"/>
-      <w:r>
-        <w:rPr>
-          <w:color w:val="000000" w:themeColor="text1"/>
-        </w:rPr>
-        <w:t>/CO2 will be computed and displayed.</w:t>
-      </w:r>
-    </w:p>
-    <w:p>
-      <w:pPr>
-        <w:spacing w:after="0" w:line="360" w:lineRule="auto"/>
-        <w:rPr>
-          <w:color w:val="000000" w:themeColor="text1"/>
-        </w:rPr>
-      </w:pPr>
-      <w:r>
-        <w:rPr>
-          <w:b/>
-          <w:bCs/>
-          <w:color w:val="000000" w:themeColor="text1"/>
-        </w:rPr>
-        <w:lastRenderedPageBreak/>
-        <w:t>User Story US2: Plot Derivatives</w:t>
-      </w:r>
-    </w:p>
-    <w:p>
-      <w:pPr>
-        <w:spacing w:after="0" w:line="360" w:lineRule="auto"/>
-        <w:rPr>
-          <w:color w:val="000000" w:themeColor="text1"/>
-        </w:rPr>
-      </w:pPr>
-      <w:r>
-        <w:rPr>
-          <w:color w:val="000000" w:themeColor="text1"/>
-        </w:rPr>
-        <w:t>As a Lab Researcher, I need the first and second derivatives of percent CO2 49 So that I can analyze and log it.</w:t>
-      </w:r>
-    </w:p>
-    <w:p>
-      <w:pPr>
-        <w:spacing w:after="0" w:line="360" w:lineRule="auto"/>
-        <w:rPr>
-          <w:color w:val="000000" w:themeColor="text1"/>
-        </w:rPr>
-      </w:pPr>
-      <w:r>
-        <w:rPr>
-          <w:color w:val="000000" w:themeColor="text1"/>
-        </w:rPr>
-        <w:t>Feature: Plot Derivatives</w:t>
-      </w:r>
-    </w:p>
-    <w:p>
-      <w:pPr>
-        <w:spacing w:after="0" w:line="360" w:lineRule="auto"/>
-        <w:ind w:left="720"/>
-        <w:rPr>
-          <w:color w:val="000000" w:themeColor="text1"/>
-        </w:rPr>
-      </w:pPr>
-      <w:r>
-        <w:rPr>
-          <w:color w:val="000000" w:themeColor="text1"/>
-        </w:rPr>
-        <w:t>Scenario: Lab researcher plots Atom Percent and its derivative for CO2 data</w:t>
-      </w:r>
-    </w:p>
-    <w:p>
-      <w:pPr>
-        <w:spacing w:after="0" w:line="360" w:lineRule="auto"/>
-        <w:ind w:left="1440"/>
-        <w:rPr>
-          <w:color w:val="000000" w:themeColor="text1"/>
-        </w:rPr>
-      </w:pPr>
-      <w:r>
-        <w:rPr>
-          <w:color w:val="000000" w:themeColor="text1"/>
-        </w:rPr>
-        <w:t>Given the mass spectrometer data file has data on the CO2 49, 47 &amp; 45 masses.</w:t>
-      </w:r>
-      <w:r>
-        <w:br/>
-      </w:r>
-      <w:r>
-        <w:rPr>
-          <w:color w:val="000000" w:themeColor="text1"/>
-        </w:rPr>
-        <w:t>When I run module 3 (using the "start" or "</w:t>
-      </w:r>
-      <w:proofErr w:type="spellStart"/>
-      <w:r>
-        <w:rPr>
-          <w:color w:val="000000" w:themeColor="text1"/>
-        </w:rPr>
-        <w:t>unpause</w:t>
-      </w:r>
-      <w:proofErr w:type="spellEnd"/>
-      <w:r>
-        <w:rPr>
-          <w:color w:val="000000" w:themeColor="text1"/>
-        </w:rPr>
-        <w:t>" button)</w:t>
-      </w:r>
-      <w:r>
-        <w:br/>
-      </w:r>
-      <w:r>
-        <w:rPr>
-          <w:color w:val="000000" w:themeColor="text1"/>
-        </w:rPr>
-        <w:t>Then two graphs will show the first and second derivatives of percent CO2 49 respectively.</w:t>
-      </w:r>
-    </w:p>
-    <w:p>
-      <w:pPr>
-        <w:rPr>
-          <w:color w:val="000000" w:themeColor="text1"/>
-        </w:rPr>
-      </w:pPr>
-    </w:p>
-    <w:p>
-      <w:pPr>
-        <w:spacing w:after="0" w:line="360" w:lineRule="auto"/>
-        <w:rPr>
-          <w:color w:val="000000" w:themeColor="text1"/>
-        </w:rPr>
-      </w:pPr>
-      <w:r>
-        <w:rPr>
-          <w:b/>
-          <w:bCs/>
-          <w:color w:val="000000" w:themeColor="text1"/>
-        </w:rPr>
-        <w:t>User Story US3: Convert Data</w:t>
-      </w:r>
-    </w:p>
-    <w:p>
-      <w:pPr>
-        <w:spacing w:after="0" w:line="360" w:lineRule="auto"/>
-        <w:rPr>
-          <w:color w:val="000000" w:themeColor="text1"/>
-        </w:rPr>
-      </w:pPr>
-      <w:r>
-        <w:rPr>
-          <w:color w:val="000000" w:themeColor="text1"/>
-        </w:rPr>
-        <w:t>As a Lab Researcher, I need modules 1-3 to work for the second mass spectrometer so that I can analyze its data the same way.</w:t>
-      </w:r>
-    </w:p>
-    <w:p>
-      <w:pPr>
-        <w:spacing w:after="0" w:line="360" w:lineRule="auto"/>
-        <w:rPr>
-          <w:color w:val="000000" w:themeColor="text1"/>
-        </w:rPr>
-      </w:pPr>
-      <w:r>
-        <w:rPr>
-          <w:color w:val="000000" w:themeColor="text1"/>
-        </w:rPr>
-        <w:t>Feature: Convert Data</w:t>
-      </w:r>
-    </w:p>
-    <w:p>
-      <w:pPr>
-        <w:spacing w:after="0" w:line="360" w:lineRule="auto"/>
-        <w:ind w:left="720"/>
-        <w:rPr>
-          <w:color w:val="000000" w:themeColor="text1"/>
-        </w:rPr>
-      </w:pPr>
-      <w:r>
-        <w:rPr>
-          <w:color w:val="000000" w:themeColor="text1"/>
-        </w:rPr>
-        <w:t>Scenario: Lab researcher converts data to be compatible with modules 1-3</w:t>
-      </w:r>
-    </w:p>
-    <w:p>
-      <w:pPr>
-        <w:ind w:left="1440"/>
-        <w:rPr>
-          <w:color w:val="000000" w:themeColor="text1"/>
-        </w:rPr>
-      </w:pPr>
-      <w:r>
-        <w:rPr>
-          <w:color w:val="000000" w:themeColor="text1"/>
-        </w:rPr>
-        <w:t xml:space="preserve">Given Instrument B (the second mass spectrometer) is outputting </w:t>
-      </w:r>
-      <w:proofErr w:type="gramStart"/>
-      <w:r>
-        <w:rPr>
-          <w:color w:val="000000" w:themeColor="text1"/>
-        </w:rPr>
-        <w:t>data, or</w:t>
-      </w:r>
-      <w:proofErr w:type="gramEnd"/>
-      <w:r>
-        <w:rPr>
-          <w:color w:val="000000" w:themeColor="text1"/>
-        </w:rPr>
-        <w:t xml:space="preserve"> has outputted data</w:t>
-      </w:r>
-      <w:r>
-        <w:br/>
-      </w:r>
-      <w:proofErr w:type="spellStart"/>
-      <w:r>
-        <w:rPr>
-          <w:color w:val="000000" w:themeColor="text1"/>
-        </w:rPr>
-        <w:t>WhenI</w:t>
-      </w:r>
-      <w:proofErr w:type="spellEnd"/>
-      <w:r>
-        <w:rPr>
-          <w:color w:val="000000" w:themeColor="text1"/>
-        </w:rPr>
-        <w:t xml:space="preserve"> select the Instrument B option on module 1/2/3</w:t>
-      </w:r>
-      <w:r>
-        <w:br/>
-      </w:r>
-      <w:r>
-        <w:rPr>
-          <w:color w:val="000000" w:themeColor="text1"/>
-        </w:rPr>
-        <w:t xml:space="preserve">And I select the Instrument B </w:t>
-      </w:r>
-      <w:proofErr w:type="spellStart"/>
-      <w:r>
-        <w:rPr>
-          <w:color w:val="000000" w:themeColor="text1"/>
-        </w:rPr>
-        <w:t>datastream</w:t>
-      </w:r>
-      <w:proofErr w:type="spellEnd"/>
-      <w:r>
-        <w:rPr>
-          <w:color w:val="000000" w:themeColor="text1"/>
-        </w:rPr>
-        <w:t xml:space="preserve"> (likely a directory)</w:t>
-      </w:r>
-      <w:r>
-        <w:br/>
-      </w:r>
-      <w:r>
-        <w:rPr>
-          <w:color w:val="000000" w:themeColor="text1"/>
-        </w:rPr>
-        <w:t>Then module 1/2/3 functions as normal, including all use cases for module 1/2/3.</w:t>
-      </w:r>
-    </w:p>
-    <w:p>
-      <w:pPr>
-        <w:spacing w:after="0" w:line="360" w:lineRule="auto"/>
-        <w:rPr>
-          <w:color w:val="000000" w:themeColor="text1"/>
-        </w:rPr>
-      </w:pPr>
-      <w:r>
-        <w:rPr>
-          <w:b/>
-          <w:bCs/>
-          <w:color w:val="000000" w:themeColor="text1"/>
-        </w:rPr>
-        <w:t xml:space="preserve">User Story US4: </w:t>
-      </w:r>
-      <w:proofErr w:type="spellStart"/>
-      <w:r>
-        <w:rPr>
-          <w:b/>
-          <w:bCs/>
-          <w:color w:val="000000" w:themeColor="text1"/>
-        </w:rPr>
-        <w:t>Datastream</w:t>
-      </w:r>
-      <w:proofErr w:type="spellEnd"/>
-      <w:r>
-        <w:rPr>
-          <w:b/>
-          <w:bCs/>
-          <w:color w:val="000000" w:themeColor="text1"/>
-        </w:rPr>
-        <w:t xml:space="preserve"> Combining</w:t>
-      </w:r>
-    </w:p>
-    <w:p>
-      <w:pPr>
-        <w:spacing w:after="0" w:line="360" w:lineRule="auto"/>
-        <w:rPr>
-          <w:color w:val="000000" w:themeColor="text1"/>
-        </w:rPr>
-      </w:pPr>
-      <w:r>
-        <w:rPr>
-          <w:color w:val="000000" w:themeColor="text1"/>
-        </w:rPr>
-        <w:t xml:space="preserve">As a Data Researcher, I need data from the LI-COR Leaf-gas Exchange System, Tunable Diode Laser, and </w:t>
-      </w:r>
-      <w:proofErr w:type="spellStart"/>
-      <w:r>
-        <w:rPr>
-          <w:color w:val="000000" w:themeColor="text1"/>
-        </w:rPr>
-        <w:t>Picarro</w:t>
-      </w:r>
-      <w:proofErr w:type="spellEnd"/>
-      <w:r>
-        <w:rPr>
-          <w:color w:val="000000" w:themeColor="text1"/>
-        </w:rPr>
-        <w:t xml:space="preserve"> consolidated into one or more spreadsheets so that I can analyze the data more efficiently.</w:t>
-      </w:r>
-    </w:p>
-    <w:p>
-      <w:pPr>
-        <w:spacing w:after="0" w:line="360" w:lineRule="auto"/>
-        <w:rPr>
-          <w:color w:val="000000" w:themeColor="text1"/>
-        </w:rPr>
-      </w:pPr>
-      <w:r>
-        <w:rPr>
-          <w:color w:val="000000" w:themeColor="text1"/>
-        </w:rPr>
-        <w:t xml:space="preserve">Feature: </w:t>
-      </w:r>
-      <w:proofErr w:type="spellStart"/>
-      <w:r>
-        <w:rPr>
-          <w:color w:val="000000" w:themeColor="text1"/>
-        </w:rPr>
-        <w:t>Datastream</w:t>
-      </w:r>
-      <w:proofErr w:type="spellEnd"/>
-      <w:r>
-        <w:rPr>
-          <w:color w:val="000000" w:themeColor="text1"/>
-        </w:rPr>
-        <w:t xml:space="preserve"> Combining</w:t>
-      </w:r>
-    </w:p>
-    <w:p>
-      <w:pPr>
-        <w:spacing w:after="0" w:line="360" w:lineRule="auto"/>
-        <w:ind w:left="720"/>
-        <w:rPr>
-          <w:color w:val="000000" w:themeColor="text1"/>
-        </w:rPr>
-      </w:pPr>
-      <w:r>
-        <w:rPr>
-          <w:color w:val="000000" w:themeColor="text1"/>
-        </w:rPr>
-        <w:t>Scenario: Lab researcher combines three streams of data</w:t>
-      </w:r>
-    </w:p>
-    <w:p>
-      <w:pPr>
-        <w:ind w:left="1440"/>
-        <w:rPr>
-          <w:color w:val="000000" w:themeColor="text1"/>
-        </w:rPr>
-      </w:pPr>
-      <w:r>
-        <w:rPr>
-          <w:color w:val="000000" w:themeColor="text1"/>
-        </w:rPr>
-        <w:t>Given I have data from all three instruments</w:t>
-      </w:r>
-      <w:r>
-        <w:br/>
-      </w:r>
-      <w:r>
-        <w:rPr>
-          <w:color w:val="000000" w:themeColor="text1"/>
-        </w:rPr>
-        <w:t>When I run module 5</w:t>
-      </w:r>
-      <w:r>
-        <w:br/>
-      </w:r>
-      <w:r>
-        <w:rPr>
-          <w:color w:val="000000" w:themeColor="text1"/>
-        </w:rPr>
-        <w:t>Then one or more spreadsheets collectively containing all the data, collated by time, is created.</w:t>
-      </w:r>
-    </w:p>
-    <w:p>
-      <w:pPr>
-        <w:spacing w:after="0" w:line="360" w:lineRule="auto"/>
-        <w:rPr>
-          <w:color w:val="000000" w:themeColor="text1"/>
-        </w:rPr>
-      </w:pPr>
-      <w:r>
-        <w:rPr>
-          <w:b/>
-          <w:bCs/>
-          <w:color w:val="000000" w:themeColor="text1"/>
-        </w:rPr>
-        <w:t>User Story US5: Data Isolation</w:t>
-      </w:r>
-    </w:p>
-    <w:p>
-      <w:pPr>
-        <w:spacing w:after="0" w:line="360" w:lineRule="auto"/>
-        <w:rPr>
-          <w:color w:val="000000" w:themeColor="text1"/>
-        </w:rPr>
-      </w:pPr>
-      <w:r>
-        <w:rPr>
-          <w:color w:val="000000" w:themeColor="text1"/>
-        </w:rPr>
-        <w:t>As a Data Researcher, I need to isolate portions of data so that I can view and analyze the most important parts of a multi-hour lab experimentation session.</w:t>
-      </w:r>
-    </w:p>
-    <w:p>
-      <w:pPr>
-        <w:spacing w:after="0" w:line="360" w:lineRule="auto"/>
-        <w:rPr>
-          <w:color w:val="000000" w:themeColor="text1"/>
-        </w:rPr>
-      </w:pPr>
-      <w:r>
-        <w:rPr>
-          <w:color w:val="000000" w:themeColor="text1"/>
-        </w:rPr>
-        <w:t>Feature: Data Isolation</w:t>
-      </w:r>
-    </w:p>
-    <w:p>
-      <w:pPr>
-        <w:spacing w:after="0" w:line="360" w:lineRule="auto"/>
-        <w:ind w:left="720"/>
-        <w:rPr>
-          <w:color w:val="000000" w:themeColor="text1"/>
-        </w:rPr>
-      </w:pPr>
-      <w:r>
-        <w:rPr>
-          <w:color w:val="000000" w:themeColor="text1"/>
-        </w:rPr>
-        <w:t>Scenario: Lab researcher isolates data</w:t>
-      </w:r>
-    </w:p>
-    <w:p>
-      <w:pPr>
-        <w:ind w:left="1440"/>
-        <w:rPr>
-          <w:color w:val="000000" w:themeColor="text1"/>
-        </w:rPr>
-      </w:pPr>
-      <w:r>
-        <w:rPr>
-          <w:color w:val="000000" w:themeColor="text1"/>
-        </w:rPr>
-        <w:lastRenderedPageBreak/>
-        <w:t>Given the System has collected a non-trivial amount of data from the mass spectrometer</w:t>
-      </w:r>
-      <w:r>
-        <w:br/>
-      </w:r>
-      <w:r>
-        <w:rPr>
-          <w:color w:val="000000" w:themeColor="text1"/>
-        </w:rPr>
-        <w:t>When I drag the left and right edges of my selection to a portion of the data graph</w:t>
-      </w:r>
-      <w:r>
-        <w:br/>
-      </w:r>
-      <w:r>
-        <w:rPr>
-          <w:color w:val="000000" w:themeColor="text1"/>
-        </w:rPr>
-        <w:t>Then only data from that portion of the graph will be analyzed in the calculation dashboard.</w:t>
-      </w:r>
-    </w:p>
-    <w:p>
-      <w:pPr>
-        <w:spacing w:after="0" w:line="360" w:lineRule="auto"/>
-        <w:rPr>
-          <w:color w:val="000000" w:themeColor="text1"/>
-        </w:rPr>
-      </w:pPr>
-      <w:r>
-        <w:rPr>
-          <w:b/>
-          <w:bCs/>
-          <w:color w:val="000000" w:themeColor="text1"/>
-        </w:rPr>
-        <w:t>User Story US</w:t>
-      </w:r>
-      <w:r>
-        <w:rPr>
-          <w:b/>
-          <w:bCs/>
-          <w:color w:val="000000" w:themeColor="text1"/>
-        </w:rPr>
-        <w:t>6</w:t>
-      </w:r>
-      <w:r>
-        <w:rPr>
-          <w:b/>
-          <w:bCs/>
-          <w:color w:val="000000" w:themeColor="text1"/>
-        </w:rPr>
-        <w:t>: Data Isolation</w:t>
-      </w:r>
-    </w:p>
-    <w:p>
-      <w:pPr>
-        <w:spacing w:after="0" w:line="360" w:lineRule="auto"/>
-        <w:rPr>
-          <w:color w:val="000000" w:themeColor="text1"/>
-        </w:rPr>
-      </w:pPr>
-      <w:r>
-        <w:rPr>
-          <w:color w:val="000000" w:themeColor="text1"/>
-        </w:rPr>
-        <w:t>As a lab researcher</w:t>
-      </w:r>
-      <w:r>
-        <w:rPr>
-          <w:color w:val="000000" w:themeColor="text1"/>
-        </w:rPr>
-        <w:t xml:space="preserve">, </w:t>
-      </w:r>
-      <w:r>
-        <w:rPr>
-          <w:color w:val="000000" w:themeColor="text1"/>
-        </w:rPr>
-        <w:t>I need modules 1-3 to work for instrument B (the second mass spectrometer)</w:t>
-      </w:r>
-      <w:r>
-        <w:rPr>
-          <w:color w:val="000000" w:themeColor="text1"/>
-        </w:rPr>
-        <w:t xml:space="preserve"> s</w:t>
-      </w:r>
-      <w:r>
-        <w:rPr>
-          <w:color w:val="000000" w:themeColor="text1"/>
-        </w:rPr>
-        <w:t>o that I can analyze its data the same way.</w:t>
-      </w:r>
-    </w:p>
-    <w:p>
-      <w:pPr>
-        <w:spacing w:after="0" w:line="360" w:lineRule="auto"/>
-        <w:rPr>
-          <w:color w:val="000000" w:themeColor="text1"/>
-        </w:rPr>
-      </w:pPr>
-      <w:r>
-        <w:rPr>
-          <w:color w:val="000000" w:themeColor="text1"/>
-        </w:rPr>
-        <w:t xml:space="preserve">Feature: Data </w:t>
-      </w:r>
-      <w:r>
-        <w:rPr>
-          <w:color w:val="000000" w:themeColor="text1"/>
-        </w:rPr>
-        <w:t>Conversion</w:t>
-      </w:r>
-    </w:p>
-    <w:p>
-      <w:pPr>
-        <w:spacing w:after="0" w:line="360" w:lineRule="auto"/>
-        <w:ind w:left="720"/>
-        <w:rPr>
-          <w:color w:val="000000" w:themeColor="text1"/>
-        </w:rPr>
-      </w:pPr>
-      <w:r>
-        <w:rPr>
-          <w:color w:val="000000" w:themeColor="text1"/>
-        </w:rPr>
-        <w:t xml:space="preserve">Scenario: Lab researcher </w:t>
-      </w:r>
-      <w:r>
-        <w:rPr>
-          <w:color w:val="000000" w:themeColor="text1"/>
-        </w:rPr>
-        <w:t>Converts Data</w:t>
-      </w:r>
-    </w:p>
-    <w:p>
-      <w:pPr>
-        <w:spacing w:after="0"/>
-        <w:ind w:left="1440"/>
-        <w:rPr>
-          <w:color w:val="000000" w:themeColor="text1"/>
-        </w:rPr>
-      </w:pPr>
-      <w:r>
-        <w:rPr>
-          <w:color w:val="000000" w:themeColor="text1"/>
-        </w:rPr>
-        <w:t xml:space="preserve">Given Instrument B (the second mass spectrometer) is outputting data, or has </w:t>
-      </w:r>
-      <w:proofErr w:type="gramStart"/>
-      <w:r>
-        <w:rPr>
-          <w:color w:val="000000" w:themeColor="text1"/>
-        </w:rPr>
-        <w:t>outputted</w:t>
-      </w:r>
-      <w:proofErr w:type="gramEnd"/>
-      <w:r>
-        <w:rPr>
-          <w:color w:val="000000" w:themeColor="text1"/>
-        </w:rPr>
-        <w:t xml:space="preserve"> data</w:t>
-      </w:r>
-      <w:r>
-        <w:rPr>
-          <w:color w:val="000000" w:themeColor="text1"/>
-        </w:rPr>
-        <w:t xml:space="preserve"> through </w:t>
-      </w:r>
-      <w:proofErr w:type="spellStart"/>
-      <w:r>
-        <w:rPr>
-          <w:color w:val="000000" w:themeColor="text1"/>
-        </w:rPr>
-        <w:t>EZView</w:t>
-      </w:r>
-      <w:proofErr w:type="spellEnd"/>
-    </w:p>
-    <w:p>
-      <w:pPr>
-        <w:spacing w:after="0"/>
-        <w:ind w:left="1440"/>
-        <w:rPr>
-          <w:color w:val="000000" w:themeColor="text1"/>
-        </w:rPr>
-      </w:pPr>
-      <w:r>
-        <w:rPr>
-          <w:color w:val="000000" w:themeColor="text1"/>
-        </w:rPr>
-        <w:t xml:space="preserve">When I select the </w:t>
-      </w:r>
-      <w:r>
-        <w:rPr>
-          <w:color w:val="000000" w:themeColor="text1"/>
-        </w:rPr>
-        <w:t>data spool file</w:t>
-      </w:r>
-    </w:p>
-    <w:p>
-      <w:pPr>
-        <w:spacing w:after="0"/>
-        <w:ind w:left="1440"/>
-        <w:rPr>
-          <w:color w:val="000000" w:themeColor="text1"/>
-        </w:rPr>
-      </w:pPr>
-      <w:r>
-        <w:rPr>
-          <w:color w:val="000000" w:themeColor="text1"/>
-        </w:rPr>
-        <w:t xml:space="preserve">Then </w:t>
-      </w:r>
-      <w:r>
-        <w:rPr>
-          <w:color w:val="000000" w:themeColor="text1"/>
-        </w:rPr>
-        <w:t>mo</w:t>
-      </w:r>
-      <w:r>
-        <w:rPr>
-          <w:color w:val="000000" w:themeColor="text1"/>
-        </w:rPr>
-        <w:t>dule 4 creates a folder containing that data in the format used by modules 1-3.</w:t>
-      </w:r>
-    </w:p>
-    <w:p>
-      <w:pPr>
-        <w:pStyle w:val="Heading3"/>
-      </w:pPr>
-      <w:r>
-        <w:t>Traceability Matrix</w:t>
-      </w:r>
-    </w:p>
-    <w:p>
-      <w:pPr>
-        <w:rPr>
-          <w:color w:val="000000" w:themeColor="text1"/>
-        </w:rPr>
-      </w:pPr>
-      <w:r>
-        <w:rPr>
-          <w:color w:val="000000" w:themeColor="text1"/>
-        </w:rPr>
-        <w:t>The table below links functional requirements to their corresponding use cases and user stories. This mapping ensures that every requirement is fully addressed and connected to relevant user interactions, providing a clear line of traceability throughout the system.</w:t>
-      </w:r>
-    </w:p>
-    <w:tbl>
-      <w:tblPr>
-        <w:tblStyle w:val="TableGrid"/>
-        <w:tblW w:w="0" w:type="auto"/>
-        <w:tblBorders>
-          <w:top w:val="single" w:sz="6" w:space="0" w:color="auto"/>
-          <w:left w:val="single" w:sz="6" w:space="0" w:color="auto"/>
-          <w:bottom w:val="single" w:sz="6" w:space="0" w:color="auto"/>
-          <w:right w:val="single" w:sz="6" w:space="0" w:color="auto"/>
-        </w:tblBorders>
-        <w:tblLayout w:type="fixed"/>
-        <w:tblLook w:val="06A0" w:firstRow="1" w:lastRow="0" w:firstColumn="1" w:lastColumn="0" w:noHBand="1" w:noVBand="1"/>
-      </w:tblPr>
-      <w:tblGrid>
-        <w:gridCol w:w="2340"/>
-        <w:gridCol w:w="2340"/>
-        <w:gridCol w:w="3240"/>
-        <w:gridCol w:w="1425"/>
-      </w:tblGrid>
-      <w:tr>
-        <w:trPr>
-          <w:trHeight w:val="300"/>
-        </w:trPr>
-        <w:tc>
-          <w:tcPr>
-            <w:tcW w:w="2340" w:type="dxa"/>
-            <w:tcMar>
-              <w:left w:w="105" w:type="dxa"/>
-              <w:right w:w="105" w:type="dxa"/>
-            </w:tcMar>
-          </w:tcPr>
-          <w:p>
-            <w:r>
-              <w:t>Functional Requirement</w:t>
-            </w:r>
-          </w:p>
-        </w:tc>
-        <w:tc>
-          <w:tcPr>
-            <w:tcW w:w="2340" w:type="dxa"/>
-            <w:tcMar>
-              <w:left w:w="105" w:type="dxa"/>
-              <w:right w:w="105" w:type="dxa"/>
-            </w:tcMar>
-          </w:tcPr>
-          <w:p>
-            <w:r>
-              <w:t>Use Case</w:t>
-            </w:r>
-          </w:p>
-        </w:tc>
-        <w:tc>
-          <w:tcPr>
-            <w:tcW w:w="3240" w:type="dxa"/>
-            <w:tcMar>
-              <w:left w:w="105" w:type="dxa"/>
-              <w:right w:w="105" w:type="dxa"/>
-            </w:tcMar>
-          </w:tcPr>
-          <w:p>
-            <w:r>
-              <w:t>User Story</w:t>
-            </w:r>
-          </w:p>
-        </w:tc>
-        <w:tc>
-          <w:tcPr>
-            <w:tcW w:w="1425" w:type="dxa"/>
-            <w:tcMar>
-              <w:left w:w="105" w:type="dxa"/>
-              <w:right w:w="105" w:type="dxa"/>
-            </w:tcMar>
-          </w:tcPr>
-          <w:p>
-            <w:r>
-              <w:t>Priority</w:t>
-            </w:r>
-          </w:p>
-        </w:tc>
-      </w:tr>
-      <w:tr>
-        <w:trPr>
-          <w:trHeight w:val="300"/>
-        </w:trPr>
-        <w:tc>
-          <w:tcPr>
-            <w:tcW w:w="2340" w:type="dxa"/>
-            <w:tcMar>
-              <w:left w:w="105" w:type="dxa"/>
-              <w:right w:w="105" w:type="dxa"/>
-            </w:tcMar>
-          </w:tcPr>
-          <w:p>
-            <w:pPr>
-              <w:rPr>
-                <w:color w:val="000000" w:themeColor="text1"/>
-              </w:rPr>
-            </w:pPr>
-            <w:r>
-              <w:rPr>
-                <w:color w:val="000000" w:themeColor="text1"/>
-              </w:rPr>
-              <w:t>[FR-1] Calculate Atom Ratio</w:t>
-            </w:r>
-          </w:p>
-        </w:tc>
-        <w:tc>
-          <w:tcPr>
-            <w:tcW w:w="2340" w:type="dxa"/>
-            <w:tcMar>
-              <w:left w:w="105" w:type="dxa"/>
-              <w:right w:w="105" w:type="dxa"/>
-            </w:tcMar>
-          </w:tcPr>
-          <w:p>
-            <w:pPr>
-              <w:spacing w:after="200" w:line="276" w:lineRule="auto"/>
-              <w:rPr>
-                <w:color w:val="000000" w:themeColor="text1"/>
-              </w:rPr>
-            </w:pPr>
-            <w:r>
-              <w:t xml:space="preserve">UC-1: </w:t>
-            </w:r>
-            <w:r>
-              <w:rPr>
-                <w:color w:val="000000" w:themeColor="text1"/>
-              </w:rPr>
-              <w:t>Calculate Bicarbonate/CO2 Ratio</w:t>
-            </w:r>
-          </w:p>
-        </w:tc>
-        <w:tc>
-          <w:tcPr>
-            <w:tcW w:w="3240" w:type="dxa"/>
-            <w:tcMar>
-              <w:left w:w="105" w:type="dxa"/>
-              <w:right w:w="105" w:type="dxa"/>
-            </w:tcMar>
-          </w:tcPr>
-          <w:p>
-            <w:r>
-              <w:t>US5: Data Isolation</w:t>
-            </w:r>
-          </w:p>
-        </w:tc>
-        <w:tc>
-          <w:tcPr>
-            <w:tcW w:w="1425" w:type="dxa"/>
-            <w:tcMar>
-              <w:left w:w="105" w:type="dxa"/>
-              <w:right w:w="105" w:type="dxa"/>
-            </w:tcMar>
-          </w:tcPr>
-          <w:p>
-            <w:r>
-              <w:t>Level 0</w:t>
-            </w:r>
-          </w:p>
-        </w:tc>
-      </w:tr>
-      <w:tr>
-        <w:trPr>
-          <w:trHeight w:val="300"/>
-        </w:trPr>
-        <w:tc>
-          <w:tcPr>
-            <w:tcW w:w="2340" w:type="dxa"/>
-            <w:tcMar>
-              <w:left w:w="105" w:type="dxa"/>
-              <w:right w:w="105" w:type="dxa"/>
-            </w:tcMar>
-          </w:tcPr>
-          <w:p>
-            <w:pPr>
-              <w:rPr>
-                <w:color w:val="000000" w:themeColor="text1"/>
-              </w:rPr>
-            </w:pPr>
-            <w:r>
-              <w:rPr>
-                <w:color w:val="000000" w:themeColor="text1"/>
-              </w:rPr>
-              <w:t>[FR-2] Center Mean Bars</w:t>
-            </w:r>
-          </w:p>
-        </w:tc>
-        <w:tc>
-          <w:tcPr>
-            <w:tcW w:w="2340" w:type="dxa"/>
-            <w:tcMar>
-              <w:left w:w="105" w:type="dxa"/>
-              <w:right w:w="105" w:type="dxa"/>
-            </w:tcMar>
-          </w:tcPr>
-          <w:p>
-            <w:pPr>
-              <w:spacing w:after="200" w:line="276" w:lineRule="auto"/>
-              <w:rPr>
-                <w:color w:val="000000" w:themeColor="text1"/>
-              </w:rPr>
-            </w:pPr>
-            <w:r>
-              <w:t xml:space="preserve">UC-1: </w:t>
-            </w:r>
-            <w:r>
-              <w:rPr>
-                <w:color w:val="000000" w:themeColor="text1"/>
-              </w:rPr>
-              <w:t>Calculate Bicarbonate/CO2 Ratio</w:t>
-            </w:r>
-          </w:p>
-        </w:tc>
-        <w:tc>
-          <w:tcPr>
-            <w:tcW w:w="3240" w:type="dxa"/>
-            <w:tcMar>
-              <w:left w:w="105" w:type="dxa"/>
-              <w:right w:w="105" w:type="dxa"/>
-            </w:tcMar>
-          </w:tcPr>
-          <w:p>
-            <w:pPr>
-              <w:rPr>
-                <w:color w:val="000000" w:themeColor="text1"/>
-              </w:rPr>
-            </w:pPr>
-            <w:r>
-              <w:t xml:space="preserve">US1: </w:t>
-            </w:r>
-            <w:r>
-              <w:rPr>
-                <w:color w:val="000000" w:themeColor="text1"/>
-              </w:rPr>
-              <w:t>Calculate Bicarbonate/CO2 Ratio</w:t>
-            </w:r>
-          </w:p>
-        </w:tc>
-        <w:tc>
-          <w:tcPr>
-            <w:tcW w:w="1425" w:type="dxa"/>
-            <w:tcMar>
-              <w:left w:w="105" w:type="dxa"/>
-              <w:right w:w="105" w:type="dxa"/>
-            </w:tcMar>
-          </w:tcPr>
-          <w:p>
-            <w:r>
-              <w:t>Level 1</w:t>
-            </w:r>
-          </w:p>
-        </w:tc>
-      </w:tr>
-      <w:tr>
-        <w:trPr>
-          <w:trHeight w:val="300"/>
-        </w:trPr>
-        <w:tc>
-          <w:tcPr>
-            <w:tcW w:w="2340" w:type="dxa"/>
-            <w:tcMar>
-              <w:left w:w="105" w:type="dxa"/>
-              <w:right w:w="105" w:type="dxa"/>
-            </w:tcMar>
-          </w:tcPr>
-          <w:p>
-            <w:pPr>
-              <w:rPr>
-                <w:color w:val="000000" w:themeColor="text1"/>
-              </w:rPr>
-            </w:pPr>
-            <w:r>
-              <w:rPr>
-                <w:color w:val="000000" w:themeColor="text1"/>
-              </w:rPr>
-              <w:t>[FR-3] Plot Atom Percentage</w:t>
-            </w:r>
-          </w:p>
-        </w:tc>
-        <w:tc>
-          <w:tcPr>
-            <w:tcW w:w="2340" w:type="dxa"/>
-            <w:tcMar>
-              <w:left w:w="105" w:type="dxa"/>
-              <w:right w:w="105" w:type="dxa"/>
-            </w:tcMar>
-          </w:tcPr>
-          <w:p>
-            <w:r>
-              <w:t>UC-2: Plot Derivatives</w:t>
-            </w:r>
-          </w:p>
-        </w:tc>
-        <w:tc>
-          <w:tcPr>
-            <w:tcW w:w="3240" w:type="dxa"/>
-            <w:tcMar>
-              <w:left w:w="105" w:type="dxa"/>
-              <w:right w:w="105" w:type="dxa"/>
-            </w:tcMar>
-          </w:tcPr>
-          <w:p>
-            <w:r>
-              <w:t>US2: Plot Derivatives</w:t>
-            </w:r>
-          </w:p>
-        </w:tc>
-        <w:tc>
-          <w:tcPr>
-            <w:tcW w:w="1425" w:type="dxa"/>
-            <w:tcMar>
-              <w:left w:w="105" w:type="dxa"/>
-              <w:right w:w="105" w:type="dxa"/>
-            </w:tcMar>
-          </w:tcPr>
-          <w:p>
-            <w:r>
-              <w:t>Level 0</w:t>
-            </w:r>
-          </w:p>
-          <w:p/>
-        </w:tc>
-      </w:tr>
-      <w:tr>
-        <w:trPr>
-          <w:trHeight w:val="300"/>
-        </w:trPr>
-        <w:tc>
-          <w:tcPr>
-            <w:tcW w:w="2340" w:type="dxa"/>
-            <w:tcMar>
-              <w:left w:w="105" w:type="dxa"/>
-              <w:right w:w="105" w:type="dxa"/>
-            </w:tcMar>
-          </w:tcPr>
-          <w:p>
-            <w:pPr>
-              <w:rPr>
-                <w:color w:val="000000" w:themeColor="text1"/>
-              </w:rPr>
-            </w:pPr>
-            <w:r>
-              <w:rPr>
-                <w:color w:val="000000" w:themeColor="text1"/>
-              </w:rPr>
-              <w:t>[FR-4] Plot Derivative</w:t>
-            </w:r>
-          </w:p>
-        </w:tc>
-        <w:tc>
-          <w:tcPr>
-            <w:tcW w:w="2340" w:type="dxa"/>
-            <w:tcMar>
-              <w:left w:w="105" w:type="dxa"/>
-              <w:right w:w="105" w:type="dxa"/>
-            </w:tcMar>
-          </w:tcPr>
-          <w:p>
-            <w:r>
-              <w:t>UC-2: Plot Derivatives</w:t>
-            </w:r>
-          </w:p>
-        </w:tc>
-        <w:tc>
-          <w:tcPr>
-            <w:tcW w:w="3240" w:type="dxa"/>
-            <w:tcMar>
-              <w:left w:w="105" w:type="dxa"/>
-              <w:right w:w="105" w:type="dxa"/>
-            </w:tcMar>
-          </w:tcPr>
-          <w:p>
-            <w:r>
-              <w:t>US2: Plot Derivatives</w:t>
-            </w:r>
-          </w:p>
-          <w:p/>
-        </w:tc>
-        <w:tc>
-          <w:tcPr>
-            <w:tcW w:w="1425" w:type="dxa"/>
-            <w:tcMar>
-              <w:left w:w="105" w:type="dxa"/>
-              <w:right w:w="105" w:type="dxa"/>
-            </w:tcMar>
-          </w:tcPr>
-          <w:p>
-            <w:r>
-              <w:t>Level 0</w:t>
-            </w:r>
-          </w:p>
-          <w:p/>
-        </w:tc>
-      </w:tr>
-      <w:tr>
-        <w:trPr>
-          <w:trHeight w:val="300"/>
-        </w:trPr>
-        <w:tc>
-          <w:tcPr>
-            <w:tcW w:w="2340" w:type="dxa"/>
-            <w:tcMar>
-              <w:left w:w="105" w:type="dxa"/>
-              <w:right w:w="105" w:type="dxa"/>
-            </w:tcMar>
-          </w:tcPr>
-          <w:p>
-            <w:pPr>
-              <w:rPr>
-                <w:color w:val="000000" w:themeColor="text1"/>
-              </w:rPr>
-            </w:pPr>
-            <w:r>
-              <w:rPr>
-                <w:color w:val="000000" w:themeColor="text1"/>
-              </w:rPr>
-              <w:t>[FR-8] Format Data</w:t>
-            </w:r>
-          </w:p>
-        </w:tc>
-        <w:tc>
-          <w:tcPr>
-            <w:tcW w:w="2340" w:type="dxa"/>
-            <w:tcMar>
-              <w:left w:w="105" w:type="dxa"/>
-              <w:right w:w="105" w:type="dxa"/>
-            </w:tcMar>
-          </w:tcPr>
-          <w:p>
-            <w:r>
-              <w:t>UC-3: Convert Data</w:t>
-            </w:r>
-          </w:p>
-        </w:tc>
-        <w:tc>
-          <w:tcPr>
-            <w:tcW w:w="3240" w:type="dxa"/>
-            <w:tcMar>
-              <w:left w:w="105" w:type="dxa"/>
-              <w:right w:w="105" w:type="dxa"/>
-            </w:tcMar>
-          </w:tcPr>
-          <w:p>
-            <w:r>
-              <w:t>US3: Convert Data</w:t>
-            </w:r>
-          </w:p>
-        </w:tc>
-        <w:tc>
-          <w:tcPr>
-            <w:tcW w:w="1425" w:type="dxa"/>
-            <w:tcMar>
-              <w:left w:w="105" w:type="dxa"/>
-              <w:right w:w="105" w:type="dxa"/>
-            </w:tcMar>
-          </w:tcPr>
-          <w:p>
-            <w:r>
-              <w:t>Level 0</w:t>
-            </w:r>
-          </w:p>
-          <w:p/>
-        </w:tc>
-      </w:tr>
-      <w:tr>
-        <w:trPr>
-          <w:trHeight w:val="300"/>
-        </w:trPr>
-        <w:tc>
-          <w:tcPr>
-            <w:tcW w:w="2340" w:type="dxa"/>
-            <w:tcMar>
-              <w:left w:w="105" w:type="dxa"/>
-              <w:right w:w="105" w:type="dxa"/>
-            </w:tcMar>
-          </w:tcPr>
-          <w:p>
-            <w:pPr>
-              <w:rPr>
-                <w:color w:val="000000" w:themeColor="text1"/>
-              </w:rPr>
-            </w:pPr>
-            <w:r>
-              <w:rPr>
-                <w:color w:val="000000" w:themeColor="text1"/>
-              </w:rPr>
-              <w:t>[FR-9] Select Data Streams</w:t>
-            </w:r>
-          </w:p>
-        </w:tc>
-        <w:tc>
-          <w:tcPr>
-            <w:tcW w:w="2340" w:type="dxa"/>
-            <w:tcMar>
-              <w:left w:w="105" w:type="dxa"/>
-              <w:right w:w="105" w:type="dxa"/>
-            </w:tcMar>
-          </w:tcPr>
-          <w:p>
-            <w:r>
-              <w:t>UC-4: Select Input Files</w:t>
-            </w:r>
-          </w:p>
-        </w:tc>
-        <w:tc>
-          <w:tcPr>
-            <w:tcW w:w="3240" w:type="dxa"/>
-            <w:tcMar>
-              <w:left w:w="105" w:type="dxa"/>
-              <w:right w:w="105" w:type="dxa"/>
-            </w:tcMar>
-          </w:tcPr>
-          <w:p>
-            <w:r>
-              <w:t xml:space="preserve">US4: </w:t>
-            </w:r>
-            <w:proofErr w:type="spellStart"/>
-            <w:r>
-              <w:t>Datastream</w:t>
-            </w:r>
-            <w:proofErr w:type="spellEnd"/>
-            <w:r>
-              <w:t xml:space="preserve"> Combining</w:t>
-            </w:r>
-          </w:p>
-        </w:tc>
-        <w:tc>
-          <w:tcPr>
-            <w:tcW w:w="1425" w:type="dxa"/>
-            <w:tcMar>
-              <w:left w:w="105" w:type="dxa"/>
-              <w:right w:w="105" w:type="dxa"/>
-            </w:tcMar>
-          </w:tcPr>
-          <w:p>
-            <w:r>
-              <w:t>Level 0</w:t>
-            </w:r>
-          </w:p>
-          <w:p/>
-        </w:tc>
-      </w:tr>
-      <w:tr>
-        <w:trPr>
-          <w:trHeight w:val="300"/>
-        </w:trPr>
-        <w:tc>
-          <w:tcPr>
-            <w:tcW w:w="2340" w:type="dxa"/>
-            <w:tcMar>
-              <w:left w:w="105" w:type="dxa"/>
-              <w:right w:w="105" w:type="dxa"/>
-            </w:tcMar>
-          </w:tcPr>
-          <w:p>
-            <w:pPr>
-              <w:rPr>
-                <w:color w:val="000000" w:themeColor="text1"/>
-              </w:rPr>
-            </w:pPr>
-            <w:r>
-              <w:rPr>
-                <w:color w:val="000000" w:themeColor="text1"/>
-              </w:rPr>
-              <w:t>[FR-10] Plot Data Streams</w:t>
-            </w:r>
-          </w:p>
-        </w:tc>
-        <w:tc>
-          <w:tcPr>
-            <w:tcW w:w="2340" w:type="dxa"/>
-            <w:tcMar>
-              <w:left w:w="105" w:type="dxa"/>
-              <w:right w:w="105" w:type="dxa"/>
-            </w:tcMar>
-          </w:tcPr>
-          <w:p>
-            <w:r>
-              <w:t>UC-5: View Graph</w:t>
-            </w:r>
-          </w:p>
-          <w:p/>
-        </w:tc>
-        <w:tc>
-          <w:tcPr>
-            <w:tcW w:w="3240" w:type="dxa"/>
-            <w:tcMar>
-              <w:left w:w="105" w:type="dxa"/>
-              <w:right w:w="105" w:type="dxa"/>
-            </w:tcMar>
-          </w:tcPr>
-          <w:p>
-            <w:r>
-              <w:t xml:space="preserve">US4: </w:t>
-            </w:r>
-            <w:proofErr w:type="spellStart"/>
-            <w:r>
-              <w:t>Datastream</w:t>
-            </w:r>
-            <w:proofErr w:type="spellEnd"/>
-            <w:r>
-              <w:t xml:space="preserve"> Combining</w:t>
-            </w:r>
-          </w:p>
-          <w:p/>
-        </w:tc>
-        <w:tc>
-          <w:tcPr>
-            <w:tcW w:w="1425" w:type="dxa"/>
-            <w:tcMar>
-              <w:left w:w="105" w:type="dxa"/>
-              <w:right w:w="105" w:type="dxa"/>
-            </w:tcMar>
-          </w:tcPr>
-          <w:p>
-            <w:r>
-              <w:t>Level 0</w:t>
-            </w:r>
-          </w:p>
-          <w:p/>
-        </w:tc>
-      </w:tr>
-      <w:tr>
-        <w:trPr>
-          <w:trHeight w:val="300"/>
-        </w:trPr>
-        <w:tc>
-          <w:tcPr>
-            <w:tcW w:w="2340" w:type="dxa"/>
-            <w:tcMar>
-              <w:left w:w="105" w:type="dxa"/>
-              <w:right w:w="105" w:type="dxa"/>
-            </w:tcMar>
-          </w:tcPr>
-          <w:p>
-            <w:pPr>
-              <w:rPr>
-                <w:color w:val="000000" w:themeColor="text1"/>
-              </w:rPr>
-            </w:pPr>
-            <w:r>
-              <w:rPr>
-                <w:color w:val="000000" w:themeColor="text1"/>
-              </w:rPr>
-              <w:t>[FR-11] Manipulate Scale</w:t>
-            </w:r>
-          </w:p>
-        </w:tc>
-        <w:tc>
-          <w:tcPr>
-            <w:tcW w:w="2340" w:type="dxa"/>
-            <w:tcMar>
-              <w:left w:w="105" w:type="dxa"/>
-              <w:right w:w="105" w:type="dxa"/>
-            </w:tcMar>
-          </w:tcPr>
-          <w:p>
-            <w:r>
-              <w:t>UC-6: Manipulate Graph Scale</w:t>
-            </w:r>
-          </w:p>
-        </w:tc>
-        <w:tc>
-          <w:tcPr>
-            <w:tcW w:w="3240" w:type="dxa"/>
-            <w:tcMar>
-              <w:left w:w="105" w:type="dxa"/>
-              <w:right w:w="105" w:type="dxa"/>
-            </w:tcMar>
-          </w:tcPr>
-          <w:p>
-            <w:r>
-              <w:t xml:space="preserve">US4: </w:t>
-            </w:r>
-            <w:proofErr w:type="spellStart"/>
-            <w:r>
-              <w:t>Datastream</w:t>
-            </w:r>
-            <w:proofErr w:type="spellEnd"/>
-            <w:r>
-              <w:t xml:space="preserve"> Combining</w:t>
-            </w:r>
-          </w:p>
-          <w:p/>
-        </w:tc>
-        <w:tc>
-          <w:tcPr>
-            <w:tcW w:w="1425" w:type="dxa"/>
-            <w:tcMar>
-              <w:left w:w="105" w:type="dxa"/>
-              <w:right w:w="105" w:type="dxa"/>
-            </w:tcMar>
-          </w:tcPr>
-          <w:p>
-            <w:r>
-              <w:t>Level 1</w:t>
-            </w:r>
-          </w:p>
-          <w:p/>
-        </w:tc>
-      </w:tr>
-      <w:tr>
-        <w:trPr>
-          <w:trHeight w:val="300"/>
-        </w:trPr>
-        <w:tc>
-          <w:tcPr>
-            <w:tcW w:w="2340" w:type="dxa"/>
-            <w:tcMar>
-              <w:left w:w="105" w:type="dxa"/>
-              <w:right w:w="105" w:type="dxa"/>
-            </w:tcMar>
-          </w:tcPr>
-          <w:p>
-            <w:pPr>
-              <w:rPr>
-                <w:color w:val="000000" w:themeColor="text1"/>
-              </w:rPr>
-            </w:pPr>
-            <w:r>
-              <w:rPr>
-                <w:color w:val="000000" w:themeColor="text1"/>
-              </w:rPr>
-              <w:lastRenderedPageBreak/>
-              <w:t>[FR-12] Change Plotting Speed</w:t>
-            </w:r>
-          </w:p>
-        </w:tc>
-        <w:tc>
-          <w:tcPr>
-            <w:tcW w:w="2340" w:type="dxa"/>
-            <w:tcMar>
-              <w:left w:w="105" w:type="dxa"/>
-              <w:right w:w="105" w:type="dxa"/>
-            </w:tcMar>
-          </w:tcPr>
-          <w:p>
-            <w:r>
-              <w:t>UC-7: Change Plotting Speed</w:t>
-            </w:r>
-          </w:p>
-        </w:tc>
-        <w:tc>
-          <w:tcPr>
-            <w:tcW w:w="3240" w:type="dxa"/>
-            <w:tcMar>
-              <w:left w:w="105" w:type="dxa"/>
-              <w:right w:w="105" w:type="dxa"/>
-            </w:tcMar>
-          </w:tcPr>
-          <w:p>
-            <w:r>
-              <w:t xml:space="preserve">US4: </w:t>
-            </w:r>
-            <w:proofErr w:type="spellStart"/>
-            <w:r>
-              <w:t>Datastream</w:t>
-            </w:r>
-            <w:proofErr w:type="spellEnd"/>
-            <w:r>
-              <w:t xml:space="preserve"> Combining</w:t>
-            </w:r>
-          </w:p>
-          <w:p/>
-        </w:tc>
-        <w:tc>
-          <w:tcPr>
-            <w:tcW w:w="1425" w:type="dxa"/>
-            <w:tcMar>
-              <w:left w:w="105" w:type="dxa"/>
-              <w:right w:w="105" w:type="dxa"/>
-            </w:tcMar>
-          </w:tcPr>
-          <w:p>
-            <w:r>
-              <w:t>Level 0</w:t>
-            </w:r>
-          </w:p>
-          <w:p/>
-        </w:tc>
-      </w:tr>
-      <w:tr>
-        <w:trPr>
-          <w:trHeight w:val="300"/>
-        </w:trPr>
-        <w:tc>
-          <w:tcPr>
-            <w:tcW w:w="2340" w:type="dxa"/>
-            <w:tcMar>
-              <w:left w:w="105" w:type="dxa"/>
-              <w:right w:w="105" w:type="dxa"/>
-            </w:tcMar>
-          </w:tcPr>
-          <w:p>
-            <w:pPr>
-              <w:rPr>
-                <w:color w:val="000000" w:themeColor="text1"/>
-              </w:rPr>
-            </w:pPr>
-            <w:r>
-              <w:rPr>
-                <w:color w:val="000000" w:themeColor="text1"/>
-              </w:rPr>
-              <w:t>[FR-13] Mean Bars</w:t>
-            </w:r>
-          </w:p>
-        </w:tc>
-        <w:tc>
-          <w:tcPr>
-            <w:tcW w:w="2340" w:type="dxa"/>
-            <w:tcMar>
-              <w:left w:w="105" w:type="dxa"/>
-              <w:right w:w="105" w:type="dxa"/>
-            </w:tcMar>
-          </w:tcPr>
-          <w:p>
-            <w:r>
-              <w:t>UC-8: Select Data Points</w:t>
-            </w:r>
-          </w:p>
-        </w:tc>
-        <w:tc>
-          <w:tcPr>
-            <w:tcW w:w="3240" w:type="dxa"/>
-            <w:tcMar>
-              <w:left w:w="105" w:type="dxa"/>
-              <w:right w:w="105" w:type="dxa"/>
-            </w:tcMar>
-          </w:tcPr>
-          <w:p>
-            <w:r>
-              <w:t>US5: Data Isolation</w:t>
-            </w:r>
-          </w:p>
-          <w:p/>
-        </w:tc>
-        <w:tc>
-          <w:tcPr>
-            <w:tcW w:w="1425" w:type="dxa"/>
-            <w:tcMar>
-              <w:left w:w="105" w:type="dxa"/>
-              <w:right w:w="105" w:type="dxa"/>
-            </w:tcMar>
-          </w:tcPr>
-          <w:p>
-            <w:r>
-              <w:t>Level 0</w:t>
-            </w:r>
-          </w:p>
-          <w:p/>
-        </w:tc>
-      </w:tr>
-      <w:tr>
-        <w:trPr>
-          <w:trHeight w:val="300"/>
-        </w:trPr>
-        <w:tc>
-          <w:tcPr>
-            <w:tcW w:w="2340" w:type="dxa"/>
-            <w:tcMar>
-              <w:left w:w="105" w:type="dxa"/>
-              <w:right w:w="105" w:type="dxa"/>
-            </w:tcMar>
-          </w:tcPr>
-          <w:p>
-            <w:pPr>
-              <w:rPr>
-                <w:color w:val="000000" w:themeColor="text1"/>
-              </w:rPr>
-            </w:pPr>
-            <w:r>
-              <w:rPr>
-                <w:color w:val="000000" w:themeColor="text1"/>
-              </w:rPr>
-              <w:t>[FR-14] Calculate Mean</w:t>
-            </w:r>
-          </w:p>
-        </w:tc>
-        <w:tc>
-          <w:tcPr>
-            <w:tcW w:w="2340" w:type="dxa"/>
-            <w:tcMar>
-              <w:left w:w="105" w:type="dxa"/>
-              <w:right w:w="105" w:type="dxa"/>
-            </w:tcMar>
-          </w:tcPr>
-          <w:p>
-            <w:r>
-              <w:t>UC-9: Calculate Mean</w:t>
-            </w:r>
-          </w:p>
-        </w:tc>
-        <w:tc>
-          <w:tcPr>
-            <w:tcW w:w="3240" w:type="dxa"/>
-            <w:tcMar>
-              <w:left w:w="105" w:type="dxa"/>
-              <w:right w:w="105" w:type="dxa"/>
-            </w:tcMar>
-          </w:tcPr>
-          <w:p>
-            <w:r>
-              <w:t xml:space="preserve">US4: </w:t>
-            </w:r>
-            <w:proofErr w:type="spellStart"/>
-            <w:r>
-              <w:t>Datastream</w:t>
-            </w:r>
-            <w:proofErr w:type="spellEnd"/>
-            <w:r>
-              <w:t xml:space="preserve"> Combining</w:t>
-            </w:r>
-          </w:p>
-          <w:p/>
-        </w:tc>
-        <w:tc>
-          <w:tcPr>
-            <w:tcW w:w="1425" w:type="dxa"/>
-            <w:tcMar>
-              <w:left w:w="105" w:type="dxa"/>
-              <w:right w:w="105" w:type="dxa"/>
-            </w:tcMar>
-          </w:tcPr>
-          <w:p>
-            <w:r>
-              <w:t>Level 0</w:t>
-            </w:r>
-          </w:p>
-          <w:p/>
-        </w:tc>
-      </w:tr>
-    </w:tbl>
-    <w:p/>
-    <w:p>
-      <w:pPr>
         <w:pStyle w:val="Heading1"/>
       </w:pPr>
       <w:bookmarkStart w:id="14" w:name="_16kbj35etpc4"/>
-      <w:bookmarkStart w:id="15" w:name="_Toc193113597"/>
+      <w:bookmarkStart w:id="15" w:name="_Toc193114469"/>
       <w:bookmarkEnd w:id="14"/>
       <w:r>
         <w:t>Solution Approach</w:t>
@@ -12564,7 +10983,7 @@
         <w:pStyle w:val="Heading2"/>
       </w:pPr>
       <w:bookmarkStart w:id="17" w:name="_Toc180347059"/>
-      <w:bookmarkStart w:id="18" w:name="_Toc193113598"/>
+      <w:bookmarkStart w:id="18" w:name="_Toc193114470"/>
       <w:r>
         <w:t>Architecture Design</w:t>
       </w:r>
@@ -12577,6 +10996,7 @@
       </w:pPr>
       <w:bookmarkStart w:id="19" w:name="_Toc180347060"/>
       <w:r>
+        <w:lastRenderedPageBreak/>
         <w:t>Overview</w:t>
       </w:r>
       <w:bookmarkEnd w:id="19"/>
@@ -12662,14 +11082,7 @@
         <w:rPr>
           <w:color w:val="000000" w:themeColor="text1"/>
         </w:rPr>
-        <w:t xml:space="preserve">The system begins with the User Interface (UI) component, which allows users to specify a file path and view plotted data and calculation results. The UI interacts with the File Reader, which reads raw data from the CSV file provided by the user and passes it to the Data Processor. The </w:t>
-      </w:r>
-      <w:r>
-        <w:rPr>
-          <w:color w:val="000000" w:themeColor="text1"/>
-        </w:rPr>
-        <w:lastRenderedPageBreak/>
-        <w:t xml:space="preserve">Data Processor then normalizes the raw data by applying a natural logarithmic transformation, preparing it for further steps. Once processed, the data is sent to the Graphing Engine, which updates the current graph by integrating the new data. The updated graph is then displayed in the UI for the user and sent to the Calculation Engine. The Calculation Engine performs further computations on the processed data, producing analytical results that are also displayed in the UI such as the </w:t>
+        <w:t xml:space="preserve">The system begins with the User Interface (UI) component, which allows users to specify a file path and view plotted data and calculation results. The UI interacts with the File Reader, which reads raw data from the CSV file provided by the user and passes it to the Data Processor. The Data Processor then normalizes the raw data by applying a natural logarithmic transformation, preparing it for further steps. Once processed, the data is sent to the Graphing Engine, which updates the current graph by integrating the new data. The updated graph is then displayed in the UI for the user and sent to the Calculation Engine. The Calculation Engine performs further computations on the processed data, producing analytical results that are also displayed in the UI such as the </w:t>
       </w:r>
       <w:proofErr w:type="gramStart"/>
       <w:r>
@@ -12705,6 +11118,7 @@
         <w:rPr>
           <w:noProof/>
         </w:rPr>
+        <w:lastRenderedPageBreak/>
         <w:drawing>
           <wp:inline distT="0" distB="0" distL="0" distR="0" wp14:anchorId="300349AC" wp14:editId="293587FA">
             <wp:extent cx="5943600" cy="3505200"/>
@@ -12775,58 +11189,58 @@
         <w:t>updates the collection of data</w:t>
       </w:r>
       <w:r>
-        <w:t xml:space="preserve">, and the Calculation Engine performs analytical operations. The rationale behind this decomposition emphasizes cohesion and coupling. High cohesion is maintained within each subsystem by ensuring that each is focused on a single task or closely related set of tasks. Meanwhile, coupling between subsystems is minimized by defining clear and straightforward interfaces for data exchange, allowing for seamless interaction without unnecessary </w:t>
+        <w:t>, and the Calculation Engine performs analytical operations. The rationale behind this decomposition emphasizes cohesion and coupling. High cohesion is maintained within each subsystem by ensuring that each is focused on a single task or closely related set of tasks. Meanwhile, coupling between subsystems is minimized by defining clear and straightforward interfaces for data exchange, allowing for seamless interaction without unnecessary dependencies. This modular design not only improves the maintainability and scalability of the system but also supports flexible integration of future enhancements.</w:t>
+      </w:r>
+    </w:p>
+    <w:p>
+      <w:pPr>
+        <w:pStyle w:val="Heading4"/>
+      </w:pPr>
+      <w:bookmarkStart w:id="21" w:name="_Toc180347062"/>
+      <w:r>
+        <w:t>User Interface</w:t>
+      </w:r>
+      <w:bookmarkEnd w:id="21"/>
+    </w:p>
+    <w:p>
+      <w:pPr>
+        <w:pStyle w:val="Heading5"/>
+      </w:pPr>
+      <w:r>
+        <w:t>Description</w:t>
+      </w:r>
+    </w:p>
+    <w:p>
+      <w:r>
+        <w:t xml:space="preserve">The User Interface (UI) subsystem is responsible for managing the interaction between the user and the system. Its primary function is to display graph data generated by the </w:t>
+      </w:r>
+      <w:r>
+        <w:t>G</w:t>
+      </w:r>
+      <w:r>
+        <w:t xml:space="preserve">raphing </w:t>
+      </w:r>
+      <w:r>
+        <w:t>E</w:t>
+      </w:r>
+      <w:r>
+        <w:t>ngine a</w:t>
+      </w:r>
+      <w:r>
+        <w:t>nd</w:t>
+      </w:r>
+      <w:r>
+        <w:t xml:space="preserve"> the results of calculations performed by the Calculation Engine. Additionally, the UI allows the user to input the file path </w:t>
+      </w:r>
+      <w:r>
+        <w:t>containing</w:t>
+      </w:r>
+      <w:r>
+        <w:t xml:space="preserve"> the CSV data, which is then passed to the File Reader </w:t>
       </w:r>
       <w:r>
         <w:lastRenderedPageBreak/>
-        <w:t>dependencies. This modular design not only improves the maintainability and scalability of the system but also supports flexible integration of future enhancements.</w:t>
-      </w:r>
-    </w:p>
-    <w:p>
-      <w:pPr>
-        <w:pStyle w:val="Heading4"/>
-      </w:pPr>
-      <w:bookmarkStart w:id="21" w:name="_Toc180347062"/>
-      <w:r>
-        <w:t>User Interface</w:t>
-      </w:r>
-      <w:bookmarkEnd w:id="21"/>
-    </w:p>
-    <w:p>
-      <w:pPr>
-        <w:pStyle w:val="Heading5"/>
-      </w:pPr>
-      <w:r>
-        <w:t>Description</w:t>
-      </w:r>
-    </w:p>
-    <w:p>
-      <w:r>
-        <w:t xml:space="preserve">The User Interface (UI) subsystem is responsible for managing the interaction between the user and the system. Its primary function is to display graph data generated by the </w:t>
-      </w:r>
-      <w:r>
-        <w:t>G</w:t>
-      </w:r>
-      <w:r>
-        <w:t xml:space="preserve">raphing </w:t>
-      </w:r>
-      <w:r>
-        <w:t>E</w:t>
-      </w:r>
-      <w:r>
-        <w:t>ngine a</w:t>
-      </w:r>
-      <w:r>
-        <w:t>nd</w:t>
-      </w:r>
-      <w:r>
-        <w:t xml:space="preserve"> the results of calculations performed by the Calculation Engine. Additionally, the UI allows the user to input the file path </w:t>
-      </w:r>
-      <w:r>
-        <w:t>containing</w:t>
-      </w:r>
-      <w:r>
-        <w:t xml:space="preserve"> the CSV data, which is then passed to the File Reader subsystem for processing. The UI acts as a central hub, presenting outputs from different subsystems in a coherent and user-friendly manner.</w:t>
+        <w:t>subsystem for processing. The UI acts as a central hub, presenting outputs from different subsystems in a coherent and user-friendly manner.</w:t>
       </w:r>
     </w:p>
     <w:p>
@@ -13169,7 +11583,6 @@
           <w:p>
             <w:proofErr w:type="spellStart"/>
             <w:r>
-              <w:lastRenderedPageBreak/>
               <w:t>GetLatestGraph</w:t>
             </w:r>
             <w:proofErr w:type="spellEnd"/>
@@ -13222,7 +11635,11 @@
     </w:p>
     <w:p>
       <w:r>
-        <w:t>The File Reader subsystem is responsible for reading data from three different files, each representing data from a distinct instrument used by the system. After reading the raw data from these files, the File Reader passes the data along to the Data Processor for further processing. This subsystem acts as the initial stage in the data pipeline, ensuring that the raw information is properly retrieved and made available for downstream components.</w:t>
+        <w:t xml:space="preserve">The File Reader subsystem is responsible for reading data from three different files, each representing data from a distinct instrument used by the system. After reading the raw data from these files, the File Reader passes the data along to the Data Processor for further processing. </w:t>
+      </w:r>
+      <w:r>
+        <w:lastRenderedPageBreak/>
+        <w:t>This subsystem acts as the initial stage in the data pipeline, ensuring that the raw information is properly retrieved and made available for downstream components.</w:t>
       </w:r>
     </w:p>
     <w:p>
@@ -13502,7 +11919,6 @@
           <w:p>
             <w:proofErr w:type="spellStart"/>
             <w:r>
-              <w:lastRenderedPageBreak/>
               <w:t>GetFilePath</w:t>
             </w:r>
             <w:proofErr w:type="spellEnd"/>
@@ -13553,7 +11969,11 @@
       </w:r>
       <w:proofErr w:type="gramEnd"/>
       <w:r>
-        <w:t xml:space="preserve"> logarithmic transformation, making the data easier to process and visualize. Once the data is formatted and normalized, the Data Processor sends the processed data segment to the Graphing Engine, where the new data is added to the current graph. This subsystem ensures the integrity and usability of the data as it flows through the system.</w:t>
+        <w:t xml:space="preserve"> logarithmic transformation, making the data easier to process and visualize. Once the data is formatted and normalized, the Data Processor sends the processed </w:t>
+      </w:r>
+      <w:r>
+        <w:lastRenderedPageBreak/>
+        <w:t>data segment to the Graphing Engine, where the new data is added to the current graph. This subsystem ensures the integrity and usability of the data as it flows through the system.</w:t>
       </w:r>
     </w:p>
     <w:p>
@@ -13869,6 +12289,7 @@
       </w:pPr>
       <w:bookmarkStart w:id="24" w:name="_Toc180347065"/>
       <w:r>
+        <w:lastRenderedPageBreak/>
         <w:t>Graphing Engine</w:t>
       </w:r>
       <w:bookmarkEnd w:id="24"/>
@@ -14191,30 +12612,33 @@
       </w:pPr>
       <w:bookmarkStart w:id="25" w:name="_Toc180347066"/>
       <w:r>
+        <w:t>Calculation Engine</w:t>
+      </w:r>
+      <w:bookmarkEnd w:id="25"/>
+    </w:p>
+    <w:p>
+      <w:pPr>
+        <w:pStyle w:val="Heading5"/>
+      </w:pPr>
+      <w:r>
+        <w:t>Description</w:t>
+      </w:r>
+    </w:p>
+    <w:p>
+      <w:r>
+        <w:t xml:space="preserve">The Calculation Engine subsystem is responsible for performing various calculations on the data, including allowing the user to select a segment of data and calculating the </w:t>
+      </w:r>
+      <w:proofErr w:type="gramStart"/>
+      <w:r>
+        <w:t>mean</w:t>
+      </w:r>
+      <w:proofErr w:type="gramEnd"/>
+      <w:r>
+        <w:t xml:space="preserve"> of that </w:t>
+      </w:r>
+      <w:r>
         <w:lastRenderedPageBreak/>
-        <w:t>Calculation Engine</w:t>
-      </w:r>
-      <w:bookmarkEnd w:id="25"/>
-    </w:p>
-    <w:p>
-      <w:pPr>
-        <w:pStyle w:val="Heading5"/>
-      </w:pPr>
-      <w:r>
-        <w:t>Description</w:t>
-      </w:r>
-    </w:p>
-    <w:p>
-      <w:r>
-        <w:t xml:space="preserve">The Calculation Engine subsystem is responsible for performing various calculations on the data, including allowing the user to select a segment of data and calculating the </w:t>
-      </w:r>
-      <w:proofErr w:type="gramStart"/>
-      <w:r>
-        <w:t>mean</w:t>
-      </w:r>
-      <w:proofErr w:type="gramEnd"/>
-      <w:r>
-        <w:t xml:space="preserve"> of that segment. This subsystem plays a crucial role in providing numerical insights into the processed data, complementing the visual representation provided by the Graphing Engine.</w:t>
+        <w:t>segment. This subsystem plays a crucial role in providing numerical insights into the processed data, complementing the visual representation provided by the Graphing Engine.</w:t>
       </w:r>
     </w:p>
     <w:p>
@@ -14570,7 +12994,7 @@
         <w:pStyle w:val="Heading2"/>
       </w:pPr>
       <w:bookmarkStart w:id="26" w:name="_Toc180347067"/>
-      <w:bookmarkStart w:id="27" w:name="_Toc193113599"/>
+      <w:bookmarkStart w:id="27" w:name="_Toc193114471"/>
       <w:r>
         <w:t>Data design</w:t>
       </w:r>
@@ -14617,14 +13041,17 @@
       </w:pPr>
       <w:bookmarkStart w:id="28" w:name="_Toc180347068"/>
       <w:r>
+        <w:t>Shared Singleton</w:t>
+      </w:r>
+      <w:bookmarkEnd w:id="28"/>
+    </w:p>
+    <w:p>
+      <w:r>
+        <w:t xml:space="preserve">A shared singleton is a design pattern that forces only one instance of an object to exist throughout the whole program. Although this design pattern does not usually describe a data structure, in modules 1-3, most important data structures are members of a shared singleton, </w:t>
+      </w:r>
+      <w:r>
         <w:lastRenderedPageBreak/>
-        <w:t>Shared Singleton</w:t>
-      </w:r>
-      <w:bookmarkEnd w:id="28"/>
-    </w:p>
-    <w:p>
-      <w:r>
-        <w:t xml:space="preserve">A shared singleton is a design pattern that forces only one instance of an object to exist throughout the whole program. Although this design pattern does not usually describe a data structure, in modules 1-3, most important data structures are members of a shared singleton, named </w:t>
+        <w:t xml:space="preserve">named </w:t>
       </w:r>
       <w:proofErr w:type="spellStart"/>
       <w:r>
@@ -14855,7 +13282,7 @@
         <w:pStyle w:val="Heading2"/>
       </w:pPr>
       <w:bookmarkStart w:id="35" w:name="_Toc180347075"/>
-      <w:bookmarkStart w:id="36" w:name="_Toc193113600"/>
+      <w:bookmarkStart w:id="36" w:name="_Toc193114472"/>
       <w:r>
         <w:t>User Interface Design</w:t>
       </w:r>
@@ -15032,7 +13459,7 @@
           <w:noProof/>
         </w:rPr>
         <w:drawing>
-          <wp:inline distT="0" distB="0" distL="0" distR="0" wp14:anchorId="0FD19BFA" wp14:editId="1DFA90E6">
+          <wp:inline distT="0" distB="0" distL="0" distR="0" wp14:anchorId="0FD19BFA" wp14:editId="12713138">
             <wp:extent cx="6562726" cy="1514475"/>
             <wp:effectExtent l="0" t="0" r="0" b="0"/>
             <wp:docPr id="74189487" name="Picture 74189487" descr="A screen shot of a graph&#10;&#10;Description automatically generated"/>
@@ -15302,7 +13729,7 @@
       <w:pPr>
         <w:pStyle w:val="Heading1"/>
       </w:pPr>
-      <w:bookmarkStart w:id="37" w:name="_Toc193113601"/>
+      <w:bookmarkStart w:id="37" w:name="_Toc193114473"/>
       <w:r>
         <w:t>Test Plan</w:t>
       </w:r>
@@ -15330,13 +13757,13 @@
       <w:pPr>
         <w:pStyle w:val="Heading2"/>
       </w:pPr>
-      <w:bookmarkStart w:id="39" w:name="_Toc193113602"/>
+      <w:bookmarkStart w:id="39" w:name="_Toc193114474"/>
       <w:r>
         <w:t>Testing Strategy</w:t>
       </w:r>
       <w:bookmarkStart w:id="40" w:name="_tyjcwt"/>
+      <w:bookmarkEnd w:id="39"/>
       <w:bookmarkEnd w:id="40"/>
-      <w:bookmarkEnd w:id="39"/>
     </w:p>
     <w:p>
       <w:r>
@@ -15514,7 +13941,7 @@
       <w:pPr>
         <w:pStyle w:val="Heading2"/>
       </w:pPr>
-      <w:bookmarkStart w:id="41" w:name="_Toc193113603"/>
+      <w:bookmarkStart w:id="41" w:name="_Toc193114475"/>
       <w:r>
         <w:t>Test Plans</w:t>
       </w:r>
@@ -15756,7 +14183,7 @@
         <w:pStyle w:val="Heading2"/>
       </w:pPr>
       <w:bookmarkStart w:id="47" w:name="_lnxbz9"/>
-      <w:bookmarkStart w:id="48" w:name="_Toc193113604"/>
+      <w:bookmarkStart w:id="48" w:name="_Toc193114476"/>
       <w:bookmarkEnd w:id="47"/>
       <w:proofErr w:type="gramStart"/>
       <w:r>
@@ -16006,7 +14433,7 @@
       <w:pPr>
         <w:pStyle w:val="Heading1"/>
       </w:pPr>
-      <w:bookmarkStart w:id="49" w:name="_Toc193113605"/>
+      <w:bookmarkStart w:id="49" w:name="_Toc193114477"/>
       <w:r>
         <w:t>Projects and Tools Used</w:t>
       </w:r>
@@ -16346,7 +14773,7 @@
         <w:pStyle w:val="Heading1"/>
         <w:spacing w:after="0"/>
       </w:pPr>
-      <w:bookmarkStart w:id="50" w:name="_Toc193113606"/>
+      <w:bookmarkStart w:id="50" w:name="_Toc193114478"/>
       <w:r>
         <w:t>Description</w:t>
       </w:r>
@@ -17021,9 +15448,11 @@
       <w:pPr>
         <w:pStyle w:val="Heading1"/>
       </w:pPr>
+      <w:bookmarkStart w:id="51" w:name="_Toc193114479"/>
       <w:r>
         <w:t>Product Delivery Status</w:t>
       </w:r>
+      <w:bookmarkEnd w:id="51"/>
     </w:p>
     <w:p>
       <w:r>
@@ -17108,16 +15537,16 @@
       <w:pPr>
         <w:pStyle w:val="Heading1"/>
       </w:pPr>
-      <w:bookmarkStart w:id="51" w:name="_3dy6vkm"/>
-      <w:bookmarkStart w:id="52" w:name="_Toc193113607"/>
-      <w:bookmarkEnd w:id="51"/>
+      <w:bookmarkStart w:id="52" w:name="_3dy6vkm"/>
+      <w:bookmarkStart w:id="53" w:name="_Toc193114480"/>
+      <w:bookmarkEnd w:id="52"/>
       <w:r>
         <w:t xml:space="preserve">Conclusions and </w:t>
       </w:r>
       <w:r>
         <w:t>Future Work</w:t>
       </w:r>
-      <w:bookmarkEnd w:id="52"/>
+      <w:bookmarkEnd w:id="53"/>
       <w:r>
         <w:t xml:space="preserve"> </w:t>
       </w:r>
@@ -17126,14 +15555,14 @@
       <w:pPr>
         <w:pStyle w:val="Heading2"/>
       </w:pPr>
-      <w:bookmarkStart w:id="53" w:name="_Toc193113608"/>
+      <w:bookmarkStart w:id="54" w:name="_Toc193114481"/>
       <w:r>
         <w:t>Limitations</w:t>
       </w:r>
       <w:r>
         <w:t xml:space="preserve"> and Recommendations</w:t>
       </w:r>
-      <w:bookmarkEnd w:id="53"/>
+      <w:bookmarkEnd w:id="54"/>
     </w:p>
     <w:p>
       <w:r>
@@ -17178,11 +15607,11 @@
       <w:pPr>
         <w:pStyle w:val="Heading2"/>
       </w:pPr>
-      <w:bookmarkStart w:id="54" w:name="_Toc193113609"/>
+      <w:bookmarkStart w:id="55" w:name="_Toc193114482"/>
       <w:r>
         <w:t>Future Work</w:t>
       </w:r>
-      <w:bookmarkEnd w:id="54"/>
+      <w:bookmarkEnd w:id="55"/>
     </w:p>
     <w:p>
       <w:r>
@@ -17195,6 +15624,1798 @@
         <w:t xml:space="preserve">module would involve collating these data streams and displaying them, much like modules 1-3. It would need to synchronize the data as well. </w:t>
       </w:r>
     </w:p>
+    <w:p>
+      <w:pPr>
+        <w:pStyle w:val="Heading1"/>
+        <w:rPr>
+          <w:color w:val="000000" w:themeColor="text1"/>
+        </w:rPr>
+      </w:pPr>
+      <w:bookmarkStart w:id="56" w:name="_Toc193114483"/>
+      <w:r>
+        <w:t xml:space="preserve">Appendix A </w:t>
+      </w:r>
+      <w:r>
+        <w:t>-</w:t>
+      </w:r>
+      <w:r>
+        <w:t xml:space="preserve"> User Stories</w:t>
+      </w:r>
+      <w:bookmarkEnd w:id="56"/>
+    </w:p>
+    <w:p>
+      <w:r>
+        <w:t>The following user stories outline key tasks that users can perform within the system, highlighting their goals and the reasons behind them. Each story provides a clear and concise description of what the user aims to achieve, along with the expected system behavior, ensuring that user needs are directly addressed and aligned with the system's functionality.</w:t>
+      </w:r>
+    </w:p>
+    <w:p>
+      <w:pPr>
+        <w:spacing w:after="0" w:line="360" w:lineRule="auto"/>
+        <w:rPr>
+          <w:color w:val="000000" w:themeColor="text1"/>
+        </w:rPr>
+      </w:pPr>
+      <w:r>
+        <w:rPr>
+          <w:b/>
+          <w:bCs/>
+          <w:color w:val="000000" w:themeColor="text1"/>
+        </w:rPr>
+        <w:t>User Story US1: Calculate Bicarbonate/CO2 Ratio</w:t>
+      </w:r>
+    </w:p>
+    <w:p>
+      <w:pPr>
+        <w:spacing w:after="0" w:line="360" w:lineRule="auto"/>
+        <w:rPr>
+          <w:color w:val="000000" w:themeColor="text1"/>
+        </w:rPr>
+      </w:pPr>
+      <w:r>
+        <w:rPr>
+          <w:color w:val="000000" w:themeColor="text1"/>
+        </w:rPr>
+        <w:t xml:space="preserve">As a Lab Researcher, I need to calculate the ratio of bicarbonate to carbon dioxide so that I can </w:t>
+      </w:r>
+      <w:proofErr w:type="gramStart"/>
+      <w:r>
+        <w:rPr>
+          <w:color w:val="000000" w:themeColor="text1"/>
+        </w:rPr>
+        <w:t>log</w:t>
+      </w:r>
+      <w:proofErr w:type="gramEnd"/>
+      <w:r>
+        <w:rPr>
+          <w:color w:val="000000" w:themeColor="text1"/>
+        </w:rPr>
+        <w:t xml:space="preserve"> the given output.</w:t>
+      </w:r>
+    </w:p>
+    <w:p>
+      <w:pPr>
+        <w:spacing w:after="0" w:line="360" w:lineRule="auto"/>
+        <w:rPr>
+          <w:color w:val="000000" w:themeColor="text1"/>
+        </w:rPr>
+      </w:pPr>
+      <w:r>
+        <w:rPr>
+          <w:color w:val="000000" w:themeColor="text1"/>
+        </w:rPr>
+        <w:t>Feature: Calculate Bicarbonate/CO2 Ratio</w:t>
+      </w:r>
+    </w:p>
+    <w:p>
+      <w:pPr>
+        <w:spacing w:after="0" w:line="360" w:lineRule="auto"/>
+        <w:rPr>
+          <w:color w:val="000000" w:themeColor="text1"/>
+        </w:rPr>
+      </w:pPr>
+      <w:r>
+        <w:rPr>
+          <w:color w:val="000000" w:themeColor="text1"/>
+        </w:rPr>
+        <w:t>Scenario: Lab researcher calculates bicarbonate/CO2 ratio</w:t>
+      </w:r>
+    </w:p>
+    <w:p>
+      <w:pPr>
+        <w:spacing w:after="0" w:line="360" w:lineRule="auto"/>
+        <w:ind w:left="720"/>
+        <w:rPr>
+          <w:color w:val="000000" w:themeColor="text1"/>
+        </w:rPr>
+      </w:pPr>
+      <w:r>
+        <w:rPr>
+          <w:color w:val="000000" w:themeColor="text1"/>
+        </w:rPr>
+        <w:lastRenderedPageBreak/>
+        <w:t>Given the mass spectrometer data file has data for HCO-3 and CO2</w:t>
+      </w:r>
+      <w:r>
+        <w:br/>
+      </w:r>
+      <w:r>
+        <w:rPr>
+          <w:color w:val="000000" w:themeColor="text1"/>
+        </w:rPr>
+        <w:t>AND CO2 and HCO-3 have been calibrated using the plotted data</w:t>
+      </w:r>
+      <w:r>
+        <w:br/>
+      </w:r>
+      <w:r>
+        <w:rPr>
+          <w:color w:val="000000" w:themeColor="text1"/>
+        </w:rPr>
+        <w:t>When I click the button "</w:t>
+      </w:r>
+      <w:proofErr w:type="spellStart"/>
+      <w:r>
+        <w:rPr>
+          <w:color w:val="000000" w:themeColor="text1"/>
+        </w:rPr>
+        <w:t>BiCarb</w:t>
+      </w:r>
+      <w:proofErr w:type="spellEnd"/>
+      <w:r>
+        <w:rPr>
+          <w:color w:val="000000" w:themeColor="text1"/>
+        </w:rPr>
+        <w:t>/CO2"</w:t>
+      </w:r>
+      <w:r>
+        <w:br/>
+      </w:r>
+      <w:r>
+        <w:rPr>
+          <w:color w:val="000000" w:themeColor="text1"/>
+        </w:rPr>
+        <w:t xml:space="preserve">Then the correct ratio of </w:t>
+      </w:r>
+      <w:proofErr w:type="spellStart"/>
+      <w:r>
+        <w:rPr>
+          <w:color w:val="000000" w:themeColor="text1"/>
+        </w:rPr>
+        <w:t>BiCarb</w:t>
+      </w:r>
+      <w:proofErr w:type="spellEnd"/>
+      <w:r>
+        <w:rPr>
+          <w:color w:val="000000" w:themeColor="text1"/>
+        </w:rPr>
+        <w:t>/CO2 will be computed and displayed.</w:t>
+      </w:r>
+    </w:p>
+    <w:p>
+      <w:pPr>
+        <w:spacing w:after="0" w:line="360" w:lineRule="auto"/>
+        <w:rPr>
+          <w:color w:val="000000" w:themeColor="text1"/>
+        </w:rPr>
+      </w:pPr>
+      <w:r>
+        <w:rPr>
+          <w:b/>
+          <w:bCs/>
+          <w:color w:val="000000" w:themeColor="text1"/>
+        </w:rPr>
+        <w:t>User Story US2: Plot Derivatives</w:t>
+      </w:r>
+    </w:p>
+    <w:p>
+      <w:pPr>
+        <w:spacing w:after="0" w:line="360" w:lineRule="auto"/>
+        <w:rPr>
+          <w:color w:val="000000" w:themeColor="text1"/>
+        </w:rPr>
+      </w:pPr>
+      <w:r>
+        <w:rPr>
+          <w:color w:val="000000" w:themeColor="text1"/>
+        </w:rPr>
+        <w:t>As a Lab Researcher, I need the first and second derivatives of percent CO2 49 So that I can analyze and log it.</w:t>
+      </w:r>
+    </w:p>
+    <w:p>
+      <w:pPr>
+        <w:spacing w:after="0" w:line="360" w:lineRule="auto"/>
+        <w:rPr>
+          <w:color w:val="000000" w:themeColor="text1"/>
+        </w:rPr>
+      </w:pPr>
+      <w:r>
+        <w:rPr>
+          <w:color w:val="000000" w:themeColor="text1"/>
+        </w:rPr>
+        <w:t>Feature: Plot Derivatives</w:t>
+      </w:r>
+    </w:p>
+    <w:p>
+      <w:pPr>
+        <w:spacing w:after="0" w:line="360" w:lineRule="auto"/>
+        <w:rPr>
+          <w:color w:val="000000" w:themeColor="text1"/>
+        </w:rPr>
+      </w:pPr>
+      <w:r>
+        <w:rPr>
+          <w:color w:val="000000" w:themeColor="text1"/>
+        </w:rPr>
+        <w:t>Scenario: Lab researcher plots Atom Percent and its derivative for CO2 data</w:t>
+      </w:r>
+    </w:p>
+    <w:p>
+      <w:pPr>
+        <w:spacing w:after="0" w:line="360" w:lineRule="auto"/>
+        <w:ind w:left="720"/>
+        <w:rPr>
+          <w:color w:val="000000" w:themeColor="text1"/>
+        </w:rPr>
+      </w:pPr>
+      <w:r>
+        <w:rPr>
+          <w:color w:val="000000" w:themeColor="text1"/>
+        </w:rPr>
+        <w:t>Given the mass spectrometer data file has data on the CO2 49, 47 &amp; 45 masses.</w:t>
+      </w:r>
+      <w:r>
+        <w:br/>
+      </w:r>
+      <w:r>
+        <w:rPr>
+          <w:color w:val="000000" w:themeColor="text1"/>
+        </w:rPr>
+        <w:t>When I run module 3 (using the "start" or "</w:t>
+      </w:r>
+      <w:proofErr w:type="spellStart"/>
+      <w:r>
+        <w:rPr>
+          <w:color w:val="000000" w:themeColor="text1"/>
+        </w:rPr>
+        <w:t>unpause</w:t>
+      </w:r>
+      <w:proofErr w:type="spellEnd"/>
+      <w:r>
+        <w:rPr>
+          <w:color w:val="000000" w:themeColor="text1"/>
+        </w:rPr>
+        <w:t>" button)</w:t>
+      </w:r>
+      <w:r>
+        <w:br/>
+      </w:r>
+      <w:r>
+        <w:rPr>
+          <w:color w:val="000000" w:themeColor="text1"/>
+        </w:rPr>
+        <w:t>Then two graphs will show the first and second derivatives of percent CO2 49 respectively.</w:t>
+      </w:r>
+    </w:p>
+    <w:p>
+      <w:pPr>
+        <w:rPr>
+          <w:color w:val="000000" w:themeColor="text1"/>
+        </w:rPr>
+      </w:pPr>
+    </w:p>
+    <w:p>
+      <w:pPr>
+        <w:spacing w:after="0" w:line="360" w:lineRule="auto"/>
+        <w:rPr>
+          <w:color w:val="000000" w:themeColor="text1"/>
+        </w:rPr>
+      </w:pPr>
+      <w:r>
+        <w:rPr>
+          <w:b/>
+          <w:bCs/>
+          <w:color w:val="000000" w:themeColor="text1"/>
+        </w:rPr>
+        <w:t>User Story US3: Convert Data</w:t>
+      </w:r>
+    </w:p>
+    <w:p>
+      <w:pPr>
+        <w:spacing w:after="0" w:line="360" w:lineRule="auto"/>
+        <w:rPr>
+          <w:color w:val="000000" w:themeColor="text1"/>
+        </w:rPr>
+      </w:pPr>
+      <w:r>
+        <w:rPr>
+          <w:color w:val="000000" w:themeColor="text1"/>
+        </w:rPr>
+        <w:t>As a Lab Researcher, I need modules 1-3 to work for the second mass spectrometer so that I can analyze its data the same way.</w:t>
+      </w:r>
+    </w:p>
+    <w:p>
+      <w:pPr>
+        <w:spacing w:after="0" w:line="360" w:lineRule="auto"/>
+        <w:rPr>
+          <w:color w:val="000000" w:themeColor="text1"/>
+        </w:rPr>
+      </w:pPr>
+      <w:r>
+        <w:rPr>
+          <w:color w:val="000000" w:themeColor="text1"/>
+        </w:rPr>
+        <w:t>Feature: Convert Data</w:t>
+      </w:r>
+    </w:p>
+    <w:p>
+      <w:pPr>
+        <w:spacing w:after="0" w:line="360" w:lineRule="auto"/>
+        <w:rPr>
+          <w:color w:val="000000" w:themeColor="text1"/>
+        </w:rPr>
+      </w:pPr>
+      <w:r>
+        <w:rPr>
+          <w:color w:val="000000" w:themeColor="text1"/>
+        </w:rPr>
+        <w:t>Scenario: Lab researcher converts data to be compatible with modules 1-3</w:t>
+      </w:r>
+    </w:p>
+    <w:p>
+      <w:pPr>
+        <w:ind w:left="720"/>
+        <w:rPr>
+          <w:color w:val="000000" w:themeColor="text1"/>
+        </w:rPr>
+      </w:pPr>
+      <w:r>
+        <w:rPr>
+          <w:color w:val="000000" w:themeColor="text1"/>
+        </w:rPr>
+        <w:t xml:space="preserve">Given Instrument B (the second mass spectrometer) is outputting </w:t>
+      </w:r>
+      <w:proofErr w:type="gramStart"/>
+      <w:r>
+        <w:rPr>
+          <w:color w:val="000000" w:themeColor="text1"/>
+        </w:rPr>
+        <w:t>data, or</w:t>
+      </w:r>
+      <w:proofErr w:type="gramEnd"/>
+      <w:r>
+        <w:rPr>
+          <w:color w:val="000000" w:themeColor="text1"/>
+        </w:rPr>
+        <w:t xml:space="preserve"> has outputted data</w:t>
+      </w:r>
+      <w:r>
+        <w:br/>
+      </w:r>
+      <w:proofErr w:type="spellStart"/>
+      <w:r>
+        <w:rPr>
+          <w:color w:val="000000" w:themeColor="text1"/>
+        </w:rPr>
+        <w:t>WhenI</w:t>
+      </w:r>
+      <w:proofErr w:type="spellEnd"/>
+      <w:r>
+        <w:rPr>
+          <w:color w:val="000000" w:themeColor="text1"/>
+        </w:rPr>
+        <w:t xml:space="preserve"> select the Instrument B option on module 1/2/3</w:t>
+      </w:r>
+      <w:r>
+        <w:br/>
+      </w:r>
+      <w:r>
+        <w:rPr>
+          <w:color w:val="000000" w:themeColor="text1"/>
+        </w:rPr>
+        <w:t xml:space="preserve">And I select the Instrument B </w:t>
+      </w:r>
+      <w:proofErr w:type="spellStart"/>
+      <w:r>
+        <w:rPr>
+          <w:color w:val="000000" w:themeColor="text1"/>
+        </w:rPr>
+        <w:t>datastream</w:t>
+      </w:r>
+      <w:proofErr w:type="spellEnd"/>
+      <w:r>
+        <w:rPr>
+          <w:color w:val="000000" w:themeColor="text1"/>
+        </w:rPr>
+        <w:t xml:space="preserve"> (likely a directory)</w:t>
+      </w:r>
+      <w:r>
+        <w:br/>
+      </w:r>
+      <w:r>
+        <w:rPr>
+          <w:color w:val="000000" w:themeColor="text1"/>
+        </w:rPr>
+        <w:t>Then module 1/2/3 functions as normal, including all use cases for module 1/2/3.</w:t>
+      </w:r>
+    </w:p>
+    <w:p>
+      <w:pPr>
+        <w:spacing w:after="0" w:line="360" w:lineRule="auto"/>
+        <w:rPr>
+          <w:color w:val="000000" w:themeColor="text1"/>
+        </w:rPr>
+      </w:pPr>
+      <w:r>
+        <w:rPr>
+          <w:b/>
+          <w:bCs/>
+          <w:color w:val="000000" w:themeColor="text1"/>
+        </w:rPr>
+        <w:t xml:space="preserve">User Story US4: </w:t>
+      </w:r>
+      <w:proofErr w:type="spellStart"/>
+      <w:r>
+        <w:rPr>
+          <w:b/>
+          <w:bCs/>
+          <w:color w:val="000000" w:themeColor="text1"/>
+        </w:rPr>
+        <w:t>Datastream</w:t>
+      </w:r>
+      <w:proofErr w:type="spellEnd"/>
+      <w:r>
+        <w:rPr>
+          <w:b/>
+          <w:bCs/>
+          <w:color w:val="000000" w:themeColor="text1"/>
+        </w:rPr>
+        <w:t xml:space="preserve"> Combining</w:t>
+      </w:r>
+    </w:p>
+    <w:p>
+      <w:pPr>
+        <w:spacing w:after="0" w:line="360" w:lineRule="auto"/>
+        <w:rPr>
+          <w:color w:val="000000" w:themeColor="text1"/>
+        </w:rPr>
+      </w:pPr>
+      <w:r>
+        <w:rPr>
+          <w:color w:val="000000" w:themeColor="text1"/>
+        </w:rPr>
+        <w:t xml:space="preserve">As a Data Researcher, I need data from the LI-COR Leaf-gas Exchange System, Tunable Diode Laser, and </w:t>
+      </w:r>
+      <w:proofErr w:type="spellStart"/>
+      <w:r>
+        <w:rPr>
+          <w:color w:val="000000" w:themeColor="text1"/>
+        </w:rPr>
+        <w:t>Picarro</w:t>
+      </w:r>
+      <w:proofErr w:type="spellEnd"/>
+      <w:r>
+        <w:rPr>
+          <w:color w:val="000000" w:themeColor="text1"/>
+        </w:rPr>
+        <w:t xml:space="preserve"> consolidated into one or more spreadsheets so that I can analyze the data more efficiently.</w:t>
+      </w:r>
+    </w:p>
+    <w:p>
+      <w:pPr>
+        <w:spacing w:after="0" w:line="360" w:lineRule="auto"/>
+        <w:rPr>
+          <w:color w:val="000000" w:themeColor="text1"/>
+        </w:rPr>
+      </w:pPr>
+      <w:r>
+        <w:rPr>
+          <w:color w:val="000000" w:themeColor="text1"/>
+        </w:rPr>
+        <w:t xml:space="preserve">Feature: </w:t>
+      </w:r>
+      <w:proofErr w:type="spellStart"/>
+      <w:r>
+        <w:rPr>
+          <w:color w:val="000000" w:themeColor="text1"/>
+        </w:rPr>
+        <w:t>Datastream</w:t>
+      </w:r>
+      <w:proofErr w:type="spellEnd"/>
+      <w:r>
+        <w:rPr>
+          <w:color w:val="000000" w:themeColor="text1"/>
+        </w:rPr>
+        <w:t xml:space="preserve"> Combining</w:t>
+      </w:r>
+    </w:p>
+    <w:p>
+      <w:pPr>
+        <w:spacing w:after="0" w:line="360" w:lineRule="auto"/>
+        <w:rPr>
+          <w:color w:val="000000" w:themeColor="text1"/>
+        </w:rPr>
+      </w:pPr>
+      <w:r>
+        <w:rPr>
+          <w:color w:val="000000" w:themeColor="text1"/>
+        </w:rPr>
+        <w:t>Scenario: Lab researcher combines three streams of data</w:t>
+      </w:r>
+    </w:p>
+    <w:p>
+      <w:pPr>
+        <w:ind w:left="720"/>
+        <w:rPr>
+          <w:color w:val="000000" w:themeColor="text1"/>
+        </w:rPr>
+      </w:pPr>
+      <w:r>
+        <w:rPr>
+          <w:color w:val="000000" w:themeColor="text1"/>
+        </w:rPr>
+        <w:t>Given I have data from all three instruments</w:t>
+      </w:r>
+      <w:r>
+        <w:br/>
+      </w:r>
+      <w:r>
+        <w:rPr>
+          <w:color w:val="000000" w:themeColor="text1"/>
+        </w:rPr>
+        <w:t>When I run module 5</w:t>
+      </w:r>
+      <w:r>
+        <w:br/>
+      </w:r>
+      <w:r>
+        <w:rPr>
+          <w:color w:val="000000" w:themeColor="text1"/>
+        </w:rPr>
+        <w:t>Then one or more spreadsheets collectively containing all the data, collated by time, is created.</w:t>
+      </w:r>
+    </w:p>
+    <w:p>
+      <w:pPr>
+        <w:spacing w:after="0" w:line="360" w:lineRule="auto"/>
+        <w:rPr>
+          <w:color w:val="000000" w:themeColor="text1"/>
+        </w:rPr>
+      </w:pPr>
+      <w:r>
+        <w:rPr>
+          <w:b/>
+          <w:bCs/>
+          <w:color w:val="000000" w:themeColor="text1"/>
+        </w:rPr>
+        <w:t>User Story US5: Data Isolation</w:t>
+      </w:r>
+    </w:p>
+    <w:p>
+      <w:pPr>
+        <w:spacing w:after="0" w:line="360" w:lineRule="auto"/>
+        <w:rPr>
+          <w:color w:val="000000" w:themeColor="text1"/>
+        </w:rPr>
+      </w:pPr>
+      <w:r>
+        <w:rPr>
+          <w:color w:val="000000" w:themeColor="text1"/>
+        </w:rPr>
+        <w:lastRenderedPageBreak/>
+        <w:t>As a Data Researcher, I need to isolate portions of data so that I can view and analyze the most important parts of a multi-hour lab experimentation session.</w:t>
+      </w:r>
+    </w:p>
+    <w:p>
+      <w:pPr>
+        <w:spacing w:after="0" w:line="360" w:lineRule="auto"/>
+        <w:rPr>
+          <w:color w:val="000000" w:themeColor="text1"/>
+        </w:rPr>
+      </w:pPr>
+      <w:r>
+        <w:rPr>
+          <w:color w:val="000000" w:themeColor="text1"/>
+        </w:rPr>
+        <w:t>Feature: Data Isolation</w:t>
+      </w:r>
+    </w:p>
+    <w:p>
+      <w:pPr>
+        <w:spacing w:after="0" w:line="360" w:lineRule="auto"/>
+        <w:rPr>
+          <w:color w:val="000000" w:themeColor="text1"/>
+        </w:rPr>
+      </w:pPr>
+      <w:r>
+        <w:rPr>
+          <w:color w:val="000000" w:themeColor="text1"/>
+        </w:rPr>
+        <w:t>Scenario: Lab researcher isolates data</w:t>
+      </w:r>
+    </w:p>
+    <w:p>
+      <w:pPr>
+        <w:ind w:left="720"/>
+        <w:rPr>
+          <w:color w:val="000000" w:themeColor="text1"/>
+        </w:rPr>
+      </w:pPr>
+      <w:r>
+        <w:rPr>
+          <w:color w:val="000000" w:themeColor="text1"/>
+        </w:rPr>
+        <w:t>Given the System has collected a non-trivial amount of data from the mass spectrometer</w:t>
+      </w:r>
+      <w:r>
+        <w:br/>
+      </w:r>
+      <w:r>
+        <w:rPr>
+          <w:color w:val="000000" w:themeColor="text1"/>
+        </w:rPr>
+        <w:t>When I drag the left and right edges of my selection to a portion of the data graph</w:t>
+      </w:r>
+      <w:r>
+        <w:br/>
+      </w:r>
+      <w:r>
+        <w:rPr>
+          <w:color w:val="000000" w:themeColor="text1"/>
+        </w:rPr>
+        <w:t>Then only data from that portion of the graph will be analyzed in the calculation dashboard.</w:t>
+      </w:r>
+    </w:p>
+    <w:p>
+      <w:pPr>
+        <w:spacing w:after="0" w:line="360" w:lineRule="auto"/>
+        <w:rPr>
+          <w:color w:val="000000" w:themeColor="text1"/>
+        </w:rPr>
+      </w:pPr>
+      <w:r>
+        <w:rPr>
+          <w:b/>
+          <w:bCs/>
+          <w:color w:val="000000" w:themeColor="text1"/>
+        </w:rPr>
+        <w:t>User Story US</w:t>
+      </w:r>
+      <w:r>
+        <w:rPr>
+          <w:b/>
+          <w:bCs/>
+          <w:color w:val="000000" w:themeColor="text1"/>
+        </w:rPr>
+        <w:t>6</w:t>
+      </w:r>
+      <w:r>
+        <w:rPr>
+          <w:b/>
+          <w:bCs/>
+          <w:color w:val="000000" w:themeColor="text1"/>
+        </w:rPr>
+        <w:t>: Data Isolation</w:t>
+      </w:r>
+    </w:p>
+    <w:p>
+      <w:pPr>
+        <w:spacing w:after="0" w:line="360" w:lineRule="auto"/>
+        <w:rPr>
+          <w:color w:val="000000" w:themeColor="text1"/>
+        </w:rPr>
+      </w:pPr>
+      <w:r>
+        <w:rPr>
+          <w:color w:val="000000" w:themeColor="text1"/>
+        </w:rPr>
+        <w:t>As a lab researcher</w:t>
+      </w:r>
+      <w:r>
+        <w:rPr>
+          <w:color w:val="000000" w:themeColor="text1"/>
+        </w:rPr>
+        <w:t xml:space="preserve">, </w:t>
+      </w:r>
+      <w:r>
+        <w:rPr>
+          <w:color w:val="000000" w:themeColor="text1"/>
+        </w:rPr>
+        <w:t>I need modules 1-3 to work for instrument B (the second mass spectrometer)</w:t>
+      </w:r>
+      <w:r>
+        <w:rPr>
+          <w:color w:val="000000" w:themeColor="text1"/>
+        </w:rPr>
+        <w:t xml:space="preserve"> s</w:t>
+      </w:r>
+      <w:r>
+        <w:rPr>
+          <w:color w:val="000000" w:themeColor="text1"/>
+        </w:rPr>
+        <w:t>o that I can analyze its data the same way.</w:t>
+      </w:r>
+    </w:p>
+    <w:p>
+      <w:pPr>
+        <w:spacing w:after="0" w:line="360" w:lineRule="auto"/>
+        <w:rPr>
+          <w:color w:val="000000" w:themeColor="text1"/>
+        </w:rPr>
+      </w:pPr>
+      <w:r>
+        <w:rPr>
+          <w:color w:val="000000" w:themeColor="text1"/>
+        </w:rPr>
+        <w:t xml:space="preserve">Feature: Data </w:t>
+      </w:r>
+      <w:r>
+        <w:rPr>
+          <w:color w:val="000000" w:themeColor="text1"/>
+        </w:rPr>
+        <w:t>Conversion</w:t>
+      </w:r>
+    </w:p>
+    <w:p>
+      <w:pPr>
+        <w:spacing w:after="0" w:line="360" w:lineRule="auto"/>
+        <w:rPr>
+          <w:color w:val="000000" w:themeColor="text1"/>
+        </w:rPr>
+      </w:pPr>
+      <w:r>
+        <w:rPr>
+          <w:color w:val="000000" w:themeColor="text1"/>
+        </w:rPr>
+        <w:t xml:space="preserve">Scenario: Lab researcher </w:t>
+      </w:r>
+      <w:r>
+        <w:rPr>
+          <w:color w:val="000000" w:themeColor="text1"/>
+        </w:rPr>
+        <w:t>Converts Data</w:t>
+      </w:r>
+    </w:p>
+    <w:p>
+      <w:pPr>
+        <w:spacing w:after="0"/>
+        <w:ind w:left="720"/>
+        <w:rPr>
+          <w:color w:val="000000" w:themeColor="text1"/>
+        </w:rPr>
+      </w:pPr>
+      <w:r>
+        <w:rPr>
+          <w:color w:val="000000" w:themeColor="text1"/>
+        </w:rPr>
+        <w:t xml:space="preserve">Given Instrument B (the second mass spectrometer) is outputting data, or has </w:t>
+      </w:r>
+      <w:proofErr w:type="gramStart"/>
+      <w:r>
+        <w:rPr>
+          <w:color w:val="000000" w:themeColor="text1"/>
+        </w:rPr>
+        <w:t>outputted</w:t>
+      </w:r>
+      <w:proofErr w:type="gramEnd"/>
+      <w:r>
+        <w:rPr>
+          <w:color w:val="000000" w:themeColor="text1"/>
+        </w:rPr>
+        <w:t xml:space="preserve"> data</w:t>
+      </w:r>
+      <w:r>
+        <w:rPr>
+          <w:color w:val="000000" w:themeColor="text1"/>
+        </w:rPr>
+        <w:t xml:space="preserve"> through </w:t>
+      </w:r>
+      <w:proofErr w:type="spellStart"/>
+      <w:r>
+        <w:rPr>
+          <w:color w:val="000000" w:themeColor="text1"/>
+        </w:rPr>
+        <w:t>EZView</w:t>
+      </w:r>
+      <w:proofErr w:type="spellEnd"/>
+    </w:p>
+    <w:p>
+      <w:pPr>
+        <w:spacing w:after="0"/>
+        <w:ind w:left="720"/>
+        <w:rPr>
+          <w:color w:val="000000" w:themeColor="text1"/>
+        </w:rPr>
+      </w:pPr>
+      <w:r>
+        <w:rPr>
+          <w:color w:val="000000" w:themeColor="text1"/>
+        </w:rPr>
+        <w:t xml:space="preserve">When I select the </w:t>
+      </w:r>
+      <w:r>
+        <w:rPr>
+          <w:color w:val="000000" w:themeColor="text1"/>
+        </w:rPr>
+        <w:t>data spool file</w:t>
+      </w:r>
+    </w:p>
+    <w:p>
+      <w:pPr>
+        <w:spacing w:after="0"/>
+        <w:ind w:left="720"/>
+        <w:rPr>
+          <w:color w:val="000000" w:themeColor="text1"/>
+        </w:rPr>
+      </w:pPr>
+      <w:r>
+        <w:rPr>
+          <w:color w:val="000000" w:themeColor="text1"/>
+        </w:rPr>
+        <w:t xml:space="preserve">Then </w:t>
+      </w:r>
+      <w:r>
+        <w:rPr>
+          <w:color w:val="000000" w:themeColor="text1"/>
+        </w:rPr>
+        <w:t>module 4 creates a folder containing that data in the format used by modules 1-3.</w:t>
+      </w:r>
+    </w:p>
+    <w:p>
+      <w:pPr>
+        <w:pStyle w:val="Heading1"/>
+      </w:pPr>
+      <w:bookmarkStart w:id="57" w:name="_Toc193114484"/>
+      <w:r>
+        <w:t>Appendix B - Traceability Matrix</w:t>
+      </w:r>
+      <w:bookmarkEnd w:id="57"/>
+    </w:p>
+    <w:p>
+      <w:pPr>
+        <w:rPr>
+          <w:color w:val="000000" w:themeColor="text1"/>
+        </w:rPr>
+      </w:pPr>
+      <w:r>
+        <w:rPr>
+          <w:color w:val="000000" w:themeColor="text1"/>
+        </w:rPr>
+        <w:t>The table below links functional requirements to their corresponding use cases and user stories. This mapping ensures that every requirement is fully addressed and connected to relevant user interactions, providing a clear line of traceability throughout the system.</w:t>
+      </w:r>
+    </w:p>
+    <w:tbl>
+      <w:tblPr>
+        <w:tblStyle w:val="TableGrid"/>
+        <w:tblW w:w="0" w:type="auto"/>
+        <w:tblBorders>
+          <w:top w:val="single" w:sz="6" w:space="0" w:color="auto"/>
+          <w:left w:val="single" w:sz="6" w:space="0" w:color="auto"/>
+          <w:bottom w:val="single" w:sz="6" w:space="0" w:color="auto"/>
+          <w:right w:val="single" w:sz="6" w:space="0" w:color="auto"/>
+        </w:tblBorders>
+        <w:tblLayout w:type="fixed"/>
+        <w:tblLook w:val="06A0" w:firstRow="1" w:lastRow="0" w:firstColumn="1" w:lastColumn="0" w:noHBand="1" w:noVBand="1"/>
+      </w:tblPr>
+      <w:tblGrid>
+        <w:gridCol w:w="2340"/>
+        <w:gridCol w:w="2340"/>
+        <w:gridCol w:w="3240"/>
+        <w:gridCol w:w="1425"/>
+      </w:tblGrid>
+      <w:tr>
+        <w:trPr>
+          <w:trHeight w:val="300"/>
+        </w:trPr>
+        <w:tc>
+          <w:tcPr>
+            <w:tcW w:w="2340" w:type="dxa"/>
+            <w:tcMar>
+              <w:left w:w="105" w:type="dxa"/>
+              <w:right w:w="105" w:type="dxa"/>
+            </w:tcMar>
+          </w:tcPr>
+          <w:p>
+            <w:r>
+              <w:t>Functional Requirement</w:t>
+            </w:r>
+          </w:p>
+        </w:tc>
+        <w:tc>
+          <w:tcPr>
+            <w:tcW w:w="2340" w:type="dxa"/>
+            <w:tcMar>
+              <w:left w:w="105" w:type="dxa"/>
+              <w:right w:w="105" w:type="dxa"/>
+            </w:tcMar>
+          </w:tcPr>
+          <w:p>
+            <w:r>
+              <w:t>Use Case</w:t>
+            </w:r>
+          </w:p>
+        </w:tc>
+        <w:tc>
+          <w:tcPr>
+            <w:tcW w:w="3240" w:type="dxa"/>
+            <w:tcMar>
+              <w:left w:w="105" w:type="dxa"/>
+              <w:right w:w="105" w:type="dxa"/>
+            </w:tcMar>
+          </w:tcPr>
+          <w:p>
+            <w:r>
+              <w:t>User Story</w:t>
+            </w:r>
+          </w:p>
+        </w:tc>
+        <w:tc>
+          <w:tcPr>
+            <w:tcW w:w="1425" w:type="dxa"/>
+            <w:tcMar>
+              <w:left w:w="105" w:type="dxa"/>
+              <w:right w:w="105" w:type="dxa"/>
+            </w:tcMar>
+          </w:tcPr>
+          <w:p>
+            <w:r>
+              <w:t>Priority</w:t>
+            </w:r>
+          </w:p>
+        </w:tc>
+      </w:tr>
+      <w:tr>
+        <w:trPr>
+          <w:trHeight w:val="300"/>
+        </w:trPr>
+        <w:tc>
+          <w:tcPr>
+            <w:tcW w:w="2340" w:type="dxa"/>
+            <w:tcMar>
+              <w:left w:w="105" w:type="dxa"/>
+              <w:right w:w="105" w:type="dxa"/>
+            </w:tcMar>
+          </w:tcPr>
+          <w:p>
+            <w:pPr>
+              <w:rPr>
+                <w:color w:val="000000" w:themeColor="text1"/>
+              </w:rPr>
+            </w:pPr>
+            <w:r>
+              <w:rPr>
+                <w:color w:val="000000" w:themeColor="text1"/>
+              </w:rPr>
+              <w:t>[FR-1] Calculate Atom Ratio</w:t>
+            </w:r>
+          </w:p>
+        </w:tc>
+        <w:tc>
+          <w:tcPr>
+            <w:tcW w:w="2340" w:type="dxa"/>
+            <w:tcMar>
+              <w:left w:w="105" w:type="dxa"/>
+              <w:right w:w="105" w:type="dxa"/>
+            </w:tcMar>
+          </w:tcPr>
+          <w:p>
+            <w:pPr>
+              <w:spacing w:after="200" w:line="276" w:lineRule="auto"/>
+              <w:rPr>
+                <w:color w:val="000000" w:themeColor="text1"/>
+              </w:rPr>
+            </w:pPr>
+            <w:r>
+              <w:t xml:space="preserve">UC-1: </w:t>
+            </w:r>
+            <w:r>
+              <w:rPr>
+                <w:color w:val="000000" w:themeColor="text1"/>
+              </w:rPr>
+              <w:t>Calculate Bicarbonate/CO2 Ratio</w:t>
+            </w:r>
+          </w:p>
+        </w:tc>
+        <w:tc>
+          <w:tcPr>
+            <w:tcW w:w="3240" w:type="dxa"/>
+            <w:tcMar>
+              <w:left w:w="105" w:type="dxa"/>
+              <w:right w:w="105" w:type="dxa"/>
+            </w:tcMar>
+          </w:tcPr>
+          <w:p>
+            <w:r>
+              <w:t>US5: Data Isolation</w:t>
+            </w:r>
+          </w:p>
+        </w:tc>
+        <w:tc>
+          <w:tcPr>
+            <w:tcW w:w="1425" w:type="dxa"/>
+            <w:tcMar>
+              <w:left w:w="105" w:type="dxa"/>
+              <w:right w:w="105" w:type="dxa"/>
+            </w:tcMar>
+          </w:tcPr>
+          <w:p>
+            <w:r>
+              <w:t>Level 0</w:t>
+            </w:r>
+          </w:p>
+        </w:tc>
+      </w:tr>
+      <w:tr>
+        <w:trPr>
+          <w:trHeight w:val="300"/>
+        </w:trPr>
+        <w:tc>
+          <w:tcPr>
+            <w:tcW w:w="2340" w:type="dxa"/>
+            <w:tcMar>
+              <w:left w:w="105" w:type="dxa"/>
+              <w:right w:w="105" w:type="dxa"/>
+            </w:tcMar>
+          </w:tcPr>
+          <w:p>
+            <w:pPr>
+              <w:rPr>
+                <w:color w:val="000000" w:themeColor="text1"/>
+              </w:rPr>
+            </w:pPr>
+            <w:r>
+              <w:rPr>
+                <w:color w:val="000000" w:themeColor="text1"/>
+              </w:rPr>
+              <w:t>[FR-2] Center Mean Bars</w:t>
+            </w:r>
+          </w:p>
+        </w:tc>
+        <w:tc>
+          <w:tcPr>
+            <w:tcW w:w="2340" w:type="dxa"/>
+            <w:tcMar>
+              <w:left w:w="105" w:type="dxa"/>
+              <w:right w:w="105" w:type="dxa"/>
+            </w:tcMar>
+          </w:tcPr>
+          <w:p>
+            <w:pPr>
+              <w:spacing w:after="200" w:line="276" w:lineRule="auto"/>
+              <w:rPr>
+                <w:color w:val="000000" w:themeColor="text1"/>
+              </w:rPr>
+            </w:pPr>
+            <w:r>
+              <w:t xml:space="preserve">UC-1: </w:t>
+            </w:r>
+            <w:r>
+              <w:rPr>
+                <w:color w:val="000000" w:themeColor="text1"/>
+              </w:rPr>
+              <w:t>Calculate Bicarbonate/CO2 Ratio</w:t>
+            </w:r>
+          </w:p>
+        </w:tc>
+        <w:tc>
+          <w:tcPr>
+            <w:tcW w:w="3240" w:type="dxa"/>
+            <w:tcMar>
+              <w:left w:w="105" w:type="dxa"/>
+              <w:right w:w="105" w:type="dxa"/>
+            </w:tcMar>
+          </w:tcPr>
+          <w:p>
+            <w:pPr>
+              <w:rPr>
+                <w:color w:val="000000" w:themeColor="text1"/>
+              </w:rPr>
+            </w:pPr>
+            <w:r>
+              <w:t xml:space="preserve">US1: </w:t>
+            </w:r>
+            <w:r>
+              <w:rPr>
+                <w:color w:val="000000" w:themeColor="text1"/>
+              </w:rPr>
+              <w:t>Calculate Bicarbonate/CO2 Ratio</w:t>
+            </w:r>
+          </w:p>
+        </w:tc>
+        <w:tc>
+          <w:tcPr>
+            <w:tcW w:w="1425" w:type="dxa"/>
+            <w:tcMar>
+              <w:left w:w="105" w:type="dxa"/>
+              <w:right w:w="105" w:type="dxa"/>
+            </w:tcMar>
+          </w:tcPr>
+          <w:p>
+            <w:r>
+              <w:t>Level 1</w:t>
+            </w:r>
+          </w:p>
+        </w:tc>
+      </w:tr>
+      <w:tr>
+        <w:trPr>
+          <w:trHeight w:val="300"/>
+        </w:trPr>
+        <w:tc>
+          <w:tcPr>
+            <w:tcW w:w="2340" w:type="dxa"/>
+            <w:tcMar>
+              <w:left w:w="105" w:type="dxa"/>
+              <w:right w:w="105" w:type="dxa"/>
+            </w:tcMar>
+          </w:tcPr>
+          <w:p>
+            <w:pPr>
+              <w:rPr>
+                <w:color w:val="000000" w:themeColor="text1"/>
+              </w:rPr>
+            </w:pPr>
+            <w:r>
+              <w:rPr>
+                <w:color w:val="000000" w:themeColor="text1"/>
+              </w:rPr>
+              <w:t>[FR-3] Plot Atom Percentage</w:t>
+            </w:r>
+          </w:p>
+        </w:tc>
+        <w:tc>
+          <w:tcPr>
+            <w:tcW w:w="2340" w:type="dxa"/>
+            <w:tcMar>
+              <w:left w:w="105" w:type="dxa"/>
+              <w:right w:w="105" w:type="dxa"/>
+            </w:tcMar>
+          </w:tcPr>
+          <w:p>
+            <w:r>
+              <w:t>UC-2: Plot Derivatives</w:t>
+            </w:r>
+          </w:p>
+        </w:tc>
+        <w:tc>
+          <w:tcPr>
+            <w:tcW w:w="3240" w:type="dxa"/>
+            <w:tcMar>
+              <w:left w:w="105" w:type="dxa"/>
+              <w:right w:w="105" w:type="dxa"/>
+            </w:tcMar>
+          </w:tcPr>
+          <w:p>
+            <w:r>
+              <w:t>US2: Plot Derivatives</w:t>
+            </w:r>
+          </w:p>
+        </w:tc>
+        <w:tc>
+          <w:tcPr>
+            <w:tcW w:w="1425" w:type="dxa"/>
+            <w:tcMar>
+              <w:left w:w="105" w:type="dxa"/>
+              <w:right w:w="105" w:type="dxa"/>
+            </w:tcMar>
+          </w:tcPr>
+          <w:p>
+            <w:r>
+              <w:t>Level 0</w:t>
+            </w:r>
+          </w:p>
+          <w:p/>
+        </w:tc>
+      </w:tr>
+      <w:tr>
+        <w:trPr>
+          <w:trHeight w:val="300"/>
+        </w:trPr>
+        <w:tc>
+          <w:tcPr>
+            <w:tcW w:w="2340" w:type="dxa"/>
+            <w:tcMar>
+              <w:left w:w="105" w:type="dxa"/>
+              <w:right w:w="105" w:type="dxa"/>
+            </w:tcMar>
+          </w:tcPr>
+          <w:p>
+            <w:pPr>
+              <w:rPr>
+                <w:color w:val="000000" w:themeColor="text1"/>
+              </w:rPr>
+            </w:pPr>
+            <w:r>
+              <w:rPr>
+                <w:color w:val="000000" w:themeColor="text1"/>
+              </w:rPr>
+              <w:t>[FR-4] Plot Derivative</w:t>
+            </w:r>
+          </w:p>
+        </w:tc>
+        <w:tc>
+          <w:tcPr>
+            <w:tcW w:w="2340" w:type="dxa"/>
+            <w:tcMar>
+              <w:left w:w="105" w:type="dxa"/>
+              <w:right w:w="105" w:type="dxa"/>
+            </w:tcMar>
+          </w:tcPr>
+          <w:p>
+            <w:r>
+              <w:t>UC-2: Plot Derivatives</w:t>
+            </w:r>
+          </w:p>
+        </w:tc>
+        <w:tc>
+          <w:tcPr>
+            <w:tcW w:w="3240" w:type="dxa"/>
+            <w:tcMar>
+              <w:left w:w="105" w:type="dxa"/>
+              <w:right w:w="105" w:type="dxa"/>
+            </w:tcMar>
+          </w:tcPr>
+          <w:p>
+            <w:r>
+              <w:t>US2: Plot Derivatives</w:t>
+            </w:r>
+          </w:p>
+          <w:p/>
+        </w:tc>
+        <w:tc>
+          <w:tcPr>
+            <w:tcW w:w="1425" w:type="dxa"/>
+            <w:tcMar>
+              <w:left w:w="105" w:type="dxa"/>
+              <w:right w:w="105" w:type="dxa"/>
+            </w:tcMar>
+          </w:tcPr>
+          <w:p>
+            <w:r>
+              <w:t>Level 0</w:t>
+            </w:r>
+          </w:p>
+          <w:p/>
+        </w:tc>
+      </w:tr>
+      <w:tr>
+        <w:trPr>
+          <w:trHeight w:val="300"/>
+        </w:trPr>
+        <w:tc>
+          <w:tcPr>
+            <w:tcW w:w="2340" w:type="dxa"/>
+            <w:tcMar>
+              <w:left w:w="105" w:type="dxa"/>
+              <w:right w:w="105" w:type="dxa"/>
+            </w:tcMar>
+          </w:tcPr>
+          <w:p>
+            <w:pPr>
+              <w:rPr>
+                <w:color w:val="000000" w:themeColor="text1"/>
+              </w:rPr>
+            </w:pPr>
+            <w:r>
+              <w:rPr>
+                <w:color w:val="000000" w:themeColor="text1"/>
+              </w:rPr>
+              <w:t>[FR-8] Format Data</w:t>
+            </w:r>
+          </w:p>
+        </w:tc>
+        <w:tc>
+          <w:tcPr>
+            <w:tcW w:w="2340" w:type="dxa"/>
+            <w:tcMar>
+              <w:left w:w="105" w:type="dxa"/>
+              <w:right w:w="105" w:type="dxa"/>
+            </w:tcMar>
+          </w:tcPr>
+          <w:p>
+            <w:r>
+              <w:t>UC-3: Convert Data</w:t>
+            </w:r>
+          </w:p>
+        </w:tc>
+        <w:tc>
+          <w:tcPr>
+            <w:tcW w:w="3240" w:type="dxa"/>
+            <w:tcMar>
+              <w:left w:w="105" w:type="dxa"/>
+              <w:right w:w="105" w:type="dxa"/>
+            </w:tcMar>
+          </w:tcPr>
+          <w:p>
+            <w:r>
+              <w:t>US3: Convert Data</w:t>
+            </w:r>
+          </w:p>
+        </w:tc>
+        <w:tc>
+          <w:tcPr>
+            <w:tcW w:w="1425" w:type="dxa"/>
+            <w:tcMar>
+              <w:left w:w="105" w:type="dxa"/>
+              <w:right w:w="105" w:type="dxa"/>
+            </w:tcMar>
+          </w:tcPr>
+          <w:p>
+            <w:r>
+              <w:t>Level 0</w:t>
+            </w:r>
+          </w:p>
+          <w:p/>
+        </w:tc>
+      </w:tr>
+      <w:tr>
+        <w:trPr>
+          <w:trHeight w:val="300"/>
+        </w:trPr>
+        <w:tc>
+          <w:tcPr>
+            <w:tcW w:w="2340" w:type="dxa"/>
+            <w:tcMar>
+              <w:left w:w="105" w:type="dxa"/>
+              <w:right w:w="105" w:type="dxa"/>
+            </w:tcMar>
+          </w:tcPr>
+          <w:p>
+            <w:pPr>
+              <w:rPr>
+                <w:color w:val="000000" w:themeColor="text1"/>
+              </w:rPr>
+            </w:pPr>
+            <w:r>
+              <w:rPr>
+                <w:color w:val="000000" w:themeColor="text1"/>
+              </w:rPr>
+              <w:t>[FR-9] Select Data Streams</w:t>
+            </w:r>
+          </w:p>
+        </w:tc>
+        <w:tc>
+          <w:tcPr>
+            <w:tcW w:w="2340" w:type="dxa"/>
+            <w:tcMar>
+              <w:left w:w="105" w:type="dxa"/>
+              <w:right w:w="105" w:type="dxa"/>
+            </w:tcMar>
+          </w:tcPr>
+          <w:p>
+            <w:r>
+              <w:t>UC-4: Select Input Files</w:t>
+            </w:r>
+          </w:p>
+        </w:tc>
+        <w:tc>
+          <w:tcPr>
+            <w:tcW w:w="3240" w:type="dxa"/>
+            <w:tcMar>
+              <w:left w:w="105" w:type="dxa"/>
+              <w:right w:w="105" w:type="dxa"/>
+            </w:tcMar>
+          </w:tcPr>
+          <w:p>
+            <w:r>
+              <w:t xml:space="preserve">US4: </w:t>
+            </w:r>
+            <w:proofErr w:type="spellStart"/>
+            <w:r>
+              <w:t>Datastream</w:t>
+            </w:r>
+            <w:proofErr w:type="spellEnd"/>
+            <w:r>
+              <w:t xml:space="preserve"> Combining</w:t>
+            </w:r>
+          </w:p>
+        </w:tc>
+        <w:tc>
+          <w:tcPr>
+            <w:tcW w:w="1425" w:type="dxa"/>
+            <w:tcMar>
+              <w:left w:w="105" w:type="dxa"/>
+              <w:right w:w="105" w:type="dxa"/>
+            </w:tcMar>
+          </w:tcPr>
+          <w:p>
+            <w:r>
+              <w:t>Level 0</w:t>
+            </w:r>
+          </w:p>
+          <w:p/>
+        </w:tc>
+      </w:tr>
+      <w:tr>
+        <w:trPr>
+          <w:trHeight w:val="300"/>
+        </w:trPr>
+        <w:tc>
+          <w:tcPr>
+            <w:tcW w:w="2340" w:type="dxa"/>
+            <w:tcMar>
+              <w:left w:w="105" w:type="dxa"/>
+              <w:right w:w="105" w:type="dxa"/>
+            </w:tcMar>
+          </w:tcPr>
+          <w:p>
+            <w:pPr>
+              <w:rPr>
+                <w:color w:val="000000" w:themeColor="text1"/>
+              </w:rPr>
+            </w:pPr>
+            <w:r>
+              <w:rPr>
+                <w:color w:val="000000" w:themeColor="text1"/>
+              </w:rPr>
+              <w:lastRenderedPageBreak/>
+              <w:t>[FR-10] Plot Data Streams</w:t>
+            </w:r>
+          </w:p>
+        </w:tc>
+        <w:tc>
+          <w:tcPr>
+            <w:tcW w:w="2340" w:type="dxa"/>
+            <w:tcMar>
+              <w:left w:w="105" w:type="dxa"/>
+              <w:right w:w="105" w:type="dxa"/>
+            </w:tcMar>
+          </w:tcPr>
+          <w:p>
+            <w:r>
+              <w:t>UC-5: View Graph</w:t>
+            </w:r>
+          </w:p>
+          <w:p/>
+        </w:tc>
+        <w:tc>
+          <w:tcPr>
+            <w:tcW w:w="3240" w:type="dxa"/>
+            <w:tcMar>
+              <w:left w:w="105" w:type="dxa"/>
+              <w:right w:w="105" w:type="dxa"/>
+            </w:tcMar>
+          </w:tcPr>
+          <w:p>
+            <w:r>
+              <w:t xml:space="preserve">US4: </w:t>
+            </w:r>
+            <w:proofErr w:type="spellStart"/>
+            <w:r>
+              <w:t>Datastream</w:t>
+            </w:r>
+            <w:proofErr w:type="spellEnd"/>
+            <w:r>
+              <w:t xml:space="preserve"> Combining</w:t>
+            </w:r>
+          </w:p>
+          <w:p/>
+        </w:tc>
+        <w:tc>
+          <w:tcPr>
+            <w:tcW w:w="1425" w:type="dxa"/>
+            <w:tcMar>
+              <w:left w:w="105" w:type="dxa"/>
+              <w:right w:w="105" w:type="dxa"/>
+            </w:tcMar>
+          </w:tcPr>
+          <w:p>
+            <w:r>
+              <w:t>Level 0</w:t>
+            </w:r>
+          </w:p>
+          <w:p/>
+        </w:tc>
+      </w:tr>
+      <w:tr>
+        <w:trPr>
+          <w:trHeight w:val="300"/>
+        </w:trPr>
+        <w:tc>
+          <w:tcPr>
+            <w:tcW w:w="2340" w:type="dxa"/>
+            <w:tcMar>
+              <w:left w:w="105" w:type="dxa"/>
+              <w:right w:w="105" w:type="dxa"/>
+            </w:tcMar>
+          </w:tcPr>
+          <w:p>
+            <w:pPr>
+              <w:rPr>
+                <w:color w:val="000000" w:themeColor="text1"/>
+              </w:rPr>
+            </w:pPr>
+            <w:r>
+              <w:rPr>
+                <w:color w:val="000000" w:themeColor="text1"/>
+              </w:rPr>
+              <w:t>[FR-11] Manipulate Scale</w:t>
+            </w:r>
+          </w:p>
+        </w:tc>
+        <w:tc>
+          <w:tcPr>
+            <w:tcW w:w="2340" w:type="dxa"/>
+            <w:tcMar>
+              <w:left w:w="105" w:type="dxa"/>
+              <w:right w:w="105" w:type="dxa"/>
+            </w:tcMar>
+          </w:tcPr>
+          <w:p>
+            <w:r>
+              <w:t>UC-6: Manipulate Graph Scale</w:t>
+            </w:r>
+          </w:p>
+        </w:tc>
+        <w:tc>
+          <w:tcPr>
+            <w:tcW w:w="3240" w:type="dxa"/>
+            <w:tcMar>
+              <w:left w:w="105" w:type="dxa"/>
+              <w:right w:w="105" w:type="dxa"/>
+            </w:tcMar>
+          </w:tcPr>
+          <w:p>
+            <w:r>
+              <w:t xml:space="preserve">US4: </w:t>
+            </w:r>
+            <w:proofErr w:type="spellStart"/>
+            <w:r>
+              <w:t>Datastream</w:t>
+            </w:r>
+            <w:proofErr w:type="spellEnd"/>
+            <w:r>
+              <w:t xml:space="preserve"> Combining</w:t>
+            </w:r>
+          </w:p>
+          <w:p/>
+        </w:tc>
+        <w:tc>
+          <w:tcPr>
+            <w:tcW w:w="1425" w:type="dxa"/>
+            <w:tcMar>
+              <w:left w:w="105" w:type="dxa"/>
+              <w:right w:w="105" w:type="dxa"/>
+            </w:tcMar>
+          </w:tcPr>
+          <w:p>
+            <w:r>
+              <w:t>Level 1</w:t>
+            </w:r>
+          </w:p>
+          <w:p/>
+        </w:tc>
+      </w:tr>
+      <w:tr>
+        <w:trPr>
+          <w:trHeight w:val="300"/>
+        </w:trPr>
+        <w:tc>
+          <w:tcPr>
+            <w:tcW w:w="2340" w:type="dxa"/>
+            <w:tcMar>
+              <w:left w:w="105" w:type="dxa"/>
+              <w:right w:w="105" w:type="dxa"/>
+            </w:tcMar>
+          </w:tcPr>
+          <w:p>
+            <w:pPr>
+              <w:rPr>
+                <w:color w:val="000000" w:themeColor="text1"/>
+              </w:rPr>
+            </w:pPr>
+            <w:r>
+              <w:rPr>
+                <w:color w:val="000000" w:themeColor="text1"/>
+              </w:rPr>
+              <w:t>[FR-12] Change Plotting Speed</w:t>
+            </w:r>
+          </w:p>
+        </w:tc>
+        <w:tc>
+          <w:tcPr>
+            <w:tcW w:w="2340" w:type="dxa"/>
+            <w:tcMar>
+              <w:left w:w="105" w:type="dxa"/>
+              <w:right w:w="105" w:type="dxa"/>
+            </w:tcMar>
+          </w:tcPr>
+          <w:p>
+            <w:r>
+              <w:t>UC-7: Change Plotting Speed</w:t>
+            </w:r>
+          </w:p>
+        </w:tc>
+        <w:tc>
+          <w:tcPr>
+            <w:tcW w:w="3240" w:type="dxa"/>
+            <w:tcMar>
+              <w:left w:w="105" w:type="dxa"/>
+              <w:right w:w="105" w:type="dxa"/>
+            </w:tcMar>
+          </w:tcPr>
+          <w:p>
+            <w:r>
+              <w:t xml:space="preserve">US4: </w:t>
+            </w:r>
+            <w:proofErr w:type="spellStart"/>
+            <w:r>
+              <w:t>Datastream</w:t>
+            </w:r>
+            <w:proofErr w:type="spellEnd"/>
+            <w:r>
+              <w:t xml:space="preserve"> Combining</w:t>
+            </w:r>
+          </w:p>
+          <w:p/>
+        </w:tc>
+        <w:tc>
+          <w:tcPr>
+            <w:tcW w:w="1425" w:type="dxa"/>
+            <w:tcMar>
+              <w:left w:w="105" w:type="dxa"/>
+              <w:right w:w="105" w:type="dxa"/>
+            </w:tcMar>
+          </w:tcPr>
+          <w:p>
+            <w:r>
+              <w:t>Level 0</w:t>
+            </w:r>
+          </w:p>
+          <w:p/>
+        </w:tc>
+      </w:tr>
+      <w:tr>
+        <w:trPr>
+          <w:trHeight w:val="300"/>
+        </w:trPr>
+        <w:tc>
+          <w:tcPr>
+            <w:tcW w:w="2340" w:type="dxa"/>
+            <w:tcMar>
+              <w:left w:w="105" w:type="dxa"/>
+              <w:right w:w="105" w:type="dxa"/>
+            </w:tcMar>
+          </w:tcPr>
+          <w:p>
+            <w:pPr>
+              <w:rPr>
+                <w:color w:val="000000" w:themeColor="text1"/>
+              </w:rPr>
+            </w:pPr>
+            <w:r>
+              <w:rPr>
+                <w:color w:val="000000" w:themeColor="text1"/>
+              </w:rPr>
+              <w:t>[FR-13] Mean Bars</w:t>
+            </w:r>
+          </w:p>
+        </w:tc>
+        <w:tc>
+          <w:tcPr>
+            <w:tcW w:w="2340" w:type="dxa"/>
+            <w:tcMar>
+              <w:left w:w="105" w:type="dxa"/>
+              <w:right w:w="105" w:type="dxa"/>
+            </w:tcMar>
+          </w:tcPr>
+          <w:p>
+            <w:r>
+              <w:t>UC-8: Select Data Points</w:t>
+            </w:r>
+          </w:p>
+        </w:tc>
+        <w:tc>
+          <w:tcPr>
+            <w:tcW w:w="3240" w:type="dxa"/>
+            <w:tcMar>
+              <w:left w:w="105" w:type="dxa"/>
+              <w:right w:w="105" w:type="dxa"/>
+            </w:tcMar>
+          </w:tcPr>
+          <w:p>
+            <w:r>
+              <w:t>US5: Data Isolation</w:t>
+            </w:r>
+          </w:p>
+          <w:p/>
+        </w:tc>
+        <w:tc>
+          <w:tcPr>
+            <w:tcW w:w="1425" w:type="dxa"/>
+            <w:tcMar>
+              <w:left w:w="105" w:type="dxa"/>
+              <w:right w:w="105" w:type="dxa"/>
+            </w:tcMar>
+          </w:tcPr>
+          <w:p>
+            <w:r>
+              <w:t>Level 0</w:t>
+            </w:r>
+          </w:p>
+          <w:p/>
+        </w:tc>
+      </w:tr>
+      <w:tr>
+        <w:trPr>
+          <w:trHeight w:val="300"/>
+        </w:trPr>
+        <w:tc>
+          <w:tcPr>
+            <w:tcW w:w="2340" w:type="dxa"/>
+            <w:tcMar>
+              <w:left w:w="105" w:type="dxa"/>
+              <w:right w:w="105" w:type="dxa"/>
+            </w:tcMar>
+          </w:tcPr>
+          <w:p>
+            <w:pPr>
+              <w:rPr>
+                <w:color w:val="000000" w:themeColor="text1"/>
+              </w:rPr>
+            </w:pPr>
+            <w:r>
+              <w:rPr>
+                <w:color w:val="000000" w:themeColor="text1"/>
+              </w:rPr>
+              <w:t>[FR-14] Calculate Mean</w:t>
+            </w:r>
+          </w:p>
+        </w:tc>
+        <w:tc>
+          <w:tcPr>
+            <w:tcW w:w="2340" w:type="dxa"/>
+            <w:tcMar>
+              <w:left w:w="105" w:type="dxa"/>
+              <w:right w:w="105" w:type="dxa"/>
+            </w:tcMar>
+          </w:tcPr>
+          <w:p>
+            <w:r>
+              <w:t>UC-9: Calculate Mean</w:t>
+            </w:r>
+          </w:p>
+        </w:tc>
+        <w:tc>
+          <w:tcPr>
+            <w:tcW w:w="3240" w:type="dxa"/>
+            <w:tcMar>
+              <w:left w:w="105" w:type="dxa"/>
+              <w:right w:w="105" w:type="dxa"/>
+            </w:tcMar>
+          </w:tcPr>
+          <w:p>
+            <w:r>
+              <w:t xml:space="preserve">US4: </w:t>
+            </w:r>
+            <w:proofErr w:type="spellStart"/>
+            <w:r>
+              <w:t>Datastream</w:t>
+            </w:r>
+            <w:proofErr w:type="spellEnd"/>
+            <w:r>
+              <w:t xml:space="preserve"> Combining</w:t>
+            </w:r>
+          </w:p>
+          <w:p/>
+        </w:tc>
+        <w:tc>
+          <w:tcPr>
+            <w:tcW w:w="1425" w:type="dxa"/>
+            <w:tcMar>
+              <w:left w:w="105" w:type="dxa"/>
+              <w:right w:w="105" w:type="dxa"/>
+            </w:tcMar>
+          </w:tcPr>
+          <w:p>
+            <w:r>
+              <w:t>Level 0</w:t>
+            </w:r>
+          </w:p>
+          <w:p/>
+        </w:tc>
+      </w:tr>
+    </w:tbl>
+    <w:p/>
     <w:sectPr>
       <w:footerReference w:type="default" r:id="rId21"/>
       <w:pgSz w:w="12240" w:h="15840"/>

</xml_diff>